<commit_message>
Fim da primeira aula
Aprendemos todos os comandos básicos e um pouco mais sobre eles nos exercícios.
</commit_message>
<xml_diff>
--- a/Windows/Anotações/Winodws – Prompt de Comando e Powershell.docx
+++ b/Windows/Anotações/Winodws – Prompt de Comando e Powershell.docx
@@ -171,18 +171,969 @@
     </w:p>
     <w:p>
       <w:pPr>
-        <w:pStyle w:val="PargrafodaLista"/>
-        <w:spacing w:line="360" w:lineRule="auto"/>
-        <w:jc w:val="both"/>
-        <w:rPr>
-          <w:rFonts w:ascii="Times New Roman" w:hAnsi="Times New Roman" w:cs="Times New Roman"/>
-          <w:b/>
-          <w:bCs/>
-          <w:sz w:val="24"/>
-          <w:szCs w:val="24"/>
-          <w:u w:val="single"/>
-        </w:rPr>
-      </w:pPr>
+        <w:spacing w:line="360" w:lineRule="auto"/>
+        <w:jc w:val="both"/>
+        <w:rPr>
+          <w:rFonts w:ascii="Times New Roman" w:hAnsi="Times New Roman" w:cs="Times New Roman"/>
+          <w:sz w:val="24"/>
+          <w:szCs w:val="24"/>
+        </w:rPr>
+      </w:pPr>
+      <w:r>
+        <w:rPr>
+          <w:rFonts w:ascii="Times New Roman" w:hAnsi="Times New Roman" w:cs="Times New Roman"/>
+          <w:sz w:val="24"/>
+          <w:szCs w:val="24"/>
+        </w:rPr>
+        <w:t xml:space="preserve">- </w:t>
+      </w:r>
+      <w:proofErr w:type="spellStart"/>
+      <w:proofErr w:type="gramStart"/>
+      <w:r>
+        <w:rPr>
+          <w:rFonts w:ascii="Times New Roman" w:hAnsi="Times New Roman" w:cs="Times New Roman"/>
+          <w:sz w:val="24"/>
+          <w:szCs w:val="24"/>
+        </w:rPr>
+        <w:t>echo</w:t>
+      </w:r>
+      <w:proofErr w:type="spellEnd"/>
+      <w:proofErr w:type="gramEnd"/>
+      <w:r>
+        <w:rPr>
+          <w:rFonts w:ascii="Times New Roman" w:hAnsi="Times New Roman" w:cs="Times New Roman"/>
+          <w:sz w:val="24"/>
+          <w:szCs w:val="24"/>
+        </w:rPr>
+        <w:t>: Printa na tela tudo o que for escrito a seguir</w:t>
+      </w:r>
+    </w:p>
+    <w:p>
+      <w:pPr>
+        <w:spacing w:line="360" w:lineRule="auto"/>
+        <w:jc w:val="both"/>
+        <w:rPr>
+          <w:rFonts w:ascii="Times New Roman" w:hAnsi="Times New Roman" w:cs="Times New Roman"/>
+          <w:sz w:val="24"/>
+          <w:szCs w:val="24"/>
+        </w:rPr>
+      </w:pPr>
+      <w:r>
+        <w:rPr>
+          <w:rFonts w:ascii="Times New Roman" w:hAnsi="Times New Roman" w:cs="Times New Roman"/>
+          <w:sz w:val="24"/>
+          <w:szCs w:val="24"/>
+        </w:rPr>
+        <w:tab/>
+        <w:t>- &gt;: indica onde o texto que foi escrito será salvo, caso queira. Colocar nome do arquivo e sua extensão para que seja criado.</w:t>
+      </w:r>
+    </w:p>
+    <w:p>
+      <w:pPr>
+        <w:spacing w:line="360" w:lineRule="auto"/>
+        <w:jc w:val="center"/>
+        <w:rPr>
+          <w:rFonts w:ascii="Times New Roman" w:hAnsi="Times New Roman" w:cs="Times New Roman"/>
+          <w:sz w:val="24"/>
+          <w:szCs w:val="24"/>
+        </w:rPr>
+      </w:pPr>
+      <w:r>
+        <w:rPr>
+          <w:rFonts w:ascii="Times New Roman" w:hAnsi="Times New Roman" w:cs="Times New Roman"/>
+          <w:sz w:val="24"/>
+          <w:szCs w:val="24"/>
+        </w:rPr>
+        <w:drawing>
+          <wp:inline distT="0" distB="0" distL="0" distR="0" wp14:anchorId="70FCEDC3" wp14:editId="7984B0C6">
+            <wp:extent cx="5400040" cy="169545"/>
+            <wp:effectExtent l="0" t="0" r="0" b="1905"/>
+            <wp:docPr id="1" name="Imagem 1"/>
+            <wp:cNvGraphicFramePr>
+              <a:graphicFrameLocks xmlns:a="http://schemas.openxmlformats.org/drawingml/2006/main" noChangeAspect="1"/>
+            </wp:cNvGraphicFramePr>
+            <a:graphic xmlns:a="http://schemas.openxmlformats.org/drawingml/2006/main">
+              <a:graphicData uri="http://schemas.openxmlformats.org/drawingml/2006/picture">
+                <pic:pic xmlns:pic="http://schemas.openxmlformats.org/drawingml/2006/picture">
+                  <pic:nvPicPr>
+                    <pic:cNvPr id="1" name=""/>
+                    <pic:cNvPicPr/>
+                  </pic:nvPicPr>
+                  <pic:blipFill>
+                    <a:blip r:embed="rId5"/>
+                    <a:stretch>
+                      <a:fillRect/>
+                    </a:stretch>
+                  </pic:blipFill>
+                  <pic:spPr>
+                    <a:xfrm>
+                      <a:off x="0" y="0"/>
+                      <a:ext cx="5400040" cy="169545"/>
+                    </a:xfrm>
+                    <a:prstGeom prst="rect">
+                      <a:avLst/>
+                    </a:prstGeom>
+                  </pic:spPr>
+                </pic:pic>
+              </a:graphicData>
+            </a:graphic>
+          </wp:inline>
+        </w:drawing>
+      </w:r>
+    </w:p>
+    <w:p>
+      <w:pPr>
+        <w:spacing w:line="360" w:lineRule="auto"/>
+        <w:jc w:val="both"/>
+        <w:rPr>
+          <w:rFonts w:ascii="Times New Roman" w:hAnsi="Times New Roman" w:cs="Times New Roman"/>
+          <w:sz w:val="24"/>
+          <w:szCs w:val="24"/>
+        </w:rPr>
+      </w:pPr>
+      <w:r>
+        <w:rPr>
+          <w:rFonts w:ascii="Times New Roman" w:hAnsi="Times New Roman" w:cs="Times New Roman"/>
+          <w:sz w:val="24"/>
+          <w:szCs w:val="24"/>
+        </w:rPr>
+        <w:t xml:space="preserve">- </w:t>
+      </w:r>
+      <w:proofErr w:type="spellStart"/>
+      <w:proofErr w:type="gramStart"/>
+      <w:r>
+        <w:rPr>
+          <w:rFonts w:ascii="Times New Roman" w:hAnsi="Times New Roman" w:cs="Times New Roman"/>
+          <w:sz w:val="24"/>
+          <w:szCs w:val="24"/>
+        </w:rPr>
+        <w:t>dir</w:t>
+      </w:r>
+      <w:proofErr w:type="spellEnd"/>
+      <w:proofErr w:type="gramEnd"/>
+      <w:r>
+        <w:rPr>
+          <w:rFonts w:ascii="Times New Roman" w:hAnsi="Times New Roman" w:cs="Times New Roman"/>
+          <w:sz w:val="24"/>
+          <w:szCs w:val="24"/>
+        </w:rPr>
+        <w:t xml:space="preserve">: </w:t>
+      </w:r>
+      <w:r>
+        <w:rPr>
+          <w:rFonts w:ascii="Times New Roman" w:hAnsi="Times New Roman" w:cs="Times New Roman"/>
+          <w:sz w:val="24"/>
+          <w:szCs w:val="24"/>
+        </w:rPr>
+        <w:t>L</w:t>
+      </w:r>
+      <w:r>
+        <w:rPr>
+          <w:rFonts w:ascii="Times New Roman" w:hAnsi="Times New Roman" w:cs="Times New Roman"/>
+          <w:sz w:val="24"/>
+          <w:szCs w:val="24"/>
+        </w:rPr>
+        <w:t>ista tudo o que está em uma pasta</w:t>
+      </w:r>
+      <w:r>
+        <w:rPr>
+          <w:rFonts w:ascii="Times New Roman" w:hAnsi="Times New Roman" w:cs="Times New Roman"/>
+          <w:sz w:val="24"/>
+          <w:szCs w:val="24"/>
+        </w:rPr>
+        <w:t>.</w:t>
+      </w:r>
+    </w:p>
+    <w:p>
+      <w:pPr>
+        <w:spacing w:line="360" w:lineRule="auto"/>
+        <w:jc w:val="both"/>
+        <w:rPr>
+          <w:rFonts w:ascii="Times New Roman" w:hAnsi="Times New Roman" w:cs="Times New Roman"/>
+          <w:sz w:val="24"/>
+          <w:szCs w:val="24"/>
+        </w:rPr>
+      </w:pPr>
+      <w:r>
+        <w:rPr>
+          <w:rFonts w:ascii="Times New Roman" w:hAnsi="Times New Roman" w:cs="Times New Roman"/>
+          <w:sz w:val="24"/>
+          <w:szCs w:val="24"/>
+        </w:rPr>
+        <w:tab/>
+        <w:t>- /O: Uma opção de visualização do dir. Ele ordena a saída de acordo com o que for escolhido depois:</w:t>
+      </w:r>
+    </w:p>
+    <w:p>
+      <w:pPr>
+        <w:spacing w:line="360" w:lineRule="auto"/>
+        <w:jc w:val="both"/>
+        <w:rPr>
+          <w:rFonts w:ascii="Times New Roman" w:hAnsi="Times New Roman" w:cs="Times New Roman"/>
+          <w:sz w:val="24"/>
+          <w:szCs w:val="24"/>
+        </w:rPr>
+      </w:pPr>
+      <w:r>
+        <w:rPr>
+          <w:rFonts w:ascii="Times New Roman" w:hAnsi="Times New Roman" w:cs="Times New Roman"/>
+          <w:sz w:val="24"/>
+          <w:szCs w:val="24"/>
+        </w:rPr>
+        <w:tab/>
+      </w:r>
+      <w:r>
+        <w:rPr>
+          <w:rFonts w:ascii="Times New Roman" w:hAnsi="Times New Roman" w:cs="Times New Roman"/>
+          <w:sz w:val="24"/>
+          <w:szCs w:val="24"/>
+        </w:rPr>
+        <w:tab/>
+        <w:t>- D: Data;</w:t>
+      </w:r>
+    </w:p>
+    <w:p>
+      <w:pPr>
+        <w:spacing w:line="360" w:lineRule="auto"/>
+        <w:jc w:val="both"/>
+        <w:rPr>
+          <w:rFonts w:ascii="Times New Roman" w:hAnsi="Times New Roman" w:cs="Times New Roman"/>
+          <w:sz w:val="24"/>
+          <w:szCs w:val="24"/>
+        </w:rPr>
+      </w:pPr>
+      <w:r>
+        <w:rPr>
+          <w:rFonts w:ascii="Times New Roman" w:hAnsi="Times New Roman" w:cs="Times New Roman"/>
+          <w:sz w:val="24"/>
+          <w:szCs w:val="24"/>
+        </w:rPr>
+        <w:tab/>
+      </w:r>
+      <w:r>
+        <w:rPr>
+          <w:rFonts w:ascii="Times New Roman" w:hAnsi="Times New Roman" w:cs="Times New Roman"/>
+          <w:sz w:val="24"/>
+          <w:szCs w:val="24"/>
+        </w:rPr>
+        <w:tab/>
+        <w:t xml:space="preserve">- S: </w:t>
+      </w:r>
+      <w:proofErr w:type="spellStart"/>
+      <w:r>
+        <w:rPr>
+          <w:rFonts w:ascii="Times New Roman" w:hAnsi="Times New Roman" w:cs="Times New Roman"/>
+          <w:sz w:val="24"/>
+          <w:szCs w:val="24"/>
+        </w:rPr>
+        <w:t>size</w:t>
+      </w:r>
+      <w:proofErr w:type="spellEnd"/>
+      <w:r>
+        <w:rPr>
+          <w:rFonts w:ascii="Times New Roman" w:hAnsi="Times New Roman" w:cs="Times New Roman"/>
+          <w:sz w:val="24"/>
+          <w:szCs w:val="24"/>
+        </w:rPr>
+        <w:t>.</w:t>
+      </w:r>
+    </w:p>
+    <w:p>
+      <w:pPr>
+        <w:spacing w:line="360" w:lineRule="auto"/>
+        <w:jc w:val="both"/>
+        <w:rPr>
+          <w:rFonts w:ascii="Times New Roman" w:hAnsi="Times New Roman" w:cs="Times New Roman"/>
+          <w:sz w:val="24"/>
+          <w:szCs w:val="24"/>
+        </w:rPr>
+      </w:pPr>
+      <w:r>
+        <w:rPr>
+          <w:rFonts w:ascii="Times New Roman" w:hAnsi="Times New Roman" w:cs="Times New Roman"/>
+          <w:sz w:val="24"/>
+          <w:szCs w:val="24"/>
+        </w:rPr>
+        <w:tab/>
+        <w:t>Podemos ainda escolher qual pasta queremos que ele mostre o conteúdo, organizado ou não, apenas colocando o caminho dela:</w:t>
+      </w:r>
+    </w:p>
+    <w:p>
+      <w:pPr>
+        <w:spacing w:line="360" w:lineRule="auto"/>
+        <w:jc w:val="center"/>
+        <w:rPr>
+          <w:rFonts w:ascii="Times New Roman" w:hAnsi="Times New Roman" w:cs="Times New Roman"/>
+          <w:sz w:val="24"/>
+          <w:szCs w:val="24"/>
+        </w:rPr>
+      </w:pPr>
+      <w:r>
+        <w:rPr>
+          <w:rFonts w:ascii="Times New Roman" w:hAnsi="Times New Roman" w:cs="Times New Roman"/>
+          <w:sz w:val="24"/>
+          <w:szCs w:val="24"/>
+        </w:rPr>
+        <w:drawing>
+          <wp:inline distT="0" distB="0" distL="0" distR="0" wp14:anchorId="27DAE55A" wp14:editId="2413B088">
+            <wp:extent cx="3362325" cy="1812784"/>
+            <wp:effectExtent l="0" t="0" r="0" b="0"/>
+            <wp:docPr id="2" name="Imagem 2"/>
+            <wp:cNvGraphicFramePr>
+              <a:graphicFrameLocks xmlns:a="http://schemas.openxmlformats.org/drawingml/2006/main" noChangeAspect="1"/>
+            </wp:cNvGraphicFramePr>
+            <a:graphic xmlns:a="http://schemas.openxmlformats.org/drawingml/2006/main">
+              <a:graphicData uri="http://schemas.openxmlformats.org/drawingml/2006/picture">
+                <pic:pic xmlns:pic="http://schemas.openxmlformats.org/drawingml/2006/picture">
+                  <pic:nvPicPr>
+                    <pic:cNvPr id="1" name=""/>
+                    <pic:cNvPicPr/>
+                  </pic:nvPicPr>
+                  <pic:blipFill>
+                    <a:blip r:embed="rId6"/>
+                    <a:stretch>
+                      <a:fillRect/>
+                    </a:stretch>
+                  </pic:blipFill>
+                  <pic:spPr>
+                    <a:xfrm>
+                      <a:off x="0" y="0"/>
+                      <a:ext cx="3372065" cy="1818035"/>
+                    </a:xfrm>
+                    <a:prstGeom prst="rect">
+                      <a:avLst/>
+                    </a:prstGeom>
+                  </pic:spPr>
+                </pic:pic>
+              </a:graphicData>
+            </a:graphic>
+          </wp:inline>
+        </w:drawing>
+      </w:r>
+    </w:p>
+    <w:p>
+      <w:pPr>
+        <w:spacing w:line="360" w:lineRule="auto"/>
+        <w:jc w:val="both"/>
+        <w:rPr>
+          <w:rFonts w:ascii="Times New Roman" w:hAnsi="Times New Roman" w:cs="Times New Roman"/>
+          <w:sz w:val="24"/>
+          <w:szCs w:val="24"/>
+        </w:rPr>
+      </w:pPr>
+      <w:r>
+        <w:rPr>
+          <w:rFonts w:ascii="Times New Roman" w:hAnsi="Times New Roman" w:cs="Times New Roman"/>
+          <w:sz w:val="24"/>
+          <w:szCs w:val="24"/>
+        </w:rPr>
+        <w:t xml:space="preserve">- </w:t>
+      </w:r>
+      <w:proofErr w:type="spellStart"/>
+      <w:proofErr w:type="gramStart"/>
+      <w:r>
+        <w:rPr>
+          <w:rFonts w:ascii="Times New Roman" w:hAnsi="Times New Roman" w:cs="Times New Roman"/>
+          <w:sz w:val="24"/>
+          <w:szCs w:val="24"/>
+        </w:rPr>
+        <w:t>cd</w:t>
+      </w:r>
+      <w:proofErr w:type="spellEnd"/>
+      <w:proofErr w:type="gramEnd"/>
+      <w:r>
+        <w:rPr>
+          <w:rFonts w:ascii="Times New Roman" w:hAnsi="Times New Roman" w:cs="Times New Roman"/>
+          <w:sz w:val="24"/>
+          <w:szCs w:val="24"/>
+        </w:rPr>
+        <w:t xml:space="preserve"> (</w:t>
+      </w:r>
+      <w:proofErr w:type="spellStart"/>
+      <w:r>
+        <w:rPr>
+          <w:rFonts w:ascii="Times New Roman" w:hAnsi="Times New Roman" w:cs="Times New Roman"/>
+          <w:sz w:val="24"/>
+          <w:szCs w:val="24"/>
+        </w:rPr>
+        <w:t>change</w:t>
+      </w:r>
+      <w:proofErr w:type="spellEnd"/>
+      <w:r>
+        <w:rPr>
+          <w:rFonts w:ascii="Times New Roman" w:hAnsi="Times New Roman" w:cs="Times New Roman"/>
+          <w:sz w:val="24"/>
+          <w:szCs w:val="24"/>
+        </w:rPr>
+        <w:t xml:space="preserve"> diretor) + nome da pasta: </w:t>
+      </w:r>
+      <w:r>
+        <w:rPr>
+          <w:rFonts w:ascii="Times New Roman" w:hAnsi="Times New Roman" w:cs="Times New Roman"/>
+          <w:sz w:val="24"/>
+          <w:szCs w:val="24"/>
+        </w:rPr>
+        <w:t>E</w:t>
+      </w:r>
+      <w:r>
+        <w:rPr>
+          <w:rFonts w:ascii="Times New Roman" w:hAnsi="Times New Roman" w:cs="Times New Roman"/>
+          <w:sz w:val="24"/>
+          <w:szCs w:val="24"/>
+        </w:rPr>
+        <w:t>ntra na pasta desejada que foi listada através do dir.</w:t>
+      </w:r>
+    </w:p>
+    <w:p>
+      <w:pPr>
+        <w:spacing w:line="360" w:lineRule="auto"/>
+        <w:jc w:val="both"/>
+        <w:rPr>
+          <w:rFonts w:ascii="Times New Roman" w:hAnsi="Times New Roman" w:cs="Times New Roman"/>
+          <w:sz w:val="24"/>
+          <w:szCs w:val="24"/>
+        </w:rPr>
+      </w:pPr>
+      <w:r>
+        <w:rPr>
+          <w:rFonts w:ascii="Times New Roman" w:hAnsi="Times New Roman" w:cs="Times New Roman"/>
+          <w:sz w:val="24"/>
+          <w:szCs w:val="24"/>
+        </w:rPr>
+        <w:tab/>
+        <w:t xml:space="preserve">- </w:t>
+      </w:r>
+      <w:proofErr w:type="spellStart"/>
+      <w:r>
+        <w:rPr>
+          <w:rFonts w:ascii="Times New Roman" w:hAnsi="Times New Roman" w:cs="Times New Roman"/>
+          <w:sz w:val="24"/>
+          <w:szCs w:val="24"/>
+        </w:rPr>
+        <w:t>cd</w:t>
+      </w:r>
+      <w:proofErr w:type="spellEnd"/>
+      <w:r>
+        <w:rPr>
+          <w:rFonts w:ascii="Times New Roman" w:hAnsi="Times New Roman" w:cs="Times New Roman"/>
+          <w:sz w:val="24"/>
+          <w:szCs w:val="24"/>
+        </w:rPr>
+        <w:t xml:space="preserve"> +</w:t>
+      </w:r>
+      <w:proofErr w:type="gramStart"/>
+      <w:r>
+        <w:rPr>
+          <w:rFonts w:ascii="Times New Roman" w:hAnsi="Times New Roman" w:cs="Times New Roman"/>
+          <w:sz w:val="24"/>
+          <w:szCs w:val="24"/>
+        </w:rPr>
+        <w:t xml:space="preserve"> ..</w:t>
+      </w:r>
+      <w:proofErr w:type="gramEnd"/>
+      <w:r>
+        <w:rPr>
+          <w:rFonts w:ascii="Times New Roman" w:hAnsi="Times New Roman" w:cs="Times New Roman"/>
+          <w:sz w:val="24"/>
+          <w:szCs w:val="24"/>
+        </w:rPr>
+        <w:t>: Volta para diretório anterior;</w:t>
+      </w:r>
+    </w:p>
+    <w:p>
+      <w:pPr>
+        <w:spacing w:line="360" w:lineRule="auto"/>
+        <w:jc w:val="both"/>
+        <w:rPr>
+          <w:rFonts w:ascii="Times New Roman" w:hAnsi="Times New Roman" w:cs="Times New Roman"/>
+          <w:sz w:val="24"/>
+          <w:szCs w:val="24"/>
+        </w:rPr>
+      </w:pPr>
+      <w:r>
+        <w:rPr>
+          <w:rFonts w:ascii="Times New Roman" w:hAnsi="Times New Roman" w:cs="Times New Roman"/>
+          <w:sz w:val="24"/>
+          <w:szCs w:val="24"/>
+        </w:rPr>
+        <w:tab/>
+        <w:t xml:space="preserve">- </w:t>
+      </w:r>
+      <w:proofErr w:type="spellStart"/>
+      <w:proofErr w:type="gramStart"/>
+      <w:r>
+        <w:rPr>
+          <w:rFonts w:ascii="Times New Roman" w:hAnsi="Times New Roman" w:cs="Times New Roman"/>
+          <w:sz w:val="24"/>
+          <w:szCs w:val="24"/>
+        </w:rPr>
+        <w:t>cd</w:t>
+      </w:r>
+      <w:proofErr w:type="spellEnd"/>
+      <w:proofErr w:type="gramEnd"/>
+      <w:r>
+        <w:rPr>
+          <w:rFonts w:ascii="Times New Roman" w:hAnsi="Times New Roman" w:cs="Times New Roman"/>
+          <w:sz w:val="24"/>
+          <w:szCs w:val="24"/>
+        </w:rPr>
+        <w:t xml:space="preserve"> + /: Volta para a raiz.</w:t>
+      </w:r>
+    </w:p>
+    <w:p>
+      <w:pPr>
+        <w:spacing w:line="360" w:lineRule="auto"/>
+        <w:jc w:val="both"/>
+        <w:rPr>
+          <w:rFonts w:ascii="Times New Roman" w:hAnsi="Times New Roman" w:cs="Times New Roman"/>
+          <w:sz w:val="24"/>
+          <w:szCs w:val="24"/>
+        </w:rPr>
+      </w:pPr>
+      <w:r>
+        <w:rPr>
+          <w:rFonts w:ascii="Times New Roman" w:hAnsi="Times New Roman" w:cs="Times New Roman"/>
+          <w:sz w:val="24"/>
+          <w:szCs w:val="24"/>
+        </w:rPr>
+        <w:t xml:space="preserve">- </w:t>
+      </w:r>
+      <w:proofErr w:type="spellStart"/>
+      <w:proofErr w:type="gramStart"/>
+      <w:r>
+        <w:rPr>
+          <w:rFonts w:ascii="Times New Roman" w:hAnsi="Times New Roman" w:cs="Times New Roman"/>
+          <w:sz w:val="24"/>
+          <w:szCs w:val="24"/>
+        </w:rPr>
+        <w:t>mkdir</w:t>
+      </w:r>
+      <w:proofErr w:type="spellEnd"/>
+      <w:proofErr w:type="gramEnd"/>
+      <w:r>
+        <w:rPr>
+          <w:rFonts w:ascii="Times New Roman" w:hAnsi="Times New Roman" w:cs="Times New Roman"/>
+          <w:sz w:val="24"/>
+          <w:szCs w:val="24"/>
+        </w:rPr>
+        <w:t xml:space="preserve"> + </w:t>
+      </w:r>
+      <w:proofErr w:type="spellStart"/>
+      <w:r>
+        <w:rPr>
+          <w:rFonts w:ascii="Times New Roman" w:hAnsi="Times New Roman" w:cs="Times New Roman"/>
+          <w:sz w:val="24"/>
+          <w:szCs w:val="24"/>
+        </w:rPr>
+        <w:t>nome_pasta</w:t>
+      </w:r>
+      <w:proofErr w:type="spellEnd"/>
+      <w:r>
+        <w:rPr>
+          <w:rFonts w:ascii="Times New Roman" w:hAnsi="Times New Roman" w:cs="Times New Roman"/>
+          <w:sz w:val="24"/>
+          <w:szCs w:val="24"/>
+        </w:rPr>
+        <w:t>: Cria um diretório</w:t>
+      </w:r>
+      <w:r>
+        <w:rPr>
+          <w:rFonts w:ascii="Times New Roman" w:hAnsi="Times New Roman" w:cs="Times New Roman"/>
+          <w:sz w:val="24"/>
+          <w:szCs w:val="24"/>
+        </w:rPr>
+        <w:t>.</w:t>
+      </w:r>
+    </w:p>
+    <w:p>
+      <w:pPr>
+        <w:spacing w:line="360" w:lineRule="auto"/>
+        <w:jc w:val="both"/>
+        <w:rPr>
+          <w:rFonts w:ascii="Times New Roman" w:hAnsi="Times New Roman" w:cs="Times New Roman"/>
+          <w:sz w:val="24"/>
+          <w:szCs w:val="24"/>
+        </w:rPr>
+      </w:pPr>
+      <w:r>
+        <w:rPr>
+          <w:rFonts w:ascii="Times New Roman" w:hAnsi="Times New Roman" w:cs="Times New Roman"/>
+          <w:sz w:val="24"/>
+          <w:szCs w:val="24"/>
+        </w:rPr>
+        <w:lastRenderedPageBreak/>
+        <w:t xml:space="preserve">- </w:t>
+      </w:r>
+      <w:proofErr w:type="gramStart"/>
+      <w:r>
+        <w:rPr>
+          <w:rFonts w:ascii="Times New Roman" w:hAnsi="Times New Roman" w:cs="Times New Roman"/>
+          <w:sz w:val="24"/>
+          <w:szCs w:val="24"/>
+        </w:rPr>
+        <w:t>move</w:t>
+      </w:r>
+      <w:proofErr w:type="gramEnd"/>
+      <w:r>
+        <w:rPr>
+          <w:rFonts w:ascii="Times New Roman" w:hAnsi="Times New Roman" w:cs="Times New Roman"/>
+          <w:sz w:val="24"/>
+          <w:szCs w:val="24"/>
+        </w:rPr>
+        <w:t xml:space="preserve"> + nome do que vai ser movido + para onde será movido: </w:t>
+      </w:r>
+      <w:r>
+        <w:rPr>
+          <w:rFonts w:ascii="Times New Roman" w:hAnsi="Times New Roman" w:cs="Times New Roman"/>
+          <w:sz w:val="24"/>
+          <w:szCs w:val="24"/>
+        </w:rPr>
+        <w:t>M</w:t>
+      </w:r>
+      <w:r>
+        <w:rPr>
+          <w:rFonts w:ascii="Times New Roman" w:hAnsi="Times New Roman" w:cs="Times New Roman"/>
+          <w:sz w:val="24"/>
+          <w:szCs w:val="24"/>
+        </w:rPr>
+        <w:t>ove itens, pastas e afins para outros lugares.</w:t>
+      </w:r>
+    </w:p>
+    <w:p>
+      <w:pPr>
+        <w:spacing w:line="360" w:lineRule="auto"/>
+        <w:jc w:val="both"/>
+        <w:rPr>
+          <w:rFonts w:ascii="Times New Roman" w:hAnsi="Times New Roman" w:cs="Times New Roman"/>
+          <w:sz w:val="24"/>
+          <w:szCs w:val="24"/>
+        </w:rPr>
+      </w:pPr>
+      <w:r>
+        <w:rPr>
+          <w:rFonts w:ascii="Times New Roman" w:hAnsi="Times New Roman" w:cs="Times New Roman"/>
+          <w:sz w:val="24"/>
+          <w:szCs w:val="24"/>
+        </w:rPr>
+        <w:t xml:space="preserve">- Seta pra cima: </w:t>
+      </w:r>
+      <w:r>
+        <w:rPr>
+          <w:rFonts w:ascii="Times New Roman" w:hAnsi="Times New Roman" w:cs="Times New Roman"/>
+          <w:sz w:val="24"/>
+          <w:szCs w:val="24"/>
+        </w:rPr>
+        <w:t>N</w:t>
+      </w:r>
+      <w:r>
+        <w:rPr>
+          <w:rFonts w:ascii="Times New Roman" w:hAnsi="Times New Roman" w:cs="Times New Roman"/>
+          <w:sz w:val="24"/>
+          <w:szCs w:val="24"/>
+        </w:rPr>
+        <w:t>avega pelo histórico de comandos que já usamos nessa sessão.</w:t>
+      </w:r>
+    </w:p>
+    <w:p>
+      <w:pPr>
+        <w:spacing w:line="360" w:lineRule="auto"/>
+        <w:jc w:val="both"/>
+        <w:rPr>
+          <w:rFonts w:ascii="Times New Roman" w:hAnsi="Times New Roman" w:cs="Times New Roman"/>
+          <w:sz w:val="24"/>
+          <w:szCs w:val="24"/>
+        </w:rPr>
+      </w:pPr>
+      <w:r>
+        <w:rPr>
+          <w:rFonts w:ascii="Times New Roman" w:hAnsi="Times New Roman" w:cs="Times New Roman"/>
+          <w:sz w:val="24"/>
+          <w:szCs w:val="24"/>
+        </w:rPr>
+        <w:t xml:space="preserve">- </w:t>
+      </w:r>
+      <w:proofErr w:type="gramStart"/>
+      <w:r>
+        <w:rPr>
+          <w:rFonts w:ascii="Times New Roman" w:hAnsi="Times New Roman" w:cs="Times New Roman"/>
+          <w:sz w:val="24"/>
+          <w:szCs w:val="24"/>
+        </w:rPr>
+        <w:t>type</w:t>
+      </w:r>
+      <w:proofErr w:type="gramEnd"/>
+      <w:r>
+        <w:rPr>
+          <w:rFonts w:ascii="Times New Roman" w:hAnsi="Times New Roman" w:cs="Times New Roman"/>
+          <w:sz w:val="24"/>
+          <w:szCs w:val="24"/>
+        </w:rPr>
+        <w:t xml:space="preserve">: Lê o que tá dentro de arquivos </w:t>
+      </w:r>
+      <w:proofErr w:type="spellStart"/>
+      <w:r>
+        <w:rPr>
+          <w:rFonts w:ascii="Times New Roman" w:hAnsi="Times New Roman" w:cs="Times New Roman"/>
+          <w:sz w:val="24"/>
+          <w:szCs w:val="24"/>
+        </w:rPr>
+        <w:t>txt</w:t>
+      </w:r>
+      <w:proofErr w:type="spellEnd"/>
+      <w:r>
+        <w:rPr>
+          <w:rFonts w:ascii="Times New Roman" w:hAnsi="Times New Roman" w:cs="Times New Roman"/>
+          <w:sz w:val="24"/>
+          <w:szCs w:val="24"/>
+        </w:rPr>
+        <w:t>.</w:t>
+      </w:r>
+    </w:p>
+    <w:p>
+      <w:pPr>
+        <w:spacing w:line="360" w:lineRule="auto"/>
+        <w:jc w:val="both"/>
+        <w:rPr>
+          <w:rFonts w:ascii="Times New Roman" w:hAnsi="Times New Roman" w:cs="Times New Roman"/>
+          <w:sz w:val="24"/>
+          <w:szCs w:val="24"/>
+        </w:rPr>
+      </w:pPr>
+      <w:r>
+        <w:rPr>
+          <w:rFonts w:ascii="Times New Roman" w:hAnsi="Times New Roman" w:cs="Times New Roman"/>
+          <w:sz w:val="24"/>
+          <w:szCs w:val="24"/>
+        </w:rPr>
+        <w:t xml:space="preserve">- </w:t>
+      </w:r>
+      <w:proofErr w:type="spellStart"/>
+      <w:proofErr w:type="gramStart"/>
+      <w:r>
+        <w:rPr>
+          <w:rFonts w:ascii="Times New Roman" w:hAnsi="Times New Roman" w:cs="Times New Roman"/>
+          <w:sz w:val="24"/>
+          <w:szCs w:val="24"/>
+        </w:rPr>
+        <w:t>copy</w:t>
+      </w:r>
+      <w:proofErr w:type="spellEnd"/>
+      <w:proofErr w:type="gramEnd"/>
+      <w:r>
+        <w:rPr>
+          <w:rFonts w:ascii="Times New Roman" w:hAnsi="Times New Roman" w:cs="Times New Roman"/>
+          <w:sz w:val="24"/>
+          <w:szCs w:val="24"/>
+        </w:rPr>
+        <w:t>: Copia o item que quiser. Sempre lembrar de colocar a extensão que quer que a cópia tenha.</w:t>
+      </w:r>
+    </w:p>
+    <w:p>
+      <w:pPr>
+        <w:spacing w:line="360" w:lineRule="auto"/>
+        <w:jc w:val="both"/>
+        <w:rPr>
+          <w:rFonts w:ascii="Times New Roman" w:hAnsi="Times New Roman" w:cs="Times New Roman"/>
+          <w:sz w:val="24"/>
+          <w:szCs w:val="24"/>
+        </w:rPr>
+      </w:pPr>
+      <w:r>
+        <w:rPr>
+          <w:rFonts w:ascii="Times New Roman" w:hAnsi="Times New Roman" w:cs="Times New Roman"/>
+          <w:sz w:val="24"/>
+          <w:szCs w:val="24"/>
+        </w:rPr>
+        <w:t xml:space="preserve">- </w:t>
+      </w:r>
+      <w:proofErr w:type="spellStart"/>
+      <w:proofErr w:type="gramStart"/>
+      <w:r>
+        <w:rPr>
+          <w:rFonts w:ascii="Times New Roman" w:hAnsi="Times New Roman" w:cs="Times New Roman"/>
+          <w:sz w:val="24"/>
+          <w:szCs w:val="24"/>
+        </w:rPr>
+        <w:t>rename</w:t>
+      </w:r>
+      <w:proofErr w:type="spellEnd"/>
+      <w:proofErr w:type="gramEnd"/>
+      <w:r>
+        <w:rPr>
+          <w:rFonts w:ascii="Times New Roman" w:hAnsi="Times New Roman" w:cs="Times New Roman"/>
+          <w:sz w:val="24"/>
+          <w:szCs w:val="24"/>
+        </w:rPr>
+        <w:t>: renomeia o item.</w:t>
+      </w:r>
+      <w:r>
+        <w:rPr>
+          <w:rFonts w:ascii="Times New Roman" w:hAnsi="Times New Roman" w:cs="Times New Roman"/>
+          <w:sz w:val="24"/>
+          <w:szCs w:val="24"/>
+        </w:rPr>
+        <w:t xml:space="preserve"> Sempre colocar a extensão do arquivo.</w:t>
+      </w:r>
+    </w:p>
+    <w:p>
+      <w:pPr>
+        <w:spacing w:line="360" w:lineRule="auto"/>
+        <w:jc w:val="both"/>
+        <w:rPr>
+          <w:rFonts w:ascii="Times New Roman" w:hAnsi="Times New Roman" w:cs="Times New Roman"/>
+          <w:sz w:val="24"/>
+          <w:szCs w:val="24"/>
+        </w:rPr>
+      </w:pPr>
+      <w:r>
+        <w:rPr>
+          <w:rFonts w:ascii="Times New Roman" w:hAnsi="Times New Roman" w:cs="Times New Roman"/>
+          <w:sz w:val="24"/>
+          <w:szCs w:val="24"/>
+        </w:rPr>
+        <w:t xml:space="preserve">- </w:t>
+      </w:r>
+      <w:proofErr w:type="spellStart"/>
+      <w:proofErr w:type="gramStart"/>
+      <w:r>
+        <w:rPr>
+          <w:rFonts w:ascii="Times New Roman" w:hAnsi="Times New Roman" w:cs="Times New Roman"/>
+          <w:sz w:val="24"/>
+          <w:szCs w:val="24"/>
+        </w:rPr>
+        <w:t>del</w:t>
+      </w:r>
+      <w:proofErr w:type="spellEnd"/>
+      <w:proofErr w:type="gramEnd"/>
+      <w:r>
+        <w:rPr>
+          <w:rFonts w:ascii="Times New Roman" w:hAnsi="Times New Roman" w:cs="Times New Roman"/>
+          <w:sz w:val="24"/>
+          <w:szCs w:val="24"/>
+        </w:rPr>
+        <w:t xml:space="preserve"> + nome arquivo: deleta arquivo.</w:t>
+      </w:r>
+    </w:p>
+    <w:p>
+      <w:pPr>
+        <w:spacing w:line="360" w:lineRule="auto"/>
+        <w:jc w:val="both"/>
+        <w:rPr>
+          <w:rFonts w:ascii="Times New Roman" w:hAnsi="Times New Roman" w:cs="Times New Roman"/>
+          <w:sz w:val="24"/>
+          <w:szCs w:val="24"/>
+        </w:rPr>
+      </w:pPr>
+      <w:r>
+        <w:rPr>
+          <w:rFonts w:ascii="Times New Roman" w:hAnsi="Times New Roman" w:cs="Times New Roman"/>
+          <w:sz w:val="24"/>
+          <w:szCs w:val="24"/>
+        </w:rPr>
+        <w:t xml:space="preserve">- </w:t>
+      </w:r>
+      <w:proofErr w:type="spellStart"/>
+      <w:r>
+        <w:rPr>
+          <w:rFonts w:ascii="Times New Roman" w:hAnsi="Times New Roman" w:cs="Times New Roman"/>
+          <w:sz w:val="24"/>
+          <w:szCs w:val="24"/>
+        </w:rPr>
+        <w:t>Tab</w:t>
+      </w:r>
+      <w:proofErr w:type="spellEnd"/>
+      <w:r>
+        <w:rPr>
+          <w:rFonts w:ascii="Times New Roman" w:hAnsi="Times New Roman" w:cs="Times New Roman"/>
+          <w:sz w:val="24"/>
+          <w:szCs w:val="24"/>
+        </w:rPr>
+        <w:t>: completa os nomes dos comandos ou arquivos que tenhamos começado a digitar. Pode apertar várias vezes até aparecer o que está procurando.</w:t>
+      </w:r>
+    </w:p>
+    <w:p>
+      <w:pPr>
+        <w:spacing w:line="360" w:lineRule="auto"/>
+        <w:jc w:val="both"/>
+        <w:rPr>
+          <w:rFonts w:ascii="Times New Roman" w:hAnsi="Times New Roman" w:cs="Times New Roman"/>
+          <w:sz w:val="24"/>
+          <w:szCs w:val="24"/>
+        </w:rPr>
+      </w:pPr>
+      <w:r>
+        <w:rPr>
+          <w:rFonts w:ascii="Times New Roman" w:hAnsi="Times New Roman" w:cs="Times New Roman"/>
+          <w:sz w:val="24"/>
+          <w:szCs w:val="24"/>
+        </w:rPr>
+        <w:t xml:space="preserve">- </w:t>
+      </w:r>
+      <w:proofErr w:type="spellStart"/>
+      <w:proofErr w:type="gramStart"/>
+      <w:r>
+        <w:rPr>
+          <w:rFonts w:ascii="Times New Roman" w:hAnsi="Times New Roman" w:cs="Times New Roman"/>
+          <w:sz w:val="24"/>
+          <w:szCs w:val="24"/>
+        </w:rPr>
+        <w:t>cls</w:t>
+      </w:r>
+      <w:proofErr w:type="spellEnd"/>
+      <w:proofErr w:type="gramEnd"/>
+      <w:r>
+        <w:rPr>
+          <w:rFonts w:ascii="Times New Roman" w:hAnsi="Times New Roman" w:cs="Times New Roman"/>
+          <w:sz w:val="24"/>
+          <w:szCs w:val="24"/>
+        </w:rPr>
+        <w:t>: limpa a tela do prompt.</w:t>
+      </w:r>
+    </w:p>
+    <w:p>
+      <w:pPr>
+        <w:spacing w:line="360" w:lineRule="auto"/>
+        <w:jc w:val="both"/>
+        <w:rPr>
+          <w:rFonts w:ascii="Times New Roman" w:hAnsi="Times New Roman" w:cs="Times New Roman"/>
+          <w:sz w:val="24"/>
+          <w:szCs w:val="24"/>
+        </w:rPr>
+      </w:pPr>
+      <w:r>
+        <w:rPr>
+          <w:rFonts w:ascii="Times New Roman" w:hAnsi="Times New Roman" w:cs="Times New Roman"/>
+          <w:sz w:val="24"/>
+          <w:szCs w:val="24"/>
+        </w:rPr>
+        <w:t xml:space="preserve">- </w:t>
+      </w:r>
+      <w:proofErr w:type="gramStart"/>
+      <w:r>
+        <w:rPr>
+          <w:rFonts w:ascii="Times New Roman" w:hAnsi="Times New Roman" w:cs="Times New Roman"/>
+          <w:sz w:val="24"/>
+          <w:szCs w:val="24"/>
+        </w:rPr>
+        <w:t>help ou help</w:t>
+      </w:r>
+      <w:proofErr w:type="gramEnd"/>
+      <w:r>
+        <w:rPr>
+          <w:rFonts w:ascii="Times New Roman" w:hAnsi="Times New Roman" w:cs="Times New Roman"/>
+          <w:sz w:val="24"/>
+          <w:szCs w:val="24"/>
+        </w:rPr>
+        <w:t xml:space="preserve"> + nome do comando: </w:t>
+      </w:r>
+      <w:r>
+        <w:rPr>
+          <w:rFonts w:ascii="Times New Roman" w:hAnsi="Times New Roman" w:cs="Times New Roman"/>
+          <w:sz w:val="24"/>
+          <w:szCs w:val="24"/>
+        </w:rPr>
+        <w:t>Exibe uma lista com todos os comandos ou a descrição do comando escolhido.</w:t>
+      </w:r>
     </w:p>
     <w:sectPr>
       <w:pgSz w:w="11906" w:h="16838"/>

</xml_diff>

<commit_message>
Adicionando conteúdo a um arquivo
Para saber mais
</commit_message>
<xml_diff>
--- a/Windows/Anotações/Winodws – Prompt de Comando e Powershell.docx
+++ b/Windows/Anotações/Winodws – Prompt de Comando e Powershell.docx
@@ -1135,6 +1135,746 @@
         <w:t>Exibe uma lista com todos os comandos ou a descrição do comando escolhido.</w:t>
       </w:r>
     </w:p>
+    <w:p>
+      <w:pPr>
+        <w:spacing w:line="360" w:lineRule="auto"/>
+        <w:jc w:val="both"/>
+        <w:rPr>
+          <w:rFonts w:ascii="Times New Roman" w:hAnsi="Times New Roman" w:cs="Times New Roman"/>
+          <w:sz w:val="24"/>
+          <w:szCs w:val="24"/>
+        </w:rPr>
+      </w:pPr>
+      <w:r>
+        <w:rPr>
+          <w:rFonts w:ascii="Times New Roman" w:hAnsi="Times New Roman" w:cs="Times New Roman"/>
+          <w:sz w:val="24"/>
+          <w:szCs w:val="24"/>
+        </w:rPr>
+        <w:t>Para saber mais:</w:t>
+      </w:r>
+    </w:p>
+    <w:p>
+      <w:pPr>
+        <w:pStyle w:val="PargrafodaLista"/>
+        <w:numPr>
+          <w:ilvl w:val="0"/>
+          <w:numId w:val="2"/>
+        </w:numPr>
+        <w:spacing w:line="360" w:lineRule="auto"/>
+        <w:jc w:val="both"/>
+        <w:rPr>
+          <w:rFonts w:ascii="Times New Roman" w:hAnsi="Times New Roman" w:cs="Times New Roman"/>
+          <w:sz w:val="24"/>
+          <w:szCs w:val="24"/>
+        </w:rPr>
+      </w:pPr>
+      <w:r>
+        <w:rPr>
+          <w:rFonts w:ascii="Times New Roman" w:hAnsi="Times New Roman" w:cs="Times New Roman"/>
+          <w:sz w:val="24"/>
+          <w:szCs w:val="24"/>
+        </w:rPr>
+        <w:t>Adicionando conteúdo a um arquivo</w:t>
+      </w:r>
+      <w:r>
+        <w:rPr>
+          <w:rFonts w:ascii="Times New Roman" w:hAnsi="Times New Roman" w:cs="Times New Roman"/>
+          <w:sz w:val="24"/>
+          <w:szCs w:val="24"/>
+        </w:rPr>
+        <w:t>:</w:t>
+      </w:r>
+    </w:p>
+    <w:p>
+      <w:pPr>
+        <w:spacing w:after="0" w:line="360" w:lineRule="auto"/>
+        <w:ind w:left="705"/>
+        <w:jc w:val="both"/>
+        <w:rPr>
+          <w:rFonts w:ascii="Times New Roman" w:eastAsia="Times New Roman" w:hAnsi="Times New Roman" w:cs="Times New Roman"/>
+          <w:sz w:val="24"/>
+          <w:szCs w:val="24"/>
+        </w:rPr>
+      </w:pPr>
+      <w:r>
+        <w:rPr>
+          <w:rFonts w:ascii="Times New Roman" w:eastAsia="Times New Roman" w:hAnsi="Times New Roman" w:cs="Times New Roman"/>
+          <w:sz w:val="24"/>
+          <w:szCs w:val="24"/>
+        </w:rPr>
+        <w:t>Vimos neste capítulo do treinamento que podemos criar um arquivo utilizando o sinal </w:t>
+      </w:r>
+      <w:r>
+        <w:rPr>
+          <w:rFonts w:ascii="Times New Roman" w:eastAsia="Times New Roman" w:hAnsi="Times New Roman" w:cs="Times New Roman"/>
+          <w:b/>
+          <w:bCs/>
+          <w:sz w:val="24"/>
+          <w:szCs w:val="24"/>
+        </w:rPr>
+        <w:t>&gt;</w:t>
+      </w:r>
+      <w:r>
+        <w:rPr>
+          <w:rFonts w:ascii="Times New Roman" w:eastAsia="Times New Roman" w:hAnsi="Times New Roman" w:cs="Times New Roman"/>
+          <w:sz w:val="24"/>
+          <w:szCs w:val="24"/>
+        </w:rPr>
+        <w:t>, mas e se quisermos adicionar mais linhas a um arquivo de texto já existente, por exemplo para guardar o resultado de diversas execuções de um programa em um único arquivo?</w:t>
+      </w:r>
+    </w:p>
+    <w:p>
+      <w:pPr>
+        <w:spacing w:after="0" w:line="360" w:lineRule="auto"/>
+        <w:ind w:left="705"/>
+        <w:jc w:val="both"/>
+        <w:rPr>
+          <w:rFonts w:ascii="Times New Roman" w:eastAsia="Times New Roman" w:hAnsi="Times New Roman" w:cs="Times New Roman"/>
+          <w:sz w:val="24"/>
+          <w:szCs w:val="24"/>
+        </w:rPr>
+      </w:pPr>
+      <w:r>
+        <w:rPr>
+          <w:rFonts w:ascii="Times New Roman" w:eastAsia="Times New Roman" w:hAnsi="Times New Roman" w:cs="Times New Roman"/>
+          <w:sz w:val="24"/>
+          <w:szCs w:val="24"/>
+        </w:rPr>
+        <w:t>Para isto existe o </w:t>
+      </w:r>
+      <w:r>
+        <w:rPr>
+          <w:rFonts w:ascii="Times New Roman" w:eastAsia="Times New Roman" w:hAnsi="Times New Roman" w:cs="Times New Roman"/>
+          <w:b/>
+          <w:bCs/>
+          <w:sz w:val="24"/>
+          <w:szCs w:val="24"/>
+        </w:rPr>
+        <w:t>&gt;&gt;</w:t>
+      </w:r>
+      <w:r>
+        <w:rPr>
+          <w:rFonts w:ascii="Times New Roman" w:eastAsia="Times New Roman" w:hAnsi="Times New Roman" w:cs="Times New Roman"/>
+          <w:sz w:val="24"/>
+          <w:szCs w:val="24"/>
+        </w:rPr>
+        <w:t>, quando colocamos o sinal de maior, duas vezes, o Prompt entende que só deve criar um arquivo novo quando o arquivo que pedimos não existir! Caso ele já exista, ele adiciona o novo conteúdo ao final do arquivo, sem sobrescrevê-lo!</w:t>
+      </w:r>
+    </w:p>
+    <w:p>
+      <w:pPr>
+        <w:spacing w:before="360" w:after="360" w:line="360" w:lineRule="auto"/>
+        <w:ind w:left="705"/>
+        <w:jc w:val="both"/>
+        <w:rPr>
+          <w:rFonts w:ascii="Times New Roman" w:eastAsia="Times New Roman" w:hAnsi="Times New Roman" w:cs="Times New Roman"/>
+          <w:sz w:val="24"/>
+          <w:szCs w:val="24"/>
+        </w:rPr>
+      </w:pPr>
+      <w:r>
+        <w:rPr>
+          <w:rFonts w:ascii="Times New Roman" w:eastAsia="Times New Roman" w:hAnsi="Times New Roman" w:cs="Times New Roman"/>
+          <w:sz w:val="24"/>
+          <w:szCs w:val="24"/>
+        </w:rPr>
+        <w:t>Veja só como funciona:</w:t>
+      </w:r>
+    </w:p>
+    <w:p>
+      <w:pPr>
+        <w:spacing w:after="0" w:line="360" w:lineRule="auto"/>
+        <w:ind w:left="705"/>
+        <w:jc w:val="both"/>
+        <w:rPr>
+          <w:rFonts w:ascii="Times New Roman" w:eastAsia="Times New Roman" w:hAnsi="Times New Roman" w:cs="Times New Roman"/>
+          <w:sz w:val="24"/>
+          <w:szCs w:val="24"/>
+        </w:rPr>
+      </w:pPr>
+      <w:r>
+        <w:rPr>
+          <w:rFonts w:ascii="Times New Roman" w:eastAsia="Times New Roman" w:hAnsi="Times New Roman" w:cs="Times New Roman"/>
+          <w:sz w:val="24"/>
+          <w:szCs w:val="24"/>
+        </w:rPr>
+        <w:t>Digamos que primeiro criamos um novo arquivo de texto com o nosso conhecido comando </w:t>
+      </w:r>
+      <w:proofErr w:type="spellStart"/>
+      <w:proofErr w:type="gramStart"/>
+      <w:r>
+        <w:rPr>
+          <w:rFonts w:ascii="Courier New" w:eastAsia="Times New Roman" w:hAnsi="Courier New" w:cs="Courier New"/>
+          <w:color w:val="3D464D"/>
+          <w:sz w:val="20"/>
+          <w:szCs w:val="20"/>
+          <w:shd w:val="clear" w:color="auto" w:fill="F0F3F5"/>
+        </w:rPr>
+        <w:t>echo</w:t>
+      </w:r>
+      <w:proofErr w:type="spellEnd"/>
+      <w:r>
+        <w:rPr>
+          <w:rFonts w:ascii="Times New Roman" w:eastAsia="Times New Roman" w:hAnsi="Times New Roman" w:cs="Times New Roman"/>
+          <w:sz w:val="24"/>
+          <w:szCs w:val="24"/>
+        </w:rPr>
+        <w:t> :</w:t>
+      </w:r>
+      <w:proofErr w:type="gramEnd"/>
+    </w:p>
+    <w:p>
+      <w:pPr>
+        <w:spacing w:after="0" w:line="360" w:lineRule="auto"/>
+        <w:ind w:left="705"/>
+        <w:jc w:val="both"/>
+        <w:rPr>
+          <w:rFonts w:ascii="Times New Roman" w:eastAsia="Times New Roman" w:hAnsi="Times New Roman" w:cs="Times New Roman"/>
+          <w:sz w:val="24"/>
+          <w:szCs w:val="24"/>
+        </w:rPr>
+      </w:pPr>
+      <w:proofErr w:type="spellStart"/>
+      <w:r>
+        <w:rPr>
+          <w:rFonts w:ascii="Courier New" w:eastAsia="Times New Roman" w:hAnsi="Courier New" w:cs="Courier New"/>
+          <w:color w:val="3D464D"/>
+          <w:sz w:val="20"/>
+          <w:szCs w:val="20"/>
+          <w:shd w:val="clear" w:color="auto" w:fill="F0F3F5"/>
+        </w:rPr>
+        <w:t>echo</w:t>
+      </w:r>
+      <w:proofErr w:type="spellEnd"/>
+      <w:r>
+        <w:rPr>
+          <w:rFonts w:ascii="Courier New" w:eastAsia="Times New Roman" w:hAnsi="Courier New" w:cs="Courier New"/>
+          <w:color w:val="3D464D"/>
+          <w:sz w:val="20"/>
+          <w:szCs w:val="20"/>
+          <w:shd w:val="clear" w:color="auto" w:fill="F0F3F5"/>
+        </w:rPr>
+        <w:t xml:space="preserve"> </w:t>
+      </w:r>
+      <w:proofErr w:type="spellStart"/>
+      <w:r>
+        <w:rPr>
+          <w:rFonts w:ascii="Courier New" w:eastAsia="Times New Roman" w:hAnsi="Courier New" w:cs="Courier New"/>
+          <w:color w:val="3D464D"/>
+          <w:sz w:val="20"/>
+          <w:szCs w:val="20"/>
+          <w:shd w:val="clear" w:color="auto" w:fill="F0F3F5"/>
+        </w:rPr>
+        <w:t>Ola</w:t>
+      </w:r>
+      <w:proofErr w:type="spellEnd"/>
+      <w:r>
+        <w:rPr>
+          <w:rFonts w:ascii="Courier New" w:eastAsia="Times New Roman" w:hAnsi="Courier New" w:cs="Courier New"/>
+          <w:color w:val="3D464D"/>
+          <w:sz w:val="20"/>
+          <w:szCs w:val="20"/>
+          <w:shd w:val="clear" w:color="auto" w:fill="F0F3F5"/>
+        </w:rPr>
+        <w:t xml:space="preserve"> mundo &gt; arquivo.txt</w:t>
+      </w:r>
+    </w:p>
+    <w:p>
+      <w:pPr>
+        <w:spacing w:after="0" w:line="360" w:lineRule="auto"/>
+        <w:ind w:left="705"/>
+        <w:jc w:val="both"/>
+        <w:rPr>
+          <w:rFonts w:ascii="Times New Roman" w:eastAsia="Times New Roman" w:hAnsi="Times New Roman" w:cs="Times New Roman"/>
+          <w:sz w:val="24"/>
+          <w:szCs w:val="24"/>
+        </w:rPr>
+      </w:pPr>
+      <w:r>
+        <w:rPr>
+          <w:rFonts w:ascii="Times New Roman" w:eastAsia="Times New Roman" w:hAnsi="Times New Roman" w:cs="Times New Roman"/>
+          <w:sz w:val="24"/>
+          <w:szCs w:val="24"/>
+        </w:rPr>
+        <w:t>Ao abrirmos nosso </w:t>
+      </w:r>
+      <w:proofErr w:type="gramStart"/>
+      <w:r>
+        <w:rPr>
+          <w:rFonts w:ascii="Courier New" w:eastAsia="Times New Roman" w:hAnsi="Courier New" w:cs="Courier New"/>
+          <w:color w:val="3D464D"/>
+          <w:sz w:val="20"/>
+          <w:szCs w:val="20"/>
+          <w:shd w:val="clear" w:color="auto" w:fill="F0F3F5"/>
+        </w:rPr>
+        <w:t>arquivo.txt</w:t>
+      </w:r>
+      <w:r>
+        <w:rPr>
+          <w:rFonts w:ascii="Times New Roman" w:eastAsia="Times New Roman" w:hAnsi="Times New Roman" w:cs="Times New Roman"/>
+          <w:sz w:val="24"/>
+          <w:szCs w:val="24"/>
+        </w:rPr>
+        <w:t> ,</w:t>
+      </w:r>
+      <w:proofErr w:type="gramEnd"/>
+      <w:r>
+        <w:rPr>
+          <w:rFonts w:ascii="Times New Roman" w:eastAsia="Times New Roman" w:hAnsi="Times New Roman" w:cs="Times New Roman"/>
+          <w:sz w:val="24"/>
+          <w:szCs w:val="24"/>
+        </w:rPr>
+        <w:t xml:space="preserve"> vemos o texto que esperávamos:</w:t>
+      </w:r>
+    </w:p>
+    <w:p>
+      <w:pPr>
+        <w:spacing w:after="0" w:line="360" w:lineRule="auto"/>
+        <w:ind w:left="705"/>
+        <w:jc w:val="both"/>
+        <w:rPr>
+          <w:rFonts w:ascii="Times New Roman" w:eastAsia="Times New Roman" w:hAnsi="Times New Roman" w:cs="Times New Roman"/>
+          <w:sz w:val="24"/>
+          <w:szCs w:val="24"/>
+        </w:rPr>
+      </w:pPr>
+      <w:r>
+        <w:rPr>
+          <w:rFonts w:ascii="Courier New" w:eastAsia="Times New Roman" w:hAnsi="Courier New" w:cs="Courier New"/>
+          <w:color w:val="3D464D"/>
+          <w:sz w:val="20"/>
+          <w:szCs w:val="20"/>
+          <w:shd w:val="clear" w:color="auto" w:fill="F0F3F5"/>
+        </w:rPr>
+        <w:lastRenderedPageBreak/>
+        <w:t>type arquivo.txt</w:t>
+      </w:r>
+    </w:p>
+    <w:p>
+      <w:pPr>
+        <w:shd w:val="clear" w:color="auto" w:fill="F0F3F5"/>
+        <w:tabs>
+          <w:tab w:val="left" w:pos="916"/>
+          <w:tab w:val="left" w:pos="1832"/>
+          <w:tab w:val="left" w:pos="2748"/>
+          <w:tab w:val="left" w:pos="3664"/>
+          <w:tab w:val="left" w:pos="4580"/>
+          <w:tab w:val="left" w:pos="5496"/>
+          <w:tab w:val="left" w:pos="6412"/>
+          <w:tab w:val="left" w:pos="7328"/>
+          <w:tab w:val="left" w:pos="8244"/>
+          <w:tab w:val="left" w:pos="9160"/>
+          <w:tab w:val="left" w:pos="10076"/>
+          <w:tab w:val="left" w:pos="10992"/>
+          <w:tab w:val="left" w:pos="11908"/>
+          <w:tab w:val="left" w:pos="12824"/>
+          <w:tab w:val="left" w:pos="13740"/>
+          <w:tab w:val="left" w:pos="14656"/>
+        </w:tabs>
+        <w:spacing w:after="0" w:line="360" w:lineRule="auto"/>
+        <w:ind w:left="705"/>
+        <w:jc w:val="both"/>
+        <w:rPr>
+          <w:rFonts w:ascii="Courier New" w:eastAsia="Times New Roman" w:hAnsi="Courier New" w:cs="Courier New"/>
+          <w:color w:val="3D464D"/>
+          <w:sz w:val="20"/>
+          <w:szCs w:val="20"/>
+        </w:rPr>
+      </w:pPr>
+      <w:r>
+        <w:rPr>
+          <w:rFonts w:ascii="Courier New" w:eastAsia="Times New Roman" w:hAnsi="Courier New" w:cs="Courier New"/>
+          <w:color w:val="708090"/>
+          <w:sz w:val="20"/>
+          <w:szCs w:val="20"/>
+        </w:rPr>
+        <w:t>//arquivo.txt</w:t>
+      </w:r>
+    </w:p>
+    <w:p>
+      <w:pPr>
+        <w:shd w:val="clear" w:color="auto" w:fill="F0F3F5"/>
+        <w:tabs>
+          <w:tab w:val="left" w:pos="916"/>
+          <w:tab w:val="left" w:pos="1832"/>
+          <w:tab w:val="left" w:pos="2748"/>
+          <w:tab w:val="left" w:pos="3664"/>
+          <w:tab w:val="left" w:pos="4580"/>
+          <w:tab w:val="left" w:pos="5496"/>
+          <w:tab w:val="left" w:pos="6412"/>
+          <w:tab w:val="left" w:pos="7328"/>
+          <w:tab w:val="left" w:pos="8244"/>
+          <w:tab w:val="left" w:pos="9160"/>
+          <w:tab w:val="left" w:pos="10076"/>
+          <w:tab w:val="left" w:pos="10992"/>
+          <w:tab w:val="left" w:pos="11908"/>
+          <w:tab w:val="left" w:pos="12824"/>
+          <w:tab w:val="left" w:pos="13740"/>
+          <w:tab w:val="left" w:pos="14656"/>
+        </w:tabs>
+        <w:spacing w:after="0" w:line="360" w:lineRule="auto"/>
+        <w:ind w:left="705"/>
+        <w:jc w:val="both"/>
+        <w:rPr>
+          <w:rFonts w:ascii="Consolas" w:eastAsia="Times New Roman" w:hAnsi="Consolas" w:cs="Courier New"/>
+          <w:color w:val="3D464D"/>
+          <w:sz w:val="20"/>
+          <w:szCs w:val="20"/>
+        </w:rPr>
+      </w:pPr>
+      <w:proofErr w:type="spellStart"/>
+      <w:r>
+        <w:rPr>
+          <w:rFonts w:ascii="Courier New" w:eastAsia="Times New Roman" w:hAnsi="Courier New" w:cs="Courier New"/>
+          <w:color w:val="A67F59"/>
+          <w:sz w:val="20"/>
+          <w:szCs w:val="20"/>
+        </w:rPr>
+        <w:t>Ola</w:t>
+      </w:r>
+      <w:proofErr w:type="spellEnd"/>
+      <w:r>
+        <w:rPr>
+          <w:rFonts w:ascii="Courier New" w:eastAsia="Times New Roman" w:hAnsi="Courier New" w:cs="Courier New"/>
+          <w:color w:val="3D464D"/>
+          <w:sz w:val="20"/>
+          <w:szCs w:val="20"/>
+        </w:rPr>
+        <w:t xml:space="preserve"> </w:t>
+      </w:r>
+      <w:proofErr w:type="spellStart"/>
+      <w:r>
+        <w:rPr>
+          <w:rFonts w:ascii="Courier New" w:eastAsia="Times New Roman" w:hAnsi="Courier New" w:cs="Courier New"/>
+          <w:color w:val="A67F59"/>
+          <w:sz w:val="20"/>
+          <w:szCs w:val="20"/>
+        </w:rPr>
+        <w:t>Mundo</w:t>
+      </w:r>
+      <w:r>
+        <w:rPr>
+          <w:rFonts w:ascii="Consolas" w:eastAsia="Times New Roman" w:hAnsi="Consolas" w:cs="Courier New"/>
+          <w:color w:val="3D464D"/>
+          <w:sz w:val="20"/>
+          <w:szCs w:val="20"/>
+        </w:rPr>
+        <w:t>COPIAR</w:t>
+      </w:r>
+      <w:proofErr w:type="spellEnd"/>
+      <w:r>
+        <w:rPr>
+          <w:rFonts w:ascii="Consolas" w:eastAsia="Times New Roman" w:hAnsi="Consolas" w:cs="Courier New"/>
+          <w:color w:val="3D464D"/>
+          <w:sz w:val="20"/>
+          <w:szCs w:val="20"/>
+        </w:rPr>
+        <w:t xml:space="preserve"> CÓDIGO</w:t>
+      </w:r>
+    </w:p>
+    <w:p>
+      <w:pPr>
+        <w:spacing w:before="360" w:after="360" w:line="360" w:lineRule="auto"/>
+        <w:ind w:left="705"/>
+        <w:jc w:val="both"/>
+        <w:rPr>
+          <w:rFonts w:ascii="Times New Roman" w:eastAsia="Times New Roman" w:hAnsi="Times New Roman" w:cs="Times New Roman"/>
+          <w:sz w:val="24"/>
+          <w:szCs w:val="24"/>
+        </w:rPr>
+      </w:pPr>
+      <w:r>
+        <w:rPr>
+          <w:rFonts w:ascii="Times New Roman" w:eastAsia="Times New Roman" w:hAnsi="Times New Roman" w:cs="Times New Roman"/>
+          <w:sz w:val="24"/>
+          <w:szCs w:val="24"/>
+        </w:rPr>
+        <w:t>Porém se agora desejarmos adicionar um novo texto abaixo de "</w:t>
+      </w:r>
+      <w:proofErr w:type="spellStart"/>
+      <w:r>
+        <w:rPr>
+          <w:rFonts w:ascii="Times New Roman" w:eastAsia="Times New Roman" w:hAnsi="Times New Roman" w:cs="Times New Roman"/>
+          <w:sz w:val="24"/>
+          <w:szCs w:val="24"/>
+        </w:rPr>
+        <w:t>Ola</w:t>
+      </w:r>
+      <w:proofErr w:type="spellEnd"/>
+      <w:r>
+        <w:rPr>
+          <w:rFonts w:ascii="Times New Roman" w:eastAsia="Times New Roman" w:hAnsi="Times New Roman" w:cs="Times New Roman"/>
+          <w:sz w:val="24"/>
+          <w:szCs w:val="24"/>
+        </w:rPr>
+        <w:t xml:space="preserve"> Mundo"? Utilizamos o '&gt;&gt;'!</w:t>
+      </w:r>
+    </w:p>
+    <w:p>
+      <w:pPr>
+        <w:spacing w:before="360" w:after="360" w:line="360" w:lineRule="auto"/>
+        <w:ind w:left="705"/>
+        <w:jc w:val="both"/>
+        <w:rPr>
+          <w:rFonts w:ascii="Times New Roman" w:eastAsia="Times New Roman" w:hAnsi="Times New Roman" w:cs="Times New Roman"/>
+          <w:sz w:val="24"/>
+          <w:szCs w:val="24"/>
+        </w:rPr>
+      </w:pPr>
+      <w:r>
+        <w:rPr>
+          <w:rFonts w:ascii="Times New Roman" w:eastAsia="Times New Roman" w:hAnsi="Times New Roman" w:cs="Times New Roman"/>
+          <w:sz w:val="24"/>
+          <w:szCs w:val="24"/>
+        </w:rPr>
+        <w:t>Desta forma:</w:t>
+      </w:r>
+    </w:p>
+    <w:p>
+      <w:pPr>
+        <w:spacing w:after="0" w:line="360" w:lineRule="auto"/>
+        <w:ind w:left="705"/>
+        <w:jc w:val="both"/>
+        <w:rPr>
+          <w:rFonts w:ascii="Times New Roman" w:eastAsia="Times New Roman" w:hAnsi="Times New Roman" w:cs="Times New Roman"/>
+          <w:sz w:val="24"/>
+          <w:szCs w:val="24"/>
+        </w:rPr>
+      </w:pPr>
+      <w:proofErr w:type="spellStart"/>
+      <w:r>
+        <w:rPr>
+          <w:rFonts w:ascii="Courier New" w:eastAsia="Times New Roman" w:hAnsi="Courier New" w:cs="Courier New"/>
+          <w:color w:val="3D464D"/>
+          <w:sz w:val="20"/>
+          <w:szCs w:val="20"/>
+          <w:shd w:val="clear" w:color="auto" w:fill="F0F3F5"/>
+        </w:rPr>
+        <w:t>echo</w:t>
+      </w:r>
+      <w:proofErr w:type="spellEnd"/>
+      <w:r>
+        <w:rPr>
+          <w:rFonts w:ascii="Courier New" w:eastAsia="Times New Roman" w:hAnsi="Courier New" w:cs="Courier New"/>
+          <w:color w:val="3D464D"/>
+          <w:sz w:val="20"/>
+          <w:szCs w:val="20"/>
+          <w:shd w:val="clear" w:color="auto" w:fill="F0F3F5"/>
+        </w:rPr>
+        <w:t xml:space="preserve"> Novos dados! &gt;&gt; arquivo.txt</w:t>
+      </w:r>
+    </w:p>
+    <w:p>
+      <w:pPr>
+        <w:spacing w:after="0" w:line="360" w:lineRule="auto"/>
+        <w:ind w:left="705"/>
+        <w:jc w:val="both"/>
+        <w:rPr>
+          <w:rFonts w:ascii="Times New Roman" w:eastAsia="Times New Roman" w:hAnsi="Times New Roman" w:cs="Times New Roman"/>
+          <w:sz w:val="24"/>
+          <w:szCs w:val="24"/>
+        </w:rPr>
+      </w:pPr>
+      <w:r>
+        <w:rPr>
+          <w:rFonts w:ascii="Times New Roman" w:eastAsia="Times New Roman" w:hAnsi="Times New Roman" w:cs="Times New Roman"/>
+          <w:sz w:val="24"/>
+          <w:szCs w:val="24"/>
+        </w:rPr>
+        <w:t>Quando abrimos nosso </w:t>
+      </w:r>
+      <w:r>
+        <w:rPr>
+          <w:rFonts w:ascii="Courier New" w:eastAsia="Times New Roman" w:hAnsi="Courier New" w:cs="Courier New"/>
+          <w:color w:val="3D464D"/>
+          <w:sz w:val="20"/>
+          <w:szCs w:val="20"/>
+          <w:shd w:val="clear" w:color="auto" w:fill="F0F3F5"/>
+        </w:rPr>
+        <w:t>arquivo.txt</w:t>
+      </w:r>
+      <w:r>
+        <w:rPr>
+          <w:rFonts w:ascii="Times New Roman" w:eastAsia="Times New Roman" w:hAnsi="Times New Roman" w:cs="Times New Roman"/>
+          <w:sz w:val="24"/>
+          <w:szCs w:val="24"/>
+        </w:rPr>
+        <w:t>, vemos que o texto foi adicionado corretamente:</w:t>
+      </w:r>
+    </w:p>
+    <w:p>
+      <w:pPr>
+        <w:spacing w:after="0" w:line="360" w:lineRule="auto"/>
+        <w:ind w:left="705"/>
+        <w:jc w:val="both"/>
+        <w:rPr>
+          <w:rFonts w:ascii="Times New Roman" w:eastAsia="Times New Roman" w:hAnsi="Times New Roman" w:cs="Times New Roman"/>
+          <w:sz w:val="24"/>
+          <w:szCs w:val="24"/>
+        </w:rPr>
+      </w:pPr>
+      <w:r>
+        <w:rPr>
+          <w:rFonts w:ascii="Courier New" w:eastAsia="Times New Roman" w:hAnsi="Courier New" w:cs="Courier New"/>
+          <w:color w:val="3D464D"/>
+          <w:sz w:val="20"/>
+          <w:szCs w:val="20"/>
+          <w:shd w:val="clear" w:color="auto" w:fill="F0F3F5"/>
+        </w:rPr>
+        <w:t>type arquivo.txt</w:t>
+      </w:r>
+    </w:p>
+    <w:p>
+      <w:pPr>
+        <w:shd w:val="clear" w:color="auto" w:fill="F0F3F5"/>
+        <w:tabs>
+          <w:tab w:val="left" w:pos="916"/>
+          <w:tab w:val="left" w:pos="1832"/>
+          <w:tab w:val="left" w:pos="2748"/>
+          <w:tab w:val="left" w:pos="3664"/>
+          <w:tab w:val="left" w:pos="4580"/>
+          <w:tab w:val="left" w:pos="5496"/>
+          <w:tab w:val="left" w:pos="6412"/>
+          <w:tab w:val="left" w:pos="7328"/>
+          <w:tab w:val="left" w:pos="8244"/>
+          <w:tab w:val="left" w:pos="9160"/>
+          <w:tab w:val="left" w:pos="10076"/>
+          <w:tab w:val="left" w:pos="10992"/>
+          <w:tab w:val="left" w:pos="11908"/>
+          <w:tab w:val="left" w:pos="12824"/>
+          <w:tab w:val="left" w:pos="13740"/>
+          <w:tab w:val="left" w:pos="14656"/>
+        </w:tabs>
+        <w:spacing w:after="0" w:line="360" w:lineRule="auto"/>
+        <w:ind w:left="705"/>
+        <w:jc w:val="both"/>
+        <w:rPr>
+          <w:rFonts w:ascii="Courier New" w:eastAsia="Times New Roman" w:hAnsi="Courier New" w:cs="Courier New"/>
+          <w:color w:val="3D464D"/>
+          <w:sz w:val="27"/>
+          <w:szCs w:val="27"/>
+        </w:rPr>
+      </w:pPr>
+      <w:r>
+        <w:rPr>
+          <w:rFonts w:ascii="Courier New" w:eastAsia="Times New Roman" w:hAnsi="Courier New" w:cs="Courier New"/>
+          <w:color w:val="708090"/>
+          <w:sz w:val="27"/>
+          <w:szCs w:val="27"/>
+        </w:rPr>
+        <w:t>//arquivo.txt</w:t>
+      </w:r>
+    </w:p>
+    <w:p>
+      <w:pPr>
+        <w:shd w:val="clear" w:color="auto" w:fill="F0F3F5"/>
+        <w:tabs>
+          <w:tab w:val="left" w:pos="916"/>
+          <w:tab w:val="left" w:pos="1832"/>
+          <w:tab w:val="left" w:pos="2748"/>
+          <w:tab w:val="left" w:pos="3664"/>
+          <w:tab w:val="left" w:pos="4580"/>
+          <w:tab w:val="left" w:pos="5496"/>
+          <w:tab w:val="left" w:pos="6412"/>
+          <w:tab w:val="left" w:pos="7328"/>
+          <w:tab w:val="left" w:pos="8244"/>
+          <w:tab w:val="left" w:pos="9160"/>
+          <w:tab w:val="left" w:pos="10076"/>
+          <w:tab w:val="left" w:pos="10992"/>
+          <w:tab w:val="left" w:pos="11908"/>
+          <w:tab w:val="left" w:pos="12824"/>
+          <w:tab w:val="left" w:pos="13740"/>
+          <w:tab w:val="left" w:pos="14656"/>
+        </w:tabs>
+        <w:spacing w:after="0" w:line="360" w:lineRule="auto"/>
+        <w:ind w:left="705"/>
+        <w:jc w:val="both"/>
+        <w:rPr>
+          <w:rFonts w:ascii="Courier New" w:eastAsia="Times New Roman" w:hAnsi="Courier New" w:cs="Courier New"/>
+          <w:color w:val="3D464D"/>
+          <w:sz w:val="27"/>
+          <w:szCs w:val="27"/>
+        </w:rPr>
+      </w:pPr>
+      <w:proofErr w:type="spellStart"/>
+      <w:r>
+        <w:rPr>
+          <w:rFonts w:ascii="Courier New" w:eastAsia="Times New Roman" w:hAnsi="Courier New" w:cs="Courier New"/>
+          <w:color w:val="A67F59"/>
+          <w:sz w:val="27"/>
+          <w:szCs w:val="27"/>
+        </w:rPr>
+        <w:t>Ola</w:t>
+      </w:r>
+      <w:proofErr w:type="spellEnd"/>
+      <w:r>
+        <w:rPr>
+          <w:rFonts w:ascii="Courier New" w:eastAsia="Times New Roman" w:hAnsi="Courier New" w:cs="Courier New"/>
+          <w:color w:val="3D464D"/>
+          <w:sz w:val="27"/>
+          <w:szCs w:val="27"/>
+        </w:rPr>
+        <w:t xml:space="preserve"> </w:t>
+      </w:r>
+      <w:r>
+        <w:rPr>
+          <w:rFonts w:ascii="Courier New" w:eastAsia="Times New Roman" w:hAnsi="Courier New" w:cs="Courier New"/>
+          <w:color w:val="A67F59"/>
+          <w:sz w:val="27"/>
+          <w:szCs w:val="27"/>
+        </w:rPr>
+        <w:t>Mundo</w:t>
+      </w:r>
+    </w:p>
+    <w:p>
+      <w:pPr>
+        <w:spacing w:line="360" w:lineRule="auto"/>
+        <w:ind w:firstLine="705"/>
+        <w:jc w:val="both"/>
+        <w:rPr>
+          <w:rFonts w:ascii="Times New Roman" w:hAnsi="Times New Roman" w:cs="Times New Roman"/>
+          <w:sz w:val="24"/>
+          <w:szCs w:val="24"/>
+        </w:rPr>
+      </w:pPr>
+      <w:r>
+        <w:rPr>
+          <w:rFonts w:ascii="Times New Roman" w:eastAsia="Times New Roman" w:hAnsi="Times New Roman" w:cs="Times New Roman"/>
+          <w:color w:val="A67F59"/>
+          <w:sz w:val="27"/>
+          <w:szCs w:val="27"/>
+        </w:rPr>
+        <w:t>Novos</w:t>
+      </w:r>
+      <w:r>
+        <w:rPr>
+          <w:rFonts w:ascii="Times New Roman" w:eastAsia="Times New Roman" w:hAnsi="Times New Roman" w:cs="Times New Roman"/>
+          <w:color w:val="3D464D"/>
+          <w:sz w:val="27"/>
+          <w:szCs w:val="27"/>
+        </w:rPr>
+        <w:t xml:space="preserve"> dados</w:t>
+      </w:r>
+      <w:r>
+        <w:rPr>
+          <w:rFonts w:ascii="Times New Roman" w:eastAsia="Times New Roman" w:hAnsi="Times New Roman" w:cs="Times New Roman"/>
+          <w:color w:val="999999"/>
+          <w:sz w:val="27"/>
+          <w:szCs w:val="27"/>
+        </w:rPr>
+        <w:t>!</w:t>
+      </w:r>
+      <w:r>
+        <w:rPr>
+          <w:rFonts w:ascii="Consolas" w:eastAsia="Times New Roman" w:hAnsi="Consolas" w:cs="Times New Roman"/>
+          <w:color w:val="3D464D"/>
+          <w:sz w:val="24"/>
+          <w:szCs w:val="24"/>
+        </w:rPr>
+        <w:br/>
+      </w:r>
+    </w:p>
     <w:sectPr>
       <w:pgSz w:w="11906" w:h="16838"/>
       <w:pgMar w:top="1417" w:right="1701" w:bottom="1417" w:left="1701" w:header="708" w:footer="708" w:gutter="0"/>
@@ -1236,8 +1976,100 @@
       </w:pPr>
     </w:lvl>
   </w:abstractNum>
+  <w:abstractNum w:abstractNumId="1" w15:restartNumberingAfterBreak="0">
+    <w:nsid w:val="2A3F69E4"/>
+    <w:multiLevelType w:val="hybridMultilevel"/>
+    <w:tmpl w:val="9D2AD688"/>
+    <w:lvl w:ilvl="0" w:tplc="E4D6917A">
+      <w:start w:val="1"/>
+      <w:numFmt w:val="decimal"/>
+      <w:lvlText w:val="%1."/>
+      <w:lvlJc w:val="left"/>
+      <w:pPr>
+        <w:ind w:left="1065" w:hanging="360"/>
+      </w:pPr>
+      <w:rPr>
+        <w:rFonts w:hint="default"/>
+      </w:rPr>
+    </w:lvl>
+    <w:lvl w:ilvl="1" w:tplc="04160019">
+      <w:start w:val="1"/>
+      <w:numFmt w:val="lowerLetter"/>
+      <w:lvlText w:val="%2."/>
+      <w:lvlJc w:val="left"/>
+      <w:pPr>
+        <w:ind w:left="1785" w:hanging="360"/>
+      </w:pPr>
+    </w:lvl>
+    <w:lvl w:ilvl="2" w:tplc="0416001B" w:tentative="1">
+      <w:start w:val="1"/>
+      <w:numFmt w:val="lowerRoman"/>
+      <w:lvlText w:val="%3."/>
+      <w:lvlJc w:val="right"/>
+      <w:pPr>
+        <w:ind w:left="2505" w:hanging="180"/>
+      </w:pPr>
+    </w:lvl>
+    <w:lvl w:ilvl="3" w:tplc="0416000F" w:tentative="1">
+      <w:start w:val="1"/>
+      <w:numFmt w:val="decimal"/>
+      <w:lvlText w:val="%4."/>
+      <w:lvlJc w:val="left"/>
+      <w:pPr>
+        <w:ind w:left="3225" w:hanging="360"/>
+      </w:pPr>
+    </w:lvl>
+    <w:lvl w:ilvl="4" w:tplc="04160019" w:tentative="1">
+      <w:start w:val="1"/>
+      <w:numFmt w:val="lowerLetter"/>
+      <w:lvlText w:val="%5."/>
+      <w:lvlJc w:val="left"/>
+      <w:pPr>
+        <w:ind w:left="3945" w:hanging="360"/>
+      </w:pPr>
+    </w:lvl>
+    <w:lvl w:ilvl="5" w:tplc="0416001B" w:tentative="1">
+      <w:start w:val="1"/>
+      <w:numFmt w:val="lowerRoman"/>
+      <w:lvlText w:val="%6."/>
+      <w:lvlJc w:val="right"/>
+      <w:pPr>
+        <w:ind w:left="4665" w:hanging="180"/>
+      </w:pPr>
+    </w:lvl>
+    <w:lvl w:ilvl="6" w:tplc="0416000F" w:tentative="1">
+      <w:start w:val="1"/>
+      <w:numFmt w:val="decimal"/>
+      <w:lvlText w:val="%7."/>
+      <w:lvlJc w:val="left"/>
+      <w:pPr>
+        <w:ind w:left="5385" w:hanging="360"/>
+      </w:pPr>
+    </w:lvl>
+    <w:lvl w:ilvl="7" w:tplc="04160019" w:tentative="1">
+      <w:start w:val="1"/>
+      <w:numFmt w:val="lowerLetter"/>
+      <w:lvlText w:val="%8."/>
+      <w:lvlJc w:val="left"/>
+      <w:pPr>
+        <w:ind w:left="6105" w:hanging="360"/>
+      </w:pPr>
+    </w:lvl>
+    <w:lvl w:ilvl="8" w:tplc="0416001B" w:tentative="1">
+      <w:start w:val="1"/>
+      <w:numFmt w:val="lowerRoman"/>
+      <w:lvlText w:val="%9."/>
+      <w:lvlJc w:val="right"/>
+      <w:pPr>
+        <w:ind w:left="6825" w:hanging="180"/>
+      </w:pPr>
+    </w:lvl>
+  </w:abstractNum>
   <w:num w:numId="1">
     <w:abstractNumId w:val="0"/>
+  </w:num>
+  <w:num w:numId="2">
+    <w:abstractNumId w:val="1"/>
   </w:num>
 </w:numbering>
 </file>
@@ -1679,6 +2511,114 @@
       <w:contextualSpacing/>
     </w:pPr>
   </w:style>
+  <w:style w:type="paragraph" w:styleId="NormalWeb">
+    <w:name w:val="Normal (Web)"/>
+    <w:basedOn w:val="Normal"/>
+    <w:uiPriority w:val="99"/>
+    <w:semiHidden/>
+    <w:unhideWhenUsed/>
+    <w:rsid w:val="004D351C"/>
+    <w:pPr>
+      <w:spacing w:before="100" w:beforeAutospacing="1" w:after="100" w:afterAutospacing="1" w:line="240" w:lineRule="auto"/>
+    </w:pPr>
+    <w:rPr>
+      <w:rFonts w:ascii="Times New Roman" w:eastAsia="Times New Roman" w:hAnsi="Times New Roman" w:cs="Times New Roman"/>
+      <w:sz w:val="24"/>
+      <w:szCs w:val="24"/>
+    </w:rPr>
+  </w:style>
+  <w:style w:type="character" w:styleId="Forte">
+    <w:name w:val="Strong"/>
+    <w:basedOn w:val="Fontepargpadro"/>
+    <w:uiPriority w:val="22"/>
+    <w:qFormat/>
+    <w:rsid w:val="004D351C"/>
+    <w:rPr>
+      <w:b/>
+      <w:bCs/>
+    </w:rPr>
+  </w:style>
+  <w:style w:type="character" w:styleId="CdigoHTML">
+    <w:name w:val="HTML Code"/>
+    <w:basedOn w:val="Fontepargpadro"/>
+    <w:uiPriority w:val="99"/>
+    <w:semiHidden/>
+    <w:unhideWhenUsed/>
+    <w:rsid w:val="004D351C"/>
+    <w:rPr>
+      <w:rFonts w:ascii="Courier New" w:eastAsia="Times New Roman" w:hAnsi="Courier New" w:cs="Courier New"/>
+      <w:sz w:val="20"/>
+      <w:szCs w:val="20"/>
+    </w:rPr>
+  </w:style>
+  <w:style w:type="paragraph" w:styleId="Pr-formataoHTML">
+    <w:name w:val="HTML Preformatted"/>
+    <w:basedOn w:val="Normal"/>
+    <w:link w:val="Pr-formataoHTMLChar"/>
+    <w:uiPriority w:val="99"/>
+    <w:semiHidden/>
+    <w:unhideWhenUsed/>
+    <w:rsid w:val="004D351C"/>
+    <w:pPr>
+      <w:tabs>
+        <w:tab w:val="left" w:pos="916"/>
+        <w:tab w:val="left" w:pos="1832"/>
+        <w:tab w:val="left" w:pos="2748"/>
+        <w:tab w:val="left" w:pos="3664"/>
+        <w:tab w:val="left" w:pos="4580"/>
+        <w:tab w:val="left" w:pos="5496"/>
+        <w:tab w:val="left" w:pos="6412"/>
+        <w:tab w:val="left" w:pos="7328"/>
+        <w:tab w:val="left" w:pos="8244"/>
+        <w:tab w:val="left" w:pos="9160"/>
+        <w:tab w:val="left" w:pos="10076"/>
+        <w:tab w:val="left" w:pos="10992"/>
+        <w:tab w:val="left" w:pos="11908"/>
+        <w:tab w:val="left" w:pos="12824"/>
+        <w:tab w:val="left" w:pos="13740"/>
+        <w:tab w:val="left" w:pos="14656"/>
+      </w:tabs>
+      <w:spacing w:after="0" w:line="240" w:lineRule="auto"/>
+    </w:pPr>
+    <w:rPr>
+      <w:rFonts w:ascii="Courier New" w:eastAsia="Times New Roman" w:hAnsi="Courier New" w:cs="Courier New"/>
+      <w:sz w:val="20"/>
+      <w:szCs w:val="20"/>
+    </w:rPr>
+  </w:style>
+  <w:style w:type="character" w:customStyle="1" w:styleId="Pr-formataoHTMLChar">
+    <w:name w:val="Pré-formatação HTML Char"/>
+    <w:basedOn w:val="Fontepargpadro"/>
+    <w:link w:val="Pr-formataoHTML"/>
+    <w:uiPriority w:val="99"/>
+    <w:semiHidden/>
+    <w:rsid w:val="004D351C"/>
+    <w:rPr>
+      <w:rFonts w:ascii="Courier New" w:eastAsia="Times New Roman" w:hAnsi="Courier New" w:cs="Courier New"/>
+      <w:sz w:val="20"/>
+      <w:szCs w:val="20"/>
+    </w:rPr>
+  </w:style>
+  <w:style w:type="character" w:customStyle="1" w:styleId="com">
+    <w:name w:val="com"/>
+    <w:basedOn w:val="Fontepargpadro"/>
+    <w:rsid w:val="004D351C"/>
+  </w:style>
+  <w:style w:type="character" w:customStyle="1" w:styleId="pln">
+    <w:name w:val="pln"/>
+    <w:basedOn w:val="Fontepargpadro"/>
+    <w:rsid w:val="004D351C"/>
+  </w:style>
+  <w:style w:type="character" w:customStyle="1" w:styleId="typ">
+    <w:name w:val="typ"/>
+    <w:basedOn w:val="Fontepargpadro"/>
+    <w:rsid w:val="004D351C"/>
+  </w:style>
+  <w:style w:type="character" w:customStyle="1" w:styleId="pun">
+    <w:name w:val="pun"/>
+    <w:basedOn w:val="Fontepargpadro"/>
+    <w:rsid w:val="004D351C"/>
+  </w:style>
 </w:styles>
 </file>
 

</xml_diff>

<commit_message>
Pasta Home do usuário
Para saber mais
</commit_message>
<xml_diff>
--- a/Windows/Anotações/Winodws – Prompt de Comando e Powershell.docx
+++ b/Windows/Anotações/Winodws – Prompt de Comando e Powershell.docx
@@ -1833,7 +1833,8 @@
         <w:ind w:firstLine="705"/>
         <w:jc w:val="both"/>
         <w:rPr>
-          <w:rFonts w:ascii="Times New Roman" w:hAnsi="Times New Roman" w:cs="Times New Roman"/>
+          <w:rFonts w:ascii="Consolas" w:eastAsia="Times New Roman" w:hAnsi="Consolas" w:cs="Times New Roman"/>
+          <w:color w:val="3D464D"/>
           <w:sz w:val="24"/>
           <w:szCs w:val="24"/>
         </w:rPr>
@@ -1865,15 +1866,22 @@
         </w:rPr>
         <w:t>!</w:t>
       </w:r>
-      <w:r>
-        <w:rPr>
-          <w:rFonts w:ascii="Consolas" w:eastAsia="Times New Roman" w:hAnsi="Consolas" w:cs="Times New Roman"/>
-          <w:color w:val="3D464D"/>
-          <w:sz w:val="24"/>
-          <w:szCs w:val="24"/>
-        </w:rPr>
-        <w:br/>
-      </w:r>
+    </w:p>
+    <w:p>
+      <w:pPr>
+        <w:pStyle w:val="PargrafodaLista"/>
+        <w:numPr>
+          <w:ilvl w:val="0"/>
+          <w:numId w:val="2"/>
+        </w:numPr>
+        <w:spacing w:line="360" w:lineRule="auto"/>
+        <w:jc w:val="both"/>
+        <w:rPr>
+          <w:rFonts w:ascii="Times New Roman" w:hAnsi="Times New Roman" w:cs="Times New Roman"/>
+          <w:sz w:val="24"/>
+          <w:szCs w:val="24"/>
+        </w:rPr>
+      </w:pPr>
     </w:p>
     <w:sectPr>
       <w:pgSz w:w="11906" w:h="16838"/>

</xml_diff>

<commit_message>
Instalando um novo prompt
Instalamos o cmder que é melhor que o cmd do win nos permitindo fazer muito mais coisa
</commit_message>
<xml_diff>
--- a/Windows/Anotações/Winodws – Prompt de Comando e Powershell.docx
+++ b/Windows/Anotações/Winodws – Prompt de Comando e Powershell.docx
@@ -2824,30 +2824,6 @@
           <w:u w:val="single"/>
         </w:rPr>
         <w:t xml:space="preserve"> Executando Scripts:</w:t>
-      </w:r>
-    </w:p>
-    <w:p>
-      <w:pPr>
-        <w:pStyle w:val="PargrafodaLista"/>
-        <w:numPr>
-          <w:ilvl w:val="1"/>
-          <w:numId w:val="5"/>
-        </w:numPr>
-        <w:spacing w:line="360" w:lineRule="auto"/>
-        <w:jc w:val="both"/>
-        <w:rPr>
-          <w:rFonts w:ascii="Times New Roman" w:hAnsi="Times New Roman" w:cs="Times New Roman"/>
-          <w:sz w:val="24"/>
-          <w:szCs w:val="24"/>
-        </w:rPr>
-      </w:pPr>
-      <w:r>
-        <w:rPr>
-          <w:rFonts w:ascii="Times New Roman" w:hAnsi="Times New Roman" w:cs="Times New Roman"/>
-          <w:sz w:val="24"/>
-          <w:szCs w:val="24"/>
-        </w:rPr>
-        <w:t xml:space="preserve"> </w:t>
       </w:r>
     </w:p>
     <w:sectPr>

</xml_diff>

<commit_message>
Finalizei a segunda aula do curso de prompt
O que aprendemos
</commit_message>
<xml_diff>
--- a/Windows/Anotações/Winodws – Prompt de Comando e Powershell.docx
+++ b/Windows/Anotações/Winodws – Prompt de Comando e Powershell.docx
@@ -188,7 +188,6 @@
         <w:t xml:space="preserve">- </w:t>
       </w:r>
       <w:proofErr w:type="spellStart"/>
-      <w:proofErr w:type="gramStart"/>
       <w:r>
         <w:rPr>
           <w:rFonts w:ascii="Times New Roman" w:hAnsi="Times New Roman" w:cs="Times New Roman"/>
@@ -198,7 +197,6 @@
         <w:t>echo</w:t>
       </w:r>
       <w:proofErr w:type="spellEnd"/>
-      <w:proofErr w:type="gramEnd"/>
       <w:r>
         <w:rPr>
           <w:rFonts w:ascii="Times New Roman" w:hAnsi="Times New Roman" w:cs="Times New Roman"/>
@@ -301,7 +299,6 @@
         <w:t xml:space="preserve">- </w:t>
       </w:r>
       <w:proofErr w:type="spellStart"/>
-      <w:proofErr w:type="gramStart"/>
       <w:r>
         <w:rPr>
           <w:rFonts w:ascii="Times New Roman" w:hAnsi="Times New Roman" w:cs="Times New Roman"/>
@@ -311,7 +308,6 @@
         <w:t>dir</w:t>
       </w:r>
       <w:proofErr w:type="spellEnd"/>
-      <w:proofErr w:type="gramEnd"/>
       <w:r>
         <w:rPr>
           <w:rFonts w:ascii="Times New Roman" w:hAnsi="Times New Roman" w:cs="Times New Roman"/>
@@ -532,7 +528,6 @@
         <w:t xml:space="preserve">- </w:t>
       </w:r>
       <w:proofErr w:type="spellStart"/>
-      <w:proofErr w:type="gramStart"/>
       <w:r>
         <w:rPr>
           <w:rFonts w:ascii="Times New Roman" w:hAnsi="Times New Roman" w:cs="Times New Roman"/>
@@ -542,7 +537,6 @@
         <w:t>cd</w:t>
       </w:r>
       <w:proofErr w:type="spellEnd"/>
-      <w:proofErr w:type="gramEnd"/>
       <w:r>
         <w:rPr>
           <w:rFonts w:ascii="Times New Roman" w:hAnsi="Times New Roman" w:cs="Times New Roman"/>
@@ -621,25 +615,7 @@
           <w:sz w:val="24"/>
           <w:szCs w:val="24"/>
         </w:rPr>
-        <w:t xml:space="preserve"> +</w:t>
-      </w:r>
-      <w:proofErr w:type="gramStart"/>
-      <w:r>
-        <w:rPr>
-          <w:rFonts w:ascii="Times New Roman" w:hAnsi="Times New Roman" w:cs="Times New Roman"/>
-          <w:sz w:val="24"/>
-          <w:szCs w:val="24"/>
-        </w:rPr>
-        <w:t xml:space="preserve"> ..</w:t>
-      </w:r>
-      <w:proofErr w:type="gramEnd"/>
-      <w:r>
-        <w:rPr>
-          <w:rFonts w:ascii="Times New Roman" w:hAnsi="Times New Roman" w:cs="Times New Roman"/>
-          <w:sz w:val="24"/>
-          <w:szCs w:val="24"/>
-        </w:rPr>
-        <w:t>: Volta para diretório anterior;</w:t>
+        <w:t xml:space="preserve"> + ..: Volta para diretório anterior;</w:t>
       </w:r>
     </w:p>
     <w:p>
@@ -662,7 +638,6 @@
         <w:t xml:space="preserve">- </w:t>
       </w:r>
       <w:proofErr w:type="spellStart"/>
-      <w:proofErr w:type="gramStart"/>
       <w:r>
         <w:rPr>
           <w:rFonts w:ascii="Times New Roman" w:hAnsi="Times New Roman" w:cs="Times New Roman"/>
@@ -672,7 +647,6 @@
         <w:t>cd</w:t>
       </w:r>
       <w:proofErr w:type="spellEnd"/>
-      <w:proofErr w:type="gramEnd"/>
       <w:r>
         <w:rPr>
           <w:rFonts w:ascii="Times New Roman" w:hAnsi="Times New Roman" w:cs="Times New Roman"/>
@@ -701,7 +675,6 @@
         <w:t xml:space="preserve">- </w:t>
       </w:r>
       <w:proofErr w:type="spellStart"/>
-      <w:proofErr w:type="gramStart"/>
       <w:r>
         <w:rPr>
           <w:rFonts w:ascii="Times New Roman" w:hAnsi="Times New Roman" w:cs="Times New Roman"/>
@@ -711,7 +684,6 @@
         <w:t>mkdir</w:t>
       </w:r>
       <w:proofErr w:type="spellEnd"/>
-      <w:proofErr w:type="gramEnd"/>
       <w:r>
         <w:rPr>
           <w:rFonts w:ascii="Times New Roman" w:hAnsi="Times New Roman" w:cs="Times New Roman"/>
@@ -764,76 +736,132 @@
           <w:szCs w:val="24"/>
         </w:rPr>
         <w:lastRenderedPageBreak/>
+        <w:t xml:space="preserve">- move + nome do que vai ser movido + para onde será movido: </w:t>
+      </w:r>
+      <w:r>
+        <w:rPr>
+          <w:rFonts w:ascii="Times New Roman" w:hAnsi="Times New Roman" w:cs="Times New Roman"/>
+          <w:sz w:val="24"/>
+          <w:szCs w:val="24"/>
+        </w:rPr>
+        <w:t>M</w:t>
+      </w:r>
+      <w:r>
+        <w:rPr>
+          <w:rFonts w:ascii="Times New Roman" w:hAnsi="Times New Roman" w:cs="Times New Roman"/>
+          <w:sz w:val="24"/>
+          <w:szCs w:val="24"/>
+        </w:rPr>
+        <w:t>ove itens, pastas e afins para outros lugares.</w:t>
+      </w:r>
+    </w:p>
+    <w:p>
+      <w:pPr>
+        <w:spacing w:line="360" w:lineRule="auto"/>
+        <w:jc w:val="both"/>
+        <w:rPr>
+          <w:rFonts w:ascii="Times New Roman" w:hAnsi="Times New Roman" w:cs="Times New Roman"/>
+          <w:sz w:val="24"/>
+          <w:szCs w:val="24"/>
+        </w:rPr>
+      </w:pPr>
+      <w:r>
+        <w:rPr>
+          <w:rFonts w:ascii="Times New Roman" w:hAnsi="Times New Roman" w:cs="Times New Roman"/>
+          <w:sz w:val="24"/>
+          <w:szCs w:val="24"/>
+        </w:rPr>
+        <w:t xml:space="preserve">- Seta pra cima: </w:t>
+      </w:r>
+      <w:r>
+        <w:rPr>
+          <w:rFonts w:ascii="Times New Roman" w:hAnsi="Times New Roman" w:cs="Times New Roman"/>
+          <w:sz w:val="24"/>
+          <w:szCs w:val="24"/>
+        </w:rPr>
+        <w:t>N</w:t>
+      </w:r>
+      <w:r>
+        <w:rPr>
+          <w:rFonts w:ascii="Times New Roman" w:hAnsi="Times New Roman" w:cs="Times New Roman"/>
+          <w:sz w:val="24"/>
+          <w:szCs w:val="24"/>
+        </w:rPr>
+        <w:t>avega pelo histórico de comandos que já usamos nessa sessão.</w:t>
+      </w:r>
+    </w:p>
+    <w:p>
+      <w:pPr>
+        <w:spacing w:line="360" w:lineRule="auto"/>
+        <w:jc w:val="both"/>
+        <w:rPr>
+          <w:rFonts w:ascii="Times New Roman" w:hAnsi="Times New Roman" w:cs="Times New Roman"/>
+          <w:sz w:val="24"/>
+          <w:szCs w:val="24"/>
+        </w:rPr>
+      </w:pPr>
+      <w:r>
+        <w:rPr>
+          <w:rFonts w:ascii="Times New Roman" w:hAnsi="Times New Roman" w:cs="Times New Roman"/>
+          <w:sz w:val="24"/>
+          <w:szCs w:val="24"/>
+        </w:rPr>
+        <w:t xml:space="preserve">- type: Lê o que tá dentro de arquivos </w:t>
+      </w:r>
+      <w:proofErr w:type="spellStart"/>
+      <w:r>
+        <w:rPr>
+          <w:rFonts w:ascii="Times New Roman" w:hAnsi="Times New Roman" w:cs="Times New Roman"/>
+          <w:sz w:val="24"/>
+          <w:szCs w:val="24"/>
+        </w:rPr>
+        <w:t>txt</w:t>
+      </w:r>
+      <w:proofErr w:type="spellEnd"/>
+      <w:r>
+        <w:rPr>
+          <w:rFonts w:ascii="Times New Roman" w:hAnsi="Times New Roman" w:cs="Times New Roman"/>
+          <w:sz w:val="24"/>
+          <w:szCs w:val="24"/>
+        </w:rPr>
+        <w:t>.</w:t>
+      </w:r>
+    </w:p>
+    <w:p>
+      <w:pPr>
+        <w:spacing w:line="360" w:lineRule="auto"/>
+        <w:jc w:val="both"/>
+        <w:rPr>
+          <w:rFonts w:ascii="Times New Roman" w:hAnsi="Times New Roman" w:cs="Times New Roman"/>
+          <w:sz w:val="24"/>
+          <w:szCs w:val="24"/>
+        </w:rPr>
+      </w:pPr>
+      <w:r>
+        <w:rPr>
+          <w:rFonts w:ascii="Times New Roman" w:hAnsi="Times New Roman" w:cs="Times New Roman"/>
+          <w:sz w:val="24"/>
+          <w:szCs w:val="24"/>
+        </w:rPr>
         <w:t xml:space="preserve">- </w:t>
       </w:r>
-      <w:proofErr w:type="gramStart"/>
-      <w:r>
-        <w:rPr>
-          <w:rFonts w:ascii="Times New Roman" w:hAnsi="Times New Roman" w:cs="Times New Roman"/>
-          <w:sz w:val="24"/>
-          <w:szCs w:val="24"/>
-        </w:rPr>
-        <w:t>move</w:t>
-      </w:r>
-      <w:proofErr w:type="gramEnd"/>
-      <w:r>
-        <w:rPr>
-          <w:rFonts w:ascii="Times New Roman" w:hAnsi="Times New Roman" w:cs="Times New Roman"/>
-          <w:sz w:val="24"/>
-          <w:szCs w:val="24"/>
-        </w:rPr>
-        <w:t xml:space="preserve"> + nome do que vai ser movido + para onde será movido: </w:t>
-      </w:r>
-      <w:r>
-        <w:rPr>
-          <w:rFonts w:ascii="Times New Roman" w:hAnsi="Times New Roman" w:cs="Times New Roman"/>
-          <w:sz w:val="24"/>
-          <w:szCs w:val="24"/>
-        </w:rPr>
-        <w:t>M</w:t>
-      </w:r>
-      <w:r>
-        <w:rPr>
-          <w:rFonts w:ascii="Times New Roman" w:hAnsi="Times New Roman" w:cs="Times New Roman"/>
-          <w:sz w:val="24"/>
-          <w:szCs w:val="24"/>
-        </w:rPr>
-        <w:t>ove itens, pastas e afins para outros lugares.</w:t>
-      </w:r>
-    </w:p>
-    <w:p>
-      <w:pPr>
-        <w:spacing w:line="360" w:lineRule="auto"/>
-        <w:jc w:val="both"/>
-        <w:rPr>
-          <w:rFonts w:ascii="Times New Roman" w:hAnsi="Times New Roman" w:cs="Times New Roman"/>
-          <w:sz w:val="24"/>
-          <w:szCs w:val="24"/>
-        </w:rPr>
-      </w:pPr>
-      <w:r>
-        <w:rPr>
-          <w:rFonts w:ascii="Times New Roman" w:hAnsi="Times New Roman" w:cs="Times New Roman"/>
-          <w:sz w:val="24"/>
-          <w:szCs w:val="24"/>
-        </w:rPr>
-        <w:t xml:space="preserve">- Seta pra cima: </w:t>
-      </w:r>
-      <w:r>
-        <w:rPr>
-          <w:rFonts w:ascii="Times New Roman" w:hAnsi="Times New Roman" w:cs="Times New Roman"/>
-          <w:sz w:val="24"/>
-          <w:szCs w:val="24"/>
-        </w:rPr>
-        <w:t>N</w:t>
-      </w:r>
-      <w:r>
-        <w:rPr>
-          <w:rFonts w:ascii="Times New Roman" w:hAnsi="Times New Roman" w:cs="Times New Roman"/>
-          <w:sz w:val="24"/>
-          <w:szCs w:val="24"/>
-        </w:rPr>
-        <w:t>avega pelo histórico de comandos que já usamos nessa sessão.</w:t>
+      <w:proofErr w:type="spellStart"/>
+      <w:r>
+        <w:rPr>
+          <w:rFonts w:ascii="Times New Roman" w:hAnsi="Times New Roman" w:cs="Times New Roman"/>
+          <w:sz w:val="24"/>
+          <w:szCs w:val="24"/>
+        </w:rPr>
+        <w:t>copy</w:t>
+      </w:r>
+      <w:proofErr w:type="spellEnd"/>
+      <w:r>
+        <w:rPr>
+          <w:rFonts w:ascii="Times New Roman" w:hAnsi="Times New Roman" w:cs="Times New Roman"/>
+          <w:sz w:val="24"/>
+          <w:szCs w:val="24"/>
+        </w:rPr>
+        <w:t>: Copia o item que quiser. Sempre lembrar de colocar a extensão que quer que a cópia tenha.</w:t>
       </w:r>
     </w:p>
     <w:p>
@@ -854,41 +882,31 @@
         </w:rPr>
         <w:t xml:space="preserve">- </w:t>
       </w:r>
-      <w:proofErr w:type="gramStart"/>
-      <w:r>
-        <w:rPr>
-          <w:rFonts w:ascii="Times New Roman" w:hAnsi="Times New Roman" w:cs="Times New Roman"/>
-          <w:sz w:val="24"/>
-          <w:szCs w:val="24"/>
-        </w:rPr>
-        <w:t>type</w:t>
-      </w:r>
-      <w:proofErr w:type="gramEnd"/>
-      <w:r>
-        <w:rPr>
-          <w:rFonts w:ascii="Times New Roman" w:hAnsi="Times New Roman" w:cs="Times New Roman"/>
-          <w:sz w:val="24"/>
-          <w:szCs w:val="24"/>
-        </w:rPr>
-        <w:t xml:space="preserve">: Lê o que tá dentro de arquivos </w:t>
-      </w:r>
-      <w:proofErr w:type="spellStart"/>
-      <w:r>
-        <w:rPr>
-          <w:rFonts w:ascii="Times New Roman" w:hAnsi="Times New Roman" w:cs="Times New Roman"/>
-          <w:sz w:val="24"/>
-          <w:szCs w:val="24"/>
-        </w:rPr>
-        <w:t>txt</w:t>
-      </w:r>
-      <w:proofErr w:type="spellEnd"/>
-      <w:r>
-        <w:rPr>
-          <w:rFonts w:ascii="Times New Roman" w:hAnsi="Times New Roman" w:cs="Times New Roman"/>
-          <w:sz w:val="24"/>
-          <w:szCs w:val="24"/>
-        </w:rPr>
-        <w:t>.</w:t>
+      <w:proofErr w:type="spellStart"/>
+      <w:r>
+        <w:rPr>
+          <w:rFonts w:ascii="Times New Roman" w:hAnsi="Times New Roman" w:cs="Times New Roman"/>
+          <w:sz w:val="24"/>
+          <w:szCs w:val="24"/>
+        </w:rPr>
+        <w:t>rename</w:t>
+      </w:r>
+      <w:proofErr w:type="spellEnd"/>
+      <w:r>
+        <w:rPr>
+          <w:rFonts w:ascii="Times New Roman" w:hAnsi="Times New Roman" w:cs="Times New Roman"/>
+          <w:sz w:val="24"/>
+          <w:szCs w:val="24"/>
+        </w:rPr>
+        <w:t>: renomeia o item.</w:t>
+      </w:r>
+      <w:r>
+        <w:rPr>
+          <w:rFonts w:ascii="Times New Roman" w:hAnsi="Times New Roman" w:cs="Times New Roman"/>
+          <w:sz w:val="24"/>
+          <w:szCs w:val="24"/>
+        </w:rPr>
+        <w:t xml:space="preserve"> Sempre colocar a extensão do arquivo.</w:t>
       </w:r>
     </w:p>
     <w:p>
@@ -910,24 +928,22 @@
         <w:t xml:space="preserve">- </w:t>
       </w:r>
       <w:proofErr w:type="spellStart"/>
-      <w:proofErr w:type="gramStart"/>
-      <w:r>
-        <w:rPr>
-          <w:rFonts w:ascii="Times New Roman" w:hAnsi="Times New Roman" w:cs="Times New Roman"/>
-          <w:sz w:val="24"/>
-          <w:szCs w:val="24"/>
-        </w:rPr>
-        <w:t>copy</w:t>
-      </w:r>
-      <w:proofErr w:type="spellEnd"/>
-      <w:proofErr w:type="gramEnd"/>
-      <w:r>
-        <w:rPr>
-          <w:rFonts w:ascii="Times New Roman" w:hAnsi="Times New Roman" w:cs="Times New Roman"/>
-          <w:sz w:val="24"/>
-          <w:szCs w:val="24"/>
-        </w:rPr>
-        <w:t>: Copia o item que quiser. Sempre lembrar de colocar a extensão que quer que a cópia tenha.</w:t>
+      <w:r>
+        <w:rPr>
+          <w:rFonts w:ascii="Times New Roman" w:hAnsi="Times New Roman" w:cs="Times New Roman"/>
+          <w:sz w:val="24"/>
+          <w:szCs w:val="24"/>
+        </w:rPr>
+        <w:t>del</w:t>
+      </w:r>
+      <w:proofErr w:type="spellEnd"/>
+      <w:r>
+        <w:rPr>
+          <w:rFonts w:ascii="Times New Roman" w:hAnsi="Times New Roman" w:cs="Times New Roman"/>
+          <w:sz w:val="24"/>
+          <w:szCs w:val="24"/>
+        </w:rPr>
+        <w:t xml:space="preserve"> + nome arquivo: deleta arquivo.</w:t>
       </w:r>
     </w:p>
     <w:p>
@@ -949,32 +965,22 @@
         <w:t xml:space="preserve">- </w:t>
       </w:r>
       <w:proofErr w:type="spellStart"/>
-      <w:proofErr w:type="gramStart"/>
-      <w:r>
-        <w:rPr>
-          <w:rFonts w:ascii="Times New Roman" w:hAnsi="Times New Roman" w:cs="Times New Roman"/>
-          <w:sz w:val="24"/>
-          <w:szCs w:val="24"/>
-        </w:rPr>
-        <w:t>rename</w:t>
-      </w:r>
-      <w:proofErr w:type="spellEnd"/>
-      <w:proofErr w:type="gramEnd"/>
-      <w:r>
-        <w:rPr>
-          <w:rFonts w:ascii="Times New Roman" w:hAnsi="Times New Roman" w:cs="Times New Roman"/>
-          <w:sz w:val="24"/>
-          <w:szCs w:val="24"/>
-        </w:rPr>
-        <w:t>: renomeia o item.</w:t>
-      </w:r>
-      <w:r>
-        <w:rPr>
-          <w:rFonts w:ascii="Times New Roman" w:hAnsi="Times New Roman" w:cs="Times New Roman"/>
-          <w:sz w:val="24"/>
-          <w:szCs w:val="24"/>
-        </w:rPr>
-        <w:t xml:space="preserve"> Sempre colocar a extensão do arquivo.</w:t>
+      <w:r>
+        <w:rPr>
+          <w:rFonts w:ascii="Times New Roman" w:hAnsi="Times New Roman" w:cs="Times New Roman"/>
+          <w:sz w:val="24"/>
+          <w:szCs w:val="24"/>
+        </w:rPr>
+        <w:t>Tab</w:t>
+      </w:r>
+      <w:proofErr w:type="spellEnd"/>
+      <w:r>
+        <w:rPr>
+          <w:rFonts w:ascii="Times New Roman" w:hAnsi="Times New Roman" w:cs="Times New Roman"/>
+          <w:sz w:val="24"/>
+          <w:szCs w:val="24"/>
+        </w:rPr>
+        <w:t>: completa os nomes dos comandos ou arquivos que tenhamos começado a digitar. Pode apertar várias vezes até aparecer o que está procurando.</w:t>
       </w:r>
     </w:p>
     <w:p>
@@ -996,83 +1002,6 @@
         <w:t xml:space="preserve">- </w:t>
       </w:r>
       <w:proofErr w:type="spellStart"/>
-      <w:proofErr w:type="gramStart"/>
-      <w:r>
-        <w:rPr>
-          <w:rFonts w:ascii="Times New Roman" w:hAnsi="Times New Roman" w:cs="Times New Roman"/>
-          <w:sz w:val="24"/>
-          <w:szCs w:val="24"/>
-        </w:rPr>
-        <w:t>del</w:t>
-      </w:r>
-      <w:proofErr w:type="spellEnd"/>
-      <w:proofErr w:type="gramEnd"/>
-      <w:r>
-        <w:rPr>
-          <w:rFonts w:ascii="Times New Roman" w:hAnsi="Times New Roman" w:cs="Times New Roman"/>
-          <w:sz w:val="24"/>
-          <w:szCs w:val="24"/>
-        </w:rPr>
-        <w:t xml:space="preserve"> + nome arquivo: deleta arquivo.</w:t>
-      </w:r>
-    </w:p>
-    <w:p>
-      <w:pPr>
-        <w:spacing w:line="360" w:lineRule="auto"/>
-        <w:jc w:val="both"/>
-        <w:rPr>
-          <w:rFonts w:ascii="Times New Roman" w:hAnsi="Times New Roman" w:cs="Times New Roman"/>
-          <w:sz w:val="24"/>
-          <w:szCs w:val="24"/>
-        </w:rPr>
-      </w:pPr>
-      <w:r>
-        <w:rPr>
-          <w:rFonts w:ascii="Times New Roman" w:hAnsi="Times New Roman" w:cs="Times New Roman"/>
-          <w:sz w:val="24"/>
-          <w:szCs w:val="24"/>
-        </w:rPr>
-        <w:t xml:space="preserve">- </w:t>
-      </w:r>
-      <w:proofErr w:type="spellStart"/>
-      <w:r>
-        <w:rPr>
-          <w:rFonts w:ascii="Times New Roman" w:hAnsi="Times New Roman" w:cs="Times New Roman"/>
-          <w:sz w:val="24"/>
-          <w:szCs w:val="24"/>
-        </w:rPr>
-        <w:t>Tab</w:t>
-      </w:r>
-      <w:proofErr w:type="spellEnd"/>
-      <w:r>
-        <w:rPr>
-          <w:rFonts w:ascii="Times New Roman" w:hAnsi="Times New Roman" w:cs="Times New Roman"/>
-          <w:sz w:val="24"/>
-          <w:szCs w:val="24"/>
-        </w:rPr>
-        <w:t>: completa os nomes dos comandos ou arquivos que tenhamos começado a digitar. Pode apertar várias vezes até aparecer o que está procurando.</w:t>
-      </w:r>
-    </w:p>
-    <w:p>
-      <w:pPr>
-        <w:spacing w:line="360" w:lineRule="auto"/>
-        <w:jc w:val="both"/>
-        <w:rPr>
-          <w:rFonts w:ascii="Times New Roman" w:hAnsi="Times New Roman" w:cs="Times New Roman"/>
-          <w:sz w:val="24"/>
-          <w:szCs w:val="24"/>
-        </w:rPr>
-      </w:pPr>
-      <w:r>
-        <w:rPr>
-          <w:rFonts w:ascii="Times New Roman" w:hAnsi="Times New Roman" w:cs="Times New Roman"/>
-          <w:sz w:val="24"/>
-          <w:szCs w:val="24"/>
-        </w:rPr>
-        <w:t xml:space="preserve">- </w:t>
-      </w:r>
-      <w:proofErr w:type="spellStart"/>
-      <w:proofErr w:type="gramStart"/>
       <w:r>
         <w:rPr>
           <w:rFonts w:ascii="Times New Roman" w:hAnsi="Times New Roman" w:cs="Times New Roman"/>
@@ -1082,7 +1011,6 @@
         <w:t>cls</w:t>
       </w:r>
       <w:proofErr w:type="spellEnd"/>
-      <w:proofErr w:type="gramEnd"/>
       <w:r>
         <w:rPr>
           <w:rFonts w:ascii="Times New Roman" w:hAnsi="Times New Roman" w:cs="Times New Roman"/>
@@ -1108,25 +1036,7 @@
           <w:sz w:val="24"/>
           <w:szCs w:val="24"/>
         </w:rPr>
-        <w:t xml:space="preserve">- </w:t>
-      </w:r>
-      <w:proofErr w:type="gramStart"/>
-      <w:r>
-        <w:rPr>
-          <w:rFonts w:ascii="Times New Roman" w:hAnsi="Times New Roman" w:cs="Times New Roman"/>
-          <w:sz w:val="24"/>
-          <w:szCs w:val="24"/>
-        </w:rPr>
-        <w:t>help ou help</w:t>
-      </w:r>
-      <w:proofErr w:type="gramEnd"/>
-      <w:r>
-        <w:rPr>
-          <w:rFonts w:ascii="Times New Roman" w:hAnsi="Times New Roman" w:cs="Times New Roman"/>
-          <w:sz w:val="24"/>
-          <w:szCs w:val="24"/>
-        </w:rPr>
-        <w:t xml:space="preserve"> + nome do comando: </w:t>
+        <w:t xml:space="preserve">- help ou help + nome do comando: </w:t>
       </w:r>
       <w:r>
         <w:rPr>
@@ -1304,7 +1214,6 @@
         <w:t>Digamos que primeiro criamos um novo arquivo de texto com o nosso conhecido comando </w:t>
       </w:r>
       <w:proofErr w:type="spellStart"/>
-      <w:proofErr w:type="gramStart"/>
       <w:r>
         <w:rPr>
           <w:rFonts w:ascii="Courier New" w:eastAsia="Times New Roman" w:hAnsi="Courier New" w:cs="Courier New"/>
@@ -1324,7 +1233,6 @@
         </w:rPr>
         <w:t> :</w:t>
       </w:r>
-      <w:proofErr w:type="gramEnd"/>
     </w:p>
     <w:p>
       <w:pPr>
@@ -1401,7 +1309,6 @@
         </w:rPr>
         <w:t>Ao abrirmos nosso </w:t>
       </w:r>
-      <w:proofErr w:type="gramStart"/>
       <w:r>
         <w:rPr>
           <w:rFonts w:ascii="Courier New" w:eastAsia="Times New Roman" w:hAnsi="Courier New" w:cs="Courier New"/>
@@ -1418,16 +1325,7 @@
           <w:sz w:val="24"/>
           <w:szCs w:val="24"/>
         </w:rPr>
-        <w:t> ,</w:t>
-      </w:r>
-      <w:proofErr w:type="gramEnd"/>
-      <w:r>
-        <w:rPr>
-          <w:rFonts w:ascii="Times New Roman" w:eastAsia="Times New Roman" w:hAnsi="Times New Roman" w:cs="Times New Roman"/>
-          <w:sz w:val="24"/>
-          <w:szCs w:val="24"/>
-        </w:rPr>
-        <w:t xml:space="preserve"> vemos o texto que esperávamos:</w:t>
+        <w:t> , vemos o texto que esperávamos:</w:t>
       </w:r>
     </w:p>
     <w:p>
@@ -2022,25 +1920,7 @@
           <w:sz w:val="24"/>
           <w:szCs w:val="24"/>
         </w:rPr>
-        <w:t xml:space="preserve">Dependendo do diretório atual podem aparecer muitas </w:t>
-      </w:r>
-      <w:proofErr w:type="gramStart"/>
-      <w:r>
-        <w:rPr>
-          <w:rFonts w:ascii="Times New Roman" w:hAnsi="Times New Roman" w:cs="Times New Roman"/>
-          <w:sz w:val="24"/>
-          <w:szCs w:val="24"/>
-        </w:rPr>
-        <w:t>informações</w:t>
-      </w:r>
-      <w:proofErr w:type="gramEnd"/>
-      <w:r>
-        <w:rPr>
-          <w:rFonts w:ascii="Times New Roman" w:hAnsi="Times New Roman" w:cs="Times New Roman"/>
-          <w:sz w:val="24"/>
-          <w:szCs w:val="24"/>
-        </w:rPr>
-        <w:t xml:space="preserve"> mas repare que o comando </w:t>
+        <w:t xml:space="preserve">Dependendo do diretório atual podem aparecer muitas informações mas repare que o comando </w:t>
       </w:r>
       <w:proofErr w:type="spellStart"/>
       <w:r>
@@ -2619,36 +2499,8 @@
           <w:szCs w:val="24"/>
         </w:rPr>
         <w:lastRenderedPageBreak/>
-        <w:t xml:space="preserve">saber a diferença </w:t>
-      </w:r>
-      <w:proofErr w:type="gramStart"/>
-      <w:r>
-        <w:rPr>
-          <w:rFonts w:ascii="Times New Roman" w:hAnsi="Times New Roman" w:cs="Times New Roman"/>
-          <w:sz w:val="24"/>
-          <w:szCs w:val="24"/>
-        </w:rPr>
-        <w:t>entre .</w:t>
-      </w:r>
-      <w:proofErr w:type="gramEnd"/>
-      <w:r>
-        <w:rPr>
-          <w:rFonts w:ascii="Times New Roman" w:hAnsi="Times New Roman" w:cs="Times New Roman"/>
-          <w:sz w:val="24"/>
-          <w:szCs w:val="24"/>
-        </w:rPr>
-        <w:t xml:space="preserve"> e</w:t>
-      </w:r>
-      <w:proofErr w:type="gramStart"/>
-      <w:r>
-        <w:rPr>
-          <w:rFonts w:ascii="Times New Roman" w:hAnsi="Times New Roman" w:cs="Times New Roman"/>
-          <w:sz w:val="24"/>
-          <w:szCs w:val="24"/>
-        </w:rPr>
-        <w:t xml:space="preserve"> ..</w:t>
-      </w:r>
-      <w:proofErr w:type="gramEnd"/>
+        <w:t>saber a diferença entre . e ..</w:t>
+      </w:r>
     </w:p>
     <w:p>
       <w:pPr>
@@ -3639,25 +3491,7 @@
           <w:sz w:val="24"/>
           <w:szCs w:val="24"/>
         </w:rPr>
-        <w:t xml:space="preserve">Quando estamos </w:t>
-      </w:r>
-      <w:proofErr w:type="gramStart"/>
-      <w:r>
-        <w:rPr>
-          <w:rFonts w:ascii="Times New Roman" w:hAnsi="Times New Roman" w:cs="Times New Roman"/>
-          <w:sz w:val="24"/>
-          <w:szCs w:val="24"/>
-        </w:rPr>
-        <w:t>trabalhado</w:t>
-      </w:r>
-      <w:proofErr w:type="gramEnd"/>
-      <w:r>
-        <w:rPr>
-          <w:rFonts w:ascii="Times New Roman" w:hAnsi="Times New Roman" w:cs="Times New Roman"/>
-          <w:sz w:val="24"/>
-          <w:szCs w:val="24"/>
-        </w:rPr>
-        <w:t xml:space="preserve"> em um projeto, é muito comum precisarmos navegar entre várias pastas diferentes ou ter que executar múltiplos comandos simultaneamente. Quando utilizamos o prompt tradicional do Windows, muitos desenvolvedores acabam abrindo diversas instâncias do mesmo, para não ter que ficar trocando de diretório toda hora, mas isso acaba gerando uma confusão pois temos que usar o ALT + TAB repetidas vezes para trocar entre os prompts abertos e as aplicações que utilizamos para desenvolvimento.</w:t>
+        <w:t>Quando estamos trabalhado em um projeto, é muito comum precisarmos navegar entre várias pastas diferentes ou ter que executar múltiplos comandos simultaneamente. Quando utilizamos o prompt tradicional do Windows, muitos desenvolvedores acabam abrindo diversas instâncias do mesmo, para não ter que ficar trocando de diretório toda hora, mas isso acaba gerando uma confusão pois temos que usar o ALT + TAB repetidas vezes para trocar entre os prompts abertos e as aplicações que utilizamos para desenvolvimento.</w:t>
       </w:r>
     </w:p>
     <w:p>
@@ -3809,25 +3643,7 @@
           <w:sz w:val="24"/>
           <w:szCs w:val="24"/>
         </w:rPr>
-        <w:t xml:space="preserve"> é um terminal extremamente personalizável, se você usar o atalho Windows + ALT + </w:t>
-      </w:r>
-      <w:proofErr w:type="gramStart"/>
-      <w:r>
-        <w:rPr>
-          <w:rFonts w:ascii="Times New Roman" w:hAnsi="Times New Roman" w:cs="Times New Roman"/>
-          <w:sz w:val="24"/>
-          <w:szCs w:val="24"/>
-        </w:rPr>
-        <w:t>P ,</w:t>
-      </w:r>
-      <w:proofErr w:type="gramEnd"/>
-      <w:r>
-        <w:rPr>
-          <w:rFonts w:ascii="Times New Roman" w:hAnsi="Times New Roman" w:cs="Times New Roman"/>
-          <w:sz w:val="24"/>
-          <w:szCs w:val="24"/>
-        </w:rPr>
-        <w:t xml:space="preserve"> você abrirá as configurações dele, indo na parte de </w:t>
+        <w:t xml:space="preserve"> é um terminal extremamente personalizável, se você usar o atalho Windows + ALT + P , você abrirá as configurações dele, indo na parte de </w:t>
       </w:r>
       <w:proofErr w:type="spellStart"/>
       <w:r>
@@ -3880,6 +3696,270 @@
         </w:rPr>
         <w:t>Ele também tem como exportar e importar as configurações, então caso um dia você precise formatar ou trocar de computador, você pode levar as suas configurações com você.</w:t>
       </w:r>
+    </w:p>
+    <w:p>
+      <w:pPr>
+        <w:pStyle w:val="PargrafodaLista"/>
+        <w:numPr>
+          <w:ilvl w:val="1"/>
+          <w:numId w:val="5"/>
+        </w:numPr>
+        <w:spacing w:line="360" w:lineRule="auto"/>
+        <w:jc w:val="both"/>
+        <w:rPr>
+          <w:rFonts w:ascii="Times New Roman" w:hAnsi="Times New Roman" w:cs="Times New Roman"/>
+          <w:sz w:val="24"/>
+          <w:szCs w:val="24"/>
+        </w:rPr>
+      </w:pPr>
+      <w:r>
+        <w:rPr>
+          <w:rFonts w:ascii="Times New Roman" w:hAnsi="Times New Roman" w:cs="Times New Roman"/>
+          <w:sz w:val="24"/>
+          <w:szCs w:val="24"/>
+        </w:rPr>
+        <w:t xml:space="preserve"> O que aprendemos:</w:t>
+      </w:r>
+    </w:p>
+    <w:p>
+      <w:pPr>
+        <w:pStyle w:val="PargrafodaLista"/>
+        <w:numPr>
+          <w:ilvl w:val="2"/>
+          <w:numId w:val="5"/>
+        </w:numPr>
+        <w:spacing w:line="360" w:lineRule="auto"/>
+        <w:jc w:val="both"/>
+        <w:rPr>
+          <w:rFonts w:ascii="Times New Roman" w:hAnsi="Times New Roman" w:cs="Times New Roman"/>
+          <w:sz w:val="24"/>
+          <w:szCs w:val="24"/>
+        </w:rPr>
+      </w:pPr>
+      <w:r>
+        <w:rPr>
+          <w:rFonts w:ascii="Times New Roman" w:hAnsi="Times New Roman" w:cs="Times New Roman"/>
+          <w:sz w:val="24"/>
+          <w:szCs w:val="24"/>
+        </w:rPr>
+        <w:t>In</w:t>
+      </w:r>
+      <w:r>
+        <w:rPr>
+          <w:rFonts w:ascii="Times New Roman" w:hAnsi="Times New Roman" w:cs="Times New Roman"/>
+          <w:sz w:val="24"/>
+          <w:szCs w:val="24"/>
+        </w:rPr>
+        <w:t xml:space="preserve">stalar o </w:t>
+      </w:r>
+      <w:proofErr w:type="spellStart"/>
+      <w:r>
+        <w:rPr>
+          <w:rFonts w:ascii="Times New Roman" w:hAnsi="Times New Roman" w:cs="Times New Roman"/>
+          <w:sz w:val="24"/>
+          <w:szCs w:val="24"/>
+        </w:rPr>
+        <w:t>cmder</w:t>
+      </w:r>
+      <w:proofErr w:type="spellEnd"/>
+      <w:r>
+        <w:rPr>
+          <w:rFonts w:ascii="Times New Roman" w:hAnsi="Times New Roman" w:cs="Times New Roman"/>
+          <w:sz w:val="24"/>
+          <w:szCs w:val="24"/>
+        </w:rPr>
+        <w:t xml:space="preserve"> para usar no local do prompt padrão.</w:t>
+      </w:r>
+    </w:p>
+    <w:p>
+      <w:pPr>
+        <w:pStyle w:val="PargrafodaLista"/>
+        <w:numPr>
+          <w:ilvl w:val="2"/>
+          <w:numId w:val="5"/>
+        </w:numPr>
+        <w:spacing w:line="360" w:lineRule="auto"/>
+        <w:jc w:val="both"/>
+        <w:rPr>
+          <w:rFonts w:ascii="Times New Roman" w:hAnsi="Times New Roman" w:cs="Times New Roman"/>
+          <w:sz w:val="24"/>
+          <w:szCs w:val="24"/>
+        </w:rPr>
+      </w:pPr>
+      <w:r>
+        <w:rPr>
+          <w:rFonts w:ascii="Times New Roman" w:hAnsi="Times New Roman" w:cs="Times New Roman"/>
+          <w:sz w:val="24"/>
+          <w:szCs w:val="24"/>
+        </w:rPr>
+        <w:t>Como criar um script no Windows (.</w:t>
+      </w:r>
+      <w:proofErr w:type="spellStart"/>
+      <w:r>
+        <w:rPr>
+          <w:rFonts w:ascii="Times New Roman" w:hAnsi="Times New Roman" w:cs="Times New Roman"/>
+          <w:sz w:val="24"/>
+          <w:szCs w:val="24"/>
+        </w:rPr>
+        <w:t>bat</w:t>
+      </w:r>
+      <w:proofErr w:type="spellEnd"/>
+      <w:r>
+        <w:rPr>
+          <w:rFonts w:ascii="Times New Roman" w:hAnsi="Times New Roman" w:cs="Times New Roman"/>
+          <w:sz w:val="24"/>
+          <w:szCs w:val="24"/>
+        </w:rPr>
+        <w:t>).</w:t>
+      </w:r>
+    </w:p>
+    <w:p>
+      <w:pPr>
+        <w:pStyle w:val="PargrafodaLista"/>
+        <w:numPr>
+          <w:ilvl w:val="2"/>
+          <w:numId w:val="5"/>
+        </w:numPr>
+        <w:spacing w:line="360" w:lineRule="auto"/>
+        <w:jc w:val="both"/>
+        <w:rPr>
+          <w:rFonts w:ascii="Times New Roman" w:hAnsi="Times New Roman" w:cs="Times New Roman"/>
+          <w:sz w:val="24"/>
+          <w:szCs w:val="24"/>
+        </w:rPr>
+      </w:pPr>
+      <w:r>
+        <w:rPr>
+          <w:rFonts w:ascii="Times New Roman" w:hAnsi="Times New Roman" w:cs="Times New Roman"/>
+          <w:sz w:val="24"/>
+          <w:szCs w:val="24"/>
+        </w:rPr>
+        <w:t>Como executar scripts .bat.</w:t>
+      </w:r>
+    </w:p>
+    <w:p>
+      <w:pPr>
+        <w:pStyle w:val="PargrafodaLista"/>
+        <w:numPr>
+          <w:ilvl w:val="2"/>
+          <w:numId w:val="5"/>
+        </w:numPr>
+        <w:spacing w:line="360" w:lineRule="auto"/>
+        <w:jc w:val="both"/>
+        <w:rPr>
+          <w:rFonts w:ascii="Times New Roman" w:hAnsi="Times New Roman" w:cs="Times New Roman"/>
+          <w:sz w:val="24"/>
+          <w:szCs w:val="24"/>
+        </w:rPr>
+      </w:pPr>
+      <w:r>
+        <w:rPr>
+          <w:rFonts w:ascii="Times New Roman" w:hAnsi="Times New Roman" w:cs="Times New Roman"/>
+          <w:sz w:val="24"/>
+          <w:szCs w:val="24"/>
+        </w:rPr>
+        <w:t xml:space="preserve">O comando </w:t>
+      </w:r>
+      <w:proofErr w:type="spellStart"/>
+      <w:r>
+        <w:rPr>
+          <w:rFonts w:ascii="Times New Roman" w:hAnsi="Times New Roman" w:cs="Times New Roman"/>
+          <w:sz w:val="24"/>
+          <w:szCs w:val="24"/>
+        </w:rPr>
+        <w:t>xcopy</w:t>
+      </w:r>
+      <w:proofErr w:type="spellEnd"/>
+      <w:r>
+        <w:rPr>
+          <w:rFonts w:ascii="Times New Roman" w:hAnsi="Times New Roman" w:cs="Times New Roman"/>
+          <w:sz w:val="24"/>
+          <w:szCs w:val="24"/>
+        </w:rPr>
+        <w:t xml:space="preserve">, para copiar pastas e </w:t>
+      </w:r>
+      <w:proofErr w:type="spellStart"/>
+      <w:r>
+        <w:rPr>
+          <w:rFonts w:ascii="Times New Roman" w:hAnsi="Times New Roman" w:cs="Times New Roman"/>
+          <w:sz w:val="24"/>
+          <w:szCs w:val="24"/>
+        </w:rPr>
+        <w:t>sub-pastas</w:t>
+      </w:r>
+      <w:proofErr w:type="spellEnd"/>
+      <w:r>
+        <w:rPr>
+          <w:rFonts w:ascii="Times New Roman" w:hAnsi="Times New Roman" w:cs="Times New Roman"/>
+          <w:sz w:val="24"/>
+          <w:szCs w:val="24"/>
+        </w:rPr>
+        <w:t>.</w:t>
+      </w:r>
+    </w:p>
+    <w:p>
+      <w:pPr>
+        <w:pStyle w:val="PargrafodaLista"/>
+        <w:numPr>
+          <w:ilvl w:val="2"/>
+          <w:numId w:val="5"/>
+        </w:numPr>
+        <w:spacing w:line="360" w:lineRule="auto"/>
+        <w:jc w:val="both"/>
+        <w:rPr>
+          <w:rFonts w:ascii="Times New Roman" w:hAnsi="Times New Roman" w:cs="Times New Roman"/>
+          <w:sz w:val="24"/>
+          <w:szCs w:val="24"/>
+        </w:rPr>
+      </w:pPr>
+      <w:r>
+        <w:rPr>
+          <w:rFonts w:ascii="Times New Roman" w:hAnsi="Times New Roman" w:cs="Times New Roman"/>
+          <w:sz w:val="24"/>
+          <w:szCs w:val="24"/>
+        </w:rPr>
+        <w:t>O comando pause, para esperar uma interação do usuário com o terminal.</w:t>
+      </w:r>
+    </w:p>
+    <w:p>
+      <w:pPr>
+        <w:pStyle w:val="PargrafodaLista"/>
+        <w:numPr>
+          <w:ilvl w:val="2"/>
+          <w:numId w:val="5"/>
+        </w:numPr>
+        <w:spacing w:line="360" w:lineRule="auto"/>
+        <w:jc w:val="both"/>
+        <w:rPr>
+          <w:rFonts w:ascii="Times New Roman" w:hAnsi="Times New Roman" w:cs="Times New Roman"/>
+          <w:sz w:val="24"/>
+          <w:szCs w:val="24"/>
+        </w:rPr>
+      </w:pPr>
+      <w:r>
+        <w:rPr>
+          <w:rFonts w:ascii="Times New Roman" w:hAnsi="Times New Roman" w:cs="Times New Roman"/>
+          <w:sz w:val="24"/>
+          <w:szCs w:val="24"/>
+        </w:rPr>
+        <w:t>A criar um script de backup, para automatizar uma tarefa repetitiva.</w:t>
+      </w:r>
+    </w:p>
+    <w:p>
+      <w:pPr>
+        <w:pStyle w:val="PargrafodaLista"/>
+        <w:numPr>
+          <w:ilvl w:val="2"/>
+          <w:numId w:val="5"/>
+        </w:numPr>
+        <w:spacing w:line="360" w:lineRule="auto"/>
+        <w:jc w:val="both"/>
+        <w:rPr>
+          <w:rFonts w:ascii="Times New Roman" w:hAnsi="Times New Roman" w:cs="Times New Roman"/>
+          <w:sz w:val="24"/>
+          <w:szCs w:val="24"/>
+        </w:rPr>
+      </w:pPr>
     </w:p>
     <w:sectPr>
       <w:pgSz w:w="11906" w:h="16838"/>

</xml_diff>

<commit_message>
Como fazer o backup
Falei da importância e como se faz o backup de um PATH nas anotações
</commit_message>
<xml_diff>
--- a/Windows/Anotações/Winodws – Prompt de Comando e Powershell.docx
+++ b/Windows/Anotações/Winodws – Prompt de Comando e Powershell.docx
@@ -12,7 +12,6 @@
           <w:szCs w:val="24"/>
         </w:rPr>
       </w:pPr>
-      <w:proofErr w:type="spellStart"/>
       <w:r>
         <w:rPr>
           <w:rFonts w:ascii="Times New Roman" w:hAnsi="Times New Roman" w:cs="Times New Roman"/>
@@ -22,9 +21,19 @@
           <w:szCs w:val="24"/>
           <w:u w:val="single"/>
         </w:rPr>
-        <w:t>Winodws</w:t>
-      </w:r>
-      <w:proofErr w:type="spellEnd"/>
+        <w:t>Winodws – Prompt de Comando e Powershell</w:t>
+      </w:r>
+    </w:p>
+    <w:p>
+      <w:pPr>
+        <w:spacing w:line="360" w:lineRule="auto"/>
+        <w:jc w:val="right"/>
+        <w:rPr>
+          <w:rFonts w:ascii="Times New Roman" w:hAnsi="Times New Roman" w:cs="Times New Roman"/>
+          <w:sz w:val="24"/>
+          <w:szCs w:val="24"/>
+        </w:rPr>
+      </w:pPr>
       <w:r>
         <w:rPr>
           <w:rFonts w:ascii="Times New Roman" w:hAnsi="Times New Roman" w:cs="Times New Roman"/>
@@ -34,10 +43,19 @@
           <w:szCs w:val="24"/>
           <w:u w:val="single"/>
         </w:rPr>
-        <w:t xml:space="preserve"> – Prompt de Comando e </w:t>
-      </w:r>
-      <w:proofErr w:type="spellStart"/>
-      <w:r>
+        <w:t>Prompt de Comando</w:t>
+      </w:r>
+    </w:p>
+    <w:p>
+      <w:pPr>
+        <w:pStyle w:val="PargrafodaLista"/>
+        <w:numPr>
+          <w:ilvl w:val="0"/>
+          <w:numId w:val="1"/>
+        </w:numPr>
+        <w:spacing w:line="360" w:lineRule="auto"/>
+        <w:ind w:left="0" w:hanging="294"/>
+        <w:jc w:val="both"/>
         <w:rPr>
           <w:rFonts w:ascii="Times New Roman" w:hAnsi="Times New Roman" w:cs="Times New Roman"/>
           <w:b/>
@@ -46,19 +64,6 @@
           <w:szCs w:val="24"/>
           <w:u w:val="single"/>
         </w:rPr>
-        <w:t>Powershell</w:t>
-      </w:r>
-      <w:proofErr w:type="spellEnd"/>
-    </w:p>
-    <w:p>
-      <w:pPr>
-        <w:spacing w:line="360" w:lineRule="auto"/>
-        <w:jc w:val="right"/>
-        <w:rPr>
-          <w:rFonts w:ascii="Times New Roman" w:hAnsi="Times New Roman" w:cs="Times New Roman"/>
-          <w:sz w:val="24"/>
-          <w:szCs w:val="24"/>
-        </w:rPr>
       </w:pPr>
       <w:r>
         <w:rPr>
@@ -69,19 +74,9 @@
           <w:szCs w:val="24"/>
           <w:u w:val="single"/>
         </w:rPr>
-        <w:t>Prompt de Comando</w:t>
-      </w:r>
-    </w:p>
-    <w:p>
-      <w:pPr>
-        <w:pStyle w:val="PargrafodaLista"/>
-        <w:numPr>
-          <w:ilvl w:val="0"/>
-          <w:numId w:val="1"/>
-        </w:numPr>
-        <w:spacing w:line="360" w:lineRule="auto"/>
-        <w:ind w:left="0" w:hanging="294"/>
-        <w:jc w:val="both"/>
+        <w:t xml:space="preserve">Aula </w:t>
+      </w:r>
+      <w:r>
         <w:rPr>
           <w:rFonts w:ascii="Times New Roman" w:hAnsi="Times New Roman" w:cs="Times New Roman"/>
           <w:b/>
@@ -90,7 +85,8 @@
           <w:szCs w:val="24"/>
           <w:u w:val="single"/>
         </w:rPr>
-      </w:pPr>
+        <w:t xml:space="preserve">1 </w:t>
+      </w:r>
       <w:r>
         <w:rPr>
           <w:rFonts w:ascii="Times New Roman" w:hAnsi="Times New Roman" w:cs="Times New Roman"/>
@@ -100,7 +96,7 @@
           <w:szCs w:val="24"/>
           <w:u w:val="single"/>
         </w:rPr>
-        <w:t xml:space="preserve">Aula </w:t>
+        <w:t>–</w:t>
       </w:r>
       <w:r>
         <w:rPr>
@@ -111,7 +107,7 @@
           <w:szCs w:val="24"/>
           <w:u w:val="single"/>
         </w:rPr>
-        <w:t xml:space="preserve">1 </w:t>
+        <w:t xml:space="preserve"> </w:t>
       </w:r>
       <w:r>
         <w:rPr>
@@ -122,7 +118,7 @@
           <w:szCs w:val="24"/>
           <w:u w:val="single"/>
         </w:rPr>
-        <w:t>–</w:t>
+        <w:t xml:space="preserve">Os </w:t>
       </w:r>
       <w:r>
         <w:rPr>
@@ -133,7 +129,7 @@
           <w:szCs w:val="24"/>
           <w:u w:val="single"/>
         </w:rPr>
-        <w:t xml:space="preserve"> </w:t>
+        <w:t xml:space="preserve">Primeiros Comandos No </w:t>
       </w:r>
       <w:r>
         <w:rPr>
@@ -144,28 +140,6 @@
           <w:szCs w:val="24"/>
           <w:u w:val="single"/>
         </w:rPr>
-        <w:t xml:space="preserve">Os </w:t>
-      </w:r>
-      <w:r>
-        <w:rPr>
-          <w:rFonts w:ascii="Times New Roman" w:hAnsi="Times New Roman" w:cs="Times New Roman"/>
-          <w:b/>
-          <w:bCs/>
-          <w:sz w:val="24"/>
-          <w:szCs w:val="24"/>
-          <w:u w:val="single"/>
-        </w:rPr>
-        <w:t xml:space="preserve">Primeiros Comandos No </w:t>
-      </w:r>
-      <w:r>
-        <w:rPr>
-          <w:rFonts w:ascii="Times New Roman" w:hAnsi="Times New Roman" w:cs="Times New Roman"/>
-          <w:b/>
-          <w:bCs/>
-          <w:sz w:val="24"/>
-          <w:szCs w:val="24"/>
-          <w:u w:val="single"/>
-        </w:rPr>
         <w:t>Prompt:</w:t>
       </w:r>
     </w:p>
@@ -185,27 +159,7 @@
           <w:sz w:val="24"/>
           <w:szCs w:val="24"/>
         </w:rPr>
-        <w:t xml:space="preserve">- </w:t>
-      </w:r>
-      <w:proofErr w:type="spellStart"/>
-      <w:proofErr w:type="gramStart"/>
-      <w:r>
-        <w:rPr>
-          <w:rFonts w:ascii="Times New Roman" w:hAnsi="Times New Roman" w:cs="Times New Roman"/>
-          <w:sz w:val="24"/>
-          <w:szCs w:val="24"/>
-        </w:rPr>
-        <w:t>echo</w:t>
-      </w:r>
-      <w:proofErr w:type="spellEnd"/>
-      <w:proofErr w:type="gramEnd"/>
-      <w:r>
-        <w:rPr>
-          <w:rFonts w:ascii="Times New Roman" w:hAnsi="Times New Roman" w:cs="Times New Roman"/>
-          <w:sz w:val="24"/>
-          <w:szCs w:val="24"/>
-        </w:rPr>
-        <w:t>: Printa na tela tudo o que for escrito a seguir</w:t>
+        <w:t>- echo: Printa na tela tudo o que for escrito a seguir</w:t>
       </w:r>
     </w:p>
     <w:p>
@@ -298,27 +252,7 @@
           <w:sz w:val="24"/>
           <w:szCs w:val="24"/>
         </w:rPr>
-        <w:t xml:space="preserve">- </w:t>
-      </w:r>
-      <w:proofErr w:type="spellStart"/>
-      <w:proofErr w:type="gramStart"/>
-      <w:r>
-        <w:rPr>
-          <w:rFonts w:ascii="Times New Roman" w:hAnsi="Times New Roman" w:cs="Times New Roman"/>
-          <w:sz w:val="24"/>
-          <w:szCs w:val="24"/>
-        </w:rPr>
-        <w:t>dir</w:t>
-      </w:r>
-      <w:proofErr w:type="spellEnd"/>
-      <w:proofErr w:type="gramEnd"/>
-      <w:r>
-        <w:rPr>
-          <w:rFonts w:ascii="Times New Roman" w:hAnsi="Times New Roman" w:cs="Times New Roman"/>
-          <w:sz w:val="24"/>
-          <w:szCs w:val="24"/>
-        </w:rPr>
-        <w:t xml:space="preserve">: </w:t>
+        <w:t xml:space="preserve">- dir: </w:t>
       </w:r>
       <w:r>
         <w:rPr>
@@ -418,25 +352,7 @@
           <w:szCs w:val="24"/>
         </w:rPr>
         <w:tab/>
-        <w:t xml:space="preserve">- S: </w:t>
-      </w:r>
-      <w:proofErr w:type="spellStart"/>
-      <w:r>
-        <w:rPr>
-          <w:rFonts w:ascii="Times New Roman" w:hAnsi="Times New Roman" w:cs="Times New Roman"/>
-          <w:sz w:val="24"/>
-          <w:szCs w:val="24"/>
-        </w:rPr>
-        <w:t>size</w:t>
-      </w:r>
-      <w:proofErr w:type="spellEnd"/>
-      <w:r>
-        <w:rPr>
-          <w:rFonts w:ascii="Times New Roman" w:hAnsi="Times New Roman" w:cs="Times New Roman"/>
-          <w:sz w:val="24"/>
-          <w:szCs w:val="24"/>
-        </w:rPr>
-        <w:t>.</w:t>
+        <w:t>- S: size.</w:t>
       </w:r>
     </w:p>
     <w:p>
@@ -529,45 +445,7 @@
           <w:sz w:val="24"/>
           <w:szCs w:val="24"/>
         </w:rPr>
-        <w:t xml:space="preserve">- </w:t>
-      </w:r>
-      <w:proofErr w:type="spellStart"/>
-      <w:proofErr w:type="gramStart"/>
-      <w:r>
-        <w:rPr>
-          <w:rFonts w:ascii="Times New Roman" w:hAnsi="Times New Roman" w:cs="Times New Roman"/>
-          <w:sz w:val="24"/>
-          <w:szCs w:val="24"/>
-        </w:rPr>
-        <w:t>cd</w:t>
-      </w:r>
-      <w:proofErr w:type="spellEnd"/>
-      <w:proofErr w:type="gramEnd"/>
-      <w:r>
-        <w:rPr>
-          <w:rFonts w:ascii="Times New Roman" w:hAnsi="Times New Roman" w:cs="Times New Roman"/>
-          <w:sz w:val="24"/>
-          <w:szCs w:val="24"/>
-        </w:rPr>
-        <w:t xml:space="preserve"> (</w:t>
-      </w:r>
-      <w:proofErr w:type="spellStart"/>
-      <w:r>
-        <w:rPr>
-          <w:rFonts w:ascii="Times New Roman" w:hAnsi="Times New Roman" w:cs="Times New Roman"/>
-          <w:sz w:val="24"/>
-          <w:szCs w:val="24"/>
-        </w:rPr>
-        <w:t>change</w:t>
-      </w:r>
-      <w:proofErr w:type="spellEnd"/>
-      <w:r>
-        <w:rPr>
-          <w:rFonts w:ascii="Times New Roman" w:hAnsi="Times New Roman" w:cs="Times New Roman"/>
-          <w:sz w:val="24"/>
-          <w:szCs w:val="24"/>
-        </w:rPr>
-        <w:t xml:space="preserve"> diretor) + nome da pasta: </w:t>
+        <w:t xml:space="preserve">- cd (change diretor) + nome da pasta: </w:t>
       </w:r>
       <w:r>
         <w:rPr>
@@ -603,43 +481,7 @@
           <w:szCs w:val="24"/>
         </w:rPr>
         <w:tab/>
-        <w:t xml:space="preserve">- </w:t>
-      </w:r>
-      <w:proofErr w:type="spellStart"/>
-      <w:r>
-        <w:rPr>
-          <w:rFonts w:ascii="Times New Roman" w:hAnsi="Times New Roman" w:cs="Times New Roman"/>
-          <w:sz w:val="24"/>
-          <w:szCs w:val="24"/>
-        </w:rPr>
-        <w:t>cd</w:t>
-      </w:r>
-      <w:proofErr w:type="spellEnd"/>
-      <w:r>
-        <w:rPr>
-          <w:rFonts w:ascii="Times New Roman" w:hAnsi="Times New Roman" w:cs="Times New Roman"/>
-          <w:sz w:val="24"/>
-          <w:szCs w:val="24"/>
-        </w:rPr>
-        <w:t xml:space="preserve"> +</w:t>
-      </w:r>
-      <w:proofErr w:type="gramStart"/>
-      <w:r>
-        <w:rPr>
-          <w:rFonts w:ascii="Times New Roman" w:hAnsi="Times New Roman" w:cs="Times New Roman"/>
-          <w:sz w:val="24"/>
-          <w:szCs w:val="24"/>
-        </w:rPr>
-        <w:t xml:space="preserve"> ..</w:t>
-      </w:r>
-      <w:proofErr w:type="gramEnd"/>
-      <w:r>
-        <w:rPr>
-          <w:rFonts w:ascii="Times New Roman" w:hAnsi="Times New Roman" w:cs="Times New Roman"/>
-          <w:sz w:val="24"/>
-          <w:szCs w:val="24"/>
-        </w:rPr>
-        <w:t>: Volta para diretório anterior;</w:t>
+        <w:t>- cd + ..: Volta para diretório anterior;</w:t>
       </w:r>
     </w:p>
     <w:p>
@@ -659,84 +501,26 @@
           <w:szCs w:val="24"/>
         </w:rPr>
         <w:tab/>
-        <w:t xml:space="preserve">- </w:t>
-      </w:r>
-      <w:proofErr w:type="spellStart"/>
-      <w:proofErr w:type="gramStart"/>
-      <w:r>
-        <w:rPr>
-          <w:rFonts w:ascii="Times New Roman" w:hAnsi="Times New Roman" w:cs="Times New Roman"/>
-          <w:sz w:val="24"/>
-          <w:szCs w:val="24"/>
-        </w:rPr>
-        <w:t>cd</w:t>
-      </w:r>
-      <w:proofErr w:type="spellEnd"/>
-      <w:proofErr w:type="gramEnd"/>
-      <w:r>
-        <w:rPr>
-          <w:rFonts w:ascii="Times New Roman" w:hAnsi="Times New Roman" w:cs="Times New Roman"/>
-          <w:sz w:val="24"/>
-          <w:szCs w:val="24"/>
-        </w:rPr>
-        <w:t xml:space="preserve"> + /: Volta para a raiz.</w:t>
-      </w:r>
-    </w:p>
-    <w:p>
-      <w:pPr>
-        <w:spacing w:line="360" w:lineRule="auto"/>
-        <w:jc w:val="both"/>
-        <w:rPr>
-          <w:rFonts w:ascii="Times New Roman" w:hAnsi="Times New Roman" w:cs="Times New Roman"/>
-          <w:sz w:val="24"/>
-          <w:szCs w:val="24"/>
-        </w:rPr>
-      </w:pPr>
-      <w:r>
-        <w:rPr>
-          <w:rFonts w:ascii="Times New Roman" w:hAnsi="Times New Roman" w:cs="Times New Roman"/>
-          <w:sz w:val="24"/>
-          <w:szCs w:val="24"/>
-        </w:rPr>
-        <w:t xml:space="preserve">- </w:t>
-      </w:r>
-      <w:proofErr w:type="spellStart"/>
-      <w:proofErr w:type="gramStart"/>
-      <w:r>
-        <w:rPr>
-          <w:rFonts w:ascii="Times New Roman" w:hAnsi="Times New Roman" w:cs="Times New Roman"/>
-          <w:sz w:val="24"/>
-          <w:szCs w:val="24"/>
-        </w:rPr>
-        <w:t>mkdir</w:t>
-      </w:r>
-      <w:proofErr w:type="spellEnd"/>
-      <w:proofErr w:type="gramEnd"/>
-      <w:r>
-        <w:rPr>
-          <w:rFonts w:ascii="Times New Roman" w:hAnsi="Times New Roman" w:cs="Times New Roman"/>
-          <w:sz w:val="24"/>
-          <w:szCs w:val="24"/>
-        </w:rPr>
-        <w:t xml:space="preserve"> + </w:t>
-      </w:r>
-      <w:proofErr w:type="spellStart"/>
-      <w:r>
-        <w:rPr>
-          <w:rFonts w:ascii="Times New Roman" w:hAnsi="Times New Roman" w:cs="Times New Roman"/>
-          <w:sz w:val="24"/>
-          <w:szCs w:val="24"/>
-        </w:rPr>
-        <w:t>nome_pasta</w:t>
-      </w:r>
-      <w:proofErr w:type="spellEnd"/>
-      <w:r>
-        <w:rPr>
-          <w:rFonts w:ascii="Times New Roman" w:hAnsi="Times New Roman" w:cs="Times New Roman"/>
-          <w:sz w:val="24"/>
-          <w:szCs w:val="24"/>
-        </w:rPr>
-        <w:t>: Cria um diretório</w:t>
+        <w:t>- cd + /: Volta para a raiz.</w:t>
+      </w:r>
+    </w:p>
+    <w:p>
+      <w:pPr>
+        <w:spacing w:line="360" w:lineRule="auto"/>
+        <w:jc w:val="both"/>
+        <w:rPr>
+          <w:rFonts w:ascii="Times New Roman" w:hAnsi="Times New Roman" w:cs="Times New Roman"/>
+          <w:sz w:val="24"/>
+          <w:szCs w:val="24"/>
+        </w:rPr>
+      </w:pPr>
+      <w:r>
+        <w:rPr>
+          <w:rFonts w:ascii="Times New Roman" w:hAnsi="Times New Roman" w:cs="Times New Roman"/>
+          <w:sz w:val="24"/>
+          <w:szCs w:val="24"/>
+        </w:rPr>
+        <w:t>- mkdir + nome_pasta: Cria um diretório</w:t>
       </w:r>
       <w:r>
         <w:rPr>
@@ -764,25 +548,7 @@
           <w:szCs w:val="24"/>
         </w:rPr>
         <w:lastRenderedPageBreak/>
-        <w:t xml:space="preserve">- </w:t>
-      </w:r>
-      <w:proofErr w:type="gramStart"/>
-      <w:r>
-        <w:rPr>
-          <w:rFonts w:ascii="Times New Roman" w:hAnsi="Times New Roman" w:cs="Times New Roman"/>
-          <w:sz w:val="24"/>
-          <w:szCs w:val="24"/>
-        </w:rPr>
-        <w:t>move</w:t>
-      </w:r>
-      <w:proofErr w:type="gramEnd"/>
-      <w:r>
-        <w:rPr>
-          <w:rFonts w:ascii="Times New Roman" w:hAnsi="Times New Roman" w:cs="Times New Roman"/>
-          <w:sz w:val="24"/>
-          <w:szCs w:val="24"/>
-        </w:rPr>
-        <w:t xml:space="preserve"> + nome do que vai ser movido + para onde será movido: </w:t>
+        <w:t xml:space="preserve">- move + nome do que vai ser movido + para onde será movido: </w:t>
       </w:r>
       <w:r>
         <w:rPr>
@@ -852,121 +618,45 @@
           <w:sz w:val="24"/>
           <w:szCs w:val="24"/>
         </w:rPr>
-        <w:t xml:space="preserve">- </w:t>
-      </w:r>
-      <w:proofErr w:type="gramStart"/>
-      <w:r>
-        <w:rPr>
-          <w:rFonts w:ascii="Times New Roman" w:hAnsi="Times New Roman" w:cs="Times New Roman"/>
-          <w:sz w:val="24"/>
-          <w:szCs w:val="24"/>
-        </w:rPr>
-        <w:t>type</w:t>
-      </w:r>
-      <w:proofErr w:type="gramEnd"/>
-      <w:r>
-        <w:rPr>
-          <w:rFonts w:ascii="Times New Roman" w:hAnsi="Times New Roman" w:cs="Times New Roman"/>
-          <w:sz w:val="24"/>
-          <w:szCs w:val="24"/>
-        </w:rPr>
-        <w:t xml:space="preserve">: Lê o que tá dentro de arquivos </w:t>
-      </w:r>
-      <w:proofErr w:type="spellStart"/>
-      <w:r>
-        <w:rPr>
-          <w:rFonts w:ascii="Times New Roman" w:hAnsi="Times New Roman" w:cs="Times New Roman"/>
-          <w:sz w:val="24"/>
-          <w:szCs w:val="24"/>
-        </w:rPr>
-        <w:t>txt</w:t>
-      </w:r>
-      <w:proofErr w:type="spellEnd"/>
-      <w:r>
-        <w:rPr>
-          <w:rFonts w:ascii="Times New Roman" w:hAnsi="Times New Roman" w:cs="Times New Roman"/>
-          <w:sz w:val="24"/>
-          <w:szCs w:val="24"/>
-        </w:rPr>
-        <w:t>.</w:t>
-      </w:r>
-    </w:p>
-    <w:p>
-      <w:pPr>
-        <w:spacing w:line="360" w:lineRule="auto"/>
-        <w:jc w:val="both"/>
-        <w:rPr>
-          <w:rFonts w:ascii="Times New Roman" w:hAnsi="Times New Roman" w:cs="Times New Roman"/>
-          <w:sz w:val="24"/>
-          <w:szCs w:val="24"/>
-        </w:rPr>
-      </w:pPr>
-      <w:r>
-        <w:rPr>
-          <w:rFonts w:ascii="Times New Roman" w:hAnsi="Times New Roman" w:cs="Times New Roman"/>
-          <w:sz w:val="24"/>
-          <w:szCs w:val="24"/>
-        </w:rPr>
-        <w:t xml:space="preserve">- </w:t>
-      </w:r>
-      <w:proofErr w:type="spellStart"/>
-      <w:proofErr w:type="gramStart"/>
-      <w:r>
-        <w:rPr>
-          <w:rFonts w:ascii="Times New Roman" w:hAnsi="Times New Roman" w:cs="Times New Roman"/>
-          <w:sz w:val="24"/>
-          <w:szCs w:val="24"/>
-        </w:rPr>
-        <w:t>copy</w:t>
-      </w:r>
-      <w:proofErr w:type="spellEnd"/>
-      <w:proofErr w:type="gramEnd"/>
-      <w:r>
-        <w:rPr>
-          <w:rFonts w:ascii="Times New Roman" w:hAnsi="Times New Roman" w:cs="Times New Roman"/>
-          <w:sz w:val="24"/>
-          <w:szCs w:val="24"/>
-        </w:rPr>
-        <w:t>: Copia o item que quiser. Sempre lembrar de colocar a extensão que quer que a cópia tenha.</w:t>
-      </w:r>
-    </w:p>
-    <w:p>
-      <w:pPr>
-        <w:spacing w:line="360" w:lineRule="auto"/>
-        <w:jc w:val="both"/>
-        <w:rPr>
-          <w:rFonts w:ascii="Times New Roman" w:hAnsi="Times New Roman" w:cs="Times New Roman"/>
-          <w:sz w:val="24"/>
-          <w:szCs w:val="24"/>
-        </w:rPr>
-      </w:pPr>
-      <w:r>
-        <w:rPr>
-          <w:rFonts w:ascii="Times New Roman" w:hAnsi="Times New Roman" w:cs="Times New Roman"/>
-          <w:sz w:val="24"/>
-          <w:szCs w:val="24"/>
-        </w:rPr>
-        <w:t xml:space="preserve">- </w:t>
-      </w:r>
-      <w:proofErr w:type="spellStart"/>
-      <w:proofErr w:type="gramStart"/>
-      <w:r>
-        <w:rPr>
-          <w:rFonts w:ascii="Times New Roman" w:hAnsi="Times New Roman" w:cs="Times New Roman"/>
-          <w:sz w:val="24"/>
-          <w:szCs w:val="24"/>
-        </w:rPr>
-        <w:t>rename</w:t>
-      </w:r>
-      <w:proofErr w:type="spellEnd"/>
-      <w:proofErr w:type="gramEnd"/>
-      <w:r>
-        <w:rPr>
-          <w:rFonts w:ascii="Times New Roman" w:hAnsi="Times New Roman" w:cs="Times New Roman"/>
-          <w:sz w:val="24"/>
-          <w:szCs w:val="24"/>
-        </w:rPr>
-        <w:t>: renomeia o item.</w:t>
+        <w:t>- type: Lê o que tá dentro de arquivos txt.</w:t>
+      </w:r>
+    </w:p>
+    <w:p>
+      <w:pPr>
+        <w:spacing w:line="360" w:lineRule="auto"/>
+        <w:jc w:val="both"/>
+        <w:rPr>
+          <w:rFonts w:ascii="Times New Roman" w:hAnsi="Times New Roman" w:cs="Times New Roman"/>
+          <w:sz w:val="24"/>
+          <w:szCs w:val="24"/>
+        </w:rPr>
+      </w:pPr>
+      <w:r>
+        <w:rPr>
+          <w:rFonts w:ascii="Times New Roman" w:hAnsi="Times New Roman" w:cs="Times New Roman"/>
+          <w:sz w:val="24"/>
+          <w:szCs w:val="24"/>
+        </w:rPr>
+        <w:t>- copy: Copia o item que quiser. Sempre lembrar de colocar a extensão que quer que a cópia tenha.</w:t>
+      </w:r>
+    </w:p>
+    <w:p>
+      <w:pPr>
+        <w:spacing w:line="360" w:lineRule="auto"/>
+        <w:jc w:val="both"/>
+        <w:rPr>
+          <w:rFonts w:ascii="Times New Roman" w:hAnsi="Times New Roman" w:cs="Times New Roman"/>
+          <w:sz w:val="24"/>
+          <w:szCs w:val="24"/>
+        </w:rPr>
+      </w:pPr>
+      <w:r>
+        <w:rPr>
+          <w:rFonts w:ascii="Times New Roman" w:hAnsi="Times New Roman" w:cs="Times New Roman"/>
+          <w:sz w:val="24"/>
+          <w:szCs w:val="24"/>
+        </w:rPr>
+        <w:t>- rename: renomeia o item.</w:t>
       </w:r>
       <w:r>
         <w:rPr>
@@ -993,140 +683,64 @@
           <w:sz w:val="24"/>
           <w:szCs w:val="24"/>
         </w:rPr>
-        <w:t xml:space="preserve">- </w:t>
-      </w:r>
-      <w:proofErr w:type="spellStart"/>
-      <w:proofErr w:type="gramStart"/>
-      <w:r>
-        <w:rPr>
-          <w:rFonts w:ascii="Times New Roman" w:hAnsi="Times New Roman" w:cs="Times New Roman"/>
-          <w:sz w:val="24"/>
-          <w:szCs w:val="24"/>
-        </w:rPr>
-        <w:t>del</w:t>
-      </w:r>
-      <w:proofErr w:type="spellEnd"/>
-      <w:proofErr w:type="gramEnd"/>
-      <w:r>
-        <w:rPr>
-          <w:rFonts w:ascii="Times New Roman" w:hAnsi="Times New Roman" w:cs="Times New Roman"/>
-          <w:sz w:val="24"/>
-          <w:szCs w:val="24"/>
-        </w:rPr>
-        <w:t xml:space="preserve"> + nome arquivo: deleta arquivo.</w:t>
-      </w:r>
-    </w:p>
-    <w:p>
-      <w:pPr>
-        <w:spacing w:line="360" w:lineRule="auto"/>
-        <w:jc w:val="both"/>
-        <w:rPr>
-          <w:rFonts w:ascii="Times New Roman" w:hAnsi="Times New Roman" w:cs="Times New Roman"/>
-          <w:sz w:val="24"/>
-          <w:szCs w:val="24"/>
-        </w:rPr>
-      </w:pPr>
-      <w:r>
-        <w:rPr>
-          <w:rFonts w:ascii="Times New Roman" w:hAnsi="Times New Roman" w:cs="Times New Roman"/>
-          <w:sz w:val="24"/>
-          <w:szCs w:val="24"/>
-        </w:rPr>
-        <w:t xml:space="preserve">- </w:t>
-      </w:r>
-      <w:proofErr w:type="spellStart"/>
-      <w:r>
-        <w:rPr>
-          <w:rFonts w:ascii="Times New Roman" w:hAnsi="Times New Roman" w:cs="Times New Roman"/>
-          <w:sz w:val="24"/>
-          <w:szCs w:val="24"/>
-        </w:rPr>
-        <w:t>Tab</w:t>
-      </w:r>
-      <w:proofErr w:type="spellEnd"/>
-      <w:r>
-        <w:rPr>
-          <w:rFonts w:ascii="Times New Roman" w:hAnsi="Times New Roman" w:cs="Times New Roman"/>
-          <w:sz w:val="24"/>
-          <w:szCs w:val="24"/>
-        </w:rPr>
-        <w:t>: completa os nomes dos comandos ou arquivos que tenhamos começado a digitar. Pode apertar várias vezes até aparecer o que está procurando.</w:t>
-      </w:r>
-    </w:p>
-    <w:p>
-      <w:pPr>
-        <w:spacing w:line="360" w:lineRule="auto"/>
-        <w:jc w:val="both"/>
-        <w:rPr>
-          <w:rFonts w:ascii="Times New Roman" w:hAnsi="Times New Roman" w:cs="Times New Roman"/>
-          <w:sz w:val="24"/>
-          <w:szCs w:val="24"/>
-        </w:rPr>
-      </w:pPr>
-      <w:r>
-        <w:rPr>
-          <w:rFonts w:ascii="Times New Roman" w:hAnsi="Times New Roman" w:cs="Times New Roman"/>
-          <w:sz w:val="24"/>
-          <w:szCs w:val="24"/>
-        </w:rPr>
-        <w:t xml:space="preserve">- </w:t>
-      </w:r>
-      <w:proofErr w:type="spellStart"/>
-      <w:proofErr w:type="gramStart"/>
-      <w:r>
-        <w:rPr>
-          <w:rFonts w:ascii="Times New Roman" w:hAnsi="Times New Roman" w:cs="Times New Roman"/>
-          <w:sz w:val="24"/>
-          <w:szCs w:val="24"/>
-        </w:rPr>
-        <w:t>cls</w:t>
-      </w:r>
-      <w:proofErr w:type="spellEnd"/>
-      <w:proofErr w:type="gramEnd"/>
-      <w:r>
-        <w:rPr>
-          <w:rFonts w:ascii="Times New Roman" w:hAnsi="Times New Roman" w:cs="Times New Roman"/>
-          <w:sz w:val="24"/>
-          <w:szCs w:val="24"/>
-        </w:rPr>
-        <w:t>: limpa a tela do prompt.</w:t>
-      </w:r>
-    </w:p>
-    <w:p>
-      <w:pPr>
-        <w:spacing w:line="360" w:lineRule="auto"/>
-        <w:jc w:val="both"/>
-        <w:rPr>
-          <w:rFonts w:ascii="Times New Roman" w:hAnsi="Times New Roman" w:cs="Times New Roman"/>
-          <w:sz w:val="24"/>
-          <w:szCs w:val="24"/>
-        </w:rPr>
-      </w:pPr>
-      <w:r>
-        <w:rPr>
-          <w:rFonts w:ascii="Times New Roman" w:hAnsi="Times New Roman" w:cs="Times New Roman"/>
-          <w:sz w:val="24"/>
-          <w:szCs w:val="24"/>
-        </w:rPr>
-        <w:t xml:space="preserve">- </w:t>
-      </w:r>
-      <w:proofErr w:type="gramStart"/>
-      <w:r>
-        <w:rPr>
-          <w:rFonts w:ascii="Times New Roman" w:hAnsi="Times New Roman" w:cs="Times New Roman"/>
-          <w:sz w:val="24"/>
-          <w:szCs w:val="24"/>
-        </w:rPr>
-        <w:t>help ou help</w:t>
-      </w:r>
-      <w:proofErr w:type="gramEnd"/>
-      <w:r>
-        <w:rPr>
-          <w:rFonts w:ascii="Times New Roman" w:hAnsi="Times New Roman" w:cs="Times New Roman"/>
-          <w:sz w:val="24"/>
-          <w:szCs w:val="24"/>
-        </w:rPr>
-        <w:t xml:space="preserve"> + nome do comando: </w:t>
+        <w:t>- del + nome arquivo: deleta arquivo.</w:t>
+      </w:r>
+    </w:p>
+    <w:p>
+      <w:pPr>
+        <w:spacing w:line="360" w:lineRule="auto"/>
+        <w:jc w:val="both"/>
+        <w:rPr>
+          <w:rFonts w:ascii="Times New Roman" w:hAnsi="Times New Roman" w:cs="Times New Roman"/>
+          <w:sz w:val="24"/>
+          <w:szCs w:val="24"/>
+        </w:rPr>
+      </w:pPr>
+      <w:r>
+        <w:rPr>
+          <w:rFonts w:ascii="Times New Roman" w:hAnsi="Times New Roman" w:cs="Times New Roman"/>
+          <w:sz w:val="24"/>
+          <w:szCs w:val="24"/>
+        </w:rPr>
+        <w:t>- Tab: completa os nomes dos comandos ou arquivos que tenhamos começado a digitar. Pode apertar várias vezes até aparecer o que está procurando.</w:t>
+      </w:r>
+    </w:p>
+    <w:p>
+      <w:pPr>
+        <w:spacing w:line="360" w:lineRule="auto"/>
+        <w:jc w:val="both"/>
+        <w:rPr>
+          <w:rFonts w:ascii="Times New Roman" w:hAnsi="Times New Roman" w:cs="Times New Roman"/>
+          <w:sz w:val="24"/>
+          <w:szCs w:val="24"/>
+        </w:rPr>
+      </w:pPr>
+      <w:r>
+        <w:rPr>
+          <w:rFonts w:ascii="Times New Roman" w:hAnsi="Times New Roman" w:cs="Times New Roman"/>
+          <w:sz w:val="24"/>
+          <w:szCs w:val="24"/>
+        </w:rPr>
+        <w:t>- cls: limpa a tela do prompt.</w:t>
+      </w:r>
+    </w:p>
+    <w:p>
+      <w:pPr>
+        <w:spacing w:line="360" w:lineRule="auto"/>
+        <w:jc w:val="both"/>
+        <w:rPr>
+          <w:rFonts w:ascii="Times New Roman" w:hAnsi="Times New Roman" w:cs="Times New Roman"/>
+          <w:sz w:val="24"/>
+          <w:szCs w:val="24"/>
+        </w:rPr>
+      </w:pPr>
+      <w:r>
+        <w:rPr>
+          <w:rFonts w:ascii="Times New Roman" w:hAnsi="Times New Roman" w:cs="Times New Roman"/>
+          <w:sz w:val="24"/>
+          <w:szCs w:val="24"/>
+        </w:rPr>
+        <w:t xml:space="preserve">- help ou help + nome do comando: </w:t>
       </w:r>
       <w:r>
         <w:rPr>
@@ -1303,8 +917,6 @@
         </w:rPr>
         <w:t>Digamos que primeiro criamos um novo arquivo de texto com o nosso conhecido comando </w:t>
       </w:r>
-      <w:proofErr w:type="spellStart"/>
-      <w:proofErr w:type="gramStart"/>
       <w:r>
         <w:rPr>
           <w:rFonts w:ascii="Courier New" w:eastAsia="Times New Roman" w:hAnsi="Courier New" w:cs="Courier New"/>
@@ -1315,7 +927,6 @@
         </w:rPr>
         <w:t>echo</w:t>
       </w:r>
-      <w:proofErr w:type="spellEnd"/>
       <w:r>
         <w:rPr>
           <w:rFonts w:ascii="Times New Roman" w:eastAsia="Times New Roman" w:hAnsi="Times New Roman" w:cs="Times New Roman"/>
@@ -1324,7 +935,6 @@
         </w:rPr>
         <w:t> :</w:t>
       </w:r>
-      <w:proofErr w:type="gramEnd"/>
     </w:p>
     <w:p>
       <w:pPr>
@@ -1337,7 +947,6 @@
           <w:szCs w:val="24"/>
         </w:rPr>
       </w:pPr>
-      <w:proofErr w:type="spellStart"/>
       <w:r>
         <w:rPr>
           <w:rFonts w:ascii="Courier New" w:eastAsia="Times New Roman" w:hAnsi="Courier New" w:cs="Courier New"/>
@@ -1346,9 +955,28 @@
           <w:szCs w:val="20"/>
           <w:shd w:val="clear" w:color="auto" w:fill="F0F3F5"/>
         </w:rPr>
-        <w:t>echo</w:t>
-      </w:r>
-      <w:proofErr w:type="spellEnd"/>
+        <w:t>echo Ola mundo &gt; arquivo.txt</w:t>
+      </w:r>
+    </w:p>
+    <w:p>
+      <w:pPr>
+        <w:spacing w:after="0" w:line="360" w:lineRule="auto"/>
+        <w:ind w:left="705"/>
+        <w:jc w:val="both"/>
+        <w:rPr>
+          <w:rFonts w:ascii="Times New Roman" w:eastAsia="Times New Roman" w:hAnsi="Times New Roman" w:cs="Times New Roman"/>
+          <w:sz w:val="24"/>
+          <w:szCs w:val="24"/>
+        </w:rPr>
+      </w:pPr>
+      <w:r>
+        <w:rPr>
+          <w:rFonts w:ascii="Times New Roman" w:eastAsia="Times New Roman" w:hAnsi="Times New Roman" w:cs="Times New Roman"/>
+          <w:sz w:val="24"/>
+          <w:szCs w:val="24"/>
+        </w:rPr>
+        <w:t>Ao abrirmos nosso </w:t>
+      </w:r>
       <w:r>
         <w:rPr>
           <w:rFonts w:ascii="Courier New" w:eastAsia="Times New Roman" w:hAnsi="Courier New" w:cs="Courier New"/>
@@ -1357,77 +985,15 @@
           <w:szCs w:val="20"/>
           <w:shd w:val="clear" w:color="auto" w:fill="F0F3F5"/>
         </w:rPr>
-        <w:t xml:space="preserve"> </w:t>
-      </w:r>
-      <w:proofErr w:type="spellStart"/>
-      <w:r>
-        <w:rPr>
-          <w:rFonts w:ascii="Courier New" w:eastAsia="Times New Roman" w:hAnsi="Courier New" w:cs="Courier New"/>
-          <w:color w:val="3D464D"/>
-          <w:sz w:val="20"/>
-          <w:szCs w:val="20"/>
-          <w:shd w:val="clear" w:color="auto" w:fill="F0F3F5"/>
-        </w:rPr>
-        <w:t>Ola</w:t>
-      </w:r>
-      <w:proofErr w:type="spellEnd"/>
-      <w:r>
-        <w:rPr>
-          <w:rFonts w:ascii="Courier New" w:eastAsia="Times New Roman" w:hAnsi="Courier New" w:cs="Courier New"/>
-          <w:color w:val="3D464D"/>
-          <w:sz w:val="20"/>
-          <w:szCs w:val="20"/>
-          <w:shd w:val="clear" w:color="auto" w:fill="F0F3F5"/>
-        </w:rPr>
-        <w:t xml:space="preserve"> mundo &gt; arquivo.txt</w:t>
-      </w:r>
-    </w:p>
-    <w:p>
-      <w:pPr>
-        <w:spacing w:after="0" w:line="360" w:lineRule="auto"/>
-        <w:ind w:left="705"/>
-        <w:jc w:val="both"/>
+        <w:t>arquivo.txt</w:t>
+      </w:r>
+      <w:r>
         <w:rPr>
           <w:rFonts w:ascii="Times New Roman" w:eastAsia="Times New Roman" w:hAnsi="Times New Roman" w:cs="Times New Roman"/>
           <w:sz w:val="24"/>
           <w:szCs w:val="24"/>
         </w:rPr>
-      </w:pPr>
-      <w:r>
-        <w:rPr>
-          <w:rFonts w:ascii="Times New Roman" w:eastAsia="Times New Roman" w:hAnsi="Times New Roman" w:cs="Times New Roman"/>
-          <w:sz w:val="24"/>
-          <w:szCs w:val="24"/>
-        </w:rPr>
-        <w:t>Ao abrirmos nosso </w:t>
-      </w:r>
-      <w:proofErr w:type="gramStart"/>
-      <w:r>
-        <w:rPr>
-          <w:rFonts w:ascii="Courier New" w:eastAsia="Times New Roman" w:hAnsi="Courier New" w:cs="Courier New"/>
-          <w:color w:val="3D464D"/>
-          <w:sz w:val="20"/>
-          <w:szCs w:val="20"/>
-          <w:shd w:val="clear" w:color="auto" w:fill="F0F3F5"/>
-        </w:rPr>
-        <w:t>arquivo.txt</w:t>
-      </w:r>
-      <w:r>
-        <w:rPr>
-          <w:rFonts w:ascii="Times New Roman" w:eastAsia="Times New Roman" w:hAnsi="Times New Roman" w:cs="Times New Roman"/>
-          <w:sz w:val="24"/>
-          <w:szCs w:val="24"/>
-        </w:rPr>
-        <w:t> ,</w:t>
-      </w:r>
-      <w:proofErr w:type="gramEnd"/>
-      <w:r>
-        <w:rPr>
-          <w:rFonts w:ascii="Times New Roman" w:eastAsia="Times New Roman" w:hAnsi="Times New Roman" w:cs="Times New Roman"/>
-          <w:sz w:val="24"/>
-          <w:szCs w:val="24"/>
-        </w:rPr>
-        <w:t xml:space="preserve"> vemos o texto que esperávamos:</w:t>
+        <w:t> , vemos o texto que esperávamos:</w:t>
       </w:r>
     </w:p>
     <w:p>
@@ -1525,7 +1091,6 @@
           <w:szCs w:val="20"/>
         </w:rPr>
       </w:pPr>
-      <w:proofErr w:type="spellStart"/>
       <w:r>
         <w:rPr>
           <w:rFonts w:ascii="Courier New" w:eastAsia="Times New Roman" w:hAnsi="Courier New" w:cs="Courier New"/>
@@ -1535,7 +1100,6 @@
         </w:rPr>
         <w:t>Ola</w:t>
       </w:r>
-      <w:proofErr w:type="spellEnd"/>
       <w:r>
         <w:rPr>
           <w:rFonts w:ascii="Courier New" w:eastAsia="Times New Roman" w:hAnsi="Courier New" w:cs="Courier New"/>
@@ -1545,7 +1109,6 @@
         </w:rPr>
         <w:t xml:space="preserve"> </w:t>
       </w:r>
-      <w:proofErr w:type="spellStart"/>
       <w:r>
         <w:rPr>
           <w:rFonts w:ascii="Courier New" w:eastAsia="Times New Roman" w:hAnsi="Courier New" w:cs="Courier New"/>
@@ -1562,17 +1125,7 @@
           <w:sz w:val="20"/>
           <w:szCs w:val="20"/>
         </w:rPr>
-        <w:t>COPIAR</w:t>
-      </w:r>
-      <w:proofErr w:type="spellEnd"/>
-      <w:r>
-        <w:rPr>
-          <w:rFonts w:ascii="Consolas" w:eastAsia="Times New Roman" w:hAnsi="Consolas" w:cs="Courier New"/>
-          <w:color w:val="3D464D"/>
-          <w:sz w:val="20"/>
-          <w:szCs w:val="20"/>
-        </w:rPr>
-        <w:t xml:space="preserve"> CÓDIGO</w:t>
+        <w:t>COPIAR CÓDIGO</w:t>
       </w:r>
     </w:p>
     <w:p>
@@ -1592,25 +1145,7 @@
           <w:sz w:val="24"/>
           <w:szCs w:val="24"/>
         </w:rPr>
-        <w:t>Porém se agora desejarmos adicionar um novo texto abaixo de "</w:t>
-      </w:r>
-      <w:proofErr w:type="spellStart"/>
-      <w:r>
-        <w:rPr>
-          <w:rFonts w:ascii="Times New Roman" w:eastAsia="Times New Roman" w:hAnsi="Times New Roman" w:cs="Times New Roman"/>
-          <w:sz w:val="24"/>
-          <w:szCs w:val="24"/>
-        </w:rPr>
-        <w:t>Ola</w:t>
-      </w:r>
-      <w:proofErr w:type="spellEnd"/>
-      <w:r>
-        <w:rPr>
-          <w:rFonts w:ascii="Times New Roman" w:eastAsia="Times New Roman" w:hAnsi="Times New Roman" w:cs="Times New Roman"/>
-          <w:sz w:val="24"/>
-          <w:szCs w:val="24"/>
-        </w:rPr>
-        <w:t xml:space="preserve"> Mundo"? Utilizamos o '&gt;&gt;'!</w:t>
+        <w:t>Porém se agora desejarmos adicionar um novo texto abaixo de "Ola Mundo"? Utilizamos o '&gt;&gt;'!</w:t>
       </w:r>
     </w:p>
     <w:p>
@@ -1644,7 +1179,6 @@
           <w:szCs w:val="24"/>
         </w:rPr>
       </w:pPr>
-      <w:proofErr w:type="spellStart"/>
       <w:r>
         <w:rPr>
           <w:rFonts w:ascii="Courier New" w:eastAsia="Times New Roman" w:hAnsi="Courier New" w:cs="Courier New"/>
@@ -1653,18 +1187,7 @@
           <w:szCs w:val="20"/>
           <w:shd w:val="clear" w:color="auto" w:fill="F0F3F5"/>
         </w:rPr>
-        <w:t>echo</w:t>
-      </w:r>
-      <w:proofErr w:type="spellEnd"/>
-      <w:r>
-        <w:rPr>
-          <w:rFonts w:ascii="Courier New" w:eastAsia="Times New Roman" w:hAnsi="Courier New" w:cs="Courier New"/>
-          <w:color w:val="3D464D"/>
-          <w:sz w:val="20"/>
-          <w:szCs w:val="20"/>
-          <w:shd w:val="clear" w:color="auto" w:fill="F0F3F5"/>
-        </w:rPr>
-        <w:t xml:space="preserve"> Novos dados! &gt;&gt; arquivo.txt</w:t>
+        <w:t>echo Novos dados! &gt;&gt; arquivo.txt</w:t>
       </w:r>
     </w:p>
     <w:p>
@@ -1799,7 +1322,6 @@
           <w:szCs w:val="27"/>
         </w:rPr>
       </w:pPr>
-      <w:proofErr w:type="spellStart"/>
       <w:r>
         <w:rPr>
           <w:rFonts w:ascii="Courier New" w:eastAsia="Times New Roman" w:hAnsi="Courier New" w:cs="Courier New"/>
@@ -1809,7 +1331,6 @@
         </w:rPr>
         <w:t>Ola</w:t>
       </w:r>
-      <w:proofErr w:type="spellEnd"/>
       <w:r>
         <w:rPr>
           <w:rFonts w:ascii="Courier New" w:eastAsia="Times New Roman" w:hAnsi="Courier New" w:cs="Courier New"/>
@@ -1922,25 +1443,7 @@
           <w:sz w:val="24"/>
           <w:szCs w:val="24"/>
         </w:rPr>
-        <w:t xml:space="preserve">Você já reparou que quando abrimos o prompt ele sempre abre na mesma pasta? Essa é a pasta do seu usuário, onde a maioria das pessoas salvam os Documentos, Fotos e </w:t>
-      </w:r>
-      <w:proofErr w:type="spellStart"/>
-      <w:r>
-        <w:rPr>
-          <w:rFonts w:ascii="Times New Roman" w:hAnsi="Times New Roman" w:cs="Times New Roman"/>
-          <w:sz w:val="24"/>
-          <w:szCs w:val="24"/>
-        </w:rPr>
-        <w:t>Videos</w:t>
-      </w:r>
-      <w:proofErr w:type="spellEnd"/>
-      <w:r>
-        <w:rPr>
-          <w:rFonts w:ascii="Times New Roman" w:hAnsi="Times New Roman" w:cs="Times New Roman"/>
-          <w:sz w:val="24"/>
-          <w:szCs w:val="24"/>
-        </w:rPr>
-        <w:t>. Lá também ficam os arquivos particulares do seu usuário, como de configuração dos programas específicos e favoritos do seu navegador. A grande vantagem de cada usuário ter sua pasta é que temos uma separação dos dados do sistema e dos dados de cada usuário, facilitando assim o backup dos dados dos usuários caso seja necessário e aumentando a segurança também.</w:t>
+        <w:t>Você já reparou que quando abrimos o prompt ele sempre abre na mesma pasta? Essa é a pasta do seu usuário, onde a maioria das pessoas salvam os Documentos, Fotos e Videos. Lá também ficam os arquivos particulares do seu usuário, como de configuração dos programas específicos e favoritos do seu navegador. A grande vantagem de cada usuário ter sua pasta é que temos uma separação dos dados do sistema e dos dados de cada usuário, facilitando assim o backup dos dados dos usuários caso seja necessário e aumentando a segurança também.</w:t>
       </w:r>
       <w:r>
         <w:rPr>
@@ -1980,18 +1483,8 @@
           <w:sz w:val="24"/>
           <w:szCs w:val="24"/>
         </w:rPr>
-        <w:t xml:space="preserve">O comando </w:t>
-      </w:r>
-      <w:proofErr w:type="spellStart"/>
-      <w:r>
-        <w:rPr>
-          <w:rFonts w:ascii="Times New Roman" w:hAnsi="Times New Roman" w:cs="Times New Roman"/>
-          <w:sz w:val="24"/>
-          <w:szCs w:val="24"/>
-        </w:rPr>
-        <w:t>tree</w:t>
-      </w:r>
-      <w:proofErr w:type="spellEnd"/>
+        <w:t>O comando tree</w:t>
+      </w:r>
       <w:r>
         <w:rPr>
           <w:rFonts w:ascii="Times New Roman" w:hAnsi="Times New Roman" w:cs="Times New Roman"/>
@@ -2022,43 +1515,7 @@
           <w:sz w:val="24"/>
           <w:szCs w:val="24"/>
         </w:rPr>
-        <w:t xml:space="preserve">Dependendo do diretório atual podem aparecer muitas </w:t>
-      </w:r>
-      <w:proofErr w:type="gramStart"/>
-      <w:r>
-        <w:rPr>
-          <w:rFonts w:ascii="Times New Roman" w:hAnsi="Times New Roman" w:cs="Times New Roman"/>
-          <w:sz w:val="24"/>
-          <w:szCs w:val="24"/>
-        </w:rPr>
-        <w:t>informações</w:t>
-      </w:r>
-      <w:proofErr w:type="gramEnd"/>
-      <w:r>
-        <w:rPr>
-          <w:rFonts w:ascii="Times New Roman" w:hAnsi="Times New Roman" w:cs="Times New Roman"/>
-          <w:sz w:val="24"/>
-          <w:szCs w:val="24"/>
-        </w:rPr>
-        <w:t xml:space="preserve"> mas repare que o comando </w:t>
-      </w:r>
-      <w:proofErr w:type="spellStart"/>
-      <w:r>
-        <w:rPr>
-          <w:rFonts w:ascii="Times New Roman" w:hAnsi="Times New Roman" w:cs="Times New Roman"/>
-          <w:sz w:val="24"/>
-          <w:szCs w:val="24"/>
-        </w:rPr>
-        <w:t>tree</w:t>
-      </w:r>
-      <w:proofErr w:type="spellEnd"/>
-      <w:r>
-        <w:rPr>
-          <w:rFonts w:ascii="Times New Roman" w:hAnsi="Times New Roman" w:cs="Times New Roman"/>
-          <w:sz w:val="24"/>
-          <w:szCs w:val="24"/>
-        </w:rPr>
-        <w:t xml:space="preserve"> mostra as pastas e subpastas organizadas em uma árvore.</w:t>
+        <w:t>Dependendo do diretório atual podem aparecer muitas informações mas repare que o comando tree mostra as pastas e subpastas organizadas em uma árvore.</w:t>
       </w:r>
     </w:p>
     <w:p>
@@ -2083,61 +1540,7 @@
           <w:szCs w:val="24"/>
         </w:rPr>
         <w:lastRenderedPageBreak/>
-        <w:t xml:space="preserve">O </w:t>
-      </w:r>
-      <w:proofErr w:type="spellStart"/>
-      <w:r>
-        <w:rPr>
-          <w:rFonts w:ascii="Times New Roman" w:hAnsi="Times New Roman" w:cs="Times New Roman"/>
-          <w:sz w:val="24"/>
-          <w:szCs w:val="24"/>
-        </w:rPr>
-        <w:t>tree</w:t>
-      </w:r>
-      <w:proofErr w:type="spellEnd"/>
-      <w:r>
-        <w:rPr>
-          <w:rFonts w:ascii="Times New Roman" w:hAnsi="Times New Roman" w:cs="Times New Roman"/>
-          <w:sz w:val="24"/>
-          <w:szCs w:val="24"/>
-        </w:rPr>
-        <w:t xml:space="preserve"> pode ser útil para entender a estrutura de um projeto. Muitas vezes você precisa baixar um projeto na </w:t>
-      </w:r>
-      <w:proofErr w:type="spellStart"/>
-      <w:r>
-        <w:rPr>
-          <w:rFonts w:ascii="Times New Roman" w:hAnsi="Times New Roman" w:cs="Times New Roman"/>
-          <w:sz w:val="24"/>
-          <w:szCs w:val="24"/>
-        </w:rPr>
-        <w:t>Alura</w:t>
-      </w:r>
-      <w:proofErr w:type="spellEnd"/>
-      <w:r>
-        <w:rPr>
-          <w:rFonts w:ascii="Times New Roman" w:hAnsi="Times New Roman" w:cs="Times New Roman"/>
-          <w:sz w:val="24"/>
-          <w:szCs w:val="24"/>
-        </w:rPr>
-        <w:t xml:space="preserve"> para importar alguns arquivos iniciais. Com o comando </w:t>
-      </w:r>
-      <w:proofErr w:type="spellStart"/>
-      <w:r>
-        <w:rPr>
-          <w:rFonts w:ascii="Times New Roman" w:hAnsi="Times New Roman" w:cs="Times New Roman"/>
-          <w:sz w:val="24"/>
-          <w:szCs w:val="24"/>
-        </w:rPr>
-        <w:t>tree</w:t>
-      </w:r>
-      <w:proofErr w:type="spellEnd"/>
-      <w:r>
-        <w:rPr>
-          <w:rFonts w:ascii="Times New Roman" w:hAnsi="Times New Roman" w:cs="Times New Roman"/>
-          <w:sz w:val="24"/>
-          <w:szCs w:val="24"/>
-        </w:rPr>
-        <w:t xml:space="preserve"> você já pode ver facilmente como o projeto está organizado! Muito útil :)</w:t>
+        <w:t>O tree pode ser útil para entender a estrutura de um projeto. Muitas vezes você precisa baixar um projeto na Alura para importar alguns arquivos iniciais. Com o comando tree você já pode ver facilmente como o projeto está organizado! Muito útil :)</w:t>
       </w:r>
       <w:r>
         <w:rPr>
@@ -2464,43 +1867,7 @@
           <w:sz w:val="24"/>
           <w:szCs w:val="24"/>
         </w:rPr>
-        <w:t>criar (</w:t>
-      </w:r>
-      <w:proofErr w:type="spellStart"/>
-      <w:r>
-        <w:rPr>
-          <w:rFonts w:ascii="Times New Roman" w:hAnsi="Times New Roman" w:cs="Times New Roman"/>
-          <w:sz w:val="24"/>
-          <w:szCs w:val="24"/>
-        </w:rPr>
-        <w:t>mkdir</w:t>
-      </w:r>
-      <w:proofErr w:type="spellEnd"/>
-      <w:r>
-        <w:rPr>
-          <w:rFonts w:ascii="Times New Roman" w:hAnsi="Times New Roman" w:cs="Times New Roman"/>
-          <w:sz w:val="24"/>
-          <w:szCs w:val="24"/>
-        </w:rPr>
-        <w:t>) e remover (</w:t>
-      </w:r>
-      <w:proofErr w:type="spellStart"/>
-      <w:r>
-        <w:rPr>
-          <w:rFonts w:ascii="Times New Roman" w:hAnsi="Times New Roman" w:cs="Times New Roman"/>
-          <w:sz w:val="24"/>
-          <w:szCs w:val="24"/>
-        </w:rPr>
-        <w:t>rmdir</w:t>
-      </w:r>
-      <w:proofErr w:type="spellEnd"/>
-      <w:r>
-        <w:rPr>
-          <w:rFonts w:ascii="Times New Roman" w:hAnsi="Times New Roman" w:cs="Times New Roman"/>
-          <w:sz w:val="24"/>
-          <w:szCs w:val="24"/>
-        </w:rPr>
-        <w:t>) diretórios</w:t>
+        <w:t>criar (mkdir) e remover (rmdir) diretórios</w:t>
       </w:r>
     </w:p>
     <w:p>
@@ -2524,43 +1891,7 @@
           <w:sz w:val="24"/>
           <w:szCs w:val="24"/>
         </w:rPr>
-        <w:t>copiar (</w:t>
-      </w:r>
-      <w:proofErr w:type="spellStart"/>
-      <w:r>
-        <w:rPr>
-          <w:rFonts w:ascii="Times New Roman" w:hAnsi="Times New Roman" w:cs="Times New Roman"/>
-          <w:sz w:val="24"/>
-          <w:szCs w:val="24"/>
-        </w:rPr>
-        <w:t>copy</w:t>
-      </w:r>
-      <w:proofErr w:type="spellEnd"/>
-      <w:r>
-        <w:rPr>
-          <w:rFonts w:ascii="Times New Roman" w:hAnsi="Times New Roman" w:cs="Times New Roman"/>
-          <w:sz w:val="24"/>
-          <w:szCs w:val="24"/>
-        </w:rPr>
-        <w:t>) e apagar arquivos (</w:t>
-      </w:r>
-      <w:proofErr w:type="spellStart"/>
-      <w:r>
-        <w:rPr>
-          <w:rFonts w:ascii="Times New Roman" w:hAnsi="Times New Roman" w:cs="Times New Roman"/>
-          <w:sz w:val="24"/>
-          <w:szCs w:val="24"/>
-        </w:rPr>
-        <w:t>del</w:t>
-      </w:r>
-      <w:proofErr w:type="spellEnd"/>
-      <w:r>
-        <w:rPr>
-          <w:rFonts w:ascii="Times New Roman" w:hAnsi="Times New Roman" w:cs="Times New Roman"/>
-          <w:sz w:val="24"/>
-          <w:szCs w:val="24"/>
-        </w:rPr>
-        <w:t>)</w:t>
+        <w:t>copiar (copy) e apagar arquivos (del)</w:t>
       </w:r>
     </w:p>
     <w:p>
@@ -2584,18 +1915,8 @@
           <w:sz w:val="24"/>
           <w:szCs w:val="24"/>
         </w:rPr>
-        <w:t xml:space="preserve">imprimir no prompt com o comando </w:t>
-      </w:r>
-      <w:proofErr w:type="spellStart"/>
-      <w:r>
-        <w:rPr>
-          <w:rFonts w:ascii="Times New Roman" w:hAnsi="Times New Roman" w:cs="Times New Roman"/>
-          <w:sz w:val="24"/>
-          <w:szCs w:val="24"/>
-        </w:rPr>
-        <w:t>echo</w:t>
-      </w:r>
-      <w:proofErr w:type="spellEnd"/>
+        <w:t>imprimir no prompt com o comando echo</w:t>
+      </w:r>
     </w:p>
     <w:p>
       <w:pPr>
@@ -2619,36 +1940,8 @@
           <w:szCs w:val="24"/>
         </w:rPr>
         <w:lastRenderedPageBreak/>
-        <w:t xml:space="preserve">saber a diferença </w:t>
-      </w:r>
-      <w:proofErr w:type="gramStart"/>
-      <w:r>
-        <w:rPr>
-          <w:rFonts w:ascii="Times New Roman" w:hAnsi="Times New Roman" w:cs="Times New Roman"/>
-          <w:sz w:val="24"/>
-          <w:szCs w:val="24"/>
-        </w:rPr>
-        <w:t>entre .</w:t>
-      </w:r>
-      <w:proofErr w:type="gramEnd"/>
-      <w:r>
-        <w:rPr>
-          <w:rFonts w:ascii="Times New Roman" w:hAnsi="Times New Roman" w:cs="Times New Roman"/>
-          <w:sz w:val="24"/>
-          <w:szCs w:val="24"/>
-        </w:rPr>
-        <w:t xml:space="preserve"> e</w:t>
-      </w:r>
-      <w:proofErr w:type="gramStart"/>
-      <w:r>
-        <w:rPr>
-          <w:rFonts w:ascii="Times New Roman" w:hAnsi="Times New Roman" w:cs="Times New Roman"/>
-          <w:sz w:val="24"/>
-          <w:szCs w:val="24"/>
-        </w:rPr>
-        <w:t xml:space="preserve"> ..</w:t>
-      </w:r>
-      <w:proofErr w:type="gramEnd"/>
+        <w:t>saber a diferença entre . e ..</w:t>
+      </w:r>
     </w:p>
     <w:p>
       <w:pPr>
@@ -2743,25 +2036,7 @@
           <w:sz w:val="24"/>
           <w:szCs w:val="24"/>
         </w:rPr>
-        <w:t>renomear diretórios e arquivos (</w:t>
-      </w:r>
-      <w:proofErr w:type="spellStart"/>
-      <w:r>
-        <w:rPr>
-          <w:rFonts w:ascii="Times New Roman" w:hAnsi="Times New Roman" w:cs="Times New Roman"/>
-          <w:sz w:val="24"/>
-          <w:szCs w:val="24"/>
-        </w:rPr>
-        <w:t>rename</w:t>
-      </w:r>
-      <w:proofErr w:type="spellEnd"/>
-      <w:r>
-        <w:rPr>
-          <w:rFonts w:ascii="Times New Roman" w:hAnsi="Times New Roman" w:cs="Times New Roman"/>
-          <w:sz w:val="24"/>
-          <w:szCs w:val="24"/>
-        </w:rPr>
-        <w:t>)</w:t>
+        <w:t>renomear diretórios e arquivos (rename)</w:t>
       </w:r>
     </w:p>
     <w:p>
@@ -2799,10 +2074,930 @@
           <w:szCs w:val="24"/>
           <w:u w:val="single"/>
         </w:rPr>
-        <w:t xml:space="preserve">Aula 2 – Um Novo Prompt </w:t>
-      </w:r>
-      <w:proofErr w:type="spellStart"/>
-      <w:r>
+        <w:t>Aula 2 – Um Novo Prompt e Executando Scripts:</w:t>
+      </w:r>
+    </w:p>
+    <w:p>
+      <w:pPr>
+        <w:pStyle w:val="PargrafodaLista"/>
+        <w:numPr>
+          <w:ilvl w:val="1"/>
+          <w:numId w:val="5"/>
+        </w:numPr>
+        <w:spacing w:line="360" w:lineRule="auto"/>
+        <w:jc w:val="both"/>
+        <w:rPr>
+          <w:rFonts w:ascii="Times New Roman" w:hAnsi="Times New Roman" w:cs="Times New Roman"/>
+          <w:sz w:val="24"/>
+          <w:szCs w:val="24"/>
+        </w:rPr>
+      </w:pPr>
+      <w:r>
+        <w:rPr>
+          <w:rFonts w:ascii="Times New Roman" w:hAnsi="Times New Roman" w:cs="Times New Roman"/>
+          <w:sz w:val="24"/>
+          <w:szCs w:val="24"/>
+        </w:rPr>
+        <w:t xml:space="preserve"> </w:t>
+      </w:r>
+      <w:r>
+        <w:rPr>
+          <w:rFonts w:ascii="Times New Roman" w:hAnsi="Times New Roman" w:cs="Times New Roman"/>
+          <w:sz w:val="24"/>
+          <w:szCs w:val="24"/>
+        </w:rPr>
+        <w:t>Baixamos o cmder para executar os códigos com maior facilidade que o cmd do windows.</w:t>
+      </w:r>
+    </w:p>
+    <w:p>
+      <w:pPr>
+        <w:pStyle w:val="PargrafodaLista"/>
+        <w:numPr>
+          <w:ilvl w:val="1"/>
+          <w:numId w:val="5"/>
+        </w:numPr>
+        <w:spacing w:line="360" w:lineRule="auto"/>
+        <w:jc w:val="both"/>
+        <w:rPr>
+          <w:rFonts w:ascii="Times New Roman" w:hAnsi="Times New Roman" w:cs="Times New Roman"/>
+          <w:sz w:val="24"/>
+          <w:szCs w:val="24"/>
+        </w:rPr>
+      </w:pPr>
+      <w:r>
+        <w:rPr>
+          <w:rFonts w:ascii="Times New Roman" w:hAnsi="Times New Roman" w:cs="Times New Roman"/>
+          <w:sz w:val="24"/>
+          <w:szCs w:val="24"/>
+        </w:rPr>
+        <w:t xml:space="preserve"> Criamos nosso primeiro script de backup. Ele basicamente pega todos os arquivos e subpastas de uma pasta e copia com o xcopy /e /y para a basta de backup.</w:t>
+      </w:r>
+    </w:p>
+    <w:p>
+      <w:pPr>
+        <w:pStyle w:val="PargrafodaLista"/>
+        <w:numPr>
+          <w:ilvl w:val="1"/>
+          <w:numId w:val="5"/>
+        </w:numPr>
+        <w:spacing w:line="360" w:lineRule="auto"/>
+        <w:jc w:val="both"/>
+        <w:rPr>
+          <w:rFonts w:ascii="Times New Roman" w:hAnsi="Times New Roman" w:cs="Times New Roman"/>
+          <w:sz w:val="24"/>
+          <w:szCs w:val="24"/>
+        </w:rPr>
+      </w:pPr>
+      <w:r>
+        <w:rPr>
+          <w:rFonts w:ascii="Times New Roman" w:hAnsi="Times New Roman" w:cs="Times New Roman"/>
+          <w:sz w:val="24"/>
+          <w:szCs w:val="24"/>
+        </w:rPr>
+        <w:t xml:space="preserve"> Pause: Comando que espera o usuário fazer alguma interação com o terminal antes de continuar.</w:t>
+      </w:r>
+    </w:p>
+    <w:p>
+      <w:pPr>
+        <w:pStyle w:val="PargrafodaLista"/>
+        <w:numPr>
+          <w:ilvl w:val="1"/>
+          <w:numId w:val="5"/>
+        </w:numPr>
+        <w:spacing w:line="360" w:lineRule="auto"/>
+        <w:jc w:val="both"/>
+        <w:rPr>
+          <w:rFonts w:ascii="Times New Roman" w:hAnsi="Times New Roman" w:cs="Times New Roman"/>
+          <w:sz w:val="24"/>
+          <w:szCs w:val="24"/>
+        </w:rPr>
+      </w:pPr>
+      <w:r>
+        <w:rPr>
+          <w:rFonts w:ascii="Times New Roman" w:hAnsi="Times New Roman" w:cs="Times New Roman"/>
+          <w:sz w:val="24"/>
+          <w:szCs w:val="24"/>
+        </w:rPr>
+        <w:t xml:space="preserve"> Scripts são feitos em documentos .bat e podem ser editados pelo bloco de notas.</w:t>
+      </w:r>
+      <w:r>
+        <w:rPr>
+          <w:rFonts w:ascii="Times New Roman" w:hAnsi="Times New Roman" w:cs="Times New Roman"/>
+          <w:sz w:val="24"/>
+          <w:szCs w:val="24"/>
+        </w:rPr>
+        <w:t>:</w:t>
+      </w:r>
+    </w:p>
+    <w:p>
+      <w:pPr>
+        <w:pStyle w:val="PargrafodaLista"/>
+        <w:numPr>
+          <w:ilvl w:val="2"/>
+          <w:numId w:val="5"/>
+        </w:numPr>
+        <w:spacing w:line="360" w:lineRule="auto"/>
+        <w:jc w:val="both"/>
+        <w:rPr>
+          <w:rFonts w:ascii="Times New Roman" w:hAnsi="Times New Roman" w:cs="Times New Roman"/>
+          <w:sz w:val="24"/>
+          <w:szCs w:val="24"/>
+        </w:rPr>
+      </w:pPr>
+      <w:r>
+        <w:rPr>
+          <w:rFonts w:ascii="Times New Roman" w:hAnsi="Times New Roman" w:cs="Times New Roman"/>
+          <w:sz w:val="24"/>
+          <w:szCs w:val="24"/>
+        </w:rPr>
+        <w:t>O batch script é um arquivo simples que agrupa uma s</w:t>
+      </w:r>
+      <w:r>
+        <w:rPr>
+          <w:rFonts w:ascii="Times New Roman" w:hAnsi="Times New Roman" w:cs="Times New Roman"/>
+          <w:sz w:val="24"/>
+          <w:szCs w:val="24"/>
+        </w:rPr>
+        <w:t>é</w:t>
+      </w:r>
+      <w:r>
+        <w:rPr>
+          <w:rFonts w:ascii="Times New Roman" w:hAnsi="Times New Roman" w:cs="Times New Roman"/>
+          <w:sz w:val="24"/>
+          <w:szCs w:val="24"/>
+        </w:rPr>
+        <w:t>rie de comandos, normalmente utilizado para automatizar tarefas cotidianas. Um arquivo batch (.bat) é um script que é executado sequencialmente pelo prompt (um comando depois do outro).</w:t>
+      </w:r>
+    </w:p>
+    <w:p>
+      <w:pPr>
+        <w:pStyle w:val="PargrafodaLista"/>
+        <w:numPr>
+          <w:ilvl w:val="2"/>
+          <w:numId w:val="5"/>
+        </w:numPr>
+        <w:spacing w:line="360" w:lineRule="auto"/>
+        <w:jc w:val="both"/>
+        <w:rPr>
+          <w:rFonts w:ascii="Times New Roman" w:hAnsi="Times New Roman" w:cs="Times New Roman"/>
+          <w:sz w:val="24"/>
+          <w:szCs w:val="24"/>
+        </w:rPr>
+      </w:pPr>
+      <w:r>
+        <w:rPr>
+          <w:rFonts w:ascii="Times New Roman" w:hAnsi="Times New Roman" w:cs="Times New Roman"/>
+          <w:sz w:val="24"/>
+          <w:szCs w:val="24"/>
+        </w:rPr>
+        <w:t>No desenvolvimento usamos scripts de diversas formas. Por exemplo, para limpar uma máquina antes de instalar arquivos novos, guiar o usuário pela instalação, preparar arquivos de configuração e importar dados dentro da aplicação ou de um banco de dados. E é claro, o exemplo clássico de um script para automatizar o backup!</w:t>
+      </w:r>
+    </w:p>
+    <w:p>
+      <w:pPr>
+        <w:pStyle w:val="PargrafodaLista"/>
+        <w:numPr>
+          <w:ilvl w:val="1"/>
+          <w:numId w:val="5"/>
+        </w:numPr>
+        <w:spacing w:line="360" w:lineRule="auto"/>
+        <w:jc w:val="both"/>
+        <w:rPr>
+          <w:rFonts w:ascii="Times New Roman" w:hAnsi="Times New Roman" w:cs="Times New Roman"/>
+          <w:sz w:val="24"/>
+          <w:szCs w:val="24"/>
+        </w:rPr>
+      </w:pPr>
+      <w:r>
+        <w:rPr>
+          <w:rFonts w:ascii="Times New Roman" w:hAnsi="Times New Roman" w:cs="Times New Roman"/>
+          <w:sz w:val="24"/>
+          <w:szCs w:val="24"/>
+        </w:rPr>
+        <w:t xml:space="preserve"> @echo off:</w:t>
+      </w:r>
+    </w:p>
+    <w:p>
+      <w:pPr>
+        <w:pStyle w:val="PargrafodaLista"/>
+        <w:numPr>
+          <w:ilvl w:val="2"/>
+          <w:numId w:val="5"/>
+        </w:numPr>
+        <w:spacing w:line="360" w:lineRule="auto"/>
+        <w:jc w:val="both"/>
+        <w:rPr>
+          <w:rFonts w:ascii="Times New Roman" w:hAnsi="Times New Roman" w:cs="Times New Roman"/>
+          <w:sz w:val="24"/>
+          <w:szCs w:val="24"/>
+        </w:rPr>
+      </w:pPr>
+      <w:r>
+        <w:rPr>
+          <w:rFonts w:ascii="Times New Roman" w:hAnsi="Times New Roman" w:cs="Times New Roman"/>
+          <w:sz w:val="24"/>
+          <w:szCs w:val="24"/>
+        </w:rPr>
+        <w:t xml:space="preserve">Você pode notar que é exibido duas vezes cada mensagem, uma vez exibindo o comando e outra na saída dele, pois quando executamos um script no prompt, ele exibe o nome do comando que está dentro do script e o seu resultado. Para desabilitar essa exibição dos comandos na hora de executar um script, devemos </w:t>
+      </w:r>
+      <w:r>
+        <w:rPr>
+          <w:rFonts w:ascii="Times New Roman" w:hAnsi="Times New Roman" w:cs="Times New Roman"/>
+          <w:sz w:val="24"/>
+          <w:szCs w:val="24"/>
+        </w:rPr>
+        <w:lastRenderedPageBreak/>
+        <w:t>começar o script com o comando @echo off, ficando desta maneira:</w:t>
+      </w:r>
+    </w:p>
+    <w:p>
+      <w:pPr>
+        <w:spacing w:line="360" w:lineRule="auto"/>
+        <w:jc w:val="both"/>
+        <w:rPr>
+          <w:rFonts w:ascii="Times New Roman" w:hAnsi="Times New Roman" w:cs="Times New Roman"/>
+          <w:sz w:val="24"/>
+          <w:szCs w:val="24"/>
+        </w:rPr>
+      </w:pPr>
+      <w:r>
+        <w:rPr>
+          <w:rFonts w:ascii="Times New Roman" w:hAnsi="Times New Roman" w:cs="Times New Roman"/>
+          <w:sz w:val="24"/>
+          <w:szCs w:val="24"/>
+        </w:rPr>
+        <w:t>@echo off</w:t>
+      </w:r>
+    </w:p>
+    <w:p>
+      <w:pPr>
+        <w:spacing w:line="360" w:lineRule="auto"/>
+        <w:jc w:val="both"/>
+        <w:rPr>
+          <w:rFonts w:ascii="Times New Roman" w:hAnsi="Times New Roman" w:cs="Times New Roman"/>
+          <w:sz w:val="24"/>
+          <w:szCs w:val="24"/>
+        </w:rPr>
+      </w:pPr>
+      <w:r>
+        <w:rPr>
+          <w:rFonts w:ascii="Times New Roman" w:hAnsi="Times New Roman" w:cs="Times New Roman"/>
+          <w:sz w:val="24"/>
+          <w:szCs w:val="24"/>
+        </w:rPr>
+        <w:t>cls</w:t>
+      </w:r>
+    </w:p>
+    <w:p>
+      <w:pPr>
+        <w:spacing w:line="360" w:lineRule="auto"/>
+        <w:jc w:val="both"/>
+        <w:rPr>
+          <w:rFonts w:ascii="Times New Roman" w:hAnsi="Times New Roman" w:cs="Times New Roman"/>
+          <w:sz w:val="24"/>
+          <w:szCs w:val="24"/>
+        </w:rPr>
+      </w:pPr>
+      <w:r>
+        <w:rPr>
+          <w:rFonts w:ascii="Times New Roman" w:hAnsi="Times New Roman" w:cs="Times New Roman"/>
+          <w:sz w:val="24"/>
+          <w:szCs w:val="24"/>
+        </w:rPr>
+        <w:t>echo Dia de hoje:</w:t>
+      </w:r>
+    </w:p>
+    <w:p>
+      <w:pPr>
+        <w:spacing w:line="360" w:lineRule="auto"/>
+        <w:jc w:val="both"/>
+        <w:rPr>
+          <w:rFonts w:ascii="Times New Roman" w:hAnsi="Times New Roman" w:cs="Times New Roman"/>
+          <w:sz w:val="24"/>
+          <w:szCs w:val="24"/>
+        </w:rPr>
+      </w:pPr>
+      <w:r>
+        <w:rPr>
+          <w:rFonts w:ascii="Times New Roman" w:hAnsi="Times New Roman" w:cs="Times New Roman"/>
+          <w:sz w:val="24"/>
+          <w:szCs w:val="24"/>
+        </w:rPr>
+        <w:t>echo %date%</w:t>
+      </w:r>
+    </w:p>
+    <w:p>
+      <w:pPr>
+        <w:spacing w:line="360" w:lineRule="auto"/>
+        <w:jc w:val="both"/>
+        <w:rPr>
+          <w:rFonts w:ascii="Times New Roman" w:hAnsi="Times New Roman" w:cs="Times New Roman"/>
+          <w:sz w:val="24"/>
+          <w:szCs w:val="24"/>
+        </w:rPr>
+      </w:pPr>
+      <w:r>
+        <w:rPr>
+          <w:rFonts w:ascii="Times New Roman" w:hAnsi="Times New Roman" w:cs="Times New Roman"/>
+          <w:sz w:val="24"/>
+          <w:szCs w:val="24"/>
+        </w:rPr>
+        <w:t>echo Hora atual:</w:t>
+      </w:r>
+    </w:p>
+    <w:p>
+      <w:pPr>
+        <w:spacing w:line="360" w:lineRule="auto"/>
+        <w:jc w:val="both"/>
+        <w:rPr>
+          <w:rFonts w:ascii="Times New Roman" w:hAnsi="Times New Roman" w:cs="Times New Roman"/>
+          <w:sz w:val="24"/>
+          <w:szCs w:val="24"/>
+        </w:rPr>
+      </w:pPr>
+      <w:r>
+        <w:rPr>
+          <w:rFonts w:ascii="Times New Roman" w:hAnsi="Times New Roman" w:cs="Times New Roman"/>
+          <w:sz w:val="24"/>
+          <w:szCs w:val="24"/>
+        </w:rPr>
+        <w:t>echo %time%</w:t>
+      </w:r>
+    </w:p>
+    <w:p>
+      <w:pPr>
+        <w:pStyle w:val="PargrafodaLista"/>
+        <w:numPr>
+          <w:ilvl w:val="2"/>
+          <w:numId w:val="5"/>
+        </w:numPr>
+        <w:spacing w:line="360" w:lineRule="auto"/>
+        <w:jc w:val="both"/>
+        <w:rPr>
+          <w:rFonts w:ascii="Times New Roman" w:hAnsi="Times New Roman" w:cs="Times New Roman"/>
+          <w:sz w:val="24"/>
+          <w:szCs w:val="24"/>
+        </w:rPr>
+      </w:pPr>
+      <w:r>
+        <w:rPr>
+          <w:rFonts w:ascii="Times New Roman" w:hAnsi="Times New Roman" w:cs="Times New Roman"/>
+          <w:sz w:val="24"/>
+          <w:szCs w:val="24"/>
+        </w:rPr>
+        <w:t>O comando @echo off faz com que os comandos que estão nos scripts não apareçam durante sua execução, mostrando apenas seus resultados.</w:t>
+      </w:r>
+    </w:p>
+    <w:p>
+      <w:pPr>
+        <w:pStyle w:val="PargrafodaLista"/>
+        <w:numPr>
+          <w:ilvl w:val="2"/>
+          <w:numId w:val="5"/>
+        </w:numPr>
+        <w:spacing w:line="360" w:lineRule="auto"/>
+        <w:jc w:val="both"/>
+        <w:rPr>
+          <w:rFonts w:ascii="Times New Roman" w:hAnsi="Times New Roman" w:cs="Times New Roman"/>
+          <w:sz w:val="24"/>
+          <w:szCs w:val="24"/>
+        </w:rPr>
+      </w:pPr>
+      <w:r>
+        <w:rPr>
+          <w:rFonts w:ascii="Times New Roman" w:hAnsi="Times New Roman" w:cs="Times New Roman"/>
+          <w:sz w:val="24"/>
+          <w:szCs w:val="24"/>
+        </w:rPr>
+        <w:t>É útil quando queremos deixar a execução dos scripts mais limpas, ou quando temos alguma informação sensível no script que não desejamos que usuário veja.</w:t>
+      </w:r>
+    </w:p>
+    <w:p>
+      <w:pPr>
+        <w:pStyle w:val="PargrafodaLista"/>
+        <w:numPr>
+          <w:ilvl w:val="1"/>
+          <w:numId w:val="5"/>
+        </w:numPr>
+        <w:spacing w:line="360" w:lineRule="auto"/>
+        <w:jc w:val="both"/>
+        <w:rPr>
+          <w:rFonts w:ascii="Times New Roman" w:hAnsi="Times New Roman" w:cs="Times New Roman"/>
+          <w:sz w:val="24"/>
+          <w:szCs w:val="24"/>
+        </w:rPr>
+      </w:pPr>
+      <w:r>
+        <w:rPr>
+          <w:rFonts w:ascii="Times New Roman" w:hAnsi="Times New Roman" w:cs="Times New Roman"/>
+          <w:sz w:val="24"/>
+          <w:szCs w:val="24"/>
+        </w:rPr>
+        <w:t xml:space="preserve"> Para saber mais - cmder:</w:t>
+      </w:r>
+    </w:p>
+    <w:p>
+      <w:pPr>
+        <w:pStyle w:val="PargrafodaLista"/>
+        <w:numPr>
+          <w:ilvl w:val="2"/>
+          <w:numId w:val="5"/>
+        </w:numPr>
+        <w:spacing w:line="360" w:lineRule="auto"/>
+        <w:jc w:val="both"/>
+        <w:rPr>
+          <w:rFonts w:ascii="Times New Roman" w:hAnsi="Times New Roman" w:cs="Times New Roman"/>
+          <w:sz w:val="24"/>
+          <w:szCs w:val="24"/>
+        </w:rPr>
+      </w:pPr>
+      <w:r>
+        <w:rPr>
+          <w:rFonts w:ascii="Times New Roman" w:hAnsi="Times New Roman" w:cs="Times New Roman"/>
+          <w:sz w:val="24"/>
+          <w:szCs w:val="24"/>
+        </w:rPr>
+        <w:t>Além do terminal colorido o cmder traz algumas funcionalidades extras no terminal que ajudam muito o dia a dia do desenvolvedor, vamos dar uma olhada em algumas delas!</w:t>
+      </w:r>
+    </w:p>
+    <w:p>
+      <w:pPr>
+        <w:pStyle w:val="PargrafodaLista"/>
+        <w:numPr>
+          <w:ilvl w:val="2"/>
+          <w:numId w:val="5"/>
+        </w:numPr>
+        <w:spacing w:line="360" w:lineRule="auto"/>
+        <w:jc w:val="both"/>
+        <w:rPr>
+          <w:rFonts w:ascii="Times New Roman" w:hAnsi="Times New Roman" w:cs="Times New Roman"/>
+          <w:sz w:val="24"/>
+          <w:szCs w:val="24"/>
+        </w:rPr>
+      </w:pPr>
+      <w:r>
+        <w:rPr>
+          <w:rFonts w:ascii="Times New Roman" w:hAnsi="Times New Roman" w:cs="Times New Roman"/>
+          <w:sz w:val="24"/>
+          <w:szCs w:val="24"/>
+        </w:rPr>
+        <w:t>Copiar e Colar</w:t>
+      </w:r>
+      <w:r>
+        <w:rPr>
+          <w:rFonts w:ascii="Times New Roman" w:hAnsi="Times New Roman" w:cs="Times New Roman"/>
+          <w:sz w:val="24"/>
+          <w:szCs w:val="24"/>
+        </w:rPr>
+        <w:t>:</w:t>
+      </w:r>
+    </w:p>
+    <w:p>
+      <w:pPr>
+        <w:pStyle w:val="PargrafodaLista"/>
+        <w:numPr>
+          <w:ilvl w:val="3"/>
+          <w:numId w:val="5"/>
+        </w:numPr>
+        <w:spacing w:line="360" w:lineRule="auto"/>
+        <w:jc w:val="both"/>
+        <w:rPr>
+          <w:rFonts w:ascii="Times New Roman" w:hAnsi="Times New Roman" w:cs="Times New Roman"/>
+          <w:sz w:val="24"/>
+          <w:szCs w:val="24"/>
+        </w:rPr>
+      </w:pPr>
+      <w:r>
+        <w:rPr>
+          <w:rFonts w:ascii="Times New Roman" w:hAnsi="Times New Roman" w:cs="Times New Roman"/>
+          <w:sz w:val="24"/>
+          <w:szCs w:val="24"/>
+        </w:rPr>
+        <w:t>Se você já tentou copiar e colar no prompt do Windows pode ter reparado que é extremamente trabalhoso, precisando que usar o mouse para essa tarefa que é tão trivial. Uma das facilidades que o cmder nos traz é que agora é possível colar no Prompt com um atalho do teclado, basta apertamos CTRL + V. Bem mais prático, não acha? (Caso este atalho não funcione com você, experimente utilizar o CTRL + SHIFT+ V, pois dependendo da configuração do seu teclado o atalho pode mudar!)</w:t>
+      </w:r>
+    </w:p>
+    <w:p>
+      <w:pPr>
+        <w:pStyle w:val="PargrafodaLista"/>
+        <w:numPr>
+          <w:ilvl w:val="3"/>
+          <w:numId w:val="5"/>
+        </w:numPr>
+        <w:spacing w:line="360" w:lineRule="auto"/>
+        <w:jc w:val="both"/>
+        <w:rPr>
+          <w:rFonts w:ascii="Times New Roman" w:hAnsi="Times New Roman" w:cs="Times New Roman"/>
+          <w:sz w:val="24"/>
+          <w:szCs w:val="24"/>
+        </w:rPr>
+      </w:pPr>
+      <w:r>
+        <w:rPr>
+          <w:rFonts w:ascii="Times New Roman" w:hAnsi="Times New Roman" w:cs="Times New Roman"/>
+          <w:sz w:val="24"/>
+          <w:szCs w:val="24"/>
+        </w:rPr>
+        <w:t xml:space="preserve">Para copiarmos qualquer coisa que está no terminal, basta apenas selecionarmos ela com o mouse! Isso mesmo, ao </w:t>
+      </w:r>
+      <w:r>
+        <w:rPr>
+          <w:rFonts w:ascii="Times New Roman" w:hAnsi="Times New Roman" w:cs="Times New Roman"/>
+          <w:sz w:val="24"/>
+          <w:szCs w:val="24"/>
+        </w:rPr>
+        <w:lastRenderedPageBreak/>
+        <w:t>selecionar o conteúdo ele vai automaticamente para a área de transferência, podendo ser colado em qualquer lugar!</w:t>
+      </w:r>
+    </w:p>
+    <w:p>
+      <w:pPr>
+        <w:pStyle w:val="PargrafodaLista"/>
+        <w:numPr>
+          <w:ilvl w:val="3"/>
+          <w:numId w:val="5"/>
+        </w:numPr>
+        <w:spacing w:line="360" w:lineRule="auto"/>
+        <w:jc w:val="both"/>
+        <w:rPr>
+          <w:rFonts w:ascii="Times New Roman" w:hAnsi="Times New Roman" w:cs="Times New Roman"/>
+          <w:sz w:val="24"/>
+          <w:szCs w:val="24"/>
+        </w:rPr>
+      </w:pPr>
+      <w:r>
+        <w:rPr>
+          <w:rFonts w:ascii="Times New Roman" w:hAnsi="Times New Roman" w:cs="Times New Roman"/>
+          <w:sz w:val="24"/>
+          <w:szCs w:val="24"/>
+        </w:rPr>
+        <w:t>Outra opção é usar o atalho SHIFT+INSERT para colar o texto que estiver na área de transferência. (dica do aluno Wilton Santana pelo fórum).</w:t>
+      </w:r>
+    </w:p>
+    <w:p>
+      <w:pPr>
+        <w:pStyle w:val="PargrafodaLista"/>
+        <w:numPr>
+          <w:ilvl w:val="2"/>
+          <w:numId w:val="5"/>
+        </w:numPr>
+        <w:spacing w:line="360" w:lineRule="auto"/>
+        <w:jc w:val="both"/>
+        <w:rPr>
+          <w:rFonts w:ascii="Times New Roman" w:hAnsi="Times New Roman" w:cs="Times New Roman"/>
+          <w:sz w:val="24"/>
+          <w:szCs w:val="24"/>
+        </w:rPr>
+      </w:pPr>
+      <w:r>
+        <w:rPr>
+          <w:rFonts w:ascii="Times New Roman" w:hAnsi="Times New Roman" w:cs="Times New Roman"/>
+          <w:sz w:val="24"/>
+          <w:szCs w:val="24"/>
+        </w:rPr>
+        <w:t>Múltiplas abas</w:t>
+      </w:r>
+      <w:r>
+        <w:rPr>
+          <w:rFonts w:ascii="Times New Roman" w:hAnsi="Times New Roman" w:cs="Times New Roman"/>
+          <w:sz w:val="24"/>
+          <w:szCs w:val="24"/>
+        </w:rPr>
+        <w:t>:</w:t>
+      </w:r>
+    </w:p>
+    <w:p>
+      <w:pPr>
+        <w:pStyle w:val="PargrafodaLista"/>
+        <w:numPr>
+          <w:ilvl w:val="3"/>
+          <w:numId w:val="5"/>
+        </w:numPr>
+        <w:spacing w:line="360" w:lineRule="auto"/>
+        <w:jc w:val="both"/>
+        <w:rPr>
+          <w:rFonts w:ascii="Times New Roman" w:hAnsi="Times New Roman" w:cs="Times New Roman"/>
+          <w:sz w:val="24"/>
+          <w:szCs w:val="24"/>
+        </w:rPr>
+      </w:pPr>
+      <w:r>
+        <w:rPr>
+          <w:rFonts w:ascii="Times New Roman" w:hAnsi="Times New Roman" w:cs="Times New Roman"/>
+          <w:sz w:val="24"/>
+          <w:szCs w:val="24"/>
+        </w:rPr>
+        <w:t>Quando estamos trabalhado em um projeto, é muito comum precisarmos navegar entre várias pastas diferentes ou ter que executar múltiplos comandos simultaneamente. Quando utilizamos o prompt tradicional do Windows, muitos desenvolvedores acabam abrindo diversas instâncias do mesmo, para não ter que ficar trocando de diretório toda hora, mas isso acaba gerando uma confusão pois temos que usar o ALT + TAB repetidas vezes para trocar entre os prompts abertos e as aplicações que utilizamos para desenvolvimento.</w:t>
+      </w:r>
+    </w:p>
+    <w:p>
+      <w:pPr>
+        <w:pStyle w:val="PargrafodaLista"/>
+        <w:numPr>
+          <w:ilvl w:val="3"/>
+          <w:numId w:val="5"/>
+        </w:numPr>
+        <w:spacing w:line="360" w:lineRule="auto"/>
+        <w:jc w:val="both"/>
+        <w:rPr>
+          <w:rFonts w:ascii="Times New Roman" w:hAnsi="Times New Roman" w:cs="Times New Roman"/>
+          <w:sz w:val="24"/>
+          <w:szCs w:val="24"/>
+        </w:rPr>
+      </w:pPr>
+      <w:r>
+        <w:rPr>
+          <w:rFonts w:ascii="Times New Roman" w:hAnsi="Times New Roman" w:cs="Times New Roman"/>
+          <w:sz w:val="24"/>
+          <w:szCs w:val="24"/>
+        </w:rPr>
+        <w:t>No cmder, nós temos uma solução para esse problema, as famosas abas! Inspirado nas abas que temos hoje nos navegadores, o cmder implementou algo bem semelhante. Podemos ter várias instâncias do cmder, lado a lado, organizada por abas. Para criar uma aba, basta utilizarmos o atalho de teclado CTRL + T e dar um ENTER para confirmar. Ele abre uma aba com um terminal novinho para nós! Isso ajuda muito na produtividade! Para alternar entre abas, é só usar o atalho CTRL + TAB que ele troca para a próxima aba, ficando muito fácil ter um terminal em cada pasta que necessita de atenção, um para consultar o banco de dados e uma para acessar um possível servidor na nuvem!</w:t>
+      </w:r>
+    </w:p>
+    <w:p>
+      <w:pPr>
+        <w:pStyle w:val="PargrafodaLista"/>
+        <w:numPr>
+          <w:ilvl w:val="2"/>
+          <w:numId w:val="5"/>
+        </w:numPr>
+        <w:spacing w:line="360" w:lineRule="auto"/>
+        <w:jc w:val="both"/>
+        <w:rPr>
+          <w:rFonts w:ascii="Times New Roman" w:hAnsi="Times New Roman" w:cs="Times New Roman"/>
+          <w:sz w:val="24"/>
+          <w:szCs w:val="24"/>
+        </w:rPr>
+      </w:pPr>
+      <w:r>
+        <w:rPr>
+          <w:rFonts w:ascii="Times New Roman" w:hAnsi="Times New Roman" w:cs="Times New Roman"/>
+          <w:sz w:val="24"/>
+          <w:szCs w:val="24"/>
+        </w:rPr>
+        <w:t>Configurações extras</w:t>
+      </w:r>
+      <w:r>
+        <w:rPr>
+          <w:rFonts w:ascii="Times New Roman" w:hAnsi="Times New Roman" w:cs="Times New Roman"/>
+          <w:sz w:val="24"/>
+          <w:szCs w:val="24"/>
+        </w:rPr>
+        <w:t>:</w:t>
+      </w:r>
+    </w:p>
+    <w:p>
+      <w:pPr>
+        <w:pStyle w:val="PargrafodaLista"/>
+        <w:numPr>
+          <w:ilvl w:val="3"/>
+          <w:numId w:val="5"/>
+        </w:numPr>
+        <w:spacing w:line="360" w:lineRule="auto"/>
+        <w:jc w:val="both"/>
+        <w:rPr>
+          <w:rFonts w:ascii="Times New Roman" w:hAnsi="Times New Roman" w:cs="Times New Roman"/>
+          <w:sz w:val="24"/>
+          <w:szCs w:val="24"/>
+        </w:rPr>
+      </w:pPr>
+      <w:r>
+        <w:rPr>
+          <w:rFonts w:ascii="Times New Roman" w:hAnsi="Times New Roman" w:cs="Times New Roman"/>
+          <w:sz w:val="24"/>
+          <w:szCs w:val="24"/>
+        </w:rPr>
+        <w:t xml:space="preserve">O cmder é um terminal extremamente personalizável, se você usar o atalho Windows + ALT + P , você abrirá as configurações dele, indo na parte de Features, você verá que é possível alterar quase tudo do terminal. Lá tem </w:t>
+      </w:r>
+      <w:r>
+        <w:rPr>
+          <w:rFonts w:ascii="Times New Roman" w:hAnsi="Times New Roman" w:cs="Times New Roman"/>
+          <w:sz w:val="24"/>
+          <w:szCs w:val="24"/>
+        </w:rPr>
+        <w:lastRenderedPageBreak/>
+        <w:t>configuração das cores que ele utiliza, do nível de transparência, do tipo de cursor e muitas outras coisas que podem deixar o terminal do seu jeito.</w:t>
+      </w:r>
+    </w:p>
+    <w:p>
+      <w:pPr>
+        <w:pStyle w:val="PargrafodaLista"/>
+        <w:numPr>
+          <w:ilvl w:val="3"/>
+          <w:numId w:val="5"/>
+        </w:numPr>
+        <w:spacing w:line="360" w:lineRule="auto"/>
+        <w:jc w:val="both"/>
+        <w:rPr>
+          <w:rFonts w:ascii="Times New Roman" w:hAnsi="Times New Roman" w:cs="Times New Roman"/>
+          <w:sz w:val="24"/>
+          <w:szCs w:val="24"/>
+        </w:rPr>
+      </w:pPr>
+      <w:r>
+        <w:rPr>
+          <w:rFonts w:ascii="Times New Roman" w:hAnsi="Times New Roman" w:cs="Times New Roman"/>
+          <w:sz w:val="24"/>
+          <w:szCs w:val="24"/>
+        </w:rPr>
+        <w:t>Ele também tem como exportar e importar as configurações, então caso um dia você precise formatar ou trocar de computador, você pode levar as suas configurações com você.</w:t>
+      </w:r>
+    </w:p>
+    <w:p>
+      <w:pPr>
+        <w:pStyle w:val="PargrafodaLista"/>
+        <w:numPr>
+          <w:ilvl w:val="1"/>
+          <w:numId w:val="5"/>
+        </w:numPr>
+        <w:spacing w:line="360" w:lineRule="auto"/>
+        <w:jc w:val="both"/>
+        <w:rPr>
+          <w:rFonts w:ascii="Times New Roman" w:hAnsi="Times New Roman" w:cs="Times New Roman"/>
+          <w:sz w:val="24"/>
+          <w:szCs w:val="24"/>
+        </w:rPr>
+      </w:pPr>
+      <w:r>
+        <w:rPr>
+          <w:rFonts w:ascii="Times New Roman" w:hAnsi="Times New Roman" w:cs="Times New Roman"/>
+          <w:sz w:val="24"/>
+          <w:szCs w:val="24"/>
+        </w:rPr>
+        <w:t xml:space="preserve"> O que aprendemos:</w:t>
+      </w:r>
+    </w:p>
+    <w:p>
+      <w:pPr>
+        <w:pStyle w:val="PargrafodaLista"/>
+        <w:numPr>
+          <w:ilvl w:val="2"/>
+          <w:numId w:val="5"/>
+        </w:numPr>
+        <w:spacing w:line="360" w:lineRule="auto"/>
+        <w:jc w:val="both"/>
+        <w:rPr>
+          <w:rFonts w:ascii="Times New Roman" w:hAnsi="Times New Roman" w:cs="Times New Roman"/>
+          <w:sz w:val="24"/>
+          <w:szCs w:val="24"/>
+        </w:rPr>
+      </w:pPr>
+      <w:r>
+        <w:rPr>
+          <w:rFonts w:ascii="Times New Roman" w:hAnsi="Times New Roman" w:cs="Times New Roman"/>
+          <w:sz w:val="24"/>
+          <w:szCs w:val="24"/>
+        </w:rPr>
+        <w:t>In</w:t>
+      </w:r>
+      <w:r>
+        <w:rPr>
+          <w:rFonts w:ascii="Times New Roman" w:hAnsi="Times New Roman" w:cs="Times New Roman"/>
+          <w:sz w:val="24"/>
+          <w:szCs w:val="24"/>
+        </w:rPr>
+        <w:t>stalar o cmder para usar no local do prompt padrão.</w:t>
+      </w:r>
+    </w:p>
+    <w:p>
+      <w:pPr>
+        <w:pStyle w:val="PargrafodaLista"/>
+        <w:numPr>
+          <w:ilvl w:val="2"/>
+          <w:numId w:val="5"/>
+        </w:numPr>
+        <w:spacing w:line="360" w:lineRule="auto"/>
+        <w:jc w:val="both"/>
+        <w:rPr>
+          <w:rFonts w:ascii="Times New Roman" w:hAnsi="Times New Roman" w:cs="Times New Roman"/>
+          <w:sz w:val="24"/>
+          <w:szCs w:val="24"/>
+        </w:rPr>
+      </w:pPr>
+      <w:r>
+        <w:rPr>
+          <w:rFonts w:ascii="Times New Roman" w:hAnsi="Times New Roman" w:cs="Times New Roman"/>
+          <w:sz w:val="24"/>
+          <w:szCs w:val="24"/>
+        </w:rPr>
+        <w:t>Como criar um script no Windows (.bat).</w:t>
+      </w:r>
+    </w:p>
+    <w:p>
+      <w:pPr>
+        <w:pStyle w:val="PargrafodaLista"/>
+        <w:numPr>
+          <w:ilvl w:val="2"/>
+          <w:numId w:val="5"/>
+        </w:numPr>
+        <w:spacing w:line="360" w:lineRule="auto"/>
+        <w:jc w:val="both"/>
+        <w:rPr>
+          <w:rFonts w:ascii="Times New Roman" w:hAnsi="Times New Roman" w:cs="Times New Roman"/>
+          <w:sz w:val="24"/>
+          <w:szCs w:val="24"/>
+        </w:rPr>
+      </w:pPr>
+      <w:r>
+        <w:rPr>
+          <w:rFonts w:ascii="Times New Roman" w:hAnsi="Times New Roman" w:cs="Times New Roman"/>
+          <w:sz w:val="24"/>
+          <w:szCs w:val="24"/>
+        </w:rPr>
+        <w:t>Como executar scripts .bat.</w:t>
+      </w:r>
+    </w:p>
+    <w:p>
+      <w:pPr>
+        <w:pStyle w:val="PargrafodaLista"/>
+        <w:numPr>
+          <w:ilvl w:val="2"/>
+          <w:numId w:val="5"/>
+        </w:numPr>
+        <w:spacing w:line="360" w:lineRule="auto"/>
+        <w:jc w:val="both"/>
+        <w:rPr>
+          <w:rFonts w:ascii="Times New Roman" w:hAnsi="Times New Roman" w:cs="Times New Roman"/>
+          <w:sz w:val="24"/>
+          <w:szCs w:val="24"/>
+        </w:rPr>
+      </w:pPr>
+      <w:r>
+        <w:rPr>
+          <w:rFonts w:ascii="Times New Roman" w:hAnsi="Times New Roman" w:cs="Times New Roman"/>
+          <w:sz w:val="24"/>
+          <w:szCs w:val="24"/>
+        </w:rPr>
+        <w:t>O comando xcopy, para copiar pastas e sub-pastas.</w:t>
+      </w:r>
+    </w:p>
+    <w:p>
+      <w:pPr>
+        <w:pStyle w:val="PargrafodaLista"/>
+        <w:numPr>
+          <w:ilvl w:val="2"/>
+          <w:numId w:val="5"/>
+        </w:numPr>
+        <w:spacing w:line="360" w:lineRule="auto"/>
+        <w:jc w:val="both"/>
+        <w:rPr>
+          <w:rFonts w:ascii="Times New Roman" w:hAnsi="Times New Roman" w:cs="Times New Roman"/>
+          <w:sz w:val="24"/>
+          <w:szCs w:val="24"/>
+        </w:rPr>
+      </w:pPr>
+      <w:r>
+        <w:rPr>
+          <w:rFonts w:ascii="Times New Roman" w:hAnsi="Times New Roman" w:cs="Times New Roman"/>
+          <w:sz w:val="24"/>
+          <w:szCs w:val="24"/>
+        </w:rPr>
+        <w:t>O comando pause, para esperar uma interação do usuário com o terminal.</w:t>
+      </w:r>
+    </w:p>
+    <w:p>
+      <w:pPr>
+        <w:pStyle w:val="PargrafodaLista"/>
+        <w:numPr>
+          <w:ilvl w:val="2"/>
+          <w:numId w:val="5"/>
+        </w:numPr>
+        <w:spacing w:line="360" w:lineRule="auto"/>
+        <w:jc w:val="both"/>
+        <w:rPr>
+          <w:rFonts w:ascii="Times New Roman" w:hAnsi="Times New Roman" w:cs="Times New Roman"/>
+          <w:sz w:val="24"/>
+          <w:szCs w:val="24"/>
+        </w:rPr>
+      </w:pPr>
+      <w:r>
+        <w:rPr>
+          <w:rFonts w:ascii="Times New Roman" w:hAnsi="Times New Roman" w:cs="Times New Roman"/>
+          <w:sz w:val="24"/>
+          <w:szCs w:val="24"/>
+        </w:rPr>
+        <w:t>A criar um script de backup, para automatizar uma tarefa repetitiva.</w:t>
+      </w:r>
+    </w:p>
+    <w:p>
+      <w:pPr>
+        <w:spacing w:line="360" w:lineRule="auto"/>
+        <w:jc w:val="both"/>
+        <w:rPr>
+          <w:rFonts w:ascii="Times New Roman" w:hAnsi="Times New Roman" w:cs="Times New Roman"/>
+          <w:sz w:val="24"/>
+          <w:szCs w:val="24"/>
+        </w:rPr>
+      </w:pPr>
+    </w:p>
+    <w:p>
+      <w:pPr>
+        <w:pStyle w:val="PargrafodaLista"/>
+        <w:numPr>
+          <w:ilvl w:val="0"/>
+          <w:numId w:val="5"/>
+        </w:numPr>
+        <w:spacing w:line="360" w:lineRule="auto"/>
+        <w:jc w:val="both"/>
         <w:rPr>
           <w:rFonts w:ascii="Times New Roman" w:hAnsi="Times New Roman" w:cs="Times New Roman"/>
           <w:b/>
@@ -2811,9 +3006,7 @@
           <w:szCs w:val="24"/>
           <w:u w:val="single"/>
         </w:rPr>
-        <w:t>e</w:t>
-      </w:r>
-      <w:proofErr w:type="spellEnd"/>
+      </w:pPr>
       <w:r>
         <w:rPr>
           <w:rFonts w:ascii="Times New Roman" w:hAnsi="Times New Roman" w:cs="Times New Roman"/>
@@ -2823,7 +3016,29 @@
           <w:szCs w:val="24"/>
           <w:u w:val="single"/>
         </w:rPr>
-        <w:t xml:space="preserve"> Executando Scripts:</w:t>
+        <w:t xml:space="preserve">Aula 2 – </w:t>
+      </w:r>
+      <w:r>
+        <w:rPr>
+          <w:rFonts w:ascii="Times New Roman" w:hAnsi="Times New Roman" w:cs="Times New Roman"/>
+          <w:b/>
+          <w:bCs/>
+          <w:sz w:val="24"/>
+          <w:szCs w:val="24"/>
+          <w:u w:val="single"/>
+        </w:rPr>
+        <w:t>Variáveis de ambiente e instalação do JDK</w:t>
+      </w:r>
+      <w:r>
+        <w:rPr>
+          <w:rFonts w:ascii="Times New Roman" w:hAnsi="Times New Roman" w:cs="Times New Roman"/>
+          <w:b/>
+          <w:bCs/>
+          <w:sz w:val="24"/>
+          <w:szCs w:val="24"/>
+          <w:u w:val="single"/>
+        </w:rPr>
+        <w:t>:</w:t>
       </w:r>
     </w:p>
     <w:p>
@@ -2855,177 +3070,7 @@
           <w:sz w:val="24"/>
           <w:szCs w:val="24"/>
         </w:rPr>
-        <w:t xml:space="preserve">Baixamos o </w:t>
-      </w:r>
-      <w:proofErr w:type="spellStart"/>
-      <w:r>
-        <w:rPr>
-          <w:rFonts w:ascii="Times New Roman" w:hAnsi="Times New Roman" w:cs="Times New Roman"/>
-          <w:sz w:val="24"/>
-          <w:szCs w:val="24"/>
-        </w:rPr>
-        <w:t>cmder</w:t>
-      </w:r>
-      <w:proofErr w:type="spellEnd"/>
-      <w:r>
-        <w:rPr>
-          <w:rFonts w:ascii="Times New Roman" w:hAnsi="Times New Roman" w:cs="Times New Roman"/>
-          <w:sz w:val="24"/>
-          <w:szCs w:val="24"/>
-        </w:rPr>
-        <w:t xml:space="preserve"> para executar os códigos com maior facilidade que o </w:t>
-      </w:r>
-      <w:proofErr w:type="spellStart"/>
-      <w:r>
-        <w:rPr>
-          <w:rFonts w:ascii="Times New Roman" w:hAnsi="Times New Roman" w:cs="Times New Roman"/>
-          <w:sz w:val="24"/>
-          <w:szCs w:val="24"/>
-        </w:rPr>
-        <w:t>cmd</w:t>
-      </w:r>
-      <w:proofErr w:type="spellEnd"/>
-      <w:r>
-        <w:rPr>
-          <w:rFonts w:ascii="Times New Roman" w:hAnsi="Times New Roman" w:cs="Times New Roman"/>
-          <w:sz w:val="24"/>
-          <w:szCs w:val="24"/>
-        </w:rPr>
-        <w:t xml:space="preserve"> do </w:t>
-      </w:r>
-      <w:proofErr w:type="spellStart"/>
-      <w:r>
-        <w:rPr>
-          <w:rFonts w:ascii="Times New Roman" w:hAnsi="Times New Roman" w:cs="Times New Roman"/>
-          <w:sz w:val="24"/>
-          <w:szCs w:val="24"/>
-        </w:rPr>
-        <w:t>windows</w:t>
-      </w:r>
-      <w:proofErr w:type="spellEnd"/>
-      <w:r>
-        <w:rPr>
-          <w:rFonts w:ascii="Times New Roman" w:hAnsi="Times New Roman" w:cs="Times New Roman"/>
-          <w:sz w:val="24"/>
-          <w:szCs w:val="24"/>
-        </w:rPr>
-        <w:t>.</w:t>
-      </w:r>
-    </w:p>
-    <w:p>
-      <w:pPr>
-        <w:pStyle w:val="PargrafodaLista"/>
-        <w:numPr>
-          <w:ilvl w:val="1"/>
-          <w:numId w:val="5"/>
-        </w:numPr>
-        <w:spacing w:line="360" w:lineRule="auto"/>
-        <w:jc w:val="both"/>
-        <w:rPr>
-          <w:rFonts w:ascii="Times New Roman" w:hAnsi="Times New Roman" w:cs="Times New Roman"/>
-          <w:sz w:val="24"/>
-          <w:szCs w:val="24"/>
-        </w:rPr>
-      </w:pPr>
-      <w:r>
-        <w:rPr>
-          <w:rFonts w:ascii="Times New Roman" w:hAnsi="Times New Roman" w:cs="Times New Roman"/>
-          <w:sz w:val="24"/>
-          <w:szCs w:val="24"/>
-        </w:rPr>
-        <w:t xml:space="preserve"> Criamos nosso primeiro script de backup. Ele basicamente pega todos os arquivos e subpastas de uma pasta e copia com o </w:t>
-      </w:r>
-      <w:proofErr w:type="spellStart"/>
-      <w:r>
-        <w:rPr>
-          <w:rFonts w:ascii="Times New Roman" w:hAnsi="Times New Roman" w:cs="Times New Roman"/>
-          <w:sz w:val="24"/>
-          <w:szCs w:val="24"/>
-        </w:rPr>
-        <w:t>xcopy</w:t>
-      </w:r>
-      <w:proofErr w:type="spellEnd"/>
-      <w:r>
-        <w:rPr>
-          <w:rFonts w:ascii="Times New Roman" w:hAnsi="Times New Roman" w:cs="Times New Roman"/>
-          <w:sz w:val="24"/>
-          <w:szCs w:val="24"/>
-        </w:rPr>
-        <w:t xml:space="preserve"> /e /y para a basta de backup.</w:t>
-      </w:r>
-    </w:p>
-    <w:p>
-      <w:pPr>
-        <w:pStyle w:val="PargrafodaLista"/>
-        <w:numPr>
-          <w:ilvl w:val="1"/>
-          <w:numId w:val="5"/>
-        </w:numPr>
-        <w:spacing w:line="360" w:lineRule="auto"/>
-        <w:jc w:val="both"/>
-        <w:rPr>
-          <w:rFonts w:ascii="Times New Roman" w:hAnsi="Times New Roman" w:cs="Times New Roman"/>
-          <w:sz w:val="24"/>
-          <w:szCs w:val="24"/>
-        </w:rPr>
-      </w:pPr>
-      <w:r>
-        <w:rPr>
-          <w:rFonts w:ascii="Times New Roman" w:hAnsi="Times New Roman" w:cs="Times New Roman"/>
-          <w:sz w:val="24"/>
-          <w:szCs w:val="24"/>
-        </w:rPr>
-        <w:t xml:space="preserve"> Pause: Comando que espera o usuário fazer alguma interação com o terminal antes de continuar.</w:t>
-      </w:r>
-    </w:p>
-    <w:p>
-      <w:pPr>
-        <w:pStyle w:val="PargrafodaLista"/>
-        <w:numPr>
-          <w:ilvl w:val="1"/>
-          <w:numId w:val="5"/>
-        </w:numPr>
-        <w:spacing w:line="360" w:lineRule="auto"/>
-        <w:jc w:val="both"/>
-        <w:rPr>
-          <w:rFonts w:ascii="Times New Roman" w:hAnsi="Times New Roman" w:cs="Times New Roman"/>
-          <w:sz w:val="24"/>
-          <w:szCs w:val="24"/>
-        </w:rPr>
-      </w:pPr>
-      <w:r>
-        <w:rPr>
-          <w:rFonts w:ascii="Times New Roman" w:hAnsi="Times New Roman" w:cs="Times New Roman"/>
-          <w:sz w:val="24"/>
-          <w:szCs w:val="24"/>
-        </w:rPr>
-        <w:t xml:space="preserve"> Scripts são feitos em documentos .</w:t>
-      </w:r>
-      <w:proofErr w:type="spellStart"/>
-      <w:r>
-        <w:rPr>
-          <w:rFonts w:ascii="Times New Roman" w:hAnsi="Times New Roman" w:cs="Times New Roman"/>
-          <w:sz w:val="24"/>
-          <w:szCs w:val="24"/>
-        </w:rPr>
-        <w:t>bat</w:t>
-      </w:r>
-      <w:proofErr w:type="spellEnd"/>
-      <w:r>
-        <w:rPr>
-          <w:rFonts w:ascii="Times New Roman" w:hAnsi="Times New Roman" w:cs="Times New Roman"/>
-          <w:sz w:val="24"/>
-          <w:szCs w:val="24"/>
-        </w:rPr>
-        <w:t xml:space="preserve"> e podem ser editados pelo bloco de notas.</w:t>
-      </w:r>
-      <w:r>
-        <w:rPr>
-          <w:rFonts w:ascii="Times New Roman" w:hAnsi="Times New Roman" w:cs="Times New Roman"/>
-          <w:sz w:val="24"/>
-          <w:szCs w:val="24"/>
-        </w:rPr>
-        <w:t>:</w:t>
+        <w:t>Para fazer qualquer alteração no %PATH% da nossa máquina é importante sempre fazer um backup dele antes e guardar em um lugar seguro para que se algo der errado você tenha para onde correr.</w:t>
       </w:r>
     </w:p>
     <w:p>
@@ -3049,41 +3094,7 @@
           <w:sz w:val="24"/>
           <w:szCs w:val="24"/>
         </w:rPr>
-        <w:t>O batch script é um arquivo simples que agrupa uma s</w:t>
-      </w:r>
-      <w:r>
-        <w:rPr>
-          <w:rFonts w:ascii="Times New Roman" w:hAnsi="Times New Roman" w:cs="Times New Roman"/>
-          <w:sz w:val="24"/>
-          <w:szCs w:val="24"/>
-        </w:rPr>
-        <w:t>é</w:t>
-      </w:r>
-      <w:r>
-        <w:rPr>
-          <w:rFonts w:ascii="Times New Roman" w:hAnsi="Times New Roman" w:cs="Times New Roman"/>
-          <w:sz w:val="24"/>
-          <w:szCs w:val="24"/>
-        </w:rPr>
-        <w:t>rie de comandos, normalmente utilizado para automatizar tarefas cotidianas. Um arquivo batch (.</w:t>
-      </w:r>
-      <w:proofErr w:type="spellStart"/>
-      <w:r>
-        <w:rPr>
-          <w:rFonts w:ascii="Times New Roman" w:hAnsi="Times New Roman" w:cs="Times New Roman"/>
-          <w:sz w:val="24"/>
-          <w:szCs w:val="24"/>
-        </w:rPr>
-        <w:t>bat</w:t>
-      </w:r>
-      <w:proofErr w:type="spellEnd"/>
-      <w:r>
-        <w:rPr>
-          <w:rFonts w:ascii="Times New Roman" w:hAnsi="Times New Roman" w:cs="Times New Roman"/>
-          <w:sz w:val="24"/>
-          <w:szCs w:val="24"/>
-        </w:rPr>
-        <w:t>) é um script que é executado sequencialmente pelo prompt (um comando depois do outro).</w:t>
+        <w:t>Para criar um backup do PATH podemos simplesmente dar um echo %PATH% em um arquivo backupPATH.txt utilizando o cmd/er.</w:t>
       </w:r>
     </w:p>
     <w:p>
@@ -3107,1113 +3118,7 @@
           <w:sz w:val="24"/>
           <w:szCs w:val="24"/>
         </w:rPr>
-        <w:t>No desenvolvimento usamos scripts de diversas formas. Por exemplo, para limpar uma máquina antes de instalar arquivos novos, guiar o usuário pela instalação, preparar arquivos de configuração e importar dados dentro da aplicação ou de um banco de dados. E é claro, o exemplo clássico de um script para automatizar o backup!</w:t>
-      </w:r>
-    </w:p>
-    <w:p>
-      <w:pPr>
-        <w:pStyle w:val="PargrafodaLista"/>
-        <w:numPr>
-          <w:ilvl w:val="1"/>
-          <w:numId w:val="5"/>
-        </w:numPr>
-        <w:spacing w:line="360" w:lineRule="auto"/>
-        <w:jc w:val="both"/>
-        <w:rPr>
-          <w:rFonts w:ascii="Times New Roman" w:hAnsi="Times New Roman" w:cs="Times New Roman"/>
-          <w:sz w:val="24"/>
-          <w:szCs w:val="24"/>
-        </w:rPr>
-      </w:pPr>
-      <w:r>
-        <w:rPr>
-          <w:rFonts w:ascii="Times New Roman" w:hAnsi="Times New Roman" w:cs="Times New Roman"/>
-          <w:sz w:val="24"/>
-          <w:szCs w:val="24"/>
-        </w:rPr>
-        <w:t xml:space="preserve"> @echo off:</w:t>
-      </w:r>
-    </w:p>
-    <w:p>
-      <w:pPr>
-        <w:pStyle w:val="PargrafodaLista"/>
-        <w:numPr>
-          <w:ilvl w:val="2"/>
-          <w:numId w:val="5"/>
-        </w:numPr>
-        <w:spacing w:line="360" w:lineRule="auto"/>
-        <w:jc w:val="both"/>
-        <w:rPr>
-          <w:rFonts w:ascii="Times New Roman" w:hAnsi="Times New Roman" w:cs="Times New Roman"/>
-          <w:sz w:val="24"/>
-          <w:szCs w:val="24"/>
-        </w:rPr>
-      </w:pPr>
-      <w:r>
-        <w:rPr>
-          <w:rFonts w:ascii="Times New Roman" w:hAnsi="Times New Roman" w:cs="Times New Roman"/>
-          <w:sz w:val="24"/>
-          <w:szCs w:val="24"/>
-        </w:rPr>
-        <w:t xml:space="preserve">Você pode notar que é exibido duas vezes cada mensagem, uma vez exibindo o comando e outra na saída dele, pois quando executamos um script no prompt, ele exibe o nome do comando que está dentro do script e o seu resultado. Para desabilitar essa exibição dos comandos na hora de executar um script, devemos </w:t>
-      </w:r>
-      <w:r>
-        <w:rPr>
-          <w:rFonts w:ascii="Times New Roman" w:hAnsi="Times New Roman" w:cs="Times New Roman"/>
-          <w:sz w:val="24"/>
-          <w:szCs w:val="24"/>
-        </w:rPr>
-        <w:lastRenderedPageBreak/>
-        <w:t>começar o script com o comando @echo off, ficando desta maneira:</w:t>
-      </w:r>
-    </w:p>
-    <w:p>
-      <w:pPr>
-        <w:spacing w:line="360" w:lineRule="auto"/>
-        <w:jc w:val="both"/>
-        <w:rPr>
-          <w:rFonts w:ascii="Times New Roman" w:hAnsi="Times New Roman" w:cs="Times New Roman"/>
-          <w:sz w:val="24"/>
-          <w:szCs w:val="24"/>
-        </w:rPr>
-      </w:pPr>
-      <w:r>
-        <w:rPr>
-          <w:rFonts w:ascii="Times New Roman" w:hAnsi="Times New Roman" w:cs="Times New Roman"/>
-          <w:sz w:val="24"/>
-          <w:szCs w:val="24"/>
-        </w:rPr>
-        <w:t>@echo off</w:t>
-      </w:r>
-    </w:p>
-    <w:p>
-      <w:pPr>
-        <w:spacing w:line="360" w:lineRule="auto"/>
-        <w:jc w:val="both"/>
-        <w:rPr>
-          <w:rFonts w:ascii="Times New Roman" w:hAnsi="Times New Roman" w:cs="Times New Roman"/>
-          <w:sz w:val="24"/>
-          <w:szCs w:val="24"/>
-        </w:rPr>
-      </w:pPr>
-      <w:proofErr w:type="spellStart"/>
-      <w:r>
-        <w:rPr>
-          <w:rFonts w:ascii="Times New Roman" w:hAnsi="Times New Roman" w:cs="Times New Roman"/>
-          <w:sz w:val="24"/>
-          <w:szCs w:val="24"/>
-        </w:rPr>
-        <w:t>cls</w:t>
-      </w:r>
-      <w:proofErr w:type="spellEnd"/>
-    </w:p>
-    <w:p>
-      <w:pPr>
-        <w:spacing w:line="360" w:lineRule="auto"/>
-        <w:jc w:val="both"/>
-        <w:rPr>
-          <w:rFonts w:ascii="Times New Roman" w:hAnsi="Times New Roman" w:cs="Times New Roman"/>
-          <w:sz w:val="24"/>
-          <w:szCs w:val="24"/>
-        </w:rPr>
-      </w:pPr>
-      <w:proofErr w:type="spellStart"/>
-      <w:r>
-        <w:rPr>
-          <w:rFonts w:ascii="Times New Roman" w:hAnsi="Times New Roman" w:cs="Times New Roman"/>
-          <w:sz w:val="24"/>
-          <w:szCs w:val="24"/>
-        </w:rPr>
-        <w:t>echo</w:t>
-      </w:r>
-      <w:proofErr w:type="spellEnd"/>
-      <w:r>
-        <w:rPr>
-          <w:rFonts w:ascii="Times New Roman" w:hAnsi="Times New Roman" w:cs="Times New Roman"/>
-          <w:sz w:val="24"/>
-          <w:szCs w:val="24"/>
-        </w:rPr>
-        <w:t xml:space="preserve"> Dia de hoje:</w:t>
-      </w:r>
-    </w:p>
-    <w:p>
-      <w:pPr>
-        <w:spacing w:line="360" w:lineRule="auto"/>
-        <w:jc w:val="both"/>
-        <w:rPr>
-          <w:rFonts w:ascii="Times New Roman" w:hAnsi="Times New Roman" w:cs="Times New Roman"/>
-          <w:sz w:val="24"/>
-          <w:szCs w:val="24"/>
-        </w:rPr>
-      </w:pPr>
-      <w:proofErr w:type="spellStart"/>
-      <w:r>
-        <w:rPr>
-          <w:rFonts w:ascii="Times New Roman" w:hAnsi="Times New Roman" w:cs="Times New Roman"/>
-          <w:sz w:val="24"/>
-          <w:szCs w:val="24"/>
-        </w:rPr>
-        <w:t>echo</w:t>
-      </w:r>
-      <w:proofErr w:type="spellEnd"/>
-      <w:r>
-        <w:rPr>
-          <w:rFonts w:ascii="Times New Roman" w:hAnsi="Times New Roman" w:cs="Times New Roman"/>
-          <w:sz w:val="24"/>
-          <w:szCs w:val="24"/>
-        </w:rPr>
-        <w:t xml:space="preserve"> %date%</w:t>
-      </w:r>
-    </w:p>
-    <w:p>
-      <w:pPr>
-        <w:spacing w:line="360" w:lineRule="auto"/>
-        <w:jc w:val="both"/>
-        <w:rPr>
-          <w:rFonts w:ascii="Times New Roman" w:hAnsi="Times New Roman" w:cs="Times New Roman"/>
-          <w:sz w:val="24"/>
-          <w:szCs w:val="24"/>
-        </w:rPr>
-      </w:pPr>
-      <w:proofErr w:type="spellStart"/>
-      <w:r>
-        <w:rPr>
-          <w:rFonts w:ascii="Times New Roman" w:hAnsi="Times New Roman" w:cs="Times New Roman"/>
-          <w:sz w:val="24"/>
-          <w:szCs w:val="24"/>
-        </w:rPr>
-        <w:t>echo</w:t>
-      </w:r>
-      <w:proofErr w:type="spellEnd"/>
-      <w:r>
-        <w:rPr>
-          <w:rFonts w:ascii="Times New Roman" w:hAnsi="Times New Roman" w:cs="Times New Roman"/>
-          <w:sz w:val="24"/>
-          <w:szCs w:val="24"/>
-        </w:rPr>
-        <w:t xml:space="preserve"> Hora atual:</w:t>
-      </w:r>
-    </w:p>
-    <w:p>
-      <w:pPr>
-        <w:spacing w:line="360" w:lineRule="auto"/>
-        <w:jc w:val="both"/>
-        <w:rPr>
-          <w:rFonts w:ascii="Times New Roman" w:hAnsi="Times New Roman" w:cs="Times New Roman"/>
-          <w:sz w:val="24"/>
-          <w:szCs w:val="24"/>
-        </w:rPr>
-      </w:pPr>
-      <w:proofErr w:type="spellStart"/>
-      <w:r>
-        <w:rPr>
-          <w:rFonts w:ascii="Times New Roman" w:hAnsi="Times New Roman" w:cs="Times New Roman"/>
-          <w:sz w:val="24"/>
-          <w:szCs w:val="24"/>
-        </w:rPr>
-        <w:t>echo</w:t>
-      </w:r>
-      <w:proofErr w:type="spellEnd"/>
-      <w:r>
-        <w:rPr>
-          <w:rFonts w:ascii="Times New Roman" w:hAnsi="Times New Roman" w:cs="Times New Roman"/>
-          <w:sz w:val="24"/>
-          <w:szCs w:val="24"/>
-        </w:rPr>
-        <w:t xml:space="preserve"> %time%</w:t>
-      </w:r>
-    </w:p>
-    <w:p>
-      <w:pPr>
-        <w:pStyle w:val="PargrafodaLista"/>
-        <w:numPr>
-          <w:ilvl w:val="2"/>
-          <w:numId w:val="5"/>
-        </w:numPr>
-        <w:spacing w:line="360" w:lineRule="auto"/>
-        <w:jc w:val="both"/>
-        <w:rPr>
-          <w:rFonts w:ascii="Times New Roman" w:hAnsi="Times New Roman" w:cs="Times New Roman"/>
-          <w:sz w:val="24"/>
-          <w:szCs w:val="24"/>
-        </w:rPr>
-      </w:pPr>
-      <w:r>
-        <w:rPr>
-          <w:rFonts w:ascii="Times New Roman" w:hAnsi="Times New Roman" w:cs="Times New Roman"/>
-          <w:sz w:val="24"/>
-          <w:szCs w:val="24"/>
-        </w:rPr>
-        <w:t>O comando @echo off faz com que os comandos que estão nos scripts não apareçam durante sua execução, mostrando apenas seus resultados.</w:t>
-      </w:r>
-    </w:p>
-    <w:p>
-      <w:pPr>
-        <w:pStyle w:val="PargrafodaLista"/>
-        <w:numPr>
-          <w:ilvl w:val="2"/>
-          <w:numId w:val="5"/>
-        </w:numPr>
-        <w:spacing w:line="360" w:lineRule="auto"/>
-        <w:jc w:val="both"/>
-        <w:rPr>
-          <w:rFonts w:ascii="Times New Roman" w:hAnsi="Times New Roman" w:cs="Times New Roman"/>
-          <w:sz w:val="24"/>
-          <w:szCs w:val="24"/>
-        </w:rPr>
-      </w:pPr>
-      <w:r>
-        <w:rPr>
-          <w:rFonts w:ascii="Times New Roman" w:hAnsi="Times New Roman" w:cs="Times New Roman"/>
-          <w:sz w:val="24"/>
-          <w:szCs w:val="24"/>
-        </w:rPr>
-        <w:t>É útil quando queremos deixar a execução dos scripts mais limpas, ou quando temos alguma informação sensível no script que não desejamos que usuário veja.</w:t>
-      </w:r>
-    </w:p>
-    <w:p>
-      <w:pPr>
-        <w:pStyle w:val="PargrafodaLista"/>
-        <w:numPr>
-          <w:ilvl w:val="1"/>
-          <w:numId w:val="5"/>
-        </w:numPr>
-        <w:spacing w:line="360" w:lineRule="auto"/>
-        <w:jc w:val="both"/>
-        <w:rPr>
-          <w:rFonts w:ascii="Times New Roman" w:hAnsi="Times New Roman" w:cs="Times New Roman"/>
-          <w:sz w:val="24"/>
-          <w:szCs w:val="24"/>
-        </w:rPr>
-      </w:pPr>
-      <w:r>
-        <w:rPr>
-          <w:rFonts w:ascii="Times New Roman" w:hAnsi="Times New Roman" w:cs="Times New Roman"/>
-          <w:sz w:val="24"/>
-          <w:szCs w:val="24"/>
-        </w:rPr>
-        <w:t xml:space="preserve"> Para saber mais - </w:t>
-      </w:r>
-      <w:proofErr w:type="spellStart"/>
-      <w:r>
-        <w:rPr>
-          <w:rFonts w:ascii="Times New Roman" w:hAnsi="Times New Roman" w:cs="Times New Roman"/>
-          <w:sz w:val="24"/>
-          <w:szCs w:val="24"/>
-        </w:rPr>
-        <w:t>cmder</w:t>
-      </w:r>
-      <w:proofErr w:type="spellEnd"/>
-      <w:r>
-        <w:rPr>
-          <w:rFonts w:ascii="Times New Roman" w:hAnsi="Times New Roman" w:cs="Times New Roman"/>
-          <w:sz w:val="24"/>
-          <w:szCs w:val="24"/>
-        </w:rPr>
-        <w:t>:</w:t>
-      </w:r>
-    </w:p>
-    <w:p>
-      <w:pPr>
-        <w:pStyle w:val="PargrafodaLista"/>
-        <w:numPr>
-          <w:ilvl w:val="2"/>
-          <w:numId w:val="5"/>
-        </w:numPr>
-        <w:spacing w:line="360" w:lineRule="auto"/>
-        <w:jc w:val="both"/>
-        <w:rPr>
-          <w:rFonts w:ascii="Times New Roman" w:hAnsi="Times New Roman" w:cs="Times New Roman"/>
-          <w:sz w:val="24"/>
-          <w:szCs w:val="24"/>
-        </w:rPr>
-      </w:pPr>
-      <w:r>
-        <w:rPr>
-          <w:rFonts w:ascii="Times New Roman" w:hAnsi="Times New Roman" w:cs="Times New Roman"/>
-          <w:sz w:val="24"/>
-          <w:szCs w:val="24"/>
-        </w:rPr>
-        <w:t xml:space="preserve">Além do terminal colorido o </w:t>
-      </w:r>
-      <w:proofErr w:type="spellStart"/>
-      <w:r>
-        <w:rPr>
-          <w:rFonts w:ascii="Times New Roman" w:hAnsi="Times New Roman" w:cs="Times New Roman"/>
-          <w:sz w:val="24"/>
-          <w:szCs w:val="24"/>
-        </w:rPr>
-        <w:t>cmder</w:t>
-      </w:r>
-      <w:proofErr w:type="spellEnd"/>
-      <w:r>
-        <w:rPr>
-          <w:rFonts w:ascii="Times New Roman" w:hAnsi="Times New Roman" w:cs="Times New Roman"/>
-          <w:sz w:val="24"/>
-          <w:szCs w:val="24"/>
-        </w:rPr>
-        <w:t xml:space="preserve"> traz algumas funcionalidades extras no terminal que ajudam muito o dia a dia do desenvolvedor, vamos dar uma olhada em algumas delas!</w:t>
-      </w:r>
-    </w:p>
-    <w:p>
-      <w:pPr>
-        <w:pStyle w:val="PargrafodaLista"/>
-        <w:numPr>
-          <w:ilvl w:val="2"/>
-          <w:numId w:val="5"/>
-        </w:numPr>
-        <w:spacing w:line="360" w:lineRule="auto"/>
-        <w:jc w:val="both"/>
-        <w:rPr>
-          <w:rFonts w:ascii="Times New Roman" w:hAnsi="Times New Roman" w:cs="Times New Roman"/>
-          <w:sz w:val="24"/>
-          <w:szCs w:val="24"/>
-        </w:rPr>
-      </w:pPr>
-      <w:r>
-        <w:rPr>
-          <w:rFonts w:ascii="Times New Roman" w:hAnsi="Times New Roman" w:cs="Times New Roman"/>
-          <w:sz w:val="24"/>
-          <w:szCs w:val="24"/>
-        </w:rPr>
-        <w:t>Copiar e Colar</w:t>
-      </w:r>
-      <w:r>
-        <w:rPr>
-          <w:rFonts w:ascii="Times New Roman" w:hAnsi="Times New Roman" w:cs="Times New Roman"/>
-          <w:sz w:val="24"/>
-          <w:szCs w:val="24"/>
-        </w:rPr>
-        <w:t>:</w:t>
-      </w:r>
-    </w:p>
-    <w:p>
-      <w:pPr>
-        <w:pStyle w:val="PargrafodaLista"/>
-        <w:numPr>
-          <w:ilvl w:val="3"/>
-          <w:numId w:val="5"/>
-        </w:numPr>
-        <w:spacing w:line="360" w:lineRule="auto"/>
-        <w:jc w:val="both"/>
-        <w:rPr>
-          <w:rFonts w:ascii="Times New Roman" w:hAnsi="Times New Roman" w:cs="Times New Roman"/>
-          <w:sz w:val="24"/>
-          <w:szCs w:val="24"/>
-        </w:rPr>
-      </w:pPr>
-      <w:r>
-        <w:rPr>
-          <w:rFonts w:ascii="Times New Roman" w:hAnsi="Times New Roman" w:cs="Times New Roman"/>
-          <w:sz w:val="24"/>
-          <w:szCs w:val="24"/>
-        </w:rPr>
-        <w:t xml:space="preserve">Se você já tentou copiar e colar no prompt do Windows pode ter reparado que é extremamente trabalhoso, precisando que usar o mouse para essa tarefa que é tão trivial. Uma das facilidades que o </w:t>
-      </w:r>
-      <w:proofErr w:type="spellStart"/>
-      <w:r>
-        <w:rPr>
-          <w:rFonts w:ascii="Times New Roman" w:hAnsi="Times New Roman" w:cs="Times New Roman"/>
-          <w:sz w:val="24"/>
-          <w:szCs w:val="24"/>
-        </w:rPr>
-        <w:t>cmder</w:t>
-      </w:r>
-      <w:proofErr w:type="spellEnd"/>
-      <w:r>
-        <w:rPr>
-          <w:rFonts w:ascii="Times New Roman" w:hAnsi="Times New Roman" w:cs="Times New Roman"/>
-          <w:sz w:val="24"/>
-          <w:szCs w:val="24"/>
-        </w:rPr>
-        <w:t xml:space="preserve"> nos traz é que agora é possível colar no Prompt com um atalho do teclado, basta apertamos CTRL + V. Bem mais prático, não acha? (Caso este atalho não funcione com você, experimente utilizar o CTRL + SHIFT+ V, pois dependendo da configuração do seu teclado o atalho pode mudar!)</w:t>
-      </w:r>
-    </w:p>
-    <w:p>
-      <w:pPr>
-        <w:pStyle w:val="PargrafodaLista"/>
-        <w:numPr>
-          <w:ilvl w:val="3"/>
-          <w:numId w:val="5"/>
-        </w:numPr>
-        <w:spacing w:line="360" w:lineRule="auto"/>
-        <w:jc w:val="both"/>
-        <w:rPr>
-          <w:rFonts w:ascii="Times New Roman" w:hAnsi="Times New Roman" w:cs="Times New Roman"/>
-          <w:sz w:val="24"/>
-          <w:szCs w:val="24"/>
-        </w:rPr>
-      </w:pPr>
-      <w:r>
-        <w:rPr>
-          <w:rFonts w:ascii="Times New Roman" w:hAnsi="Times New Roman" w:cs="Times New Roman"/>
-          <w:sz w:val="24"/>
-          <w:szCs w:val="24"/>
-        </w:rPr>
-        <w:t xml:space="preserve">Para copiarmos qualquer coisa que está no terminal, basta apenas selecionarmos ela com o mouse! Isso mesmo, ao </w:t>
-      </w:r>
-      <w:r>
-        <w:rPr>
-          <w:rFonts w:ascii="Times New Roman" w:hAnsi="Times New Roman" w:cs="Times New Roman"/>
-          <w:sz w:val="24"/>
-          <w:szCs w:val="24"/>
-        </w:rPr>
-        <w:lastRenderedPageBreak/>
-        <w:t>selecionar o conteúdo ele vai automaticamente para a área de transferência, podendo ser colado em qualquer lugar!</w:t>
-      </w:r>
-    </w:p>
-    <w:p>
-      <w:pPr>
-        <w:pStyle w:val="PargrafodaLista"/>
-        <w:numPr>
-          <w:ilvl w:val="3"/>
-          <w:numId w:val="5"/>
-        </w:numPr>
-        <w:spacing w:line="360" w:lineRule="auto"/>
-        <w:jc w:val="both"/>
-        <w:rPr>
-          <w:rFonts w:ascii="Times New Roman" w:hAnsi="Times New Roman" w:cs="Times New Roman"/>
-          <w:sz w:val="24"/>
-          <w:szCs w:val="24"/>
-        </w:rPr>
-      </w:pPr>
-      <w:r>
-        <w:rPr>
-          <w:rFonts w:ascii="Times New Roman" w:hAnsi="Times New Roman" w:cs="Times New Roman"/>
-          <w:sz w:val="24"/>
-          <w:szCs w:val="24"/>
-        </w:rPr>
-        <w:t>Outra opção é usar o atalho SHIFT+INSERT para colar o texto que estiver na área de transferência. (dica do aluno Wilton Santana pelo fórum).</w:t>
-      </w:r>
-    </w:p>
-    <w:p>
-      <w:pPr>
-        <w:pStyle w:val="PargrafodaLista"/>
-        <w:numPr>
-          <w:ilvl w:val="2"/>
-          <w:numId w:val="5"/>
-        </w:numPr>
-        <w:spacing w:line="360" w:lineRule="auto"/>
-        <w:jc w:val="both"/>
-        <w:rPr>
-          <w:rFonts w:ascii="Times New Roman" w:hAnsi="Times New Roman" w:cs="Times New Roman"/>
-          <w:sz w:val="24"/>
-          <w:szCs w:val="24"/>
-        </w:rPr>
-      </w:pPr>
-      <w:r>
-        <w:rPr>
-          <w:rFonts w:ascii="Times New Roman" w:hAnsi="Times New Roman" w:cs="Times New Roman"/>
-          <w:sz w:val="24"/>
-          <w:szCs w:val="24"/>
-        </w:rPr>
-        <w:t>Múltiplas abas</w:t>
-      </w:r>
-      <w:r>
-        <w:rPr>
-          <w:rFonts w:ascii="Times New Roman" w:hAnsi="Times New Roman" w:cs="Times New Roman"/>
-          <w:sz w:val="24"/>
-          <w:szCs w:val="24"/>
-        </w:rPr>
-        <w:t>:</w:t>
-      </w:r>
-    </w:p>
-    <w:p>
-      <w:pPr>
-        <w:pStyle w:val="PargrafodaLista"/>
-        <w:numPr>
-          <w:ilvl w:val="3"/>
-          <w:numId w:val="5"/>
-        </w:numPr>
-        <w:spacing w:line="360" w:lineRule="auto"/>
-        <w:jc w:val="both"/>
-        <w:rPr>
-          <w:rFonts w:ascii="Times New Roman" w:hAnsi="Times New Roman" w:cs="Times New Roman"/>
-          <w:sz w:val="24"/>
-          <w:szCs w:val="24"/>
-        </w:rPr>
-      </w:pPr>
-      <w:r>
-        <w:rPr>
-          <w:rFonts w:ascii="Times New Roman" w:hAnsi="Times New Roman" w:cs="Times New Roman"/>
-          <w:sz w:val="24"/>
-          <w:szCs w:val="24"/>
-        </w:rPr>
-        <w:t xml:space="preserve">Quando estamos </w:t>
-      </w:r>
-      <w:proofErr w:type="gramStart"/>
-      <w:r>
-        <w:rPr>
-          <w:rFonts w:ascii="Times New Roman" w:hAnsi="Times New Roman" w:cs="Times New Roman"/>
-          <w:sz w:val="24"/>
-          <w:szCs w:val="24"/>
-        </w:rPr>
-        <w:t>trabalhado</w:t>
-      </w:r>
-      <w:proofErr w:type="gramEnd"/>
-      <w:r>
-        <w:rPr>
-          <w:rFonts w:ascii="Times New Roman" w:hAnsi="Times New Roman" w:cs="Times New Roman"/>
-          <w:sz w:val="24"/>
-          <w:szCs w:val="24"/>
-        </w:rPr>
-        <w:t xml:space="preserve"> em um projeto, é muito comum precisarmos navegar entre várias pastas diferentes ou ter que executar múltiplos comandos simultaneamente. Quando utilizamos o prompt tradicional do Windows, muitos desenvolvedores acabam abrindo diversas instâncias do mesmo, para não ter que ficar trocando de diretório toda hora, mas isso acaba gerando uma confusão pois temos que usar o ALT + TAB repetidas vezes para trocar entre os prompts abertos e as aplicações que utilizamos para desenvolvimento.</w:t>
-      </w:r>
-    </w:p>
-    <w:p>
-      <w:pPr>
-        <w:pStyle w:val="PargrafodaLista"/>
-        <w:numPr>
-          <w:ilvl w:val="3"/>
-          <w:numId w:val="5"/>
-        </w:numPr>
-        <w:spacing w:line="360" w:lineRule="auto"/>
-        <w:jc w:val="both"/>
-        <w:rPr>
-          <w:rFonts w:ascii="Times New Roman" w:hAnsi="Times New Roman" w:cs="Times New Roman"/>
-          <w:sz w:val="24"/>
-          <w:szCs w:val="24"/>
-        </w:rPr>
-      </w:pPr>
-      <w:r>
-        <w:rPr>
-          <w:rFonts w:ascii="Times New Roman" w:hAnsi="Times New Roman" w:cs="Times New Roman"/>
-          <w:sz w:val="24"/>
-          <w:szCs w:val="24"/>
-        </w:rPr>
-        <w:t xml:space="preserve">No </w:t>
-      </w:r>
-      <w:proofErr w:type="spellStart"/>
-      <w:r>
-        <w:rPr>
-          <w:rFonts w:ascii="Times New Roman" w:hAnsi="Times New Roman" w:cs="Times New Roman"/>
-          <w:sz w:val="24"/>
-          <w:szCs w:val="24"/>
-        </w:rPr>
-        <w:t>cmder</w:t>
-      </w:r>
-      <w:proofErr w:type="spellEnd"/>
-      <w:r>
-        <w:rPr>
-          <w:rFonts w:ascii="Times New Roman" w:hAnsi="Times New Roman" w:cs="Times New Roman"/>
-          <w:sz w:val="24"/>
-          <w:szCs w:val="24"/>
-        </w:rPr>
-        <w:t xml:space="preserve">, nós temos uma solução para esse problema, as famosas abas! Inspirado nas abas que temos hoje nos navegadores, o </w:t>
-      </w:r>
-      <w:proofErr w:type="spellStart"/>
-      <w:r>
-        <w:rPr>
-          <w:rFonts w:ascii="Times New Roman" w:hAnsi="Times New Roman" w:cs="Times New Roman"/>
-          <w:sz w:val="24"/>
-          <w:szCs w:val="24"/>
-        </w:rPr>
-        <w:t>cmder</w:t>
-      </w:r>
-      <w:proofErr w:type="spellEnd"/>
-      <w:r>
-        <w:rPr>
-          <w:rFonts w:ascii="Times New Roman" w:hAnsi="Times New Roman" w:cs="Times New Roman"/>
-          <w:sz w:val="24"/>
-          <w:szCs w:val="24"/>
-        </w:rPr>
-        <w:t xml:space="preserve"> implementou algo bem semelhante. Podemos ter várias instâncias do </w:t>
-      </w:r>
-      <w:proofErr w:type="spellStart"/>
-      <w:r>
-        <w:rPr>
-          <w:rFonts w:ascii="Times New Roman" w:hAnsi="Times New Roman" w:cs="Times New Roman"/>
-          <w:sz w:val="24"/>
-          <w:szCs w:val="24"/>
-        </w:rPr>
-        <w:t>cmder</w:t>
-      </w:r>
-      <w:proofErr w:type="spellEnd"/>
-      <w:r>
-        <w:rPr>
-          <w:rFonts w:ascii="Times New Roman" w:hAnsi="Times New Roman" w:cs="Times New Roman"/>
-          <w:sz w:val="24"/>
-          <w:szCs w:val="24"/>
-        </w:rPr>
-        <w:t>, lado a lado, organizada por abas. Para criar uma aba, basta utilizarmos o atalho de teclado CTRL + T e dar um ENTER para confirmar. Ele abre uma aba com um terminal novinho para nós! Isso ajuda muito na produtividade! Para alternar entre abas, é só usar o atalho CTRL + TAB que ele troca para a próxima aba, ficando muito fácil ter um terminal em cada pasta que necessita de atenção, um para consultar o banco de dados e uma para acessar um possível servidor na nuvem!</w:t>
-      </w:r>
-    </w:p>
-    <w:p>
-      <w:pPr>
-        <w:pStyle w:val="PargrafodaLista"/>
-        <w:numPr>
-          <w:ilvl w:val="2"/>
-          <w:numId w:val="5"/>
-        </w:numPr>
-        <w:spacing w:line="360" w:lineRule="auto"/>
-        <w:jc w:val="both"/>
-        <w:rPr>
-          <w:rFonts w:ascii="Times New Roman" w:hAnsi="Times New Roman" w:cs="Times New Roman"/>
-          <w:sz w:val="24"/>
-          <w:szCs w:val="24"/>
-        </w:rPr>
-      </w:pPr>
-      <w:r>
-        <w:rPr>
-          <w:rFonts w:ascii="Times New Roman" w:hAnsi="Times New Roman" w:cs="Times New Roman"/>
-          <w:sz w:val="24"/>
-          <w:szCs w:val="24"/>
-        </w:rPr>
-        <w:t>Configurações extras</w:t>
-      </w:r>
-      <w:r>
-        <w:rPr>
-          <w:rFonts w:ascii="Times New Roman" w:hAnsi="Times New Roman" w:cs="Times New Roman"/>
-          <w:sz w:val="24"/>
-          <w:szCs w:val="24"/>
-        </w:rPr>
-        <w:t>:</w:t>
-      </w:r>
-    </w:p>
-    <w:p>
-      <w:pPr>
-        <w:pStyle w:val="PargrafodaLista"/>
-        <w:numPr>
-          <w:ilvl w:val="3"/>
-          <w:numId w:val="5"/>
-        </w:numPr>
-        <w:spacing w:line="360" w:lineRule="auto"/>
-        <w:jc w:val="both"/>
-        <w:rPr>
-          <w:rFonts w:ascii="Times New Roman" w:hAnsi="Times New Roman" w:cs="Times New Roman"/>
-          <w:sz w:val="24"/>
-          <w:szCs w:val="24"/>
-        </w:rPr>
-      </w:pPr>
-      <w:r>
-        <w:rPr>
-          <w:rFonts w:ascii="Times New Roman" w:hAnsi="Times New Roman" w:cs="Times New Roman"/>
-          <w:sz w:val="24"/>
-          <w:szCs w:val="24"/>
-        </w:rPr>
-        <w:t xml:space="preserve">O </w:t>
-      </w:r>
-      <w:proofErr w:type="spellStart"/>
-      <w:r>
-        <w:rPr>
-          <w:rFonts w:ascii="Times New Roman" w:hAnsi="Times New Roman" w:cs="Times New Roman"/>
-          <w:sz w:val="24"/>
-          <w:szCs w:val="24"/>
-        </w:rPr>
-        <w:t>cmder</w:t>
-      </w:r>
-      <w:proofErr w:type="spellEnd"/>
-      <w:r>
-        <w:rPr>
-          <w:rFonts w:ascii="Times New Roman" w:hAnsi="Times New Roman" w:cs="Times New Roman"/>
-          <w:sz w:val="24"/>
-          <w:szCs w:val="24"/>
-        </w:rPr>
-        <w:t xml:space="preserve"> é um terminal extremamente personalizável, se você usar o atalho Windows + ALT + </w:t>
-      </w:r>
-      <w:proofErr w:type="gramStart"/>
-      <w:r>
-        <w:rPr>
-          <w:rFonts w:ascii="Times New Roman" w:hAnsi="Times New Roman" w:cs="Times New Roman"/>
-          <w:sz w:val="24"/>
-          <w:szCs w:val="24"/>
-        </w:rPr>
-        <w:t>P ,</w:t>
-      </w:r>
-      <w:proofErr w:type="gramEnd"/>
-      <w:r>
-        <w:rPr>
-          <w:rFonts w:ascii="Times New Roman" w:hAnsi="Times New Roman" w:cs="Times New Roman"/>
-          <w:sz w:val="24"/>
-          <w:szCs w:val="24"/>
-        </w:rPr>
-        <w:t xml:space="preserve"> você abrirá as configurações dele, indo na parte de </w:t>
-      </w:r>
-      <w:proofErr w:type="spellStart"/>
-      <w:r>
-        <w:rPr>
-          <w:rFonts w:ascii="Times New Roman" w:hAnsi="Times New Roman" w:cs="Times New Roman"/>
-          <w:sz w:val="24"/>
-          <w:szCs w:val="24"/>
-        </w:rPr>
-        <w:t>Features</w:t>
-      </w:r>
-      <w:proofErr w:type="spellEnd"/>
-      <w:r>
-        <w:rPr>
-          <w:rFonts w:ascii="Times New Roman" w:hAnsi="Times New Roman" w:cs="Times New Roman"/>
-          <w:sz w:val="24"/>
-          <w:szCs w:val="24"/>
-        </w:rPr>
-        <w:t xml:space="preserve">, você verá que é possível alterar quase tudo do terminal. Lá tem </w:t>
-      </w:r>
-      <w:r>
-        <w:rPr>
-          <w:rFonts w:ascii="Times New Roman" w:hAnsi="Times New Roman" w:cs="Times New Roman"/>
-          <w:sz w:val="24"/>
-          <w:szCs w:val="24"/>
-        </w:rPr>
-        <w:lastRenderedPageBreak/>
-        <w:t>configuração das cores que ele utiliza, do nível de transparência, do tipo de cursor e muitas outras coisas que podem deixar o terminal do seu jeito.</w:t>
-      </w:r>
-    </w:p>
-    <w:p>
-      <w:pPr>
-        <w:pStyle w:val="PargrafodaLista"/>
-        <w:numPr>
-          <w:ilvl w:val="3"/>
-          <w:numId w:val="5"/>
-        </w:numPr>
-        <w:spacing w:line="360" w:lineRule="auto"/>
-        <w:jc w:val="both"/>
-        <w:rPr>
-          <w:rFonts w:ascii="Times New Roman" w:hAnsi="Times New Roman" w:cs="Times New Roman"/>
-          <w:sz w:val="24"/>
-          <w:szCs w:val="24"/>
-        </w:rPr>
-      </w:pPr>
-      <w:r>
-        <w:rPr>
-          <w:rFonts w:ascii="Times New Roman" w:hAnsi="Times New Roman" w:cs="Times New Roman"/>
-          <w:sz w:val="24"/>
-          <w:szCs w:val="24"/>
-        </w:rPr>
-        <w:t>Ele também tem como exportar e importar as configurações, então caso um dia você precise formatar ou trocar de computador, você pode levar as suas configurações com você.</w:t>
-      </w:r>
-    </w:p>
-    <w:p>
-      <w:pPr>
-        <w:pStyle w:val="PargrafodaLista"/>
-        <w:numPr>
-          <w:ilvl w:val="1"/>
-          <w:numId w:val="5"/>
-        </w:numPr>
-        <w:spacing w:line="360" w:lineRule="auto"/>
-        <w:jc w:val="both"/>
-        <w:rPr>
-          <w:rFonts w:ascii="Times New Roman" w:hAnsi="Times New Roman" w:cs="Times New Roman"/>
-          <w:sz w:val="24"/>
-          <w:szCs w:val="24"/>
-        </w:rPr>
-      </w:pPr>
-      <w:r>
-        <w:rPr>
-          <w:rFonts w:ascii="Times New Roman" w:hAnsi="Times New Roman" w:cs="Times New Roman"/>
-          <w:sz w:val="24"/>
-          <w:szCs w:val="24"/>
-        </w:rPr>
-        <w:t xml:space="preserve"> O que aprendemos:</w:t>
-      </w:r>
-    </w:p>
-    <w:p>
-      <w:pPr>
-        <w:pStyle w:val="PargrafodaLista"/>
-        <w:numPr>
-          <w:ilvl w:val="2"/>
-          <w:numId w:val="5"/>
-        </w:numPr>
-        <w:spacing w:line="360" w:lineRule="auto"/>
-        <w:jc w:val="both"/>
-        <w:rPr>
-          <w:rFonts w:ascii="Times New Roman" w:hAnsi="Times New Roman" w:cs="Times New Roman"/>
-          <w:sz w:val="24"/>
-          <w:szCs w:val="24"/>
-        </w:rPr>
-      </w:pPr>
-      <w:r>
-        <w:rPr>
-          <w:rFonts w:ascii="Times New Roman" w:hAnsi="Times New Roman" w:cs="Times New Roman"/>
-          <w:sz w:val="24"/>
-          <w:szCs w:val="24"/>
-        </w:rPr>
-        <w:t>In</w:t>
-      </w:r>
-      <w:r>
-        <w:rPr>
-          <w:rFonts w:ascii="Times New Roman" w:hAnsi="Times New Roman" w:cs="Times New Roman"/>
-          <w:sz w:val="24"/>
-          <w:szCs w:val="24"/>
-        </w:rPr>
-        <w:t xml:space="preserve">stalar o </w:t>
-      </w:r>
-      <w:proofErr w:type="spellStart"/>
-      <w:r>
-        <w:rPr>
-          <w:rFonts w:ascii="Times New Roman" w:hAnsi="Times New Roman" w:cs="Times New Roman"/>
-          <w:sz w:val="24"/>
-          <w:szCs w:val="24"/>
-        </w:rPr>
-        <w:t>cmder</w:t>
-      </w:r>
-      <w:proofErr w:type="spellEnd"/>
-      <w:r>
-        <w:rPr>
-          <w:rFonts w:ascii="Times New Roman" w:hAnsi="Times New Roman" w:cs="Times New Roman"/>
-          <w:sz w:val="24"/>
-          <w:szCs w:val="24"/>
-        </w:rPr>
-        <w:t xml:space="preserve"> para usar no local do prompt padrão.</w:t>
-      </w:r>
-    </w:p>
-    <w:p>
-      <w:pPr>
-        <w:pStyle w:val="PargrafodaLista"/>
-        <w:numPr>
-          <w:ilvl w:val="2"/>
-          <w:numId w:val="5"/>
-        </w:numPr>
-        <w:spacing w:line="360" w:lineRule="auto"/>
-        <w:jc w:val="both"/>
-        <w:rPr>
-          <w:rFonts w:ascii="Times New Roman" w:hAnsi="Times New Roman" w:cs="Times New Roman"/>
-          <w:sz w:val="24"/>
-          <w:szCs w:val="24"/>
-        </w:rPr>
-      </w:pPr>
-      <w:r>
-        <w:rPr>
-          <w:rFonts w:ascii="Times New Roman" w:hAnsi="Times New Roman" w:cs="Times New Roman"/>
-          <w:sz w:val="24"/>
-          <w:szCs w:val="24"/>
-        </w:rPr>
-        <w:t>Como criar um script no Windows (.</w:t>
-      </w:r>
-      <w:proofErr w:type="spellStart"/>
-      <w:r>
-        <w:rPr>
-          <w:rFonts w:ascii="Times New Roman" w:hAnsi="Times New Roman" w:cs="Times New Roman"/>
-          <w:sz w:val="24"/>
-          <w:szCs w:val="24"/>
-        </w:rPr>
-        <w:t>bat</w:t>
-      </w:r>
-      <w:proofErr w:type="spellEnd"/>
-      <w:r>
-        <w:rPr>
-          <w:rFonts w:ascii="Times New Roman" w:hAnsi="Times New Roman" w:cs="Times New Roman"/>
-          <w:sz w:val="24"/>
-          <w:szCs w:val="24"/>
-        </w:rPr>
-        <w:t>).</w:t>
-      </w:r>
-    </w:p>
-    <w:p>
-      <w:pPr>
-        <w:pStyle w:val="PargrafodaLista"/>
-        <w:numPr>
-          <w:ilvl w:val="2"/>
-          <w:numId w:val="5"/>
-        </w:numPr>
-        <w:spacing w:line="360" w:lineRule="auto"/>
-        <w:jc w:val="both"/>
-        <w:rPr>
-          <w:rFonts w:ascii="Times New Roman" w:hAnsi="Times New Roman" w:cs="Times New Roman"/>
-          <w:sz w:val="24"/>
-          <w:szCs w:val="24"/>
-        </w:rPr>
-      </w:pPr>
-      <w:r>
-        <w:rPr>
-          <w:rFonts w:ascii="Times New Roman" w:hAnsi="Times New Roman" w:cs="Times New Roman"/>
-          <w:sz w:val="24"/>
-          <w:szCs w:val="24"/>
-        </w:rPr>
-        <w:t>Como executar scripts .bat.</w:t>
-      </w:r>
-    </w:p>
-    <w:p>
-      <w:pPr>
-        <w:pStyle w:val="PargrafodaLista"/>
-        <w:numPr>
-          <w:ilvl w:val="2"/>
-          <w:numId w:val="5"/>
-        </w:numPr>
-        <w:spacing w:line="360" w:lineRule="auto"/>
-        <w:jc w:val="both"/>
-        <w:rPr>
-          <w:rFonts w:ascii="Times New Roman" w:hAnsi="Times New Roman" w:cs="Times New Roman"/>
-          <w:sz w:val="24"/>
-          <w:szCs w:val="24"/>
-        </w:rPr>
-      </w:pPr>
-      <w:r>
-        <w:rPr>
-          <w:rFonts w:ascii="Times New Roman" w:hAnsi="Times New Roman" w:cs="Times New Roman"/>
-          <w:sz w:val="24"/>
-          <w:szCs w:val="24"/>
-        </w:rPr>
-        <w:t xml:space="preserve">O comando </w:t>
-      </w:r>
-      <w:proofErr w:type="spellStart"/>
-      <w:r>
-        <w:rPr>
-          <w:rFonts w:ascii="Times New Roman" w:hAnsi="Times New Roman" w:cs="Times New Roman"/>
-          <w:sz w:val="24"/>
-          <w:szCs w:val="24"/>
-        </w:rPr>
-        <w:t>xcopy</w:t>
-      </w:r>
-      <w:proofErr w:type="spellEnd"/>
-      <w:r>
-        <w:rPr>
-          <w:rFonts w:ascii="Times New Roman" w:hAnsi="Times New Roman" w:cs="Times New Roman"/>
-          <w:sz w:val="24"/>
-          <w:szCs w:val="24"/>
-        </w:rPr>
-        <w:t xml:space="preserve">, para copiar pastas e </w:t>
-      </w:r>
-      <w:proofErr w:type="spellStart"/>
-      <w:r>
-        <w:rPr>
-          <w:rFonts w:ascii="Times New Roman" w:hAnsi="Times New Roman" w:cs="Times New Roman"/>
-          <w:sz w:val="24"/>
-          <w:szCs w:val="24"/>
-        </w:rPr>
-        <w:t>sub-pastas</w:t>
-      </w:r>
-      <w:proofErr w:type="spellEnd"/>
-      <w:r>
-        <w:rPr>
-          <w:rFonts w:ascii="Times New Roman" w:hAnsi="Times New Roman" w:cs="Times New Roman"/>
-          <w:sz w:val="24"/>
-          <w:szCs w:val="24"/>
-        </w:rPr>
-        <w:t>.</w:t>
-      </w:r>
-    </w:p>
-    <w:p>
-      <w:pPr>
-        <w:pStyle w:val="PargrafodaLista"/>
-        <w:numPr>
-          <w:ilvl w:val="2"/>
-          <w:numId w:val="5"/>
-        </w:numPr>
-        <w:spacing w:line="360" w:lineRule="auto"/>
-        <w:jc w:val="both"/>
-        <w:rPr>
-          <w:rFonts w:ascii="Times New Roman" w:hAnsi="Times New Roman" w:cs="Times New Roman"/>
-          <w:sz w:val="24"/>
-          <w:szCs w:val="24"/>
-        </w:rPr>
-      </w:pPr>
-      <w:r>
-        <w:rPr>
-          <w:rFonts w:ascii="Times New Roman" w:hAnsi="Times New Roman" w:cs="Times New Roman"/>
-          <w:sz w:val="24"/>
-          <w:szCs w:val="24"/>
-        </w:rPr>
-        <w:t>O comando pause, para esperar uma interação do usuário com o terminal.</w:t>
-      </w:r>
-    </w:p>
-    <w:p>
-      <w:pPr>
-        <w:pStyle w:val="PargrafodaLista"/>
-        <w:numPr>
-          <w:ilvl w:val="2"/>
-          <w:numId w:val="5"/>
-        </w:numPr>
-        <w:spacing w:line="360" w:lineRule="auto"/>
-        <w:jc w:val="both"/>
-        <w:rPr>
-          <w:rFonts w:ascii="Times New Roman" w:hAnsi="Times New Roman" w:cs="Times New Roman"/>
-          <w:sz w:val="24"/>
-          <w:szCs w:val="24"/>
-        </w:rPr>
-      </w:pPr>
-      <w:r>
-        <w:rPr>
-          <w:rFonts w:ascii="Times New Roman" w:hAnsi="Times New Roman" w:cs="Times New Roman"/>
-          <w:sz w:val="24"/>
-          <w:szCs w:val="24"/>
-        </w:rPr>
-        <w:t>A criar um script de backup, para automatizar uma tarefa repetitiva.</w:t>
-      </w:r>
-    </w:p>
-    <w:p>
-      <w:pPr>
-        <w:spacing w:line="360" w:lineRule="auto"/>
-        <w:jc w:val="both"/>
-        <w:rPr>
-          <w:rFonts w:ascii="Times New Roman" w:hAnsi="Times New Roman" w:cs="Times New Roman"/>
-          <w:sz w:val="24"/>
-          <w:szCs w:val="24"/>
-        </w:rPr>
-      </w:pPr>
-    </w:p>
-    <w:p>
-      <w:pPr>
-        <w:pStyle w:val="PargrafodaLista"/>
-        <w:numPr>
-          <w:ilvl w:val="0"/>
-          <w:numId w:val="5"/>
-        </w:numPr>
-        <w:spacing w:line="360" w:lineRule="auto"/>
-        <w:jc w:val="both"/>
-        <w:rPr>
-          <w:rFonts w:ascii="Times New Roman" w:hAnsi="Times New Roman" w:cs="Times New Roman"/>
-          <w:b/>
-          <w:bCs/>
-          <w:sz w:val="24"/>
-          <w:szCs w:val="24"/>
-          <w:u w:val="single"/>
-        </w:rPr>
-      </w:pPr>
-      <w:r>
-        <w:rPr>
-          <w:rFonts w:ascii="Times New Roman" w:hAnsi="Times New Roman" w:cs="Times New Roman"/>
-          <w:b/>
-          <w:bCs/>
-          <w:sz w:val="24"/>
-          <w:szCs w:val="24"/>
-          <w:u w:val="single"/>
-        </w:rPr>
-        <w:t xml:space="preserve">Aula 2 – </w:t>
-      </w:r>
-      <w:r>
-        <w:rPr>
-          <w:rFonts w:ascii="Times New Roman" w:hAnsi="Times New Roman" w:cs="Times New Roman"/>
-          <w:b/>
-          <w:bCs/>
-          <w:sz w:val="24"/>
-          <w:szCs w:val="24"/>
-          <w:u w:val="single"/>
-        </w:rPr>
-        <w:t>Variáveis de ambiente e instalação do JDK</w:t>
-      </w:r>
-      <w:r>
-        <w:rPr>
-          <w:rFonts w:ascii="Times New Roman" w:hAnsi="Times New Roman" w:cs="Times New Roman"/>
-          <w:b/>
-          <w:bCs/>
-          <w:sz w:val="24"/>
-          <w:szCs w:val="24"/>
-          <w:u w:val="single"/>
-        </w:rPr>
-        <w:t>:</w:t>
-      </w:r>
-    </w:p>
-    <w:p>
-      <w:pPr>
-        <w:pStyle w:val="PargrafodaLista"/>
-        <w:numPr>
-          <w:ilvl w:val="1"/>
-          <w:numId w:val="5"/>
-        </w:numPr>
-        <w:spacing w:line="360" w:lineRule="auto"/>
-        <w:jc w:val="both"/>
-        <w:rPr>
-          <w:rFonts w:ascii="Times New Roman" w:hAnsi="Times New Roman" w:cs="Times New Roman"/>
-          <w:sz w:val="24"/>
-          <w:szCs w:val="24"/>
-        </w:rPr>
-      </w:pPr>
-      <w:r>
-        <w:rPr>
-          <w:rFonts w:ascii="Times New Roman" w:hAnsi="Times New Roman" w:cs="Times New Roman"/>
-          <w:sz w:val="24"/>
-          <w:szCs w:val="24"/>
-        </w:rPr>
-        <w:t xml:space="preserve"> </w:t>
+        <w:t>Não tente fazer pelo powershell, ele irá simplesmente criar o arquivo com a palavra %PATH% escrito dentro, ao invés de realmente fazer o backup dele.</w:t>
       </w:r>
     </w:p>
     <w:sectPr>

</xml_diff>

<commit_message>
Variáveis de ambiente e PATH
Aprendemos a adicionar, criar e alterar o PATH e variáveis de ambiente temporariamente e permanentemente.
</commit_message>
<xml_diff>
--- a/Windows/Anotações/Winodws – Prompt de Comando e Powershell.docx
+++ b/Windows/Anotações/Winodws – Prompt de Comando e Powershell.docx
@@ -12,6 +12,7 @@
           <w:szCs w:val="24"/>
         </w:rPr>
       </w:pPr>
+      <w:proofErr w:type="spellStart"/>
       <w:r>
         <w:rPr>
           <w:rFonts w:ascii="Times New Roman" w:hAnsi="Times New Roman" w:cs="Times New Roman"/>
@@ -21,19 +22,9 @@
           <w:szCs w:val="24"/>
           <w:u w:val="single"/>
         </w:rPr>
-        <w:t>Winodws – Prompt de Comando e Powershell</w:t>
-      </w:r>
-    </w:p>
-    <w:p>
-      <w:pPr>
-        <w:spacing w:line="360" w:lineRule="auto"/>
-        <w:jc w:val="right"/>
-        <w:rPr>
-          <w:rFonts w:ascii="Times New Roman" w:hAnsi="Times New Roman" w:cs="Times New Roman"/>
-          <w:sz w:val="24"/>
-          <w:szCs w:val="24"/>
-        </w:rPr>
-      </w:pPr>
+        <w:t>Winodws</w:t>
+      </w:r>
+      <w:proofErr w:type="spellEnd"/>
       <w:r>
         <w:rPr>
           <w:rFonts w:ascii="Times New Roman" w:hAnsi="Times New Roman" w:cs="Times New Roman"/>
@@ -43,6 +34,41 @@
           <w:szCs w:val="24"/>
           <w:u w:val="single"/>
         </w:rPr>
+        <w:t xml:space="preserve"> – Prompt de Comando e </w:t>
+      </w:r>
+      <w:proofErr w:type="spellStart"/>
+      <w:r>
+        <w:rPr>
+          <w:rFonts w:ascii="Times New Roman" w:hAnsi="Times New Roman" w:cs="Times New Roman"/>
+          <w:b/>
+          <w:bCs/>
+          <w:sz w:val="24"/>
+          <w:szCs w:val="24"/>
+          <w:u w:val="single"/>
+        </w:rPr>
+        <w:t>Powershell</w:t>
+      </w:r>
+      <w:proofErr w:type="spellEnd"/>
+    </w:p>
+    <w:p>
+      <w:pPr>
+        <w:spacing w:line="360" w:lineRule="auto"/>
+        <w:jc w:val="right"/>
+        <w:rPr>
+          <w:rFonts w:ascii="Times New Roman" w:hAnsi="Times New Roman" w:cs="Times New Roman"/>
+          <w:sz w:val="24"/>
+          <w:szCs w:val="24"/>
+        </w:rPr>
+      </w:pPr>
+      <w:r>
+        <w:rPr>
+          <w:rFonts w:ascii="Times New Roman" w:hAnsi="Times New Roman" w:cs="Times New Roman"/>
+          <w:b/>
+          <w:bCs/>
+          <w:sz w:val="24"/>
+          <w:szCs w:val="24"/>
+          <w:u w:val="single"/>
+        </w:rPr>
         <w:t>Prompt de Comando</w:t>
       </w:r>
     </w:p>
@@ -159,7 +185,27 @@
           <w:sz w:val="24"/>
           <w:szCs w:val="24"/>
         </w:rPr>
-        <w:t>- echo: Printa na tela tudo o que for escrito a seguir</w:t>
+        <w:t xml:space="preserve">- </w:t>
+      </w:r>
+      <w:proofErr w:type="spellStart"/>
+      <w:proofErr w:type="gramStart"/>
+      <w:r>
+        <w:rPr>
+          <w:rFonts w:ascii="Times New Roman" w:hAnsi="Times New Roman" w:cs="Times New Roman"/>
+          <w:sz w:val="24"/>
+          <w:szCs w:val="24"/>
+        </w:rPr>
+        <w:t>echo</w:t>
+      </w:r>
+      <w:proofErr w:type="spellEnd"/>
+      <w:proofErr w:type="gramEnd"/>
+      <w:r>
+        <w:rPr>
+          <w:rFonts w:ascii="Times New Roman" w:hAnsi="Times New Roman" w:cs="Times New Roman"/>
+          <w:sz w:val="24"/>
+          <w:szCs w:val="24"/>
+        </w:rPr>
+        <w:t>: Printa na tela tudo o que for escrito a seguir</w:t>
       </w:r>
     </w:p>
     <w:p>
@@ -252,7 +298,27 @@
           <w:sz w:val="24"/>
           <w:szCs w:val="24"/>
         </w:rPr>
-        <w:t xml:space="preserve">- dir: </w:t>
+        <w:t xml:space="preserve">- </w:t>
+      </w:r>
+      <w:proofErr w:type="spellStart"/>
+      <w:proofErr w:type="gramStart"/>
+      <w:r>
+        <w:rPr>
+          <w:rFonts w:ascii="Times New Roman" w:hAnsi="Times New Roman" w:cs="Times New Roman"/>
+          <w:sz w:val="24"/>
+          <w:szCs w:val="24"/>
+        </w:rPr>
+        <w:t>dir</w:t>
+      </w:r>
+      <w:proofErr w:type="spellEnd"/>
+      <w:proofErr w:type="gramEnd"/>
+      <w:r>
+        <w:rPr>
+          <w:rFonts w:ascii="Times New Roman" w:hAnsi="Times New Roman" w:cs="Times New Roman"/>
+          <w:sz w:val="24"/>
+          <w:szCs w:val="24"/>
+        </w:rPr>
+        <w:t xml:space="preserve">: </w:t>
       </w:r>
       <w:r>
         <w:rPr>
@@ -352,7 +418,25 @@
           <w:szCs w:val="24"/>
         </w:rPr>
         <w:tab/>
-        <w:t>- S: size.</w:t>
+        <w:t xml:space="preserve">- S: </w:t>
+      </w:r>
+      <w:proofErr w:type="spellStart"/>
+      <w:r>
+        <w:rPr>
+          <w:rFonts w:ascii="Times New Roman" w:hAnsi="Times New Roman" w:cs="Times New Roman"/>
+          <w:sz w:val="24"/>
+          <w:szCs w:val="24"/>
+        </w:rPr>
+        <w:t>size</w:t>
+      </w:r>
+      <w:proofErr w:type="spellEnd"/>
+      <w:r>
+        <w:rPr>
+          <w:rFonts w:ascii="Times New Roman" w:hAnsi="Times New Roman" w:cs="Times New Roman"/>
+          <w:sz w:val="24"/>
+          <w:szCs w:val="24"/>
+        </w:rPr>
+        <w:t>.</w:t>
       </w:r>
     </w:p>
     <w:p>
@@ -445,7 +529,45 @@
           <w:sz w:val="24"/>
           <w:szCs w:val="24"/>
         </w:rPr>
-        <w:t xml:space="preserve">- cd (change diretor) + nome da pasta: </w:t>
+        <w:t xml:space="preserve">- </w:t>
+      </w:r>
+      <w:proofErr w:type="spellStart"/>
+      <w:proofErr w:type="gramStart"/>
+      <w:r>
+        <w:rPr>
+          <w:rFonts w:ascii="Times New Roman" w:hAnsi="Times New Roman" w:cs="Times New Roman"/>
+          <w:sz w:val="24"/>
+          <w:szCs w:val="24"/>
+        </w:rPr>
+        <w:t>cd</w:t>
+      </w:r>
+      <w:proofErr w:type="spellEnd"/>
+      <w:proofErr w:type="gramEnd"/>
+      <w:r>
+        <w:rPr>
+          <w:rFonts w:ascii="Times New Roman" w:hAnsi="Times New Roman" w:cs="Times New Roman"/>
+          <w:sz w:val="24"/>
+          <w:szCs w:val="24"/>
+        </w:rPr>
+        <w:t xml:space="preserve"> (</w:t>
+      </w:r>
+      <w:proofErr w:type="spellStart"/>
+      <w:r>
+        <w:rPr>
+          <w:rFonts w:ascii="Times New Roman" w:hAnsi="Times New Roman" w:cs="Times New Roman"/>
+          <w:sz w:val="24"/>
+          <w:szCs w:val="24"/>
+        </w:rPr>
+        <w:t>change</w:t>
+      </w:r>
+      <w:proofErr w:type="spellEnd"/>
+      <w:r>
+        <w:rPr>
+          <w:rFonts w:ascii="Times New Roman" w:hAnsi="Times New Roman" w:cs="Times New Roman"/>
+          <w:sz w:val="24"/>
+          <w:szCs w:val="24"/>
+        </w:rPr>
+        <w:t xml:space="preserve"> diretor) + nome da pasta: </w:t>
       </w:r>
       <w:r>
         <w:rPr>
@@ -481,7 +603,43 @@
           <w:szCs w:val="24"/>
         </w:rPr>
         <w:tab/>
-        <w:t>- cd + ..: Volta para diretório anterior;</w:t>
+        <w:t xml:space="preserve">- </w:t>
+      </w:r>
+      <w:proofErr w:type="spellStart"/>
+      <w:r>
+        <w:rPr>
+          <w:rFonts w:ascii="Times New Roman" w:hAnsi="Times New Roman" w:cs="Times New Roman"/>
+          <w:sz w:val="24"/>
+          <w:szCs w:val="24"/>
+        </w:rPr>
+        <w:t>cd</w:t>
+      </w:r>
+      <w:proofErr w:type="spellEnd"/>
+      <w:r>
+        <w:rPr>
+          <w:rFonts w:ascii="Times New Roman" w:hAnsi="Times New Roman" w:cs="Times New Roman"/>
+          <w:sz w:val="24"/>
+          <w:szCs w:val="24"/>
+        </w:rPr>
+        <w:t xml:space="preserve"> +</w:t>
+      </w:r>
+      <w:proofErr w:type="gramStart"/>
+      <w:r>
+        <w:rPr>
+          <w:rFonts w:ascii="Times New Roman" w:hAnsi="Times New Roman" w:cs="Times New Roman"/>
+          <w:sz w:val="24"/>
+          <w:szCs w:val="24"/>
+        </w:rPr>
+        <w:t xml:space="preserve"> ..</w:t>
+      </w:r>
+      <w:proofErr w:type="gramEnd"/>
+      <w:r>
+        <w:rPr>
+          <w:rFonts w:ascii="Times New Roman" w:hAnsi="Times New Roman" w:cs="Times New Roman"/>
+          <w:sz w:val="24"/>
+          <w:szCs w:val="24"/>
+        </w:rPr>
+        <w:t>: Volta para diretório anterior;</w:t>
       </w:r>
     </w:p>
     <w:p>
@@ -501,26 +659,84 @@
           <w:szCs w:val="24"/>
         </w:rPr>
         <w:tab/>
-        <w:t>- cd + /: Volta para a raiz.</w:t>
-      </w:r>
-    </w:p>
-    <w:p>
-      <w:pPr>
-        <w:spacing w:line="360" w:lineRule="auto"/>
-        <w:jc w:val="both"/>
-        <w:rPr>
-          <w:rFonts w:ascii="Times New Roman" w:hAnsi="Times New Roman" w:cs="Times New Roman"/>
-          <w:sz w:val="24"/>
-          <w:szCs w:val="24"/>
-        </w:rPr>
-      </w:pPr>
-      <w:r>
-        <w:rPr>
-          <w:rFonts w:ascii="Times New Roman" w:hAnsi="Times New Roman" w:cs="Times New Roman"/>
-          <w:sz w:val="24"/>
-          <w:szCs w:val="24"/>
-        </w:rPr>
-        <w:t>- mkdir + nome_pasta: Cria um diretório</w:t>
+        <w:t xml:space="preserve">- </w:t>
+      </w:r>
+      <w:proofErr w:type="spellStart"/>
+      <w:proofErr w:type="gramStart"/>
+      <w:r>
+        <w:rPr>
+          <w:rFonts w:ascii="Times New Roman" w:hAnsi="Times New Roman" w:cs="Times New Roman"/>
+          <w:sz w:val="24"/>
+          <w:szCs w:val="24"/>
+        </w:rPr>
+        <w:t>cd</w:t>
+      </w:r>
+      <w:proofErr w:type="spellEnd"/>
+      <w:proofErr w:type="gramEnd"/>
+      <w:r>
+        <w:rPr>
+          <w:rFonts w:ascii="Times New Roman" w:hAnsi="Times New Roman" w:cs="Times New Roman"/>
+          <w:sz w:val="24"/>
+          <w:szCs w:val="24"/>
+        </w:rPr>
+        <w:t xml:space="preserve"> + /: Volta para a raiz.</w:t>
+      </w:r>
+    </w:p>
+    <w:p>
+      <w:pPr>
+        <w:spacing w:line="360" w:lineRule="auto"/>
+        <w:jc w:val="both"/>
+        <w:rPr>
+          <w:rFonts w:ascii="Times New Roman" w:hAnsi="Times New Roman" w:cs="Times New Roman"/>
+          <w:sz w:val="24"/>
+          <w:szCs w:val="24"/>
+        </w:rPr>
+      </w:pPr>
+      <w:r>
+        <w:rPr>
+          <w:rFonts w:ascii="Times New Roman" w:hAnsi="Times New Roman" w:cs="Times New Roman"/>
+          <w:sz w:val="24"/>
+          <w:szCs w:val="24"/>
+        </w:rPr>
+        <w:t xml:space="preserve">- </w:t>
+      </w:r>
+      <w:proofErr w:type="spellStart"/>
+      <w:proofErr w:type="gramStart"/>
+      <w:r>
+        <w:rPr>
+          <w:rFonts w:ascii="Times New Roman" w:hAnsi="Times New Roman" w:cs="Times New Roman"/>
+          <w:sz w:val="24"/>
+          <w:szCs w:val="24"/>
+        </w:rPr>
+        <w:t>mkdir</w:t>
+      </w:r>
+      <w:proofErr w:type="spellEnd"/>
+      <w:proofErr w:type="gramEnd"/>
+      <w:r>
+        <w:rPr>
+          <w:rFonts w:ascii="Times New Roman" w:hAnsi="Times New Roman" w:cs="Times New Roman"/>
+          <w:sz w:val="24"/>
+          <w:szCs w:val="24"/>
+        </w:rPr>
+        <w:t xml:space="preserve"> + </w:t>
+      </w:r>
+      <w:proofErr w:type="spellStart"/>
+      <w:r>
+        <w:rPr>
+          <w:rFonts w:ascii="Times New Roman" w:hAnsi="Times New Roman" w:cs="Times New Roman"/>
+          <w:sz w:val="24"/>
+          <w:szCs w:val="24"/>
+        </w:rPr>
+        <w:t>nome_pasta</w:t>
+      </w:r>
+      <w:proofErr w:type="spellEnd"/>
+      <w:r>
+        <w:rPr>
+          <w:rFonts w:ascii="Times New Roman" w:hAnsi="Times New Roman" w:cs="Times New Roman"/>
+          <w:sz w:val="24"/>
+          <w:szCs w:val="24"/>
+        </w:rPr>
+        <w:t>: Cria um diretório</w:t>
       </w:r>
       <w:r>
         <w:rPr>
@@ -548,7 +764,25 @@
           <w:szCs w:val="24"/>
         </w:rPr>
         <w:lastRenderedPageBreak/>
-        <w:t xml:space="preserve">- move + nome do que vai ser movido + para onde será movido: </w:t>
+        <w:t xml:space="preserve">- </w:t>
+      </w:r>
+      <w:proofErr w:type="gramStart"/>
+      <w:r>
+        <w:rPr>
+          <w:rFonts w:ascii="Times New Roman" w:hAnsi="Times New Roman" w:cs="Times New Roman"/>
+          <w:sz w:val="24"/>
+          <w:szCs w:val="24"/>
+        </w:rPr>
+        <w:t>move</w:t>
+      </w:r>
+      <w:proofErr w:type="gramEnd"/>
+      <w:r>
+        <w:rPr>
+          <w:rFonts w:ascii="Times New Roman" w:hAnsi="Times New Roman" w:cs="Times New Roman"/>
+          <w:sz w:val="24"/>
+          <w:szCs w:val="24"/>
+        </w:rPr>
+        <w:t xml:space="preserve"> + nome do que vai ser movido + para onde será movido: </w:t>
       </w:r>
       <w:r>
         <w:rPr>
@@ -618,45 +852,121 @@
           <w:sz w:val="24"/>
           <w:szCs w:val="24"/>
         </w:rPr>
-        <w:t>- type: Lê o que tá dentro de arquivos txt.</w:t>
-      </w:r>
-    </w:p>
-    <w:p>
-      <w:pPr>
-        <w:spacing w:line="360" w:lineRule="auto"/>
-        <w:jc w:val="both"/>
-        <w:rPr>
-          <w:rFonts w:ascii="Times New Roman" w:hAnsi="Times New Roman" w:cs="Times New Roman"/>
-          <w:sz w:val="24"/>
-          <w:szCs w:val="24"/>
-        </w:rPr>
-      </w:pPr>
-      <w:r>
-        <w:rPr>
-          <w:rFonts w:ascii="Times New Roman" w:hAnsi="Times New Roman" w:cs="Times New Roman"/>
-          <w:sz w:val="24"/>
-          <w:szCs w:val="24"/>
-        </w:rPr>
-        <w:t>- copy: Copia o item que quiser. Sempre lembrar de colocar a extensão que quer que a cópia tenha.</w:t>
-      </w:r>
-    </w:p>
-    <w:p>
-      <w:pPr>
-        <w:spacing w:line="360" w:lineRule="auto"/>
-        <w:jc w:val="both"/>
-        <w:rPr>
-          <w:rFonts w:ascii="Times New Roman" w:hAnsi="Times New Roman" w:cs="Times New Roman"/>
-          <w:sz w:val="24"/>
-          <w:szCs w:val="24"/>
-        </w:rPr>
-      </w:pPr>
-      <w:r>
-        <w:rPr>
-          <w:rFonts w:ascii="Times New Roman" w:hAnsi="Times New Roman" w:cs="Times New Roman"/>
-          <w:sz w:val="24"/>
-          <w:szCs w:val="24"/>
-        </w:rPr>
-        <w:t>- rename: renomeia o item.</w:t>
+        <w:t xml:space="preserve">- </w:t>
+      </w:r>
+      <w:proofErr w:type="gramStart"/>
+      <w:r>
+        <w:rPr>
+          <w:rFonts w:ascii="Times New Roman" w:hAnsi="Times New Roman" w:cs="Times New Roman"/>
+          <w:sz w:val="24"/>
+          <w:szCs w:val="24"/>
+        </w:rPr>
+        <w:t>type</w:t>
+      </w:r>
+      <w:proofErr w:type="gramEnd"/>
+      <w:r>
+        <w:rPr>
+          <w:rFonts w:ascii="Times New Roman" w:hAnsi="Times New Roman" w:cs="Times New Roman"/>
+          <w:sz w:val="24"/>
+          <w:szCs w:val="24"/>
+        </w:rPr>
+        <w:t xml:space="preserve">: Lê o que tá dentro de arquivos </w:t>
+      </w:r>
+      <w:proofErr w:type="spellStart"/>
+      <w:r>
+        <w:rPr>
+          <w:rFonts w:ascii="Times New Roman" w:hAnsi="Times New Roman" w:cs="Times New Roman"/>
+          <w:sz w:val="24"/>
+          <w:szCs w:val="24"/>
+        </w:rPr>
+        <w:t>txt</w:t>
+      </w:r>
+      <w:proofErr w:type="spellEnd"/>
+      <w:r>
+        <w:rPr>
+          <w:rFonts w:ascii="Times New Roman" w:hAnsi="Times New Roman" w:cs="Times New Roman"/>
+          <w:sz w:val="24"/>
+          <w:szCs w:val="24"/>
+        </w:rPr>
+        <w:t>.</w:t>
+      </w:r>
+    </w:p>
+    <w:p>
+      <w:pPr>
+        <w:spacing w:line="360" w:lineRule="auto"/>
+        <w:jc w:val="both"/>
+        <w:rPr>
+          <w:rFonts w:ascii="Times New Roman" w:hAnsi="Times New Roman" w:cs="Times New Roman"/>
+          <w:sz w:val="24"/>
+          <w:szCs w:val="24"/>
+        </w:rPr>
+      </w:pPr>
+      <w:r>
+        <w:rPr>
+          <w:rFonts w:ascii="Times New Roman" w:hAnsi="Times New Roman" w:cs="Times New Roman"/>
+          <w:sz w:val="24"/>
+          <w:szCs w:val="24"/>
+        </w:rPr>
+        <w:t xml:space="preserve">- </w:t>
+      </w:r>
+      <w:proofErr w:type="spellStart"/>
+      <w:proofErr w:type="gramStart"/>
+      <w:r>
+        <w:rPr>
+          <w:rFonts w:ascii="Times New Roman" w:hAnsi="Times New Roman" w:cs="Times New Roman"/>
+          <w:sz w:val="24"/>
+          <w:szCs w:val="24"/>
+        </w:rPr>
+        <w:t>copy</w:t>
+      </w:r>
+      <w:proofErr w:type="spellEnd"/>
+      <w:proofErr w:type="gramEnd"/>
+      <w:r>
+        <w:rPr>
+          <w:rFonts w:ascii="Times New Roman" w:hAnsi="Times New Roman" w:cs="Times New Roman"/>
+          <w:sz w:val="24"/>
+          <w:szCs w:val="24"/>
+        </w:rPr>
+        <w:t>: Copia o item que quiser. Sempre lembrar de colocar a extensão que quer que a cópia tenha.</w:t>
+      </w:r>
+    </w:p>
+    <w:p>
+      <w:pPr>
+        <w:spacing w:line="360" w:lineRule="auto"/>
+        <w:jc w:val="both"/>
+        <w:rPr>
+          <w:rFonts w:ascii="Times New Roman" w:hAnsi="Times New Roman" w:cs="Times New Roman"/>
+          <w:sz w:val="24"/>
+          <w:szCs w:val="24"/>
+        </w:rPr>
+      </w:pPr>
+      <w:r>
+        <w:rPr>
+          <w:rFonts w:ascii="Times New Roman" w:hAnsi="Times New Roman" w:cs="Times New Roman"/>
+          <w:sz w:val="24"/>
+          <w:szCs w:val="24"/>
+        </w:rPr>
+        <w:t xml:space="preserve">- </w:t>
+      </w:r>
+      <w:proofErr w:type="spellStart"/>
+      <w:proofErr w:type="gramStart"/>
+      <w:r>
+        <w:rPr>
+          <w:rFonts w:ascii="Times New Roman" w:hAnsi="Times New Roman" w:cs="Times New Roman"/>
+          <w:sz w:val="24"/>
+          <w:szCs w:val="24"/>
+        </w:rPr>
+        <w:t>rename</w:t>
+      </w:r>
+      <w:proofErr w:type="spellEnd"/>
+      <w:proofErr w:type="gramEnd"/>
+      <w:r>
+        <w:rPr>
+          <w:rFonts w:ascii="Times New Roman" w:hAnsi="Times New Roman" w:cs="Times New Roman"/>
+          <w:sz w:val="24"/>
+          <w:szCs w:val="24"/>
+        </w:rPr>
+        <w:t>: renomeia o item.</w:t>
       </w:r>
       <w:r>
         <w:rPr>
@@ -683,64 +993,140 @@
           <w:sz w:val="24"/>
           <w:szCs w:val="24"/>
         </w:rPr>
-        <w:t>- del + nome arquivo: deleta arquivo.</w:t>
-      </w:r>
-    </w:p>
-    <w:p>
-      <w:pPr>
-        <w:spacing w:line="360" w:lineRule="auto"/>
-        <w:jc w:val="both"/>
-        <w:rPr>
-          <w:rFonts w:ascii="Times New Roman" w:hAnsi="Times New Roman" w:cs="Times New Roman"/>
-          <w:sz w:val="24"/>
-          <w:szCs w:val="24"/>
-        </w:rPr>
-      </w:pPr>
-      <w:r>
-        <w:rPr>
-          <w:rFonts w:ascii="Times New Roman" w:hAnsi="Times New Roman" w:cs="Times New Roman"/>
-          <w:sz w:val="24"/>
-          <w:szCs w:val="24"/>
-        </w:rPr>
-        <w:t>- Tab: completa os nomes dos comandos ou arquivos que tenhamos começado a digitar. Pode apertar várias vezes até aparecer o que está procurando.</w:t>
-      </w:r>
-    </w:p>
-    <w:p>
-      <w:pPr>
-        <w:spacing w:line="360" w:lineRule="auto"/>
-        <w:jc w:val="both"/>
-        <w:rPr>
-          <w:rFonts w:ascii="Times New Roman" w:hAnsi="Times New Roman" w:cs="Times New Roman"/>
-          <w:sz w:val="24"/>
-          <w:szCs w:val="24"/>
-        </w:rPr>
-      </w:pPr>
-      <w:r>
-        <w:rPr>
-          <w:rFonts w:ascii="Times New Roman" w:hAnsi="Times New Roman" w:cs="Times New Roman"/>
-          <w:sz w:val="24"/>
-          <w:szCs w:val="24"/>
-        </w:rPr>
-        <w:t>- cls: limpa a tela do prompt.</w:t>
-      </w:r>
-    </w:p>
-    <w:p>
-      <w:pPr>
-        <w:spacing w:line="360" w:lineRule="auto"/>
-        <w:jc w:val="both"/>
-        <w:rPr>
-          <w:rFonts w:ascii="Times New Roman" w:hAnsi="Times New Roman" w:cs="Times New Roman"/>
-          <w:sz w:val="24"/>
-          <w:szCs w:val="24"/>
-        </w:rPr>
-      </w:pPr>
-      <w:r>
-        <w:rPr>
-          <w:rFonts w:ascii="Times New Roman" w:hAnsi="Times New Roman" w:cs="Times New Roman"/>
-          <w:sz w:val="24"/>
-          <w:szCs w:val="24"/>
-        </w:rPr>
-        <w:t xml:space="preserve">- help ou help + nome do comando: </w:t>
+        <w:t xml:space="preserve">- </w:t>
+      </w:r>
+      <w:proofErr w:type="spellStart"/>
+      <w:proofErr w:type="gramStart"/>
+      <w:r>
+        <w:rPr>
+          <w:rFonts w:ascii="Times New Roman" w:hAnsi="Times New Roman" w:cs="Times New Roman"/>
+          <w:sz w:val="24"/>
+          <w:szCs w:val="24"/>
+        </w:rPr>
+        <w:t>del</w:t>
+      </w:r>
+      <w:proofErr w:type="spellEnd"/>
+      <w:proofErr w:type="gramEnd"/>
+      <w:r>
+        <w:rPr>
+          <w:rFonts w:ascii="Times New Roman" w:hAnsi="Times New Roman" w:cs="Times New Roman"/>
+          <w:sz w:val="24"/>
+          <w:szCs w:val="24"/>
+        </w:rPr>
+        <w:t xml:space="preserve"> + nome arquivo: deleta arquivo.</w:t>
+      </w:r>
+    </w:p>
+    <w:p>
+      <w:pPr>
+        <w:spacing w:line="360" w:lineRule="auto"/>
+        <w:jc w:val="both"/>
+        <w:rPr>
+          <w:rFonts w:ascii="Times New Roman" w:hAnsi="Times New Roman" w:cs="Times New Roman"/>
+          <w:sz w:val="24"/>
+          <w:szCs w:val="24"/>
+        </w:rPr>
+      </w:pPr>
+      <w:r>
+        <w:rPr>
+          <w:rFonts w:ascii="Times New Roman" w:hAnsi="Times New Roman" w:cs="Times New Roman"/>
+          <w:sz w:val="24"/>
+          <w:szCs w:val="24"/>
+        </w:rPr>
+        <w:t xml:space="preserve">- </w:t>
+      </w:r>
+      <w:proofErr w:type="spellStart"/>
+      <w:r>
+        <w:rPr>
+          <w:rFonts w:ascii="Times New Roman" w:hAnsi="Times New Roman" w:cs="Times New Roman"/>
+          <w:sz w:val="24"/>
+          <w:szCs w:val="24"/>
+        </w:rPr>
+        <w:t>Tab</w:t>
+      </w:r>
+      <w:proofErr w:type="spellEnd"/>
+      <w:r>
+        <w:rPr>
+          <w:rFonts w:ascii="Times New Roman" w:hAnsi="Times New Roman" w:cs="Times New Roman"/>
+          <w:sz w:val="24"/>
+          <w:szCs w:val="24"/>
+        </w:rPr>
+        <w:t>: completa os nomes dos comandos ou arquivos que tenhamos começado a digitar. Pode apertar várias vezes até aparecer o que está procurando.</w:t>
+      </w:r>
+    </w:p>
+    <w:p>
+      <w:pPr>
+        <w:spacing w:line="360" w:lineRule="auto"/>
+        <w:jc w:val="both"/>
+        <w:rPr>
+          <w:rFonts w:ascii="Times New Roman" w:hAnsi="Times New Roman" w:cs="Times New Roman"/>
+          <w:sz w:val="24"/>
+          <w:szCs w:val="24"/>
+        </w:rPr>
+      </w:pPr>
+      <w:r>
+        <w:rPr>
+          <w:rFonts w:ascii="Times New Roman" w:hAnsi="Times New Roman" w:cs="Times New Roman"/>
+          <w:sz w:val="24"/>
+          <w:szCs w:val="24"/>
+        </w:rPr>
+        <w:t xml:space="preserve">- </w:t>
+      </w:r>
+      <w:proofErr w:type="spellStart"/>
+      <w:proofErr w:type="gramStart"/>
+      <w:r>
+        <w:rPr>
+          <w:rFonts w:ascii="Times New Roman" w:hAnsi="Times New Roman" w:cs="Times New Roman"/>
+          <w:sz w:val="24"/>
+          <w:szCs w:val="24"/>
+        </w:rPr>
+        <w:t>cls</w:t>
+      </w:r>
+      <w:proofErr w:type="spellEnd"/>
+      <w:proofErr w:type="gramEnd"/>
+      <w:r>
+        <w:rPr>
+          <w:rFonts w:ascii="Times New Roman" w:hAnsi="Times New Roman" w:cs="Times New Roman"/>
+          <w:sz w:val="24"/>
+          <w:szCs w:val="24"/>
+        </w:rPr>
+        <w:t>: limpa a tela do prompt.</w:t>
+      </w:r>
+    </w:p>
+    <w:p>
+      <w:pPr>
+        <w:spacing w:line="360" w:lineRule="auto"/>
+        <w:jc w:val="both"/>
+        <w:rPr>
+          <w:rFonts w:ascii="Times New Roman" w:hAnsi="Times New Roman" w:cs="Times New Roman"/>
+          <w:sz w:val="24"/>
+          <w:szCs w:val="24"/>
+        </w:rPr>
+      </w:pPr>
+      <w:r>
+        <w:rPr>
+          <w:rFonts w:ascii="Times New Roman" w:hAnsi="Times New Roman" w:cs="Times New Roman"/>
+          <w:sz w:val="24"/>
+          <w:szCs w:val="24"/>
+        </w:rPr>
+        <w:t xml:space="preserve">- </w:t>
+      </w:r>
+      <w:proofErr w:type="gramStart"/>
+      <w:r>
+        <w:rPr>
+          <w:rFonts w:ascii="Times New Roman" w:hAnsi="Times New Roman" w:cs="Times New Roman"/>
+          <w:sz w:val="24"/>
+          <w:szCs w:val="24"/>
+        </w:rPr>
+        <w:t>help ou help</w:t>
+      </w:r>
+      <w:proofErr w:type="gramEnd"/>
+      <w:r>
+        <w:rPr>
+          <w:rFonts w:ascii="Times New Roman" w:hAnsi="Times New Roman" w:cs="Times New Roman"/>
+          <w:sz w:val="24"/>
+          <w:szCs w:val="24"/>
+        </w:rPr>
+        <w:t xml:space="preserve"> + nome do comando: </w:t>
       </w:r>
       <w:r>
         <w:rPr>
@@ -917,6 +1303,8 @@
         </w:rPr>
         <w:t>Digamos que primeiro criamos um novo arquivo de texto com o nosso conhecido comando </w:t>
       </w:r>
+      <w:proofErr w:type="spellStart"/>
+      <w:proofErr w:type="gramStart"/>
       <w:r>
         <w:rPr>
           <w:rFonts w:ascii="Courier New" w:eastAsia="Times New Roman" w:hAnsi="Courier New" w:cs="Courier New"/>
@@ -927,6 +1315,7 @@
         </w:rPr>
         <w:t>echo</w:t>
       </w:r>
+      <w:proofErr w:type="spellEnd"/>
       <w:r>
         <w:rPr>
           <w:rFonts w:ascii="Times New Roman" w:eastAsia="Times New Roman" w:hAnsi="Times New Roman" w:cs="Times New Roman"/>
@@ -935,6 +1324,7 @@
         </w:rPr>
         <w:t> :</w:t>
       </w:r>
+      <w:proofErr w:type="gramEnd"/>
     </w:p>
     <w:p>
       <w:pPr>
@@ -947,6 +1337,7 @@
           <w:szCs w:val="24"/>
         </w:rPr>
       </w:pPr>
+      <w:proofErr w:type="spellStart"/>
       <w:r>
         <w:rPr>
           <w:rFonts w:ascii="Courier New" w:eastAsia="Times New Roman" w:hAnsi="Courier New" w:cs="Courier New"/>
@@ -955,28 +1346,9 @@
           <w:szCs w:val="20"/>
           <w:shd w:val="clear" w:color="auto" w:fill="F0F3F5"/>
         </w:rPr>
-        <w:t>echo Ola mundo &gt; arquivo.txt</w:t>
-      </w:r>
-    </w:p>
-    <w:p>
-      <w:pPr>
-        <w:spacing w:after="0" w:line="360" w:lineRule="auto"/>
-        <w:ind w:left="705"/>
-        <w:jc w:val="both"/>
-        <w:rPr>
-          <w:rFonts w:ascii="Times New Roman" w:eastAsia="Times New Roman" w:hAnsi="Times New Roman" w:cs="Times New Roman"/>
-          <w:sz w:val="24"/>
-          <w:szCs w:val="24"/>
-        </w:rPr>
-      </w:pPr>
-      <w:r>
-        <w:rPr>
-          <w:rFonts w:ascii="Times New Roman" w:eastAsia="Times New Roman" w:hAnsi="Times New Roman" w:cs="Times New Roman"/>
-          <w:sz w:val="24"/>
-          <w:szCs w:val="24"/>
-        </w:rPr>
-        <w:t>Ao abrirmos nosso </w:t>
-      </w:r>
+        <w:t>echo</w:t>
+      </w:r>
+      <w:proofErr w:type="spellEnd"/>
       <w:r>
         <w:rPr>
           <w:rFonts w:ascii="Courier New" w:eastAsia="Times New Roman" w:hAnsi="Courier New" w:cs="Courier New"/>
@@ -985,6 +1357,59 @@
           <w:szCs w:val="20"/>
           <w:shd w:val="clear" w:color="auto" w:fill="F0F3F5"/>
         </w:rPr>
+        <w:t xml:space="preserve"> </w:t>
+      </w:r>
+      <w:proofErr w:type="spellStart"/>
+      <w:r>
+        <w:rPr>
+          <w:rFonts w:ascii="Courier New" w:eastAsia="Times New Roman" w:hAnsi="Courier New" w:cs="Courier New"/>
+          <w:color w:val="3D464D"/>
+          <w:sz w:val="20"/>
+          <w:szCs w:val="20"/>
+          <w:shd w:val="clear" w:color="auto" w:fill="F0F3F5"/>
+        </w:rPr>
+        <w:t>Ola</w:t>
+      </w:r>
+      <w:proofErr w:type="spellEnd"/>
+      <w:r>
+        <w:rPr>
+          <w:rFonts w:ascii="Courier New" w:eastAsia="Times New Roman" w:hAnsi="Courier New" w:cs="Courier New"/>
+          <w:color w:val="3D464D"/>
+          <w:sz w:val="20"/>
+          <w:szCs w:val="20"/>
+          <w:shd w:val="clear" w:color="auto" w:fill="F0F3F5"/>
+        </w:rPr>
+        <w:t xml:space="preserve"> mundo &gt; arquivo.txt</w:t>
+      </w:r>
+    </w:p>
+    <w:p>
+      <w:pPr>
+        <w:spacing w:after="0" w:line="360" w:lineRule="auto"/>
+        <w:ind w:left="705"/>
+        <w:jc w:val="both"/>
+        <w:rPr>
+          <w:rFonts w:ascii="Times New Roman" w:eastAsia="Times New Roman" w:hAnsi="Times New Roman" w:cs="Times New Roman"/>
+          <w:sz w:val="24"/>
+          <w:szCs w:val="24"/>
+        </w:rPr>
+      </w:pPr>
+      <w:r>
+        <w:rPr>
+          <w:rFonts w:ascii="Times New Roman" w:eastAsia="Times New Roman" w:hAnsi="Times New Roman" w:cs="Times New Roman"/>
+          <w:sz w:val="24"/>
+          <w:szCs w:val="24"/>
+        </w:rPr>
+        <w:t>Ao abrirmos nosso </w:t>
+      </w:r>
+      <w:proofErr w:type="gramStart"/>
+      <w:r>
+        <w:rPr>
+          <w:rFonts w:ascii="Courier New" w:eastAsia="Times New Roman" w:hAnsi="Courier New" w:cs="Courier New"/>
+          <w:color w:val="3D464D"/>
+          <w:sz w:val="20"/>
+          <w:szCs w:val="20"/>
+          <w:shd w:val="clear" w:color="auto" w:fill="F0F3F5"/>
+        </w:rPr>
         <w:t>arquivo.txt</w:t>
       </w:r>
       <w:r>
@@ -993,7 +1418,16 @@
           <w:sz w:val="24"/>
           <w:szCs w:val="24"/>
         </w:rPr>
-        <w:t> , vemos o texto que esperávamos:</w:t>
+        <w:t> ,</w:t>
+      </w:r>
+      <w:proofErr w:type="gramEnd"/>
+      <w:r>
+        <w:rPr>
+          <w:rFonts w:ascii="Times New Roman" w:eastAsia="Times New Roman" w:hAnsi="Times New Roman" w:cs="Times New Roman"/>
+          <w:sz w:val="24"/>
+          <w:szCs w:val="24"/>
+        </w:rPr>
+        <w:t xml:space="preserve"> vemos o texto que esperávamos:</w:t>
       </w:r>
     </w:p>
     <w:p>
@@ -1091,6 +1525,7 @@
           <w:szCs w:val="20"/>
         </w:rPr>
       </w:pPr>
+      <w:proofErr w:type="spellStart"/>
       <w:r>
         <w:rPr>
           <w:rFonts w:ascii="Courier New" w:eastAsia="Times New Roman" w:hAnsi="Courier New" w:cs="Courier New"/>
@@ -1100,6 +1535,7 @@
         </w:rPr>
         <w:t>Ola</w:t>
       </w:r>
+      <w:proofErr w:type="spellEnd"/>
       <w:r>
         <w:rPr>
           <w:rFonts w:ascii="Courier New" w:eastAsia="Times New Roman" w:hAnsi="Courier New" w:cs="Courier New"/>
@@ -1109,6 +1545,7 @@
         </w:rPr>
         <w:t xml:space="preserve"> </w:t>
       </w:r>
+      <w:proofErr w:type="spellStart"/>
       <w:r>
         <w:rPr>
           <w:rFonts w:ascii="Courier New" w:eastAsia="Times New Roman" w:hAnsi="Courier New" w:cs="Courier New"/>
@@ -1125,7 +1562,17 @@
           <w:sz w:val="20"/>
           <w:szCs w:val="20"/>
         </w:rPr>
-        <w:t>COPIAR CÓDIGO</w:t>
+        <w:t>COPIAR</w:t>
+      </w:r>
+      <w:proofErr w:type="spellEnd"/>
+      <w:r>
+        <w:rPr>
+          <w:rFonts w:ascii="Consolas" w:eastAsia="Times New Roman" w:hAnsi="Consolas" w:cs="Courier New"/>
+          <w:color w:val="3D464D"/>
+          <w:sz w:val="20"/>
+          <w:szCs w:val="20"/>
+        </w:rPr>
+        <w:t xml:space="preserve"> CÓDIGO</w:t>
       </w:r>
     </w:p>
     <w:p>
@@ -1145,7 +1592,25 @@
           <w:sz w:val="24"/>
           <w:szCs w:val="24"/>
         </w:rPr>
-        <w:t>Porém se agora desejarmos adicionar um novo texto abaixo de "Ola Mundo"? Utilizamos o '&gt;&gt;'!</w:t>
+        <w:t>Porém se agora desejarmos adicionar um novo texto abaixo de "</w:t>
+      </w:r>
+      <w:proofErr w:type="spellStart"/>
+      <w:r>
+        <w:rPr>
+          <w:rFonts w:ascii="Times New Roman" w:eastAsia="Times New Roman" w:hAnsi="Times New Roman" w:cs="Times New Roman"/>
+          <w:sz w:val="24"/>
+          <w:szCs w:val="24"/>
+        </w:rPr>
+        <w:t>Ola</w:t>
+      </w:r>
+      <w:proofErr w:type="spellEnd"/>
+      <w:r>
+        <w:rPr>
+          <w:rFonts w:ascii="Times New Roman" w:eastAsia="Times New Roman" w:hAnsi="Times New Roman" w:cs="Times New Roman"/>
+          <w:sz w:val="24"/>
+          <w:szCs w:val="24"/>
+        </w:rPr>
+        <w:t xml:space="preserve"> Mundo"? Utilizamos o '&gt;&gt;'!</w:t>
       </w:r>
     </w:p>
     <w:p>
@@ -1179,6 +1644,7 @@
           <w:szCs w:val="24"/>
         </w:rPr>
       </w:pPr>
+      <w:proofErr w:type="spellStart"/>
       <w:r>
         <w:rPr>
           <w:rFonts w:ascii="Courier New" w:eastAsia="Times New Roman" w:hAnsi="Courier New" w:cs="Courier New"/>
@@ -1187,7 +1653,18 @@
           <w:szCs w:val="20"/>
           <w:shd w:val="clear" w:color="auto" w:fill="F0F3F5"/>
         </w:rPr>
-        <w:t>echo Novos dados! &gt;&gt; arquivo.txt</w:t>
+        <w:t>echo</w:t>
+      </w:r>
+      <w:proofErr w:type="spellEnd"/>
+      <w:r>
+        <w:rPr>
+          <w:rFonts w:ascii="Courier New" w:eastAsia="Times New Roman" w:hAnsi="Courier New" w:cs="Courier New"/>
+          <w:color w:val="3D464D"/>
+          <w:sz w:val="20"/>
+          <w:szCs w:val="20"/>
+          <w:shd w:val="clear" w:color="auto" w:fill="F0F3F5"/>
+        </w:rPr>
+        <w:t xml:space="preserve"> Novos dados! &gt;&gt; arquivo.txt</w:t>
       </w:r>
     </w:p>
     <w:p>
@@ -1322,6 +1799,7 @@
           <w:szCs w:val="27"/>
         </w:rPr>
       </w:pPr>
+      <w:proofErr w:type="spellStart"/>
       <w:r>
         <w:rPr>
           <w:rFonts w:ascii="Courier New" w:eastAsia="Times New Roman" w:hAnsi="Courier New" w:cs="Courier New"/>
@@ -1331,6 +1809,7 @@
         </w:rPr>
         <w:t>Ola</w:t>
       </w:r>
+      <w:proofErr w:type="spellEnd"/>
       <w:r>
         <w:rPr>
           <w:rFonts w:ascii="Courier New" w:eastAsia="Times New Roman" w:hAnsi="Courier New" w:cs="Courier New"/>
@@ -1443,7 +1922,25 @@
           <w:sz w:val="24"/>
           <w:szCs w:val="24"/>
         </w:rPr>
-        <w:t>Você já reparou que quando abrimos o prompt ele sempre abre na mesma pasta? Essa é a pasta do seu usuário, onde a maioria das pessoas salvam os Documentos, Fotos e Videos. Lá também ficam os arquivos particulares do seu usuário, como de configuração dos programas específicos e favoritos do seu navegador. A grande vantagem de cada usuário ter sua pasta é que temos uma separação dos dados do sistema e dos dados de cada usuário, facilitando assim o backup dos dados dos usuários caso seja necessário e aumentando a segurança também.</w:t>
+        <w:t xml:space="preserve">Você já reparou que quando abrimos o prompt ele sempre abre na mesma pasta? Essa é a pasta do seu usuário, onde a maioria das pessoas salvam os Documentos, Fotos e </w:t>
+      </w:r>
+      <w:proofErr w:type="spellStart"/>
+      <w:r>
+        <w:rPr>
+          <w:rFonts w:ascii="Times New Roman" w:hAnsi="Times New Roman" w:cs="Times New Roman"/>
+          <w:sz w:val="24"/>
+          <w:szCs w:val="24"/>
+        </w:rPr>
+        <w:t>Videos</w:t>
+      </w:r>
+      <w:proofErr w:type="spellEnd"/>
+      <w:r>
+        <w:rPr>
+          <w:rFonts w:ascii="Times New Roman" w:hAnsi="Times New Roman" w:cs="Times New Roman"/>
+          <w:sz w:val="24"/>
+          <w:szCs w:val="24"/>
+        </w:rPr>
+        <w:t>. Lá também ficam os arquivos particulares do seu usuário, como de configuração dos programas específicos e favoritos do seu navegador. A grande vantagem de cada usuário ter sua pasta é que temos uma separação dos dados do sistema e dos dados de cada usuário, facilitando assim o backup dos dados dos usuários caso seja necessário e aumentando a segurança também.</w:t>
       </w:r>
       <w:r>
         <w:rPr>
@@ -1483,8 +1980,18 @@
           <w:sz w:val="24"/>
           <w:szCs w:val="24"/>
         </w:rPr>
-        <w:t>O comando tree</w:t>
-      </w:r>
+        <w:t xml:space="preserve">O comando </w:t>
+      </w:r>
+      <w:proofErr w:type="spellStart"/>
+      <w:r>
+        <w:rPr>
+          <w:rFonts w:ascii="Times New Roman" w:hAnsi="Times New Roman" w:cs="Times New Roman"/>
+          <w:sz w:val="24"/>
+          <w:szCs w:val="24"/>
+        </w:rPr>
+        <w:t>tree</w:t>
+      </w:r>
+      <w:proofErr w:type="spellEnd"/>
       <w:r>
         <w:rPr>
           <w:rFonts w:ascii="Times New Roman" w:hAnsi="Times New Roman" w:cs="Times New Roman"/>
@@ -1515,7 +2022,43 @@
           <w:sz w:val="24"/>
           <w:szCs w:val="24"/>
         </w:rPr>
-        <w:t>Dependendo do diretório atual podem aparecer muitas informações mas repare que o comando tree mostra as pastas e subpastas organizadas em uma árvore.</w:t>
+        <w:t xml:space="preserve">Dependendo do diretório atual podem aparecer muitas </w:t>
+      </w:r>
+      <w:proofErr w:type="gramStart"/>
+      <w:r>
+        <w:rPr>
+          <w:rFonts w:ascii="Times New Roman" w:hAnsi="Times New Roman" w:cs="Times New Roman"/>
+          <w:sz w:val="24"/>
+          <w:szCs w:val="24"/>
+        </w:rPr>
+        <w:t>informações</w:t>
+      </w:r>
+      <w:proofErr w:type="gramEnd"/>
+      <w:r>
+        <w:rPr>
+          <w:rFonts w:ascii="Times New Roman" w:hAnsi="Times New Roman" w:cs="Times New Roman"/>
+          <w:sz w:val="24"/>
+          <w:szCs w:val="24"/>
+        </w:rPr>
+        <w:t xml:space="preserve"> mas repare que o comando </w:t>
+      </w:r>
+      <w:proofErr w:type="spellStart"/>
+      <w:r>
+        <w:rPr>
+          <w:rFonts w:ascii="Times New Roman" w:hAnsi="Times New Roman" w:cs="Times New Roman"/>
+          <w:sz w:val="24"/>
+          <w:szCs w:val="24"/>
+        </w:rPr>
+        <w:t>tree</w:t>
+      </w:r>
+      <w:proofErr w:type="spellEnd"/>
+      <w:r>
+        <w:rPr>
+          <w:rFonts w:ascii="Times New Roman" w:hAnsi="Times New Roman" w:cs="Times New Roman"/>
+          <w:sz w:val="24"/>
+          <w:szCs w:val="24"/>
+        </w:rPr>
+        <w:t xml:space="preserve"> mostra as pastas e subpastas organizadas em uma árvore.</w:t>
       </w:r>
     </w:p>
     <w:p>
@@ -1540,7 +2083,61 @@
           <w:szCs w:val="24"/>
         </w:rPr>
         <w:lastRenderedPageBreak/>
-        <w:t>O tree pode ser útil para entender a estrutura de um projeto. Muitas vezes você precisa baixar um projeto na Alura para importar alguns arquivos iniciais. Com o comando tree você já pode ver facilmente como o projeto está organizado! Muito útil :)</w:t>
+        <w:t xml:space="preserve">O </w:t>
+      </w:r>
+      <w:proofErr w:type="spellStart"/>
+      <w:r>
+        <w:rPr>
+          <w:rFonts w:ascii="Times New Roman" w:hAnsi="Times New Roman" w:cs="Times New Roman"/>
+          <w:sz w:val="24"/>
+          <w:szCs w:val="24"/>
+        </w:rPr>
+        <w:t>tree</w:t>
+      </w:r>
+      <w:proofErr w:type="spellEnd"/>
+      <w:r>
+        <w:rPr>
+          <w:rFonts w:ascii="Times New Roman" w:hAnsi="Times New Roman" w:cs="Times New Roman"/>
+          <w:sz w:val="24"/>
+          <w:szCs w:val="24"/>
+        </w:rPr>
+        <w:t xml:space="preserve"> pode ser útil para entender a estrutura de um projeto. Muitas vezes você precisa baixar um projeto na </w:t>
+      </w:r>
+      <w:proofErr w:type="spellStart"/>
+      <w:r>
+        <w:rPr>
+          <w:rFonts w:ascii="Times New Roman" w:hAnsi="Times New Roman" w:cs="Times New Roman"/>
+          <w:sz w:val="24"/>
+          <w:szCs w:val="24"/>
+        </w:rPr>
+        <w:t>Alura</w:t>
+      </w:r>
+      <w:proofErr w:type="spellEnd"/>
+      <w:r>
+        <w:rPr>
+          <w:rFonts w:ascii="Times New Roman" w:hAnsi="Times New Roman" w:cs="Times New Roman"/>
+          <w:sz w:val="24"/>
+          <w:szCs w:val="24"/>
+        </w:rPr>
+        <w:t xml:space="preserve"> para importar alguns arquivos iniciais. Com o comando </w:t>
+      </w:r>
+      <w:proofErr w:type="spellStart"/>
+      <w:r>
+        <w:rPr>
+          <w:rFonts w:ascii="Times New Roman" w:hAnsi="Times New Roman" w:cs="Times New Roman"/>
+          <w:sz w:val="24"/>
+          <w:szCs w:val="24"/>
+        </w:rPr>
+        <w:t>tree</w:t>
+      </w:r>
+      <w:proofErr w:type="spellEnd"/>
+      <w:r>
+        <w:rPr>
+          <w:rFonts w:ascii="Times New Roman" w:hAnsi="Times New Roman" w:cs="Times New Roman"/>
+          <w:sz w:val="24"/>
+          <w:szCs w:val="24"/>
+        </w:rPr>
+        <w:t xml:space="preserve"> você já pode ver facilmente como o projeto está organizado! Muito útil :)</w:t>
       </w:r>
       <w:r>
         <w:rPr>
@@ -1867,7 +2464,43 @@
           <w:sz w:val="24"/>
           <w:szCs w:val="24"/>
         </w:rPr>
-        <w:t>criar (mkdir) e remover (rmdir) diretórios</w:t>
+        <w:t>criar (</w:t>
+      </w:r>
+      <w:proofErr w:type="spellStart"/>
+      <w:r>
+        <w:rPr>
+          <w:rFonts w:ascii="Times New Roman" w:hAnsi="Times New Roman" w:cs="Times New Roman"/>
+          <w:sz w:val="24"/>
+          <w:szCs w:val="24"/>
+        </w:rPr>
+        <w:t>mkdir</w:t>
+      </w:r>
+      <w:proofErr w:type="spellEnd"/>
+      <w:r>
+        <w:rPr>
+          <w:rFonts w:ascii="Times New Roman" w:hAnsi="Times New Roman" w:cs="Times New Roman"/>
+          <w:sz w:val="24"/>
+          <w:szCs w:val="24"/>
+        </w:rPr>
+        <w:t>) e remover (</w:t>
+      </w:r>
+      <w:proofErr w:type="spellStart"/>
+      <w:r>
+        <w:rPr>
+          <w:rFonts w:ascii="Times New Roman" w:hAnsi="Times New Roman" w:cs="Times New Roman"/>
+          <w:sz w:val="24"/>
+          <w:szCs w:val="24"/>
+        </w:rPr>
+        <w:t>rmdir</w:t>
+      </w:r>
+      <w:proofErr w:type="spellEnd"/>
+      <w:r>
+        <w:rPr>
+          <w:rFonts w:ascii="Times New Roman" w:hAnsi="Times New Roman" w:cs="Times New Roman"/>
+          <w:sz w:val="24"/>
+          <w:szCs w:val="24"/>
+        </w:rPr>
+        <w:t>) diretórios</w:t>
       </w:r>
     </w:p>
     <w:p>
@@ -1891,7 +2524,43 @@
           <w:sz w:val="24"/>
           <w:szCs w:val="24"/>
         </w:rPr>
-        <w:t>copiar (copy) e apagar arquivos (del)</w:t>
+        <w:t>copiar (</w:t>
+      </w:r>
+      <w:proofErr w:type="spellStart"/>
+      <w:r>
+        <w:rPr>
+          <w:rFonts w:ascii="Times New Roman" w:hAnsi="Times New Roman" w:cs="Times New Roman"/>
+          <w:sz w:val="24"/>
+          <w:szCs w:val="24"/>
+        </w:rPr>
+        <w:t>copy</w:t>
+      </w:r>
+      <w:proofErr w:type="spellEnd"/>
+      <w:r>
+        <w:rPr>
+          <w:rFonts w:ascii="Times New Roman" w:hAnsi="Times New Roman" w:cs="Times New Roman"/>
+          <w:sz w:val="24"/>
+          <w:szCs w:val="24"/>
+        </w:rPr>
+        <w:t>) e apagar arquivos (</w:t>
+      </w:r>
+      <w:proofErr w:type="spellStart"/>
+      <w:r>
+        <w:rPr>
+          <w:rFonts w:ascii="Times New Roman" w:hAnsi="Times New Roman" w:cs="Times New Roman"/>
+          <w:sz w:val="24"/>
+          <w:szCs w:val="24"/>
+        </w:rPr>
+        <w:t>del</w:t>
+      </w:r>
+      <w:proofErr w:type="spellEnd"/>
+      <w:r>
+        <w:rPr>
+          <w:rFonts w:ascii="Times New Roman" w:hAnsi="Times New Roman" w:cs="Times New Roman"/>
+          <w:sz w:val="24"/>
+          <w:szCs w:val="24"/>
+        </w:rPr>
+        <w:t>)</w:t>
       </w:r>
     </w:p>
     <w:p>
@@ -1915,8 +2584,18 @@
           <w:sz w:val="24"/>
           <w:szCs w:val="24"/>
         </w:rPr>
-        <w:t>imprimir no prompt com o comando echo</w:t>
-      </w:r>
+        <w:t xml:space="preserve">imprimir no prompt com o comando </w:t>
+      </w:r>
+      <w:proofErr w:type="spellStart"/>
+      <w:r>
+        <w:rPr>
+          <w:rFonts w:ascii="Times New Roman" w:hAnsi="Times New Roman" w:cs="Times New Roman"/>
+          <w:sz w:val="24"/>
+          <w:szCs w:val="24"/>
+        </w:rPr>
+        <w:t>echo</w:t>
+      </w:r>
+      <w:proofErr w:type="spellEnd"/>
     </w:p>
     <w:p>
       <w:pPr>
@@ -1940,8 +2619,36 @@
           <w:szCs w:val="24"/>
         </w:rPr>
         <w:lastRenderedPageBreak/>
-        <w:t>saber a diferença entre . e ..</w:t>
-      </w:r>
+        <w:t xml:space="preserve">saber a diferença </w:t>
+      </w:r>
+      <w:proofErr w:type="gramStart"/>
+      <w:r>
+        <w:rPr>
+          <w:rFonts w:ascii="Times New Roman" w:hAnsi="Times New Roman" w:cs="Times New Roman"/>
+          <w:sz w:val="24"/>
+          <w:szCs w:val="24"/>
+        </w:rPr>
+        <w:t>entre .</w:t>
+      </w:r>
+      <w:proofErr w:type="gramEnd"/>
+      <w:r>
+        <w:rPr>
+          <w:rFonts w:ascii="Times New Roman" w:hAnsi="Times New Roman" w:cs="Times New Roman"/>
+          <w:sz w:val="24"/>
+          <w:szCs w:val="24"/>
+        </w:rPr>
+        <w:t xml:space="preserve"> e</w:t>
+      </w:r>
+      <w:proofErr w:type="gramStart"/>
+      <w:r>
+        <w:rPr>
+          <w:rFonts w:ascii="Times New Roman" w:hAnsi="Times New Roman" w:cs="Times New Roman"/>
+          <w:sz w:val="24"/>
+          <w:szCs w:val="24"/>
+        </w:rPr>
+        <w:t xml:space="preserve"> ..</w:t>
+      </w:r>
+      <w:proofErr w:type="gramEnd"/>
     </w:p>
     <w:p>
       <w:pPr>
@@ -2036,7 +2743,25 @@
           <w:sz w:val="24"/>
           <w:szCs w:val="24"/>
         </w:rPr>
-        <w:t>renomear diretórios e arquivos (rename)</w:t>
+        <w:t>renomear diretórios e arquivos (</w:t>
+      </w:r>
+      <w:proofErr w:type="spellStart"/>
+      <w:r>
+        <w:rPr>
+          <w:rFonts w:ascii="Times New Roman" w:hAnsi="Times New Roman" w:cs="Times New Roman"/>
+          <w:sz w:val="24"/>
+          <w:szCs w:val="24"/>
+        </w:rPr>
+        <w:t>rename</w:t>
+      </w:r>
+      <w:proofErr w:type="spellEnd"/>
+      <w:r>
+        <w:rPr>
+          <w:rFonts w:ascii="Times New Roman" w:hAnsi="Times New Roman" w:cs="Times New Roman"/>
+          <w:sz w:val="24"/>
+          <w:szCs w:val="24"/>
+        </w:rPr>
+        <w:t>)</w:t>
       </w:r>
     </w:p>
     <w:p>
@@ -2074,7 +2799,31 @@
           <w:szCs w:val="24"/>
           <w:u w:val="single"/>
         </w:rPr>
-        <w:t>Aula 2 – Um Novo Prompt e Executando Scripts:</w:t>
+        <w:t xml:space="preserve">Aula 2 – Um Novo Prompt </w:t>
+      </w:r>
+      <w:proofErr w:type="spellStart"/>
+      <w:r>
+        <w:rPr>
+          <w:rFonts w:ascii="Times New Roman" w:hAnsi="Times New Roman" w:cs="Times New Roman"/>
+          <w:b/>
+          <w:bCs/>
+          <w:sz w:val="24"/>
+          <w:szCs w:val="24"/>
+          <w:u w:val="single"/>
+        </w:rPr>
+        <w:t>e</w:t>
+      </w:r>
+      <w:proofErr w:type="spellEnd"/>
+      <w:r>
+        <w:rPr>
+          <w:rFonts w:ascii="Times New Roman" w:hAnsi="Times New Roman" w:cs="Times New Roman"/>
+          <w:b/>
+          <w:bCs/>
+          <w:sz w:val="24"/>
+          <w:szCs w:val="24"/>
+          <w:u w:val="single"/>
+        </w:rPr>
+        <w:t xml:space="preserve"> Executando Scripts:</w:t>
       </w:r>
     </w:p>
     <w:p>
@@ -2106,7 +2855,61 @@
           <w:sz w:val="24"/>
           <w:szCs w:val="24"/>
         </w:rPr>
-        <w:t>Baixamos o cmder para executar os códigos com maior facilidade que o cmd do windows.</w:t>
+        <w:t xml:space="preserve">Baixamos o </w:t>
+      </w:r>
+      <w:proofErr w:type="spellStart"/>
+      <w:r>
+        <w:rPr>
+          <w:rFonts w:ascii="Times New Roman" w:hAnsi="Times New Roman" w:cs="Times New Roman"/>
+          <w:sz w:val="24"/>
+          <w:szCs w:val="24"/>
+        </w:rPr>
+        <w:t>cmder</w:t>
+      </w:r>
+      <w:proofErr w:type="spellEnd"/>
+      <w:r>
+        <w:rPr>
+          <w:rFonts w:ascii="Times New Roman" w:hAnsi="Times New Roman" w:cs="Times New Roman"/>
+          <w:sz w:val="24"/>
+          <w:szCs w:val="24"/>
+        </w:rPr>
+        <w:t xml:space="preserve"> para executar os códigos com maior facilidade que o </w:t>
+      </w:r>
+      <w:proofErr w:type="spellStart"/>
+      <w:r>
+        <w:rPr>
+          <w:rFonts w:ascii="Times New Roman" w:hAnsi="Times New Roman" w:cs="Times New Roman"/>
+          <w:sz w:val="24"/>
+          <w:szCs w:val="24"/>
+        </w:rPr>
+        <w:t>cmd</w:t>
+      </w:r>
+      <w:proofErr w:type="spellEnd"/>
+      <w:r>
+        <w:rPr>
+          <w:rFonts w:ascii="Times New Roman" w:hAnsi="Times New Roman" w:cs="Times New Roman"/>
+          <w:sz w:val="24"/>
+          <w:szCs w:val="24"/>
+        </w:rPr>
+        <w:t xml:space="preserve"> do </w:t>
+      </w:r>
+      <w:proofErr w:type="spellStart"/>
+      <w:r>
+        <w:rPr>
+          <w:rFonts w:ascii="Times New Roman" w:hAnsi="Times New Roman" w:cs="Times New Roman"/>
+          <w:sz w:val="24"/>
+          <w:szCs w:val="24"/>
+        </w:rPr>
+        <w:t>windows</w:t>
+      </w:r>
+      <w:proofErr w:type="spellEnd"/>
+      <w:r>
+        <w:rPr>
+          <w:rFonts w:ascii="Times New Roman" w:hAnsi="Times New Roman" w:cs="Times New Roman"/>
+          <w:sz w:val="24"/>
+          <w:szCs w:val="24"/>
+        </w:rPr>
+        <w:t>.</w:t>
       </w:r>
     </w:p>
     <w:p>
@@ -2130,7 +2933,25 @@
           <w:sz w:val="24"/>
           <w:szCs w:val="24"/>
         </w:rPr>
-        <w:t xml:space="preserve"> Criamos nosso primeiro script de backup. Ele basicamente pega todos os arquivos e subpastas de uma pasta e copia com o xcopy /e /y para a basta de backup.</w:t>
+        <w:t xml:space="preserve"> Criamos nosso primeiro script de backup. Ele basicamente pega todos os arquivos e subpastas de uma pasta e copia com o </w:t>
+      </w:r>
+      <w:proofErr w:type="spellStart"/>
+      <w:r>
+        <w:rPr>
+          <w:rFonts w:ascii="Times New Roman" w:hAnsi="Times New Roman" w:cs="Times New Roman"/>
+          <w:sz w:val="24"/>
+          <w:szCs w:val="24"/>
+        </w:rPr>
+        <w:t>xcopy</w:t>
+      </w:r>
+      <w:proofErr w:type="spellEnd"/>
+      <w:r>
+        <w:rPr>
+          <w:rFonts w:ascii="Times New Roman" w:hAnsi="Times New Roman" w:cs="Times New Roman"/>
+          <w:sz w:val="24"/>
+          <w:szCs w:val="24"/>
+        </w:rPr>
+        <w:t xml:space="preserve"> /e /y para a basta de backup.</w:t>
       </w:r>
     </w:p>
     <w:p>
@@ -2178,7 +2999,25 @@
           <w:sz w:val="24"/>
           <w:szCs w:val="24"/>
         </w:rPr>
-        <w:t xml:space="preserve"> Scripts são feitos em documentos .bat e podem ser editados pelo bloco de notas.</w:t>
+        <w:t xml:space="preserve"> Scripts são feitos em documentos .</w:t>
+      </w:r>
+      <w:proofErr w:type="spellStart"/>
+      <w:r>
+        <w:rPr>
+          <w:rFonts w:ascii="Times New Roman" w:hAnsi="Times New Roman" w:cs="Times New Roman"/>
+          <w:sz w:val="24"/>
+          <w:szCs w:val="24"/>
+        </w:rPr>
+        <w:t>bat</w:t>
+      </w:r>
+      <w:proofErr w:type="spellEnd"/>
+      <w:r>
+        <w:rPr>
+          <w:rFonts w:ascii="Times New Roman" w:hAnsi="Times New Roman" w:cs="Times New Roman"/>
+          <w:sz w:val="24"/>
+          <w:szCs w:val="24"/>
+        </w:rPr>
+        <w:t xml:space="preserve"> e podem ser editados pelo bloco de notas.</w:t>
       </w:r>
       <w:r>
         <w:rPr>
@@ -2226,7 +3065,25 @@
           <w:sz w:val="24"/>
           <w:szCs w:val="24"/>
         </w:rPr>
-        <w:t>rie de comandos, normalmente utilizado para automatizar tarefas cotidianas. Um arquivo batch (.bat) é um script que é executado sequencialmente pelo prompt (um comando depois do outro).</w:t>
+        <w:t>rie de comandos, normalmente utilizado para automatizar tarefas cotidianas. Um arquivo batch (.</w:t>
+      </w:r>
+      <w:proofErr w:type="spellStart"/>
+      <w:r>
+        <w:rPr>
+          <w:rFonts w:ascii="Times New Roman" w:hAnsi="Times New Roman" w:cs="Times New Roman"/>
+          <w:sz w:val="24"/>
+          <w:szCs w:val="24"/>
+        </w:rPr>
+        <w:t>bat</w:t>
+      </w:r>
+      <w:proofErr w:type="spellEnd"/>
+      <w:r>
+        <w:rPr>
+          <w:rFonts w:ascii="Times New Roman" w:hAnsi="Times New Roman" w:cs="Times New Roman"/>
+          <w:sz w:val="24"/>
+          <w:szCs w:val="24"/>
+        </w:rPr>
+        <w:t>) é um script que é executado sequencialmente pelo prompt (um comando depois do outro).</w:t>
       </w:r>
     </w:p>
     <w:p>
@@ -2339,6 +3196,7 @@
           <w:szCs w:val="24"/>
         </w:rPr>
       </w:pPr>
+      <w:proofErr w:type="spellStart"/>
       <w:r>
         <w:rPr>
           <w:rFonts w:ascii="Times New Roman" w:hAnsi="Times New Roman" w:cs="Times New Roman"/>
@@ -2347,81 +3205,122 @@
         </w:rPr>
         <w:t>cls</w:t>
       </w:r>
-    </w:p>
-    <w:p>
-      <w:pPr>
-        <w:spacing w:line="360" w:lineRule="auto"/>
-        <w:jc w:val="both"/>
-        <w:rPr>
-          <w:rFonts w:ascii="Times New Roman" w:hAnsi="Times New Roman" w:cs="Times New Roman"/>
-          <w:sz w:val="24"/>
-          <w:szCs w:val="24"/>
-        </w:rPr>
-      </w:pPr>
-      <w:r>
-        <w:rPr>
-          <w:rFonts w:ascii="Times New Roman" w:hAnsi="Times New Roman" w:cs="Times New Roman"/>
-          <w:sz w:val="24"/>
-          <w:szCs w:val="24"/>
-        </w:rPr>
-        <w:t>echo Dia de hoje:</w:t>
-      </w:r>
-    </w:p>
-    <w:p>
-      <w:pPr>
-        <w:spacing w:line="360" w:lineRule="auto"/>
-        <w:jc w:val="both"/>
-        <w:rPr>
-          <w:rFonts w:ascii="Times New Roman" w:hAnsi="Times New Roman" w:cs="Times New Roman"/>
-          <w:sz w:val="24"/>
-          <w:szCs w:val="24"/>
-        </w:rPr>
-      </w:pPr>
-      <w:r>
-        <w:rPr>
-          <w:rFonts w:ascii="Times New Roman" w:hAnsi="Times New Roman" w:cs="Times New Roman"/>
-          <w:sz w:val="24"/>
-          <w:szCs w:val="24"/>
-        </w:rPr>
-        <w:t>echo %date%</w:t>
-      </w:r>
-    </w:p>
-    <w:p>
-      <w:pPr>
-        <w:spacing w:line="360" w:lineRule="auto"/>
-        <w:jc w:val="both"/>
-        <w:rPr>
-          <w:rFonts w:ascii="Times New Roman" w:hAnsi="Times New Roman" w:cs="Times New Roman"/>
-          <w:sz w:val="24"/>
-          <w:szCs w:val="24"/>
-        </w:rPr>
-      </w:pPr>
-      <w:r>
-        <w:rPr>
-          <w:rFonts w:ascii="Times New Roman" w:hAnsi="Times New Roman" w:cs="Times New Roman"/>
-          <w:sz w:val="24"/>
-          <w:szCs w:val="24"/>
-        </w:rPr>
-        <w:t>echo Hora atual:</w:t>
-      </w:r>
-    </w:p>
-    <w:p>
-      <w:pPr>
-        <w:spacing w:line="360" w:lineRule="auto"/>
-        <w:jc w:val="both"/>
-        <w:rPr>
-          <w:rFonts w:ascii="Times New Roman" w:hAnsi="Times New Roman" w:cs="Times New Roman"/>
-          <w:sz w:val="24"/>
-          <w:szCs w:val="24"/>
-        </w:rPr>
-      </w:pPr>
-      <w:r>
-        <w:rPr>
-          <w:rFonts w:ascii="Times New Roman" w:hAnsi="Times New Roman" w:cs="Times New Roman"/>
-          <w:sz w:val="24"/>
-          <w:szCs w:val="24"/>
-        </w:rPr>
-        <w:t>echo %time%</w:t>
+      <w:proofErr w:type="spellEnd"/>
+    </w:p>
+    <w:p>
+      <w:pPr>
+        <w:spacing w:line="360" w:lineRule="auto"/>
+        <w:jc w:val="both"/>
+        <w:rPr>
+          <w:rFonts w:ascii="Times New Roman" w:hAnsi="Times New Roman" w:cs="Times New Roman"/>
+          <w:sz w:val="24"/>
+          <w:szCs w:val="24"/>
+        </w:rPr>
+      </w:pPr>
+      <w:proofErr w:type="spellStart"/>
+      <w:r>
+        <w:rPr>
+          <w:rFonts w:ascii="Times New Roman" w:hAnsi="Times New Roman" w:cs="Times New Roman"/>
+          <w:sz w:val="24"/>
+          <w:szCs w:val="24"/>
+        </w:rPr>
+        <w:t>echo</w:t>
+      </w:r>
+      <w:proofErr w:type="spellEnd"/>
+      <w:r>
+        <w:rPr>
+          <w:rFonts w:ascii="Times New Roman" w:hAnsi="Times New Roman" w:cs="Times New Roman"/>
+          <w:sz w:val="24"/>
+          <w:szCs w:val="24"/>
+        </w:rPr>
+        <w:t xml:space="preserve"> Dia de hoje:</w:t>
+      </w:r>
+    </w:p>
+    <w:p>
+      <w:pPr>
+        <w:spacing w:line="360" w:lineRule="auto"/>
+        <w:jc w:val="both"/>
+        <w:rPr>
+          <w:rFonts w:ascii="Times New Roman" w:hAnsi="Times New Roman" w:cs="Times New Roman"/>
+          <w:sz w:val="24"/>
+          <w:szCs w:val="24"/>
+        </w:rPr>
+      </w:pPr>
+      <w:proofErr w:type="spellStart"/>
+      <w:r>
+        <w:rPr>
+          <w:rFonts w:ascii="Times New Roman" w:hAnsi="Times New Roman" w:cs="Times New Roman"/>
+          <w:sz w:val="24"/>
+          <w:szCs w:val="24"/>
+        </w:rPr>
+        <w:t>echo</w:t>
+      </w:r>
+      <w:proofErr w:type="spellEnd"/>
+      <w:r>
+        <w:rPr>
+          <w:rFonts w:ascii="Times New Roman" w:hAnsi="Times New Roman" w:cs="Times New Roman"/>
+          <w:sz w:val="24"/>
+          <w:szCs w:val="24"/>
+        </w:rPr>
+        <w:t xml:space="preserve"> %date%</w:t>
+      </w:r>
+    </w:p>
+    <w:p>
+      <w:pPr>
+        <w:spacing w:line="360" w:lineRule="auto"/>
+        <w:jc w:val="both"/>
+        <w:rPr>
+          <w:rFonts w:ascii="Times New Roman" w:hAnsi="Times New Roman" w:cs="Times New Roman"/>
+          <w:sz w:val="24"/>
+          <w:szCs w:val="24"/>
+        </w:rPr>
+      </w:pPr>
+      <w:proofErr w:type="spellStart"/>
+      <w:r>
+        <w:rPr>
+          <w:rFonts w:ascii="Times New Roman" w:hAnsi="Times New Roman" w:cs="Times New Roman"/>
+          <w:sz w:val="24"/>
+          <w:szCs w:val="24"/>
+        </w:rPr>
+        <w:t>echo</w:t>
+      </w:r>
+      <w:proofErr w:type="spellEnd"/>
+      <w:r>
+        <w:rPr>
+          <w:rFonts w:ascii="Times New Roman" w:hAnsi="Times New Roman" w:cs="Times New Roman"/>
+          <w:sz w:val="24"/>
+          <w:szCs w:val="24"/>
+        </w:rPr>
+        <w:t xml:space="preserve"> Hora atual:</w:t>
+      </w:r>
+    </w:p>
+    <w:p>
+      <w:pPr>
+        <w:spacing w:line="360" w:lineRule="auto"/>
+        <w:jc w:val="both"/>
+        <w:rPr>
+          <w:rFonts w:ascii="Times New Roman" w:hAnsi="Times New Roman" w:cs="Times New Roman"/>
+          <w:sz w:val="24"/>
+          <w:szCs w:val="24"/>
+        </w:rPr>
+      </w:pPr>
+      <w:proofErr w:type="spellStart"/>
+      <w:r>
+        <w:rPr>
+          <w:rFonts w:ascii="Times New Roman" w:hAnsi="Times New Roman" w:cs="Times New Roman"/>
+          <w:sz w:val="24"/>
+          <w:szCs w:val="24"/>
+        </w:rPr>
+        <w:t>echo</w:t>
+      </w:r>
+      <w:proofErr w:type="spellEnd"/>
+      <w:r>
+        <w:rPr>
+          <w:rFonts w:ascii="Times New Roman" w:hAnsi="Times New Roman" w:cs="Times New Roman"/>
+          <w:sz w:val="24"/>
+          <w:szCs w:val="24"/>
+        </w:rPr>
+        <w:t xml:space="preserve"> %time%</w:t>
       </w:r>
     </w:p>
     <w:p>
@@ -2493,7 +3392,25 @@
           <w:sz w:val="24"/>
           <w:szCs w:val="24"/>
         </w:rPr>
-        <w:t xml:space="preserve"> Para saber mais - cmder:</w:t>
+        <w:t xml:space="preserve"> Para saber mais - </w:t>
+      </w:r>
+      <w:proofErr w:type="spellStart"/>
+      <w:r>
+        <w:rPr>
+          <w:rFonts w:ascii="Times New Roman" w:hAnsi="Times New Roman" w:cs="Times New Roman"/>
+          <w:sz w:val="24"/>
+          <w:szCs w:val="24"/>
+        </w:rPr>
+        <w:t>cmder</w:t>
+      </w:r>
+      <w:proofErr w:type="spellEnd"/>
+      <w:r>
+        <w:rPr>
+          <w:rFonts w:ascii="Times New Roman" w:hAnsi="Times New Roman" w:cs="Times New Roman"/>
+          <w:sz w:val="24"/>
+          <w:szCs w:val="24"/>
+        </w:rPr>
+        <w:t>:</w:t>
       </w:r>
     </w:p>
     <w:p>
@@ -2517,7 +3434,25 @@
           <w:sz w:val="24"/>
           <w:szCs w:val="24"/>
         </w:rPr>
-        <w:t>Além do terminal colorido o cmder traz algumas funcionalidades extras no terminal que ajudam muito o dia a dia do desenvolvedor, vamos dar uma olhada em algumas delas!</w:t>
+        <w:t xml:space="preserve">Além do terminal colorido o </w:t>
+      </w:r>
+      <w:proofErr w:type="spellStart"/>
+      <w:r>
+        <w:rPr>
+          <w:rFonts w:ascii="Times New Roman" w:hAnsi="Times New Roman" w:cs="Times New Roman"/>
+          <w:sz w:val="24"/>
+          <w:szCs w:val="24"/>
+        </w:rPr>
+        <w:t>cmder</w:t>
+      </w:r>
+      <w:proofErr w:type="spellEnd"/>
+      <w:r>
+        <w:rPr>
+          <w:rFonts w:ascii="Times New Roman" w:hAnsi="Times New Roman" w:cs="Times New Roman"/>
+          <w:sz w:val="24"/>
+          <w:szCs w:val="24"/>
+        </w:rPr>
+        <w:t xml:space="preserve"> traz algumas funcionalidades extras no terminal que ajudam muito o dia a dia do desenvolvedor, vamos dar uma olhada em algumas delas!</w:t>
       </w:r>
     </w:p>
     <w:p>
@@ -2573,7 +3508,25 @@
           <w:sz w:val="24"/>
           <w:szCs w:val="24"/>
         </w:rPr>
-        <w:t>Se você já tentou copiar e colar no prompt do Windows pode ter reparado que é extremamente trabalhoso, precisando que usar o mouse para essa tarefa que é tão trivial. Uma das facilidades que o cmder nos traz é que agora é possível colar no Prompt com um atalho do teclado, basta apertamos CTRL + V. Bem mais prático, não acha? (Caso este atalho não funcione com você, experimente utilizar o CTRL + SHIFT+ V, pois dependendo da configuração do seu teclado o atalho pode mudar!)</w:t>
+        <w:t xml:space="preserve">Se você já tentou copiar e colar no prompt do Windows pode ter reparado que é extremamente trabalhoso, precisando que usar o mouse para essa tarefa que é tão trivial. Uma das facilidades que o </w:t>
+      </w:r>
+      <w:proofErr w:type="spellStart"/>
+      <w:r>
+        <w:rPr>
+          <w:rFonts w:ascii="Times New Roman" w:hAnsi="Times New Roman" w:cs="Times New Roman"/>
+          <w:sz w:val="24"/>
+          <w:szCs w:val="24"/>
+        </w:rPr>
+        <w:t>cmder</w:t>
+      </w:r>
+      <w:proofErr w:type="spellEnd"/>
+      <w:r>
+        <w:rPr>
+          <w:rFonts w:ascii="Times New Roman" w:hAnsi="Times New Roman" w:cs="Times New Roman"/>
+          <w:sz w:val="24"/>
+          <w:szCs w:val="24"/>
+        </w:rPr>
+        <w:t xml:space="preserve"> nos traz é que agora é possível colar no Prompt com um atalho do teclado, basta apertamos CTRL + V. Bem mais prático, não acha? (Caso este atalho não funcione com você, experimente utilizar o CTRL + SHIFT+ V, pois dependendo da configuração do seu teclado o atalho pode mudar!)</w:t>
       </w:r>
     </w:p>
     <w:p>
@@ -2686,7 +3639,25 @@
           <w:sz w:val="24"/>
           <w:szCs w:val="24"/>
         </w:rPr>
-        <w:t>Quando estamos trabalhado em um projeto, é muito comum precisarmos navegar entre várias pastas diferentes ou ter que executar múltiplos comandos simultaneamente. Quando utilizamos o prompt tradicional do Windows, muitos desenvolvedores acabam abrindo diversas instâncias do mesmo, para não ter que ficar trocando de diretório toda hora, mas isso acaba gerando uma confusão pois temos que usar o ALT + TAB repetidas vezes para trocar entre os prompts abertos e as aplicações que utilizamos para desenvolvimento.</w:t>
+        <w:t xml:space="preserve">Quando estamos </w:t>
+      </w:r>
+      <w:proofErr w:type="gramStart"/>
+      <w:r>
+        <w:rPr>
+          <w:rFonts w:ascii="Times New Roman" w:hAnsi="Times New Roman" w:cs="Times New Roman"/>
+          <w:sz w:val="24"/>
+          <w:szCs w:val="24"/>
+        </w:rPr>
+        <w:t>trabalhado</w:t>
+      </w:r>
+      <w:proofErr w:type="gramEnd"/>
+      <w:r>
+        <w:rPr>
+          <w:rFonts w:ascii="Times New Roman" w:hAnsi="Times New Roman" w:cs="Times New Roman"/>
+          <w:sz w:val="24"/>
+          <w:szCs w:val="24"/>
+        </w:rPr>
+        <w:t xml:space="preserve"> em um projeto, é muito comum precisarmos navegar entre várias pastas diferentes ou ter que executar múltiplos comandos simultaneamente. Quando utilizamos o prompt tradicional do Windows, muitos desenvolvedores acabam abrindo diversas instâncias do mesmo, para não ter que ficar trocando de diretório toda hora, mas isso acaba gerando uma confusão pois temos que usar o ALT + TAB repetidas vezes para trocar entre os prompts abertos e as aplicações que utilizamos para desenvolvimento.</w:t>
       </w:r>
     </w:p>
     <w:p>
@@ -2710,7 +3681,61 @@
           <w:sz w:val="24"/>
           <w:szCs w:val="24"/>
         </w:rPr>
-        <w:t>No cmder, nós temos uma solução para esse problema, as famosas abas! Inspirado nas abas que temos hoje nos navegadores, o cmder implementou algo bem semelhante. Podemos ter várias instâncias do cmder, lado a lado, organizada por abas. Para criar uma aba, basta utilizarmos o atalho de teclado CTRL + T e dar um ENTER para confirmar. Ele abre uma aba com um terminal novinho para nós! Isso ajuda muito na produtividade! Para alternar entre abas, é só usar o atalho CTRL + TAB que ele troca para a próxima aba, ficando muito fácil ter um terminal em cada pasta que necessita de atenção, um para consultar o banco de dados e uma para acessar um possível servidor na nuvem!</w:t>
+        <w:t xml:space="preserve">No </w:t>
+      </w:r>
+      <w:proofErr w:type="spellStart"/>
+      <w:r>
+        <w:rPr>
+          <w:rFonts w:ascii="Times New Roman" w:hAnsi="Times New Roman" w:cs="Times New Roman"/>
+          <w:sz w:val="24"/>
+          <w:szCs w:val="24"/>
+        </w:rPr>
+        <w:t>cmder</w:t>
+      </w:r>
+      <w:proofErr w:type="spellEnd"/>
+      <w:r>
+        <w:rPr>
+          <w:rFonts w:ascii="Times New Roman" w:hAnsi="Times New Roman" w:cs="Times New Roman"/>
+          <w:sz w:val="24"/>
+          <w:szCs w:val="24"/>
+        </w:rPr>
+        <w:t xml:space="preserve">, nós temos uma solução para esse problema, as famosas abas! Inspirado nas abas que temos hoje nos navegadores, o </w:t>
+      </w:r>
+      <w:proofErr w:type="spellStart"/>
+      <w:r>
+        <w:rPr>
+          <w:rFonts w:ascii="Times New Roman" w:hAnsi="Times New Roman" w:cs="Times New Roman"/>
+          <w:sz w:val="24"/>
+          <w:szCs w:val="24"/>
+        </w:rPr>
+        <w:t>cmder</w:t>
+      </w:r>
+      <w:proofErr w:type="spellEnd"/>
+      <w:r>
+        <w:rPr>
+          <w:rFonts w:ascii="Times New Roman" w:hAnsi="Times New Roman" w:cs="Times New Roman"/>
+          <w:sz w:val="24"/>
+          <w:szCs w:val="24"/>
+        </w:rPr>
+        <w:t xml:space="preserve"> implementou algo bem semelhante. Podemos ter várias instâncias do </w:t>
+      </w:r>
+      <w:proofErr w:type="spellStart"/>
+      <w:r>
+        <w:rPr>
+          <w:rFonts w:ascii="Times New Roman" w:hAnsi="Times New Roman" w:cs="Times New Roman"/>
+          <w:sz w:val="24"/>
+          <w:szCs w:val="24"/>
+        </w:rPr>
+        <w:t>cmder</w:t>
+      </w:r>
+      <w:proofErr w:type="spellEnd"/>
+      <w:r>
+        <w:rPr>
+          <w:rFonts w:ascii="Times New Roman" w:hAnsi="Times New Roman" w:cs="Times New Roman"/>
+          <w:sz w:val="24"/>
+          <w:szCs w:val="24"/>
+        </w:rPr>
+        <w:t>, lado a lado, organizada por abas. Para criar uma aba, basta utilizarmos o atalho de teclado CTRL + T e dar um ENTER para confirmar. Ele abre uma aba com um terminal novinho para nós! Isso ajuda muito na produtividade! Para alternar entre abas, é só usar o atalho CTRL + TAB que ele troca para a próxima aba, ficando muito fácil ter um terminal em cada pasta que necessita de atenção, um para consultar o banco de dados e uma para acessar um possível servidor na nuvem!</w:t>
       </w:r>
     </w:p>
     <w:p>
@@ -2766,7 +3791,61 @@
           <w:sz w:val="24"/>
           <w:szCs w:val="24"/>
         </w:rPr>
-        <w:t xml:space="preserve">O cmder é um terminal extremamente personalizável, se você usar o atalho Windows + ALT + P , você abrirá as configurações dele, indo na parte de Features, você verá que é possível alterar quase tudo do terminal. Lá tem </w:t>
+        <w:t xml:space="preserve">O </w:t>
+      </w:r>
+      <w:proofErr w:type="spellStart"/>
+      <w:r>
+        <w:rPr>
+          <w:rFonts w:ascii="Times New Roman" w:hAnsi="Times New Roman" w:cs="Times New Roman"/>
+          <w:sz w:val="24"/>
+          <w:szCs w:val="24"/>
+        </w:rPr>
+        <w:t>cmder</w:t>
+      </w:r>
+      <w:proofErr w:type="spellEnd"/>
+      <w:r>
+        <w:rPr>
+          <w:rFonts w:ascii="Times New Roman" w:hAnsi="Times New Roman" w:cs="Times New Roman"/>
+          <w:sz w:val="24"/>
+          <w:szCs w:val="24"/>
+        </w:rPr>
+        <w:t xml:space="preserve"> é um terminal extremamente personalizável, se você usar o atalho Windows + ALT + </w:t>
+      </w:r>
+      <w:proofErr w:type="gramStart"/>
+      <w:r>
+        <w:rPr>
+          <w:rFonts w:ascii="Times New Roman" w:hAnsi="Times New Roman" w:cs="Times New Roman"/>
+          <w:sz w:val="24"/>
+          <w:szCs w:val="24"/>
+        </w:rPr>
+        <w:t>P ,</w:t>
+      </w:r>
+      <w:proofErr w:type="gramEnd"/>
+      <w:r>
+        <w:rPr>
+          <w:rFonts w:ascii="Times New Roman" w:hAnsi="Times New Roman" w:cs="Times New Roman"/>
+          <w:sz w:val="24"/>
+          <w:szCs w:val="24"/>
+        </w:rPr>
+        <w:t xml:space="preserve"> você abrirá as configurações dele, indo na parte de </w:t>
+      </w:r>
+      <w:proofErr w:type="spellStart"/>
+      <w:r>
+        <w:rPr>
+          <w:rFonts w:ascii="Times New Roman" w:hAnsi="Times New Roman" w:cs="Times New Roman"/>
+          <w:sz w:val="24"/>
+          <w:szCs w:val="24"/>
+        </w:rPr>
+        <w:t>Features</w:t>
+      </w:r>
+      <w:proofErr w:type="spellEnd"/>
+      <w:r>
+        <w:rPr>
+          <w:rFonts w:ascii="Times New Roman" w:hAnsi="Times New Roman" w:cs="Times New Roman"/>
+          <w:sz w:val="24"/>
+          <w:szCs w:val="24"/>
+        </w:rPr>
+        <w:t xml:space="preserve">, você verá que é possível alterar quase tudo do terminal. Lá tem </w:t>
       </w:r>
       <w:r>
         <w:rPr>
@@ -2855,7 +3934,25 @@
           <w:sz w:val="24"/>
           <w:szCs w:val="24"/>
         </w:rPr>
-        <w:t>stalar o cmder para usar no local do prompt padrão.</w:t>
+        <w:t xml:space="preserve">stalar o </w:t>
+      </w:r>
+      <w:proofErr w:type="spellStart"/>
+      <w:r>
+        <w:rPr>
+          <w:rFonts w:ascii="Times New Roman" w:hAnsi="Times New Roman" w:cs="Times New Roman"/>
+          <w:sz w:val="24"/>
+          <w:szCs w:val="24"/>
+        </w:rPr>
+        <w:t>cmder</w:t>
+      </w:r>
+      <w:proofErr w:type="spellEnd"/>
+      <w:r>
+        <w:rPr>
+          <w:rFonts w:ascii="Times New Roman" w:hAnsi="Times New Roman" w:cs="Times New Roman"/>
+          <w:sz w:val="24"/>
+          <w:szCs w:val="24"/>
+        </w:rPr>
+        <w:t xml:space="preserve"> para usar no local do prompt padrão.</w:t>
       </w:r>
     </w:p>
     <w:p>
@@ -2879,7 +3976,25 @@
           <w:sz w:val="24"/>
           <w:szCs w:val="24"/>
         </w:rPr>
-        <w:t>Como criar um script no Windows (.bat).</w:t>
+        <w:t>Como criar um script no Windows (.</w:t>
+      </w:r>
+      <w:proofErr w:type="spellStart"/>
+      <w:r>
+        <w:rPr>
+          <w:rFonts w:ascii="Times New Roman" w:hAnsi="Times New Roman" w:cs="Times New Roman"/>
+          <w:sz w:val="24"/>
+          <w:szCs w:val="24"/>
+        </w:rPr>
+        <w:t>bat</w:t>
+      </w:r>
+      <w:proofErr w:type="spellEnd"/>
+      <w:r>
+        <w:rPr>
+          <w:rFonts w:ascii="Times New Roman" w:hAnsi="Times New Roman" w:cs="Times New Roman"/>
+          <w:sz w:val="24"/>
+          <w:szCs w:val="24"/>
+        </w:rPr>
+        <w:t>).</w:t>
       </w:r>
     </w:p>
     <w:p>
@@ -2927,7 +4042,43 @@
           <w:sz w:val="24"/>
           <w:szCs w:val="24"/>
         </w:rPr>
-        <w:t>O comando xcopy, para copiar pastas e sub-pastas.</w:t>
+        <w:t xml:space="preserve">O comando </w:t>
+      </w:r>
+      <w:proofErr w:type="spellStart"/>
+      <w:r>
+        <w:rPr>
+          <w:rFonts w:ascii="Times New Roman" w:hAnsi="Times New Roman" w:cs="Times New Roman"/>
+          <w:sz w:val="24"/>
+          <w:szCs w:val="24"/>
+        </w:rPr>
+        <w:t>xcopy</w:t>
+      </w:r>
+      <w:proofErr w:type="spellEnd"/>
+      <w:r>
+        <w:rPr>
+          <w:rFonts w:ascii="Times New Roman" w:hAnsi="Times New Roman" w:cs="Times New Roman"/>
+          <w:sz w:val="24"/>
+          <w:szCs w:val="24"/>
+        </w:rPr>
+        <w:t xml:space="preserve">, para copiar pastas e </w:t>
+      </w:r>
+      <w:proofErr w:type="spellStart"/>
+      <w:r>
+        <w:rPr>
+          <w:rFonts w:ascii="Times New Roman" w:hAnsi="Times New Roman" w:cs="Times New Roman"/>
+          <w:sz w:val="24"/>
+          <w:szCs w:val="24"/>
+        </w:rPr>
+        <w:t>sub-pastas</w:t>
+      </w:r>
+      <w:proofErr w:type="spellEnd"/>
+      <w:r>
+        <w:rPr>
+          <w:rFonts w:ascii="Times New Roman" w:hAnsi="Times New Roman" w:cs="Times New Roman"/>
+          <w:sz w:val="24"/>
+          <w:szCs w:val="24"/>
+        </w:rPr>
+        <w:t>.</w:t>
       </w:r>
     </w:p>
     <w:p>
@@ -3094,7 +4245,61 @@
           <w:sz w:val="24"/>
           <w:szCs w:val="24"/>
         </w:rPr>
-        <w:t>Para criar um backup do PATH podemos simplesmente dar um echo %PATH% em um arquivo backupPATH.txt utilizando o cmd/er.</w:t>
+        <w:t xml:space="preserve">Para criar um backup do PATH podemos simplesmente dar um </w:t>
+      </w:r>
+      <w:proofErr w:type="spellStart"/>
+      <w:r>
+        <w:rPr>
+          <w:rFonts w:ascii="Times New Roman" w:hAnsi="Times New Roman" w:cs="Times New Roman"/>
+          <w:sz w:val="24"/>
+          <w:szCs w:val="24"/>
+        </w:rPr>
+        <w:t>echo</w:t>
+      </w:r>
+      <w:proofErr w:type="spellEnd"/>
+      <w:r>
+        <w:rPr>
+          <w:rFonts w:ascii="Times New Roman" w:hAnsi="Times New Roman" w:cs="Times New Roman"/>
+          <w:sz w:val="24"/>
+          <w:szCs w:val="24"/>
+        </w:rPr>
+        <w:t xml:space="preserve"> %PATH% em um arquivo backupPATH.txt utilizando o </w:t>
+      </w:r>
+      <w:proofErr w:type="spellStart"/>
+      <w:r>
+        <w:rPr>
+          <w:rFonts w:ascii="Times New Roman" w:hAnsi="Times New Roman" w:cs="Times New Roman"/>
+          <w:sz w:val="24"/>
+          <w:szCs w:val="24"/>
+        </w:rPr>
+        <w:t>cmd</w:t>
+      </w:r>
+      <w:proofErr w:type="spellEnd"/>
+      <w:r>
+        <w:rPr>
+          <w:rFonts w:ascii="Times New Roman" w:hAnsi="Times New Roman" w:cs="Times New Roman"/>
+          <w:sz w:val="24"/>
+          <w:szCs w:val="24"/>
+        </w:rPr>
+        <w:t>/</w:t>
+      </w:r>
+      <w:proofErr w:type="spellStart"/>
+      <w:r>
+        <w:rPr>
+          <w:rFonts w:ascii="Times New Roman" w:hAnsi="Times New Roman" w:cs="Times New Roman"/>
+          <w:sz w:val="24"/>
+          <w:szCs w:val="24"/>
+        </w:rPr>
+        <w:t>er</w:t>
+      </w:r>
+      <w:proofErr w:type="spellEnd"/>
+      <w:r>
+        <w:rPr>
+          <w:rFonts w:ascii="Times New Roman" w:hAnsi="Times New Roman" w:cs="Times New Roman"/>
+          <w:sz w:val="24"/>
+          <w:szCs w:val="24"/>
+        </w:rPr>
+        <w:t>.</w:t>
       </w:r>
     </w:p>
     <w:p>
@@ -3118,7 +4323,729 @@
           <w:sz w:val="24"/>
           <w:szCs w:val="24"/>
         </w:rPr>
-        <w:t>Não tente fazer pelo powershell, ele irá simplesmente criar o arquivo com a palavra %PATH% escrito dentro, ao invés de realmente fazer o backup dele.</w:t>
+        <w:t xml:space="preserve">Não tente fazer pelo </w:t>
+      </w:r>
+      <w:proofErr w:type="spellStart"/>
+      <w:r>
+        <w:rPr>
+          <w:rFonts w:ascii="Times New Roman" w:hAnsi="Times New Roman" w:cs="Times New Roman"/>
+          <w:sz w:val="24"/>
+          <w:szCs w:val="24"/>
+        </w:rPr>
+        <w:t>powershell</w:t>
+      </w:r>
+      <w:proofErr w:type="spellEnd"/>
+      <w:r>
+        <w:rPr>
+          <w:rFonts w:ascii="Times New Roman" w:hAnsi="Times New Roman" w:cs="Times New Roman"/>
+          <w:sz w:val="24"/>
+          <w:szCs w:val="24"/>
+        </w:rPr>
+        <w:t>, ele irá simplesmente criar o arquivo com a palavra %PATH% escrito dentro, ao invés de realmente fazer o backup dele.</w:t>
+      </w:r>
+    </w:p>
+    <w:p>
+      <w:pPr>
+        <w:pStyle w:val="PargrafodaLista"/>
+        <w:numPr>
+          <w:ilvl w:val="1"/>
+          <w:numId w:val="5"/>
+        </w:numPr>
+        <w:spacing w:line="360" w:lineRule="auto"/>
+        <w:jc w:val="both"/>
+        <w:rPr>
+          <w:rFonts w:ascii="Times New Roman" w:hAnsi="Times New Roman" w:cs="Times New Roman"/>
+          <w:sz w:val="24"/>
+          <w:szCs w:val="24"/>
+        </w:rPr>
+      </w:pPr>
+      <w:r>
+        <w:rPr>
+          <w:rFonts w:ascii="Times New Roman" w:hAnsi="Times New Roman" w:cs="Times New Roman"/>
+          <w:sz w:val="24"/>
+          <w:szCs w:val="24"/>
+        </w:rPr>
+        <w:t xml:space="preserve"> Quando criamos um script e queremos que ele possa ser executado de qualquer lugar diretamente na linha de comando, sem precisar estar na pasta em que salvamos o nosso script, precisamos adicionar ele nesse PATH.</w:t>
+      </w:r>
+    </w:p>
+    <w:p>
+      <w:pPr>
+        <w:pStyle w:val="PargrafodaLista"/>
+        <w:numPr>
+          <w:ilvl w:val="2"/>
+          <w:numId w:val="5"/>
+        </w:numPr>
+        <w:spacing w:line="360" w:lineRule="auto"/>
+        <w:jc w:val="both"/>
+        <w:rPr>
+          <w:rFonts w:ascii="Times New Roman" w:hAnsi="Times New Roman" w:cs="Times New Roman"/>
+          <w:sz w:val="24"/>
+          <w:szCs w:val="24"/>
+        </w:rPr>
+      </w:pPr>
+      <w:r>
+        <w:rPr>
+          <w:rFonts w:ascii="Times New Roman" w:hAnsi="Times New Roman" w:cs="Times New Roman"/>
+          <w:sz w:val="24"/>
+          <w:szCs w:val="24"/>
+        </w:rPr>
+        <w:t>Ao analisar o nosso PATH com o ‘</w:t>
+      </w:r>
+      <w:proofErr w:type="spellStart"/>
+      <w:r>
+        <w:rPr>
+          <w:rFonts w:ascii="Times New Roman" w:hAnsi="Times New Roman" w:cs="Times New Roman"/>
+          <w:sz w:val="24"/>
+          <w:szCs w:val="24"/>
+        </w:rPr>
+        <w:t>echo</w:t>
+      </w:r>
+      <w:proofErr w:type="spellEnd"/>
+      <w:r>
+        <w:rPr>
+          <w:rFonts w:ascii="Times New Roman" w:hAnsi="Times New Roman" w:cs="Times New Roman"/>
+          <w:sz w:val="24"/>
+          <w:szCs w:val="24"/>
+        </w:rPr>
+        <w:t xml:space="preserve"> PATH’ ou somente ‘PATH’ na linha de comando podemos notar que a maioria dos caminhos existentes lá </w:t>
+      </w:r>
+      <w:r>
+        <w:rPr>
+          <w:rFonts w:ascii="Times New Roman" w:hAnsi="Times New Roman" w:cs="Times New Roman"/>
+          <w:sz w:val="24"/>
+          <w:szCs w:val="24"/>
+        </w:rPr>
+        <w:t xml:space="preserve">possuem uma pasta bin, então podemos </w:t>
+      </w:r>
+      <w:r>
+        <w:rPr>
+          <w:rFonts w:ascii="Times New Roman" w:hAnsi="Times New Roman" w:cs="Times New Roman"/>
+          <w:sz w:val="24"/>
+          <w:szCs w:val="24"/>
+        </w:rPr>
+        <w:lastRenderedPageBreak/>
+        <w:t>criar a nossa própria pasta em qualquer lugar e jogar todos os nossos scripts dentro dela, adicionando o caminho dela no PATH.</w:t>
+      </w:r>
+    </w:p>
+    <w:p>
+      <w:pPr>
+        <w:pStyle w:val="PargrafodaLista"/>
+        <w:numPr>
+          <w:ilvl w:val="2"/>
+          <w:numId w:val="5"/>
+        </w:numPr>
+        <w:spacing w:line="360" w:lineRule="auto"/>
+        <w:jc w:val="both"/>
+        <w:rPr>
+          <w:rFonts w:ascii="Times New Roman" w:hAnsi="Times New Roman" w:cs="Times New Roman"/>
+          <w:sz w:val="24"/>
+          <w:szCs w:val="24"/>
+        </w:rPr>
+      </w:pPr>
+      <w:r>
+        <w:rPr>
+          <w:rFonts w:ascii="Times New Roman" w:hAnsi="Times New Roman" w:cs="Times New Roman"/>
+          <w:sz w:val="24"/>
+          <w:szCs w:val="24"/>
+        </w:rPr>
+        <w:t xml:space="preserve">Para </w:t>
+      </w:r>
+      <w:proofErr w:type="spellStart"/>
+      <w:r>
+        <w:rPr>
+          <w:rFonts w:ascii="Times New Roman" w:hAnsi="Times New Roman" w:cs="Times New Roman"/>
+          <w:sz w:val="24"/>
+          <w:szCs w:val="24"/>
+        </w:rPr>
+        <w:t>setar</w:t>
+      </w:r>
+      <w:proofErr w:type="spellEnd"/>
+      <w:r>
+        <w:rPr>
+          <w:rFonts w:ascii="Times New Roman" w:hAnsi="Times New Roman" w:cs="Times New Roman"/>
+          <w:sz w:val="24"/>
+          <w:szCs w:val="24"/>
+        </w:rPr>
+        <w:t xml:space="preserve"> um novo caminho ou script no PATH utilizamos o ‘set PATH=%PAHT</w:t>
+      </w:r>
+      <w:proofErr w:type="gramStart"/>
+      <w:r>
+        <w:rPr>
+          <w:rFonts w:ascii="Times New Roman" w:hAnsi="Times New Roman" w:cs="Times New Roman"/>
+          <w:sz w:val="24"/>
+          <w:szCs w:val="24"/>
+        </w:rPr>
+        <w:t>%;c:\caminho\para\a\nova\pasta\bin</w:t>
+      </w:r>
+      <w:proofErr w:type="gramEnd"/>
+      <w:r>
+        <w:rPr>
+          <w:rFonts w:ascii="Times New Roman" w:hAnsi="Times New Roman" w:cs="Times New Roman"/>
+          <w:sz w:val="24"/>
+          <w:szCs w:val="24"/>
+        </w:rPr>
+        <w:t xml:space="preserve">’. NÃO ESQUECER DE SEMPRE COLOCAR O %PATH% DEPOIS DO ‘PATH=’ E O ‘;’ POIS QUEREMOS ADICIONAR ESSA NOVA PASTA BIN E NÃO SUBSTITUIR TODO O NOSSO PATH POR </w:t>
+      </w:r>
+      <w:proofErr w:type="gramStart"/>
+      <w:r>
+        <w:rPr>
+          <w:rFonts w:ascii="Times New Roman" w:hAnsi="Times New Roman" w:cs="Times New Roman"/>
+          <w:sz w:val="24"/>
+          <w:szCs w:val="24"/>
+        </w:rPr>
+        <w:t>ELA!!!!!!.</w:t>
+      </w:r>
+      <w:proofErr w:type="gramEnd"/>
+    </w:p>
+    <w:p>
+      <w:pPr>
+        <w:pStyle w:val="PargrafodaLista"/>
+        <w:numPr>
+          <w:ilvl w:val="1"/>
+          <w:numId w:val="5"/>
+        </w:numPr>
+        <w:spacing w:line="360" w:lineRule="auto"/>
+        <w:jc w:val="both"/>
+        <w:rPr>
+          <w:rFonts w:ascii="Times New Roman" w:hAnsi="Times New Roman" w:cs="Times New Roman"/>
+          <w:sz w:val="24"/>
+          <w:szCs w:val="24"/>
+        </w:rPr>
+      </w:pPr>
+      <w:r>
+        <w:rPr>
+          <w:rFonts w:ascii="Times New Roman" w:hAnsi="Times New Roman" w:cs="Times New Roman"/>
+          <w:sz w:val="24"/>
+          <w:szCs w:val="24"/>
+        </w:rPr>
+        <w:t xml:space="preserve"> </w:t>
+      </w:r>
+      <w:r>
+        <w:rPr>
+          <w:rFonts w:ascii="Times New Roman" w:hAnsi="Times New Roman" w:cs="Times New Roman"/>
+          <w:sz w:val="24"/>
+          <w:szCs w:val="24"/>
+        </w:rPr>
+        <w:t>O set também serve para criar variáveis de ambiente, ou seja, indicamos caminhos que queremos salvar com um nome específico e assim ao invés de digitar aquele caminho toda vez que quisermos ir para ele, podemos simplesmente evocar com o nome que demos para a variável de ambiente</w:t>
+      </w:r>
+      <w:r>
+        <w:rPr>
+          <w:rFonts w:ascii="Times New Roman" w:hAnsi="Times New Roman" w:cs="Times New Roman"/>
+          <w:sz w:val="24"/>
+          <w:szCs w:val="24"/>
+        </w:rPr>
+        <w:t>.</w:t>
+      </w:r>
+    </w:p>
+    <w:p>
+      <w:pPr>
+        <w:pStyle w:val="PargrafodaLista"/>
+        <w:numPr>
+          <w:ilvl w:val="2"/>
+          <w:numId w:val="5"/>
+        </w:numPr>
+        <w:spacing w:line="360" w:lineRule="auto"/>
+        <w:jc w:val="both"/>
+        <w:rPr>
+          <w:rFonts w:ascii="Times New Roman" w:hAnsi="Times New Roman" w:cs="Times New Roman"/>
+          <w:sz w:val="24"/>
+          <w:szCs w:val="24"/>
+        </w:rPr>
+      </w:pPr>
+      <w:r>
+        <w:rPr>
+          <w:rFonts w:ascii="Times New Roman" w:hAnsi="Times New Roman" w:cs="Times New Roman"/>
+          <w:sz w:val="24"/>
+          <w:szCs w:val="24"/>
+        </w:rPr>
+        <w:t>Como criar a variável de ambiente:</w:t>
+      </w:r>
+    </w:p>
+    <w:p>
+      <w:pPr>
+        <w:spacing w:line="360" w:lineRule="auto"/>
+        <w:jc w:val="both"/>
+        <w:rPr>
+          <w:rFonts w:ascii="Times New Roman" w:hAnsi="Times New Roman" w:cs="Times New Roman"/>
+          <w:sz w:val="24"/>
+          <w:szCs w:val="24"/>
+        </w:rPr>
+      </w:pPr>
+      <w:r>
+        <w:rPr>
+          <w:rFonts w:ascii="Times New Roman" w:hAnsi="Times New Roman" w:cs="Times New Roman"/>
+          <w:sz w:val="24"/>
+          <w:szCs w:val="24"/>
+        </w:rPr>
+        <w:t>set PASTA_CODIGO=a:\Users\bruno\Documents\GitHub\Alura\Windows\codes</w:t>
+      </w:r>
+    </w:p>
+    <w:p>
+      <w:pPr>
+        <w:pStyle w:val="PargrafodaLista"/>
+        <w:numPr>
+          <w:ilvl w:val="2"/>
+          <w:numId w:val="5"/>
+        </w:numPr>
+        <w:spacing w:line="360" w:lineRule="auto"/>
+        <w:jc w:val="both"/>
+        <w:rPr>
+          <w:rFonts w:ascii="Times New Roman" w:hAnsi="Times New Roman" w:cs="Times New Roman"/>
+          <w:sz w:val="24"/>
+          <w:szCs w:val="24"/>
+        </w:rPr>
+      </w:pPr>
+      <w:r>
+        <w:rPr>
+          <w:rFonts w:ascii="Times New Roman" w:hAnsi="Times New Roman" w:cs="Times New Roman"/>
+          <w:sz w:val="24"/>
+          <w:szCs w:val="24"/>
+        </w:rPr>
+        <w:t>Para ver todas as variáveis de ambiente podemos simplesmente usar o set sem nenhum outro argumento na linha de comando. Ele irá devolver todas as variáveis, seus caminhos e afins. Para conferir onde está sua variável recém criada basta procurar pelo nome, uma vez que está em ordem alfabética.</w:t>
+      </w:r>
+    </w:p>
+    <w:p>
+      <w:pPr>
+        <w:pStyle w:val="PargrafodaLista"/>
+        <w:numPr>
+          <w:ilvl w:val="2"/>
+          <w:numId w:val="5"/>
+        </w:numPr>
+        <w:spacing w:line="360" w:lineRule="auto"/>
+        <w:jc w:val="both"/>
+        <w:rPr>
+          <w:rFonts w:ascii="Times New Roman" w:hAnsi="Times New Roman" w:cs="Times New Roman"/>
+          <w:sz w:val="24"/>
+          <w:szCs w:val="24"/>
+        </w:rPr>
+      </w:pPr>
+      <w:r>
+        <w:rPr>
+          <w:rFonts w:ascii="Times New Roman" w:hAnsi="Times New Roman" w:cs="Times New Roman"/>
+          <w:sz w:val="24"/>
+          <w:szCs w:val="24"/>
+        </w:rPr>
+        <w:t>Para evocar uma variável fazemos como o %PATH%:</w:t>
+      </w:r>
+    </w:p>
+    <w:p>
+      <w:pPr>
+        <w:spacing w:line="360" w:lineRule="auto"/>
+        <w:jc w:val="center"/>
+        <w:rPr>
+          <w:rFonts w:ascii="Times New Roman" w:hAnsi="Times New Roman" w:cs="Times New Roman"/>
+          <w:sz w:val="24"/>
+          <w:szCs w:val="24"/>
+        </w:rPr>
+      </w:pPr>
+      <w:r>
+        <w:rPr>
+          <w:rFonts w:ascii="Times New Roman" w:hAnsi="Times New Roman" w:cs="Times New Roman"/>
+          <w:sz w:val="24"/>
+          <w:szCs w:val="24"/>
+        </w:rPr>
+        <w:drawing>
+          <wp:inline distT="0" distB="0" distL="0" distR="0" wp14:anchorId="0C76B502" wp14:editId="410ABF8E">
+            <wp:extent cx="4591691" cy="457264"/>
+            <wp:effectExtent l="0" t="0" r="0" b="0"/>
+            <wp:docPr id="3" name="Imagem 3"/>
+            <wp:cNvGraphicFramePr>
+              <a:graphicFrameLocks xmlns:a="http://schemas.openxmlformats.org/drawingml/2006/main" noChangeAspect="1"/>
+            </wp:cNvGraphicFramePr>
+            <a:graphic xmlns:a="http://schemas.openxmlformats.org/drawingml/2006/main">
+              <a:graphicData uri="http://schemas.openxmlformats.org/drawingml/2006/picture">
+                <pic:pic xmlns:pic="http://schemas.openxmlformats.org/drawingml/2006/picture">
+                  <pic:nvPicPr>
+                    <pic:cNvPr id="1" name=""/>
+                    <pic:cNvPicPr/>
+                  </pic:nvPicPr>
+                  <pic:blipFill>
+                    <a:blip r:embed="rId7"/>
+                    <a:stretch>
+                      <a:fillRect/>
+                    </a:stretch>
+                  </pic:blipFill>
+                  <pic:spPr>
+                    <a:xfrm>
+                      <a:off x="0" y="0"/>
+                      <a:ext cx="4591691" cy="457264"/>
+                    </a:xfrm>
+                    <a:prstGeom prst="rect">
+                      <a:avLst/>
+                    </a:prstGeom>
+                  </pic:spPr>
+                </pic:pic>
+              </a:graphicData>
+            </a:graphic>
+          </wp:inline>
+        </w:drawing>
+      </w:r>
+    </w:p>
+    <w:p>
+      <w:pPr>
+        <w:pStyle w:val="PargrafodaLista"/>
+        <w:numPr>
+          <w:ilvl w:val="1"/>
+          <w:numId w:val="5"/>
+        </w:numPr>
+        <w:spacing w:line="360" w:lineRule="auto"/>
+        <w:jc w:val="both"/>
+        <w:rPr>
+          <w:rFonts w:ascii="Times New Roman" w:hAnsi="Times New Roman" w:cs="Times New Roman"/>
+          <w:sz w:val="24"/>
+          <w:szCs w:val="24"/>
+        </w:rPr>
+      </w:pPr>
+      <w:r>
+        <w:rPr>
+          <w:rFonts w:ascii="Times New Roman" w:hAnsi="Times New Roman" w:cs="Times New Roman"/>
+          <w:sz w:val="24"/>
+          <w:szCs w:val="24"/>
+        </w:rPr>
+        <w:t xml:space="preserve"> O comando set infelizmente só funciona temporariamente, ou seja, durante todo o tempo que o </w:t>
+      </w:r>
+      <w:proofErr w:type="spellStart"/>
+      <w:r>
+        <w:rPr>
+          <w:rFonts w:ascii="Times New Roman" w:hAnsi="Times New Roman" w:cs="Times New Roman"/>
+          <w:sz w:val="24"/>
+          <w:szCs w:val="24"/>
+        </w:rPr>
+        <w:t>cmd</w:t>
+      </w:r>
+      <w:proofErr w:type="spellEnd"/>
+      <w:r>
+        <w:rPr>
+          <w:rFonts w:ascii="Times New Roman" w:hAnsi="Times New Roman" w:cs="Times New Roman"/>
+          <w:sz w:val="24"/>
+          <w:szCs w:val="24"/>
+        </w:rPr>
+        <w:t xml:space="preserve"> estiver aberto. A partir do momento que fechamos e reabrimos, todas as variáveis de ambiente e o nosso novo caminho adicionado no PATH somem.</w:t>
+      </w:r>
+    </w:p>
+    <w:p>
+      <w:pPr>
+        <w:pStyle w:val="PargrafodaLista"/>
+        <w:numPr>
+          <w:ilvl w:val="2"/>
+          <w:numId w:val="5"/>
+        </w:numPr>
+        <w:spacing w:line="360" w:lineRule="auto"/>
+        <w:jc w:val="both"/>
+        <w:rPr>
+          <w:rFonts w:ascii="Times New Roman" w:hAnsi="Times New Roman" w:cs="Times New Roman"/>
+          <w:sz w:val="24"/>
+          <w:szCs w:val="24"/>
+        </w:rPr>
+      </w:pPr>
+      <w:r>
+        <w:rPr>
+          <w:rFonts w:ascii="Times New Roman" w:hAnsi="Times New Roman" w:cs="Times New Roman"/>
+          <w:sz w:val="24"/>
+          <w:szCs w:val="24"/>
+        </w:rPr>
+        <w:t xml:space="preserve">Para que uma dessas alterações seja feita permanentemente, utilizamos o comando </w:t>
+      </w:r>
+      <w:proofErr w:type="spellStart"/>
+      <w:r>
+        <w:rPr>
+          <w:rFonts w:ascii="Times New Roman" w:hAnsi="Times New Roman" w:cs="Times New Roman"/>
+          <w:b/>
+          <w:bCs/>
+          <w:sz w:val="24"/>
+          <w:szCs w:val="24"/>
+          <w:u w:val="single"/>
+        </w:rPr>
+        <w:t>setx</w:t>
+      </w:r>
+      <w:proofErr w:type="spellEnd"/>
+      <w:r>
+        <w:rPr>
+          <w:rFonts w:ascii="Times New Roman" w:hAnsi="Times New Roman" w:cs="Times New Roman"/>
+          <w:sz w:val="24"/>
+          <w:szCs w:val="24"/>
+        </w:rPr>
+        <w:t>.</w:t>
+      </w:r>
+    </w:p>
+    <w:p>
+      <w:pPr>
+        <w:pStyle w:val="PargrafodaLista"/>
+        <w:numPr>
+          <w:ilvl w:val="2"/>
+          <w:numId w:val="5"/>
+        </w:numPr>
+        <w:spacing w:line="360" w:lineRule="auto"/>
+        <w:jc w:val="both"/>
+        <w:rPr>
+          <w:rFonts w:ascii="Times New Roman" w:hAnsi="Times New Roman" w:cs="Times New Roman"/>
+          <w:sz w:val="24"/>
+          <w:szCs w:val="24"/>
+        </w:rPr>
+      </w:pPr>
+      <w:r>
+        <w:rPr>
+          <w:rFonts w:ascii="Times New Roman" w:hAnsi="Times New Roman" w:cs="Times New Roman"/>
+          <w:sz w:val="24"/>
+          <w:szCs w:val="24"/>
+        </w:rPr>
+        <w:t xml:space="preserve">Ele não funciona no </w:t>
+      </w:r>
+      <w:proofErr w:type="spellStart"/>
+      <w:r>
+        <w:rPr>
+          <w:rFonts w:ascii="Times New Roman" w:hAnsi="Times New Roman" w:cs="Times New Roman"/>
+          <w:sz w:val="24"/>
+          <w:szCs w:val="24"/>
+        </w:rPr>
+        <w:t>cmder</w:t>
+      </w:r>
+      <w:proofErr w:type="spellEnd"/>
+      <w:r>
+        <w:rPr>
+          <w:rFonts w:ascii="Times New Roman" w:hAnsi="Times New Roman" w:cs="Times New Roman"/>
+          <w:sz w:val="24"/>
+          <w:szCs w:val="24"/>
+        </w:rPr>
+        <w:t xml:space="preserve">, somente no </w:t>
+      </w:r>
+      <w:proofErr w:type="spellStart"/>
+      <w:r>
+        <w:rPr>
+          <w:rFonts w:ascii="Times New Roman" w:hAnsi="Times New Roman" w:cs="Times New Roman"/>
+          <w:sz w:val="24"/>
+          <w:szCs w:val="24"/>
+        </w:rPr>
+        <w:t>cmd</w:t>
+      </w:r>
+      <w:proofErr w:type="spellEnd"/>
+      <w:r>
+        <w:rPr>
+          <w:rFonts w:ascii="Times New Roman" w:hAnsi="Times New Roman" w:cs="Times New Roman"/>
+          <w:sz w:val="24"/>
+          <w:szCs w:val="24"/>
+        </w:rPr>
+        <w:t xml:space="preserve"> oficial do </w:t>
+      </w:r>
+      <w:proofErr w:type="spellStart"/>
+      <w:r>
+        <w:rPr>
+          <w:rFonts w:ascii="Times New Roman" w:hAnsi="Times New Roman" w:cs="Times New Roman"/>
+          <w:sz w:val="24"/>
+          <w:szCs w:val="24"/>
+        </w:rPr>
+        <w:t>windows</w:t>
+      </w:r>
+      <w:proofErr w:type="spellEnd"/>
+      <w:r>
+        <w:rPr>
+          <w:rFonts w:ascii="Times New Roman" w:hAnsi="Times New Roman" w:cs="Times New Roman"/>
+          <w:sz w:val="24"/>
+          <w:szCs w:val="24"/>
+        </w:rPr>
+        <w:t>, pois uma alteração permanente no PATH é algo muito importante e perigoso de se fazer, então tem que ser oficialmente</w:t>
+      </w:r>
+      <w:r>
+        <w:rPr>
+          <w:rFonts w:ascii="Times New Roman" w:hAnsi="Times New Roman" w:cs="Times New Roman"/>
+          <w:sz w:val="24"/>
+          <w:szCs w:val="24"/>
+        </w:rPr>
+        <w:t xml:space="preserve"> e em modo de administrados</w:t>
+      </w:r>
+      <w:r>
+        <w:rPr>
+          <w:rFonts w:ascii="Times New Roman" w:hAnsi="Times New Roman" w:cs="Times New Roman"/>
+          <w:sz w:val="24"/>
+          <w:szCs w:val="24"/>
+        </w:rPr>
+        <w:t>.</w:t>
+      </w:r>
+    </w:p>
+    <w:p>
+      <w:pPr>
+        <w:pStyle w:val="PargrafodaLista"/>
+        <w:numPr>
+          <w:ilvl w:val="2"/>
+          <w:numId w:val="5"/>
+        </w:numPr>
+        <w:spacing w:line="360" w:lineRule="auto"/>
+        <w:jc w:val="both"/>
+        <w:rPr>
+          <w:rFonts w:ascii="Times New Roman" w:hAnsi="Times New Roman" w:cs="Times New Roman"/>
+          <w:sz w:val="24"/>
+          <w:szCs w:val="24"/>
+        </w:rPr>
+      </w:pPr>
+      <w:r>
+        <w:rPr>
+          <w:rFonts w:ascii="Times New Roman" w:hAnsi="Times New Roman" w:cs="Times New Roman"/>
+          <w:sz w:val="24"/>
+          <w:szCs w:val="24"/>
+        </w:rPr>
+        <w:lastRenderedPageBreak/>
+        <w:t>Ele funciona parecido com o set, mas ao invés de colocar ‘=’ utilizamos aspas duplas:</w:t>
+      </w:r>
+    </w:p>
+    <w:p>
+      <w:pPr>
+        <w:spacing w:line="360" w:lineRule="auto"/>
+        <w:jc w:val="center"/>
+        <w:rPr>
+          <w:rFonts w:ascii="Times New Roman" w:hAnsi="Times New Roman" w:cs="Times New Roman"/>
+          <w:sz w:val="24"/>
+          <w:szCs w:val="24"/>
+        </w:rPr>
+      </w:pPr>
+      <w:r>
+        <w:rPr>
+          <w:rFonts w:ascii="Times New Roman" w:hAnsi="Times New Roman" w:cs="Times New Roman"/>
+          <w:sz w:val="24"/>
+          <w:szCs w:val="24"/>
+        </w:rPr>
+        <w:drawing>
+          <wp:inline distT="0" distB="0" distL="0" distR="0" wp14:anchorId="31409B5B" wp14:editId="5018179B">
+            <wp:extent cx="5400040" cy="641985"/>
+            <wp:effectExtent l="0" t="0" r="0" b="5715"/>
+            <wp:docPr id="4" name="Imagem 4"/>
+            <wp:cNvGraphicFramePr>
+              <a:graphicFrameLocks xmlns:a="http://schemas.openxmlformats.org/drawingml/2006/main" noChangeAspect="1"/>
+            </wp:cNvGraphicFramePr>
+            <a:graphic xmlns:a="http://schemas.openxmlformats.org/drawingml/2006/main">
+              <a:graphicData uri="http://schemas.openxmlformats.org/drawingml/2006/picture">
+                <pic:pic xmlns:pic="http://schemas.openxmlformats.org/drawingml/2006/picture">
+                  <pic:nvPicPr>
+                    <pic:cNvPr id="1" name=""/>
+                    <pic:cNvPicPr/>
+                  </pic:nvPicPr>
+                  <pic:blipFill>
+                    <a:blip r:embed="rId8"/>
+                    <a:stretch>
+                      <a:fillRect/>
+                    </a:stretch>
+                  </pic:blipFill>
+                  <pic:spPr>
+                    <a:xfrm>
+                      <a:off x="0" y="0"/>
+                      <a:ext cx="5400040" cy="641985"/>
+                    </a:xfrm>
+                    <a:prstGeom prst="rect">
+                      <a:avLst/>
+                    </a:prstGeom>
+                  </pic:spPr>
+                </pic:pic>
+              </a:graphicData>
+            </a:graphic>
+          </wp:inline>
+        </w:drawing>
+      </w:r>
+    </w:p>
+    <w:p>
+      <w:pPr>
+        <w:pStyle w:val="PargrafodaLista"/>
+        <w:numPr>
+          <w:ilvl w:val="2"/>
+          <w:numId w:val="5"/>
+        </w:numPr>
+        <w:spacing w:line="360" w:lineRule="auto"/>
+        <w:jc w:val="both"/>
+        <w:rPr>
+          <w:rFonts w:ascii="Times New Roman" w:hAnsi="Times New Roman" w:cs="Times New Roman"/>
+          <w:sz w:val="24"/>
+          <w:szCs w:val="24"/>
+        </w:rPr>
+      </w:pPr>
+      <w:r>
+        <w:rPr>
+          <w:rFonts w:ascii="Times New Roman" w:hAnsi="Times New Roman" w:cs="Times New Roman"/>
+          <w:sz w:val="24"/>
+          <w:szCs w:val="24"/>
+        </w:rPr>
+        <w:t>O /M no fim indica que é para a alteração ser feita no sistema.</w:t>
+      </w:r>
+    </w:p>
+    <w:p>
+      <w:pPr>
+        <w:pStyle w:val="PargrafodaLista"/>
+        <w:numPr>
+          <w:ilvl w:val="2"/>
+          <w:numId w:val="5"/>
+        </w:numPr>
+        <w:spacing w:line="360" w:lineRule="auto"/>
+        <w:jc w:val="both"/>
+        <w:rPr>
+          <w:rFonts w:ascii="Times New Roman" w:hAnsi="Times New Roman" w:cs="Times New Roman"/>
+          <w:sz w:val="24"/>
+          <w:szCs w:val="24"/>
+        </w:rPr>
+      </w:pPr>
+      <w:r>
+        <w:rPr>
+          <w:rFonts w:ascii="Times New Roman" w:hAnsi="Times New Roman" w:cs="Times New Roman"/>
+          <w:sz w:val="24"/>
+          <w:szCs w:val="24"/>
+        </w:rPr>
+        <w:t>Quando for criar uma variável não precisa a contra barra pós última pasta, caso sua variável seja somente para levar até uma pasta.</w:t>
+      </w:r>
+    </w:p>
+    <w:p>
+      <w:pPr>
+        <w:pStyle w:val="PargrafodaLista"/>
+        <w:numPr>
+          <w:ilvl w:val="2"/>
+          <w:numId w:val="5"/>
+        </w:numPr>
+        <w:spacing w:line="360" w:lineRule="auto"/>
+        <w:jc w:val="both"/>
+        <w:rPr>
+          <w:rFonts w:ascii="Times New Roman" w:hAnsi="Times New Roman" w:cs="Times New Roman"/>
+          <w:sz w:val="24"/>
+          <w:szCs w:val="24"/>
+        </w:rPr>
+      </w:pPr>
+      <w:r>
+        <w:rPr>
+          <w:rFonts w:ascii="Times New Roman" w:hAnsi="Times New Roman" w:cs="Times New Roman"/>
+          <w:sz w:val="24"/>
+          <w:szCs w:val="24"/>
+        </w:rPr>
+        <w:t xml:space="preserve">Após </w:t>
+      </w:r>
+      <w:proofErr w:type="spellStart"/>
+      <w:r>
+        <w:rPr>
+          <w:rFonts w:ascii="Times New Roman" w:hAnsi="Times New Roman" w:cs="Times New Roman"/>
+          <w:sz w:val="24"/>
+          <w:szCs w:val="24"/>
+        </w:rPr>
+        <w:t>setar</w:t>
+      </w:r>
+      <w:proofErr w:type="spellEnd"/>
+      <w:r>
+        <w:rPr>
+          <w:rFonts w:ascii="Times New Roman" w:hAnsi="Times New Roman" w:cs="Times New Roman"/>
+          <w:sz w:val="24"/>
+          <w:szCs w:val="24"/>
+        </w:rPr>
+        <w:t xml:space="preserve"> essas alterações permanentemente, reinicie o </w:t>
+      </w:r>
+      <w:proofErr w:type="spellStart"/>
+      <w:r>
+        <w:rPr>
+          <w:rFonts w:ascii="Times New Roman" w:hAnsi="Times New Roman" w:cs="Times New Roman"/>
+          <w:sz w:val="24"/>
+          <w:szCs w:val="24"/>
+        </w:rPr>
+        <w:t>cmd</w:t>
+      </w:r>
+      <w:proofErr w:type="spellEnd"/>
+      <w:r>
+        <w:rPr>
+          <w:rFonts w:ascii="Times New Roman" w:hAnsi="Times New Roman" w:cs="Times New Roman"/>
+          <w:sz w:val="24"/>
+          <w:szCs w:val="24"/>
+        </w:rPr>
+        <w:t xml:space="preserve"> para que elas comecem a valer.</w:t>
       </w:r>
     </w:p>
     <w:sectPr>

</xml_diff>

<commit_message>
Alterando o PATH pela interface
Aprendemos a fazer toda a alteração que fizemos pelo cmd pela interface gráfica do win
</commit_message>
<xml_diff>
--- a/Windows/Anotações/Winodws – Prompt de Comando e Powershell.docx
+++ b/Windows/Anotações/Winodws – Prompt de Comando e Powershell.docx
@@ -5047,6 +5047,333 @@
         </w:rPr>
         <w:t xml:space="preserve"> para que elas comecem a valer.</w:t>
       </w:r>
+    </w:p>
+    <w:p>
+      <w:pPr>
+        <w:pStyle w:val="PargrafodaLista"/>
+        <w:numPr>
+          <w:ilvl w:val="1"/>
+          <w:numId w:val="5"/>
+        </w:numPr>
+        <w:spacing w:line="360" w:lineRule="auto"/>
+        <w:jc w:val="both"/>
+        <w:rPr>
+          <w:rFonts w:ascii="Times New Roman" w:hAnsi="Times New Roman" w:cs="Times New Roman"/>
+          <w:sz w:val="24"/>
+          <w:szCs w:val="24"/>
+        </w:rPr>
+      </w:pPr>
+      <w:r>
+        <w:rPr>
+          <w:rFonts w:ascii="Times New Roman" w:hAnsi="Times New Roman" w:cs="Times New Roman"/>
+          <w:sz w:val="24"/>
+          <w:szCs w:val="24"/>
+        </w:rPr>
+        <w:t xml:space="preserve"> </w:t>
+      </w:r>
+      <w:r>
+        <w:rPr>
+          <w:rFonts w:ascii="Times New Roman" w:hAnsi="Times New Roman" w:cs="Times New Roman"/>
+          <w:sz w:val="24"/>
+          <w:szCs w:val="24"/>
+        </w:rPr>
+        <w:t>Alterando o PATH pela interface</w:t>
+      </w:r>
+      <w:r>
+        <w:rPr>
+          <w:rFonts w:ascii="Times New Roman" w:hAnsi="Times New Roman" w:cs="Times New Roman"/>
+          <w:sz w:val="24"/>
+          <w:szCs w:val="24"/>
+        </w:rPr>
+        <w:t>:</w:t>
+      </w:r>
+    </w:p>
+    <w:p>
+      <w:pPr>
+        <w:pStyle w:val="PargrafodaLista"/>
+        <w:numPr>
+          <w:ilvl w:val="2"/>
+          <w:numId w:val="5"/>
+        </w:numPr>
+        <w:spacing w:line="360" w:lineRule="auto"/>
+        <w:jc w:val="both"/>
+        <w:rPr>
+          <w:rFonts w:ascii="Times New Roman" w:hAnsi="Times New Roman" w:cs="Times New Roman"/>
+          <w:sz w:val="24"/>
+          <w:szCs w:val="24"/>
+        </w:rPr>
+      </w:pPr>
+      <w:r>
+        <w:rPr>
+          <w:rFonts w:ascii="Times New Roman" w:hAnsi="Times New Roman" w:cs="Times New Roman"/>
+          <w:sz w:val="24"/>
+          <w:szCs w:val="24"/>
+        </w:rPr>
+        <w:t xml:space="preserve">Clique no </w:t>
+      </w:r>
+      <w:proofErr w:type="gramStart"/>
+      <w:r>
+        <w:rPr>
+          <w:rFonts w:ascii="Times New Roman" w:hAnsi="Times New Roman" w:cs="Times New Roman"/>
+          <w:sz w:val="24"/>
+          <w:szCs w:val="24"/>
+        </w:rPr>
+        <w:t>ícone Pesquisar</w:t>
+      </w:r>
+      <w:proofErr w:type="gramEnd"/>
+      <w:r>
+        <w:rPr>
+          <w:rFonts w:ascii="Times New Roman" w:hAnsi="Times New Roman" w:cs="Times New Roman"/>
+          <w:sz w:val="24"/>
+          <w:szCs w:val="24"/>
+        </w:rPr>
+        <w:t xml:space="preserve"> e digite </w:t>
+      </w:r>
+      <w:r>
+        <w:rPr>
+          <w:rFonts w:ascii="Times New Roman" w:hAnsi="Times New Roman" w:cs="Times New Roman"/>
+          <w:i/>
+          <w:iCs/>
+          <w:sz w:val="24"/>
+          <w:szCs w:val="24"/>
+        </w:rPr>
+        <w:t>Painel de Controle</w:t>
+      </w:r>
+    </w:p>
+    <w:p>
+      <w:pPr>
+        <w:pStyle w:val="PargrafodaLista"/>
+        <w:numPr>
+          <w:ilvl w:val="2"/>
+          <w:numId w:val="5"/>
+        </w:numPr>
+        <w:spacing w:line="360" w:lineRule="auto"/>
+        <w:jc w:val="both"/>
+        <w:rPr>
+          <w:rFonts w:ascii="Times New Roman" w:hAnsi="Times New Roman" w:cs="Times New Roman"/>
+          <w:sz w:val="24"/>
+          <w:szCs w:val="24"/>
+        </w:rPr>
+      </w:pPr>
+      <w:r>
+        <w:rPr>
+          <w:rFonts w:ascii="Times New Roman" w:hAnsi="Times New Roman" w:cs="Times New Roman"/>
+          <w:sz w:val="24"/>
+          <w:szCs w:val="24"/>
+        </w:rPr>
+        <w:t>Clique em -&gt; Painel de Controle -&gt; Sistema de Segurança -&gt; Sistema-&gt; Configurações Avançadas</w:t>
+      </w:r>
+    </w:p>
+    <w:p>
+      <w:pPr>
+        <w:pStyle w:val="PargrafodaLista"/>
+        <w:numPr>
+          <w:ilvl w:val="2"/>
+          <w:numId w:val="5"/>
+        </w:numPr>
+        <w:spacing w:line="360" w:lineRule="auto"/>
+        <w:jc w:val="both"/>
+        <w:rPr>
+          <w:rFonts w:ascii="Times New Roman" w:hAnsi="Times New Roman" w:cs="Times New Roman"/>
+          <w:sz w:val="24"/>
+          <w:szCs w:val="24"/>
+        </w:rPr>
+      </w:pPr>
+      <w:r>
+        <w:rPr>
+          <w:rFonts w:ascii="Times New Roman" w:hAnsi="Times New Roman" w:cs="Times New Roman"/>
+          <w:sz w:val="24"/>
+          <w:szCs w:val="24"/>
+        </w:rPr>
+        <w:t xml:space="preserve">Na aba Avançado das </w:t>
+      </w:r>
+      <w:r>
+        <w:rPr>
+          <w:rFonts w:ascii="Times New Roman" w:hAnsi="Times New Roman" w:cs="Times New Roman"/>
+          <w:i/>
+          <w:iCs/>
+          <w:sz w:val="24"/>
+          <w:szCs w:val="24"/>
+        </w:rPr>
+        <w:t>Propriedades do sistema</w:t>
+      </w:r>
+      <w:r>
+        <w:rPr>
+          <w:rFonts w:ascii="Times New Roman" w:hAnsi="Times New Roman" w:cs="Times New Roman"/>
+          <w:sz w:val="24"/>
+          <w:szCs w:val="24"/>
+        </w:rPr>
+        <w:t xml:space="preserve"> clique em </w:t>
+      </w:r>
+      <w:r>
+        <w:rPr>
+          <w:rFonts w:ascii="Times New Roman" w:hAnsi="Times New Roman" w:cs="Times New Roman"/>
+          <w:i/>
+          <w:iCs/>
+          <w:sz w:val="24"/>
+          <w:szCs w:val="24"/>
+        </w:rPr>
+        <w:t>Variáveis de Ambiente</w:t>
+      </w:r>
+      <w:r>
+        <w:rPr>
+          <w:rFonts w:ascii="Times New Roman" w:hAnsi="Times New Roman" w:cs="Times New Roman"/>
+          <w:sz w:val="24"/>
+          <w:szCs w:val="24"/>
+        </w:rPr>
+        <w:t>,</w:t>
+      </w:r>
+    </w:p>
+    <w:p>
+      <w:pPr>
+        <w:pStyle w:val="PargrafodaLista"/>
+        <w:numPr>
+          <w:ilvl w:val="2"/>
+          <w:numId w:val="5"/>
+        </w:numPr>
+        <w:spacing w:line="360" w:lineRule="auto"/>
+        <w:jc w:val="both"/>
+        <w:rPr>
+          <w:rFonts w:ascii="Times New Roman" w:hAnsi="Times New Roman" w:cs="Times New Roman"/>
+          <w:sz w:val="24"/>
+          <w:szCs w:val="24"/>
+        </w:rPr>
+      </w:pPr>
+      <w:r>
+        <w:rPr>
+          <w:rFonts w:ascii="Times New Roman" w:hAnsi="Times New Roman" w:cs="Times New Roman"/>
+          <w:sz w:val="24"/>
+          <w:szCs w:val="24"/>
+        </w:rPr>
+        <w:t xml:space="preserve">Em </w:t>
+      </w:r>
+      <w:r>
+        <w:rPr>
+          <w:rFonts w:ascii="Times New Roman" w:hAnsi="Times New Roman" w:cs="Times New Roman"/>
+          <w:i/>
+          <w:iCs/>
+          <w:sz w:val="24"/>
+          <w:szCs w:val="24"/>
+        </w:rPr>
+        <w:t>Variáveis do Sistema</w:t>
+      </w:r>
+      <w:r>
+        <w:rPr>
+          <w:rFonts w:ascii="Times New Roman" w:hAnsi="Times New Roman" w:cs="Times New Roman"/>
+          <w:sz w:val="24"/>
+          <w:szCs w:val="24"/>
+        </w:rPr>
+        <w:t xml:space="preserve"> localize </w:t>
+      </w:r>
+      <w:r>
+        <w:rPr>
+          <w:rFonts w:ascii="Times New Roman" w:hAnsi="Times New Roman" w:cs="Times New Roman"/>
+          <w:sz w:val="24"/>
+          <w:szCs w:val="24"/>
+          <w:u w:val="single"/>
+        </w:rPr>
+        <w:t>PATH</w:t>
+      </w:r>
+      <w:r>
+        <w:rPr>
+          <w:rFonts w:ascii="Times New Roman" w:hAnsi="Times New Roman" w:cs="Times New Roman"/>
+          <w:sz w:val="24"/>
+          <w:szCs w:val="24"/>
+        </w:rPr>
+        <w:t xml:space="preserve"> e clique nele.</w:t>
+      </w:r>
+    </w:p>
+    <w:p>
+      <w:pPr>
+        <w:pStyle w:val="PargrafodaLista"/>
+        <w:numPr>
+          <w:ilvl w:val="2"/>
+          <w:numId w:val="5"/>
+        </w:numPr>
+        <w:spacing w:line="360" w:lineRule="auto"/>
+        <w:jc w:val="both"/>
+        <w:rPr>
+          <w:rFonts w:ascii="Times New Roman" w:hAnsi="Times New Roman" w:cs="Times New Roman"/>
+          <w:sz w:val="24"/>
+          <w:szCs w:val="24"/>
+        </w:rPr>
+      </w:pPr>
+      <w:r>
+        <w:rPr>
+          <w:rFonts w:ascii="Times New Roman" w:hAnsi="Times New Roman" w:cs="Times New Roman"/>
+          <w:sz w:val="24"/>
+          <w:szCs w:val="24"/>
+        </w:rPr>
+        <w:t xml:space="preserve">Na </w:t>
+      </w:r>
+      <w:proofErr w:type="gramStart"/>
+      <w:r>
+        <w:rPr>
+          <w:rFonts w:ascii="Times New Roman" w:hAnsi="Times New Roman" w:cs="Times New Roman"/>
+          <w:sz w:val="24"/>
+          <w:szCs w:val="24"/>
+        </w:rPr>
+        <w:t xml:space="preserve">janela </w:t>
+      </w:r>
+      <w:r>
+        <w:rPr>
+          <w:rFonts w:ascii="Times New Roman" w:hAnsi="Times New Roman" w:cs="Times New Roman"/>
+          <w:i/>
+          <w:iCs/>
+          <w:sz w:val="24"/>
+          <w:szCs w:val="24"/>
+        </w:rPr>
+        <w:t>Editar</w:t>
+      </w:r>
+      <w:proofErr w:type="gramEnd"/>
+      <w:r>
+        <w:rPr>
+          <w:rFonts w:ascii="Times New Roman" w:hAnsi="Times New Roman" w:cs="Times New Roman"/>
+          <w:sz w:val="24"/>
+          <w:szCs w:val="24"/>
+        </w:rPr>
+        <w:t xml:space="preserve"> você pode modificar o PATH adicionando a localização da classe para o valor de PATH.</w:t>
+      </w:r>
+    </w:p>
+    <w:p>
+      <w:pPr>
+        <w:pStyle w:val="PargrafodaLista"/>
+        <w:numPr>
+          <w:ilvl w:val="2"/>
+          <w:numId w:val="5"/>
+        </w:numPr>
+        <w:spacing w:line="360" w:lineRule="auto"/>
+        <w:jc w:val="both"/>
+        <w:rPr>
+          <w:rFonts w:ascii="Times New Roman" w:hAnsi="Times New Roman" w:cs="Times New Roman"/>
+          <w:sz w:val="24"/>
+          <w:szCs w:val="24"/>
+        </w:rPr>
+      </w:pPr>
+      <w:r>
+        <w:rPr>
+          <w:rFonts w:ascii="Times New Roman" w:hAnsi="Times New Roman" w:cs="Times New Roman"/>
+          <w:sz w:val="24"/>
+          <w:szCs w:val="24"/>
+        </w:rPr>
+        <w:t>Para ver as alterações feitas no PATH é preciso reabrir o mesmo (não precisa reiniciar).</w:t>
+      </w:r>
+    </w:p>
+    <w:p>
+      <w:pPr>
+        <w:pStyle w:val="PargrafodaLista"/>
+        <w:numPr>
+          <w:ilvl w:val="2"/>
+          <w:numId w:val="5"/>
+        </w:numPr>
+        <w:spacing w:line="360" w:lineRule="auto"/>
+        <w:jc w:val="both"/>
+        <w:rPr>
+          <w:rFonts w:ascii="Times New Roman" w:hAnsi="Times New Roman" w:cs="Times New Roman"/>
+          <w:sz w:val="24"/>
+          <w:szCs w:val="24"/>
+        </w:rPr>
+      </w:pPr>
     </w:p>
     <w:sectPr>
       <w:pgSz w:w="11906" w:h="16838"/>

</xml_diff>

<commit_message>
Arquitetura pela interface gráfica
Aprendemos a ver a arquitetura do computador pela interface gráfica do win
</commit_message>
<xml_diff>
--- a/Windows/Anotações/Winodws – Prompt de Comando e Powershell.docx
+++ b/Windows/Anotações/Winodws – Prompt de Comando e Powershell.docx
@@ -12,7 +12,6 @@
           <w:szCs w:val="24"/>
         </w:rPr>
       </w:pPr>
-      <w:proofErr w:type="spellStart"/>
       <w:r>
         <w:rPr>
           <w:rFonts w:ascii="Times New Roman" w:hAnsi="Times New Roman" w:cs="Times New Roman"/>
@@ -22,9 +21,19 @@
           <w:szCs w:val="24"/>
           <w:u w:val="single"/>
         </w:rPr>
-        <w:t>Winodws</w:t>
-      </w:r>
-      <w:proofErr w:type="spellEnd"/>
+        <w:t>Winodws – Prompt de Comando e Powershell</w:t>
+      </w:r>
+    </w:p>
+    <w:p>
+      <w:pPr>
+        <w:spacing w:line="360" w:lineRule="auto"/>
+        <w:jc w:val="right"/>
+        <w:rPr>
+          <w:rFonts w:ascii="Times New Roman" w:hAnsi="Times New Roman" w:cs="Times New Roman"/>
+          <w:sz w:val="24"/>
+          <w:szCs w:val="24"/>
+        </w:rPr>
+      </w:pPr>
       <w:r>
         <w:rPr>
           <w:rFonts w:ascii="Times New Roman" w:hAnsi="Times New Roman" w:cs="Times New Roman"/>
@@ -34,10 +43,19 @@
           <w:szCs w:val="24"/>
           <w:u w:val="single"/>
         </w:rPr>
-        <w:t xml:space="preserve"> – Prompt de Comando e </w:t>
-      </w:r>
-      <w:proofErr w:type="spellStart"/>
-      <w:r>
+        <w:t>Prompt de Comando</w:t>
+      </w:r>
+    </w:p>
+    <w:p>
+      <w:pPr>
+        <w:pStyle w:val="PargrafodaLista"/>
+        <w:numPr>
+          <w:ilvl w:val="0"/>
+          <w:numId w:val="1"/>
+        </w:numPr>
+        <w:spacing w:line="360" w:lineRule="auto"/>
+        <w:ind w:left="0" w:hanging="294"/>
+        <w:jc w:val="both"/>
         <w:rPr>
           <w:rFonts w:ascii="Times New Roman" w:hAnsi="Times New Roman" w:cs="Times New Roman"/>
           <w:b/>
@@ -46,19 +64,6 @@
           <w:szCs w:val="24"/>
           <w:u w:val="single"/>
         </w:rPr>
-        <w:t>Powershell</w:t>
-      </w:r>
-      <w:proofErr w:type="spellEnd"/>
-    </w:p>
-    <w:p>
-      <w:pPr>
-        <w:spacing w:line="360" w:lineRule="auto"/>
-        <w:jc w:val="right"/>
-        <w:rPr>
-          <w:rFonts w:ascii="Times New Roman" w:hAnsi="Times New Roman" w:cs="Times New Roman"/>
-          <w:sz w:val="24"/>
-          <w:szCs w:val="24"/>
-        </w:rPr>
       </w:pPr>
       <w:r>
         <w:rPr>
@@ -69,19 +74,9 @@
           <w:szCs w:val="24"/>
           <w:u w:val="single"/>
         </w:rPr>
-        <w:t>Prompt de Comando</w:t>
-      </w:r>
-    </w:p>
-    <w:p>
-      <w:pPr>
-        <w:pStyle w:val="PargrafodaLista"/>
-        <w:numPr>
-          <w:ilvl w:val="0"/>
-          <w:numId w:val="1"/>
-        </w:numPr>
-        <w:spacing w:line="360" w:lineRule="auto"/>
-        <w:ind w:left="0" w:hanging="294"/>
-        <w:jc w:val="both"/>
+        <w:t xml:space="preserve">Aula </w:t>
+      </w:r>
+      <w:r>
         <w:rPr>
           <w:rFonts w:ascii="Times New Roman" w:hAnsi="Times New Roman" w:cs="Times New Roman"/>
           <w:b/>
@@ -90,7 +85,8 @@
           <w:szCs w:val="24"/>
           <w:u w:val="single"/>
         </w:rPr>
-      </w:pPr>
+        <w:t xml:space="preserve">1 </w:t>
+      </w:r>
       <w:r>
         <w:rPr>
           <w:rFonts w:ascii="Times New Roman" w:hAnsi="Times New Roman" w:cs="Times New Roman"/>
@@ -100,7 +96,7 @@
           <w:szCs w:val="24"/>
           <w:u w:val="single"/>
         </w:rPr>
-        <w:t xml:space="preserve">Aula </w:t>
+        <w:t>–</w:t>
       </w:r>
       <w:r>
         <w:rPr>
@@ -111,7 +107,7 @@
           <w:szCs w:val="24"/>
           <w:u w:val="single"/>
         </w:rPr>
-        <w:t xml:space="preserve">1 </w:t>
+        <w:t xml:space="preserve"> </w:t>
       </w:r>
       <w:r>
         <w:rPr>
@@ -122,7 +118,7 @@
           <w:szCs w:val="24"/>
           <w:u w:val="single"/>
         </w:rPr>
-        <w:t>–</w:t>
+        <w:t xml:space="preserve">Os </w:t>
       </w:r>
       <w:r>
         <w:rPr>
@@ -133,7 +129,7 @@
           <w:szCs w:val="24"/>
           <w:u w:val="single"/>
         </w:rPr>
-        <w:t xml:space="preserve"> </w:t>
+        <w:t xml:space="preserve">Primeiros Comandos No </w:t>
       </w:r>
       <w:r>
         <w:rPr>
@@ -144,28 +140,6 @@
           <w:szCs w:val="24"/>
           <w:u w:val="single"/>
         </w:rPr>
-        <w:t xml:space="preserve">Os </w:t>
-      </w:r>
-      <w:r>
-        <w:rPr>
-          <w:rFonts w:ascii="Times New Roman" w:hAnsi="Times New Roman" w:cs="Times New Roman"/>
-          <w:b/>
-          <w:bCs/>
-          <w:sz w:val="24"/>
-          <w:szCs w:val="24"/>
-          <w:u w:val="single"/>
-        </w:rPr>
-        <w:t xml:space="preserve">Primeiros Comandos No </w:t>
-      </w:r>
-      <w:r>
-        <w:rPr>
-          <w:rFonts w:ascii="Times New Roman" w:hAnsi="Times New Roman" w:cs="Times New Roman"/>
-          <w:b/>
-          <w:bCs/>
-          <w:sz w:val="24"/>
-          <w:szCs w:val="24"/>
-          <w:u w:val="single"/>
-        </w:rPr>
         <w:t>Prompt:</w:t>
       </w:r>
     </w:p>
@@ -185,27 +159,7 @@
           <w:sz w:val="24"/>
           <w:szCs w:val="24"/>
         </w:rPr>
-        <w:t xml:space="preserve">- </w:t>
-      </w:r>
-      <w:proofErr w:type="spellStart"/>
-      <w:proofErr w:type="gramStart"/>
-      <w:r>
-        <w:rPr>
-          <w:rFonts w:ascii="Times New Roman" w:hAnsi="Times New Roman" w:cs="Times New Roman"/>
-          <w:sz w:val="24"/>
-          <w:szCs w:val="24"/>
-        </w:rPr>
-        <w:t>echo</w:t>
-      </w:r>
-      <w:proofErr w:type="spellEnd"/>
-      <w:proofErr w:type="gramEnd"/>
-      <w:r>
-        <w:rPr>
-          <w:rFonts w:ascii="Times New Roman" w:hAnsi="Times New Roman" w:cs="Times New Roman"/>
-          <w:sz w:val="24"/>
-          <w:szCs w:val="24"/>
-        </w:rPr>
-        <w:t>: Printa na tela tudo o que for escrito a seguir</w:t>
+        <w:t>- echo: Printa na tela tudo o que for escrito a seguir</w:t>
       </w:r>
     </w:p>
     <w:p>
@@ -298,27 +252,7 @@
           <w:sz w:val="24"/>
           <w:szCs w:val="24"/>
         </w:rPr>
-        <w:t xml:space="preserve">- </w:t>
-      </w:r>
-      <w:proofErr w:type="spellStart"/>
-      <w:proofErr w:type="gramStart"/>
-      <w:r>
-        <w:rPr>
-          <w:rFonts w:ascii="Times New Roman" w:hAnsi="Times New Roman" w:cs="Times New Roman"/>
-          <w:sz w:val="24"/>
-          <w:szCs w:val="24"/>
-        </w:rPr>
-        <w:t>dir</w:t>
-      </w:r>
-      <w:proofErr w:type="spellEnd"/>
-      <w:proofErr w:type="gramEnd"/>
-      <w:r>
-        <w:rPr>
-          <w:rFonts w:ascii="Times New Roman" w:hAnsi="Times New Roman" w:cs="Times New Roman"/>
-          <w:sz w:val="24"/>
-          <w:szCs w:val="24"/>
-        </w:rPr>
-        <w:t xml:space="preserve">: </w:t>
+        <w:t xml:space="preserve">- dir: </w:t>
       </w:r>
       <w:r>
         <w:rPr>
@@ -418,25 +352,7 @@
           <w:szCs w:val="24"/>
         </w:rPr>
         <w:tab/>
-        <w:t xml:space="preserve">- S: </w:t>
-      </w:r>
-      <w:proofErr w:type="spellStart"/>
-      <w:r>
-        <w:rPr>
-          <w:rFonts w:ascii="Times New Roman" w:hAnsi="Times New Roman" w:cs="Times New Roman"/>
-          <w:sz w:val="24"/>
-          <w:szCs w:val="24"/>
-        </w:rPr>
-        <w:t>size</w:t>
-      </w:r>
-      <w:proofErr w:type="spellEnd"/>
-      <w:r>
-        <w:rPr>
-          <w:rFonts w:ascii="Times New Roman" w:hAnsi="Times New Roman" w:cs="Times New Roman"/>
-          <w:sz w:val="24"/>
-          <w:szCs w:val="24"/>
-        </w:rPr>
-        <w:t>.</w:t>
+        <w:t>- S: size.</w:t>
       </w:r>
     </w:p>
     <w:p>
@@ -529,45 +445,7 @@
           <w:sz w:val="24"/>
           <w:szCs w:val="24"/>
         </w:rPr>
-        <w:t xml:space="preserve">- </w:t>
-      </w:r>
-      <w:proofErr w:type="spellStart"/>
-      <w:proofErr w:type="gramStart"/>
-      <w:r>
-        <w:rPr>
-          <w:rFonts w:ascii="Times New Roman" w:hAnsi="Times New Roman" w:cs="Times New Roman"/>
-          <w:sz w:val="24"/>
-          <w:szCs w:val="24"/>
-        </w:rPr>
-        <w:t>cd</w:t>
-      </w:r>
-      <w:proofErr w:type="spellEnd"/>
-      <w:proofErr w:type="gramEnd"/>
-      <w:r>
-        <w:rPr>
-          <w:rFonts w:ascii="Times New Roman" w:hAnsi="Times New Roman" w:cs="Times New Roman"/>
-          <w:sz w:val="24"/>
-          <w:szCs w:val="24"/>
-        </w:rPr>
-        <w:t xml:space="preserve"> (</w:t>
-      </w:r>
-      <w:proofErr w:type="spellStart"/>
-      <w:r>
-        <w:rPr>
-          <w:rFonts w:ascii="Times New Roman" w:hAnsi="Times New Roman" w:cs="Times New Roman"/>
-          <w:sz w:val="24"/>
-          <w:szCs w:val="24"/>
-        </w:rPr>
-        <w:t>change</w:t>
-      </w:r>
-      <w:proofErr w:type="spellEnd"/>
-      <w:r>
-        <w:rPr>
-          <w:rFonts w:ascii="Times New Roman" w:hAnsi="Times New Roman" w:cs="Times New Roman"/>
-          <w:sz w:val="24"/>
-          <w:szCs w:val="24"/>
-        </w:rPr>
-        <w:t xml:space="preserve"> diretor) + nome da pasta: </w:t>
+        <w:t xml:space="preserve">- cd (change diretor) + nome da pasta: </w:t>
       </w:r>
       <w:r>
         <w:rPr>
@@ -603,43 +481,7 @@
           <w:szCs w:val="24"/>
         </w:rPr>
         <w:tab/>
-        <w:t xml:space="preserve">- </w:t>
-      </w:r>
-      <w:proofErr w:type="spellStart"/>
-      <w:r>
-        <w:rPr>
-          <w:rFonts w:ascii="Times New Roman" w:hAnsi="Times New Roman" w:cs="Times New Roman"/>
-          <w:sz w:val="24"/>
-          <w:szCs w:val="24"/>
-        </w:rPr>
-        <w:t>cd</w:t>
-      </w:r>
-      <w:proofErr w:type="spellEnd"/>
-      <w:r>
-        <w:rPr>
-          <w:rFonts w:ascii="Times New Roman" w:hAnsi="Times New Roman" w:cs="Times New Roman"/>
-          <w:sz w:val="24"/>
-          <w:szCs w:val="24"/>
-        </w:rPr>
-        <w:t xml:space="preserve"> +</w:t>
-      </w:r>
-      <w:proofErr w:type="gramStart"/>
-      <w:r>
-        <w:rPr>
-          <w:rFonts w:ascii="Times New Roman" w:hAnsi="Times New Roman" w:cs="Times New Roman"/>
-          <w:sz w:val="24"/>
-          <w:szCs w:val="24"/>
-        </w:rPr>
-        <w:t xml:space="preserve"> ..</w:t>
-      </w:r>
-      <w:proofErr w:type="gramEnd"/>
-      <w:r>
-        <w:rPr>
-          <w:rFonts w:ascii="Times New Roman" w:hAnsi="Times New Roman" w:cs="Times New Roman"/>
-          <w:sz w:val="24"/>
-          <w:szCs w:val="24"/>
-        </w:rPr>
-        <w:t>: Volta para diretório anterior;</w:t>
+        <w:t>- cd + ..: Volta para diretório anterior;</w:t>
       </w:r>
     </w:p>
     <w:p>
@@ -659,84 +501,26 @@
           <w:szCs w:val="24"/>
         </w:rPr>
         <w:tab/>
-        <w:t xml:space="preserve">- </w:t>
-      </w:r>
-      <w:proofErr w:type="spellStart"/>
-      <w:proofErr w:type="gramStart"/>
-      <w:r>
-        <w:rPr>
-          <w:rFonts w:ascii="Times New Roman" w:hAnsi="Times New Roman" w:cs="Times New Roman"/>
-          <w:sz w:val="24"/>
-          <w:szCs w:val="24"/>
-        </w:rPr>
-        <w:t>cd</w:t>
-      </w:r>
-      <w:proofErr w:type="spellEnd"/>
-      <w:proofErr w:type="gramEnd"/>
-      <w:r>
-        <w:rPr>
-          <w:rFonts w:ascii="Times New Roman" w:hAnsi="Times New Roman" w:cs="Times New Roman"/>
-          <w:sz w:val="24"/>
-          <w:szCs w:val="24"/>
-        </w:rPr>
-        <w:t xml:space="preserve"> + /: Volta para a raiz.</w:t>
-      </w:r>
-    </w:p>
-    <w:p>
-      <w:pPr>
-        <w:spacing w:line="360" w:lineRule="auto"/>
-        <w:jc w:val="both"/>
-        <w:rPr>
-          <w:rFonts w:ascii="Times New Roman" w:hAnsi="Times New Roman" w:cs="Times New Roman"/>
-          <w:sz w:val="24"/>
-          <w:szCs w:val="24"/>
-        </w:rPr>
-      </w:pPr>
-      <w:r>
-        <w:rPr>
-          <w:rFonts w:ascii="Times New Roman" w:hAnsi="Times New Roman" w:cs="Times New Roman"/>
-          <w:sz w:val="24"/>
-          <w:szCs w:val="24"/>
-        </w:rPr>
-        <w:t xml:space="preserve">- </w:t>
-      </w:r>
-      <w:proofErr w:type="spellStart"/>
-      <w:proofErr w:type="gramStart"/>
-      <w:r>
-        <w:rPr>
-          <w:rFonts w:ascii="Times New Roman" w:hAnsi="Times New Roman" w:cs="Times New Roman"/>
-          <w:sz w:val="24"/>
-          <w:szCs w:val="24"/>
-        </w:rPr>
-        <w:t>mkdir</w:t>
-      </w:r>
-      <w:proofErr w:type="spellEnd"/>
-      <w:proofErr w:type="gramEnd"/>
-      <w:r>
-        <w:rPr>
-          <w:rFonts w:ascii="Times New Roman" w:hAnsi="Times New Roman" w:cs="Times New Roman"/>
-          <w:sz w:val="24"/>
-          <w:szCs w:val="24"/>
-        </w:rPr>
-        <w:t xml:space="preserve"> + </w:t>
-      </w:r>
-      <w:proofErr w:type="spellStart"/>
-      <w:r>
-        <w:rPr>
-          <w:rFonts w:ascii="Times New Roman" w:hAnsi="Times New Roman" w:cs="Times New Roman"/>
-          <w:sz w:val="24"/>
-          <w:szCs w:val="24"/>
-        </w:rPr>
-        <w:t>nome_pasta</w:t>
-      </w:r>
-      <w:proofErr w:type="spellEnd"/>
-      <w:r>
-        <w:rPr>
-          <w:rFonts w:ascii="Times New Roman" w:hAnsi="Times New Roman" w:cs="Times New Roman"/>
-          <w:sz w:val="24"/>
-          <w:szCs w:val="24"/>
-        </w:rPr>
-        <w:t>: Cria um diretório</w:t>
+        <w:t>- cd + /: Volta para a raiz.</w:t>
+      </w:r>
+    </w:p>
+    <w:p>
+      <w:pPr>
+        <w:spacing w:line="360" w:lineRule="auto"/>
+        <w:jc w:val="both"/>
+        <w:rPr>
+          <w:rFonts w:ascii="Times New Roman" w:hAnsi="Times New Roman" w:cs="Times New Roman"/>
+          <w:sz w:val="24"/>
+          <w:szCs w:val="24"/>
+        </w:rPr>
+      </w:pPr>
+      <w:r>
+        <w:rPr>
+          <w:rFonts w:ascii="Times New Roman" w:hAnsi="Times New Roman" w:cs="Times New Roman"/>
+          <w:sz w:val="24"/>
+          <w:szCs w:val="24"/>
+        </w:rPr>
+        <w:t>- mkdir + nome_pasta: Cria um diretório</w:t>
       </w:r>
       <w:r>
         <w:rPr>
@@ -764,25 +548,7 @@
           <w:szCs w:val="24"/>
         </w:rPr>
         <w:lastRenderedPageBreak/>
-        <w:t xml:space="preserve">- </w:t>
-      </w:r>
-      <w:proofErr w:type="gramStart"/>
-      <w:r>
-        <w:rPr>
-          <w:rFonts w:ascii="Times New Roman" w:hAnsi="Times New Roman" w:cs="Times New Roman"/>
-          <w:sz w:val="24"/>
-          <w:szCs w:val="24"/>
-        </w:rPr>
-        <w:t>move</w:t>
-      </w:r>
-      <w:proofErr w:type="gramEnd"/>
-      <w:r>
-        <w:rPr>
-          <w:rFonts w:ascii="Times New Roman" w:hAnsi="Times New Roman" w:cs="Times New Roman"/>
-          <w:sz w:val="24"/>
-          <w:szCs w:val="24"/>
-        </w:rPr>
-        <w:t xml:space="preserve"> + nome do que vai ser movido + para onde será movido: </w:t>
+        <w:t xml:space="preserve">- move + nome do que vai ser movido + para onde será movido: </w:t>
       </w:r>
       <w:r>
         <w:rPr>
@@ -852,121 +618,45 @@
           <w:sz w:val="24"/>
           <w:szCs w:val="24"/>
         </w:rPr>
-        <w:t xml:space="preserve">- </w:t>
-      </w:r>
-      <w:proofErr w:type="gramStart"/>
-      <w:r>
-        <w:rPr>
-          <w:rFonts w:ascii="Times New Roman" w:hAnsi="Times New Roman" w:cs="Times New Roman"/>
-          <w:sz w:val="24"/>
-          <w:szCs w:val="24"/>
-        </w:rPr>
-        <w:t>type</w:t>
-      </w:r>
-      <w:proofErr w:type="gramEnd"/>
-      <w:r>
-        <w:rPr>
-          <w:rFonts w:ascii="Times New Roman" w:hAnsi="Times New Roman" w:cs="Times New Roman"/>
-          <w:sz w:val="24"/>
-          <w:szCs w:val="24"/>
-        </w:rPr>
-        <w:t xml:space="preserve">: Lê o que tá dentro de arquivos </w:t>
-      </w:r>
-      <w:proofErr w:type="spellStart"/>
-      <w:r>
-        <w:rPr>
-          <w:rFonts w:ascii="Times New Roman" w:hAnsi="Times New Roman" w:cs="Times New Roman"/>
-          <w:sz w:val="24"/>
-          <w:szCs w:val="24"/>
-        </w:rPr>
-        <w:t>txt</w:t>
-      </w:r>
-      <w:proofErr w:type="spellEnd"/>
-      <w:r>
-        <w:rPr>
-          <w:rFonts w:ascii="Times New Roman" w:hAnsi="Times New Roman" w:cs="Times New Roman"/>
-          <w:sz w:val="24"/>
-          <w:szCs w:val="24"/>
-        </w:rPr>
-        <w:t>.</w:t>
-      </w:r>
-    </w:p>
-    <w:p>
-      <w:pPr>
-        <w:spacing w:line="360" w:lineRule="auto"/>
-        <w:jc w:val="both"/>
-        <w:rPr>
-          <w:rFonts w:ascii="Times New Roman" w:hAnsi="Times New Roman" w:cs="Times New Roman"/>
-          <w:sz w:val="24"/>
-          <w:szCs w:val="24"/>
-        </w:rPr>
-      </w:pPr>
-      <w:r>
-        <w:rPr>
-          <w:rFonts w:ascii="Times New Roman" w:hAnsi="Times New Roman" w:cs="Times New Roman"/>
-          <w:sz w:val="24"/>
-          <w:szCs w:val="24"/>
-        </w:rPr>
-        <w:t xml:space="preserve">- </w:t>
-      </w:r>
-      <w:proofErr w:type="spellStart"/>
-      <w:proofErr w:type="gramStart"/>
-      <w:r>
-        <w:rPr>
-          <w:rFonts w:ascii="Times New Roman" w:hAnsi="Times New Roman" w:cs="Times New Roman"/>
-          <w:sz w:val="24"/>
-          <w:szCs w:val="24"/>
-        </w:rPr>
-        <w:t>copy</w:t>
-      </w:r>
-      <w:proofErr w:type="spellEnd"/>
-      <w:proofErr w:type="gramEnd"/>
-      <w:r>
-        <w:rPr>
-          <w:rFonts w:ascii="Times New Roman" w:hAnsi="Times New Roman" w:cs="Times New Roman"/>
-          <w:sz w:val="24"/>
-          <w:szCs w:val="24"/>
-        </w:rPr>
-        <w:t>: Copia o item que quiser. Sempre lembrar de colocar a extensão que quer que a cópia tenha.</w:t>
-      </w:r>
-    </w:p>
-    <w:p>
-      <w:pPr>
-        <w:spacing w:line="360" w:lineRule="auto"/>
-        <w:jc w:val="both"/>
-        <w:rPr>
-          <w:rFonts w:ascii="Times New Roman" w:hAnsi="Times New Roman" w:cs="Times New Roman"/>
-          <w:sz w:val="24"/>
-          <w:szCs w:val="24"/>
-        </w:rPr>
-      </w:pPr>
-      <w:r>
-        <w:rPr>
-          <w:rFonts w:ascii="Times New Roman" w:hAnsi="Times New Roman" w:cs="Times New Roman"/>
-          <w:sz w:val="24"/>
-          <w:szCs w:val="24"/>
-        </w:rPr>
-        <w:t xml:space="preserve">- </w:t>
-      </w:r>
-      <w:proofErr w:type="spellStart"/>
-      <w:proofErr w:type="gramStart"/>
-      <w:r>
-        <w:rPr>
-          <w:rFonts w:ascii="Times New Roman" w:hAnsi="Times New Roman" w:cs="Times New Roman"/>
-          <w:sz w:val="24"/>
-          <w:szCs w:val="24"/>
-        </w:rPr>
-        <w:t>rename</w:t>
-      </w:r>
-      <w:proofErr w:type="spellEnd"/>
-      <w:proofErr w:type="gramEnd"/>
-      <w:r>
-        <w:rPr>
-          <w:rFonts w:ascii="Times New Roman" w:hAnsi="Times New Roman" w:cs="Times New Roman"/>
-          <w:sz w:val="24"/>
-          <w:szCs w:val="24"/>
-        </w:rPr>
-        <w:t>: renomeia o item.</w:t>
+        <w:t>- type: Lê o que tá dentro de arquivos txt.</w:t>
+      </w:r>
+    </w:p>
+    <w:p>
+      <w:pPr>
+        <w:spacing w:line="360" w:lineRule="auto"/>
+        <w:jc w:val="both"/>
+        <w:rPr>
+          <w:rFonts w:ascii="Times New Roman" w:hAnsi="Times New Roman" w:cs="Times New Roman"/>
+          <w:sz w:val="24"/>
+          <w:szCs w:val="24"/>
+        </w:rPr>
+      </w:pPr>
+      <w:r>
+        <w:rPr>
+          <w:rFonts w:ascii="Times New Roman" w:hAnsi="Times New Roman" w:cs="Times New Roman"/>
+          <w:sz w:val="24"/>
+          <w:szCs w:val="24"/>
+        </w:rPr>
+        <w:t>- copy: Copia o item que quiser. Sempre lembrar de colocar a extensão que quer que a cópia tenha.</w:t>
+      </w:r>
+    </w:p>
+    <w:p>
+      <w:pPr>
+        <w:spacing w:line="360" w:lineRule="auto"/>
+        <w:jc w:val="both"/>
+        <w:rPr>
+          <w:rFonts w:ascii="Times New Roman" w:hAnsi="Times New Roman" w:cs="Times New Roman"/>
+          <w:sz w:val="24"/>
+          <w:szCs w:val="24"/>
+        </w:rPr>
+      </w:pPr>
+      <w:r>
+        <w:rPr>
+          <w:rFonts w:ascii="Times New Roman" w:hAnsi="Times New Roman" w:cs="Times New Roman"/>
+          <w:sz w:val="24"/>
+          <w:szCs w:val="24"/>
+        </w:rPr>
+        <w:t>- rename: renomeia o item.</w:t>
       </w:r>
       <w:r>
         <w:rPr>
@@ -993,140 +683,64 @@
           <w:sz w:val="24"/>
           <w:szCs w:val="24"/>
         </w:rPr>
-        <w:t xml:space="preserve">- </w:t>
-      </w:r>
-      <w:proofErr w:type="spellStart"/>
-      <w:proofErr w:type="gramStart"/>
-      <w:r>
-        <w:rPr>
-          <w:rFonts w:ascii="Times New Roman" w:hAnsi="Times New Roman" w:cs="Times New Roman"/>
-          <w:sz w:val="24"/>
-          <w:szCs w:val="24"/>
-        </w:rPr>
-        <w:t>del</w:t>
-      </w:r>
-      <w:proofErr w:type="spellEnd"/>
-      <w:proofErr w:type="gramEnd"/>
-      <w:r>
-        <w:rPr>
-          <w:rFonts w:ascii="Times New Roman" w:hAnsi="Times New Roman" w:cs="Times New Roman"/>
-          <w:sz w:val="24"/>
-          <w:szCs w:val="24"/>
-        </w:rPr>
-        <w:t xml:space="preserve"> + nome arquivo: deleta arquivo.</w:t>
-      </w:r>
-    </w:p>
-    <w:p>
-      <w:pPr>
-        <w:spacing w:line="360" w:lineRule="auto"/>
-        <w:jc w:val="both"/>
-        <w:rPr>
-          <w:rFonts w:ascii="Times New Roman" w:hAnsi="Times New Roman" w:cs="Times New Roman"/>
-          <w:sz w:val="24"/>
-          <w:szCs w:val="24"/>
-        </w:rPr>
-      </w:pPr>
-      <w:r>
-        <w:rPr>
-          <w:rFonts w:ascii="Times New Roman" w:hAnsi="Times New Roman" w:cs="Times New Roman"/>
-          <w:sz w:val="24"/>
-          <w:szCs w:val="24"/>
-        </w:rPr>
-        <w:t xml:space="preserve">- </w:t>
-      </w:r>
-      <w:proofErr w:type="spellStart"/>
-      <w:r>
-        <w:rPr>
-          <w:rFonts w:ascii="Times New Roman" w:hAnsi="Times New Roman" w:cs="Times New Roman"/>
-          <w:sz w:val="24"/>
-          <w:szCs w:val="24"/>
-        </w:rPr>
-        <w:t>Tab</w:t>
-      </w:r>
-      <w:proofErr w:type="spellEnd"/>
-      <w:r>
-        <w:rPr>
-          <w:rFonts w:ascii="Times New Roman" w:hAnsi="Times New Roman" w:cs="Times New Roman"/>
-          <w:sz w:val="24"/>
-          <w:szCs w:val="24"/>
-        </w:rPr>
-        <w:t>: completa os nomes dos comandos ou arquivos que tenhamos começado a digitar. Pode apertar várias vezes até aparecer o que está procurando.</w:t>
-      </w:r>
-    </w:p>
-    <w:p>
-      <w:pPr>
-        <w:spacing w:line="360" w:lineRule="auto"/>
-        <w:jc w:val="both"/>
-        <w:rPr>
-          <w:rFonts w:ascii="Times New Roman" w:hAnsi="Times New Roman" w:cs="Times New Roman"/>
-          <w:sz w:val="24"/>
-          <w:szCs w:val="24"/>
-        </w:rPr>
-      </w:pPr>
-      <w:r>
-        <w:rPr>
-          <w:rFonts w:ascii="Times New Roman" w:hAnsi="Times New Roman" w:cs="Times New Roman"/>
-          <w:sz w:val="24"/>
-          <w:szCs w:val="24"/>
-        </w:rPr>
-        <w:t xml:space="preserve">- </w:t>
-      </w:r>
-      <w:proofErr w:type="spellStart"/>
-      <w:proofErr w:type="gramStart"/>
-      <w:r>
-        <w:rPr>
-          <w:rFonts w:ascii="Times New Roman" w:hAnsi="Times New Roman" w:cs="Times New Roman"/>
-          <w:sz w:val="24"/>
-          <w:szCs w:val="24"/>
-        </w:rPr>
-        <w:t>cls</w:t>
-      </w:r>
-      <w:proofErr w:type="spellEnd"/>
-      <w:proofErr w:type="gramEnd"/>
-      <w:r>
-        <w:rPr>
-          <w:rFonts w:ascii="Times New Roman" w:hAnsi="Times New Roman" w:cs="Times New Roman"/>
-          <w:sz w:val="24"/>
-          <w:szCs w:val="24"/>
-        </w:rPr>
-        <w:t>: limpa a tela do prompt.</w:t>
-      </w:r>
-    </w:p>
-    <w:p>
-      <w:pPr>
-        <w:spacing w:line="360" w:lineRule="auto"/>
-        <w:jc w:val="both"/>
-        <w:rPr>
-          <w:rFonts w:ascii="Times New Roman" w:hAnsi="Times New Roman" w:cs="Times New Roman"/>
-          <w:sz w:val="24"/>
-          <w:szCs w:val="24"/>
-        </w:rPr>
-      </w:pPr>
-      <w:r>
-        <w:rPr>
-          <w:rFonts w:ascii="Times New Roman" w:hAnsi="Times New Roman" w:cs="Times New Roman"/>
-          <w:sz w:val="24"/>
-          <w:szCs w:val="24"/>
-        </w:rPr>
-        <w:t xml:space="preserve">- </w:t>
-      </w:r>
-      <w:proofErr w:type="gramStart"/>
-      <w:r>
-        <w:rPr>
-          <w:rFonts w:ascii="Times New Roman" w:hAnsi="Times New Roman" w:cs="Times New Roman"/>
-          <w:sz w:val="24"/>
-          <w:szCs w:val="24"/>
-        </w:rPr>
-        <w:t>help ou help</w:t>
-      </w:r>
-      <w:proofErr w:type="gramEnd"/>
-      <w:r>
-        <w:rPr>
-          <w:rFonts w:ascii="Times New Roman" w:hAnsi="Times New Roman" w:cs="Times New Roman"/>
-          <w:sz w:val="24"/>
-          <w:szCs w:val="24"/>
-        </w:rPr>
-        <w:t xml:space="preserve"> + nome do comando: </w:t>
+        <w:t>- del + nome arquivo: deleta arquivo.</w:t>
+      </w:r>
+    </w:p>
+    <w:p>
+      <w:pPr>
+        <w:spacing w:line="360" w:lineRule="auto"/>
+        <w:jc w:val="both"/>
+        <w:rPr>
+          <w:rFonts w:ascii="Times New Roman" w:hAnsi="Times New Roman" w:cs="Times New Roman"/>
+          <w:sz w:val="24"/>
+          <w:szCs w:val="24"/>
+        </w:rPr>
+      </w:pPr>
+      <w:r>
+        <w:rPr>
+          <w:rFonts w:ascii="Times New Roman" w:hAnsi="Times New Roman" w:cs="Times New Roman"/>
+          <w:sz w:val="24"/>
+          <w:szCs w:val="24"/>
+        </w:rPr>
+        <w:t>- Tab: completa os nomes dos comandos ou arquivos que tenhamos começado a digitar. Pode apertar várias vezes até aparecer o que está procurando.</w:t>
+      </w:r>
+    </w:p>
+    <w:p>
+      <w:pPr>
+        <w:spacing w:line="360" w:lineRule="auto"/>
+        <w:jc w:val="both"/>
+        <w:rPr>
+          <w:rFonts w:ascii="Times New Roman" w:hAnsi="Times New Roman" w:cs="Times New Roman"/>
+          <w:sz w:val="24"/>
+          <w:szCs w:val="24"/>
+        </w:rPr>
+      </w:pPr>
+      <w:r>
+        <w:rPr>
+          <w:rFonts w:ascii="Times New Roman" w:hAnsi="Times New Roman" w:cs="Times New Roman"/>
+          <w:sz w:val="24"/>
+          <w:szCs w:val="24"/>
+        </w:rPr>
+        <w:t>- cls: limpa a tela do prompt.</w:t>
+      </w:r>
+    </w:p>
+    <w:p>
+      <w:pPr>
+        <w:spacing w:line="360" w:lineRule="auto"/>
+        <w:jc w:val="both"/>
+        <w:rPr>
+          <w:rFonts w:ascii="Times New Roman" w:hAnsi="Times New Roman" w:cs="Times New Roman"/>
+          <w:sz w:val="24"/>
+          <w:szCs w:val="24"/>
+        </w:rPr>
+      </w:pPr>
+      <w:r>
+        <w:rPr>
+          <w:rFonts w:ascii="Times New Roman" w:hAnsi="Times New Roman" w:cs="Times New Roman"/>
+          <w:sz w:val="24"/>
+          <w:szCs w:val="24"/>
+        </w:rPr>
+        <w:t xml:space="preserve">- help ou help + nome do comando: </w:t>
       </w:r>
       <w:r>
         <w:rPr>
@@ -1303,8 +917,6 @@
         </w:rPr>
         <w:t>Digamos que primeiro criamos um novo arquivo de texto com o nosso conhecido comando </w:t>
       </w:r>
-      <w:proofErr w:type="spellStart"/>
-      <w:proofErr w:type="gramStart"/>
       <w:r>
         <w:rPr>
           <w:rFonts w:ascii="Courier New" w:eastAsia="Times New Roman" w:hAnsi="Courier New" w:cs="Courier New"/>
@@ -1315,7 +927,6 @@
         </w:rPr>
         <w:t>echo</w:t>
       </w:r>
-      <w:proofErr w:type="spellEnd"/>
       <w:r>
         <w:rPr>
           <w:rFonts w:ascii="Times New Roman" w:eastAsia="Times New Roman" w:hAnsi="Times New Roman" w:cs="Times New Roman"/>
@@ -1324,7 +935,6 @@
         </w:rPr>
         <w:t> :</w:t>
       </w:r>
-      <w:proofErr w:type="gramEnd"/>
     </w:p>
     <w:p>
       <w:pPr>
@@ -1337,7 +947,6 @@
           <w:szCs w:val="24"/>
         </w:rPr>
       </w:pPr>
-      <w:proofErr w:type="spellStart"/>
       <w:r>
         <w:rPr>
           <w:rFonts w:ascii="Courier New" w:eastAsia="Times New Roman" w:hAnsi="Courier New" w:cs="Courier New"/>
@@ -1346,9 +955,28 @@
           <w:szCs w:val="20"/>
           <w:shd w:val="clear" w:color="auto" w:fill="F0F3F5"/>
         </w:rPr>
-        <w:t>echo</w:t>
-      </w:r>
-      <w:proofErr w:type="spellEnd"/>
+        <w:t>echo Ola mundo &gt; arquivo.txt</w:t>
+      </w:r>
+    </w:p>
+    <w:p>
+      <w:pPr>
+        <w:spacing w:after="0" w:line="360" w:lineRule="auto"/>
+        <w:ind w:left="705"/>
+        <w:jc w:val="both"/>
+        <w:rPr>
+          <w:rFonts w:ascii="Times New Roman" w:eastAsia="Times New Roman" w:hAnsi="Times New Roman" w:cs="Times New Roman"/>
+          <w:sz w:val="24"/>
+          <w:szCs w:val="24"/>
+        </w:rPr>
+      </w:pPr>
+      <w:r>
+        <w:rPr>
+          <w:rFonts w:ascii="Times New Roman" w:eastAsia="Times New Roman" w:hAnsi="Times New Roman" w:cs="Times New Roman"/>
+          <w:sz w:val="24"/>
+          <w:szCs w:val="24"/>
+        </w:rPr>
+        <w:t>Ao abrirmos nosso </w:t>
+      </w:r>
       <w:r>
         <w:rPr>
           <w:rFonts w:ascii="Courier New" w:eastAsia="Times New Roman" w:hAnsi="Courier New" w:cs="Courier New"/>
@@ -1357,77 +985,15 @@
           <w:szCs w:val="20"/>
           <w:shd w:val="clear" w:color="auto" w:fill="F0F3F5"/>
         </w:rPr>
-        <w:t xml:space="preserve"> </w:t>
-      </w:r>
-      <w:proofErr w:type="spellStart"/>
-      <w:r>
-        <w:rPr>
-          <w:rFonts w:ascii="Courier New" w:eastAsia="Times New Roman" w:hAnsi="Courier New" w:cs="Courier New"/>
-          <w:color w:val="3D464D"/>
-          <w:sz w:val="20"/>
-          <w:szCs w:val="20"/>
-          <w:shd w:val="clear" w:color="auto" w:fill="F0F3F5"/>
-        </w:rPr>
-        <w:t>Ola</w:t>
-      </w:r>
-      <w:proofErr w:type="spellEnd"/>
-      <w:r>
-        <w:rPr>
-          <w:rFonts w:ascii="Courier New" w:eastAsia="Times New Roman" w:hAnsi="Courier New" w:cs="Courier New"/>
-          <w:color w:val="3D464D"/>
-          <w:sz w:val="20"/>
-          <w:szCs w:val="20"/>
-          <w:shd w:val="clear" w:color="auto" w:fill="F0F3F5"/>
-        </w:rPr>
-        <w:t xml:space="preserve"> mundo &gt; arquivo.txt</w:t>
-      </w:r>
-    </w:p>
-    <w:p>
-      <w:pPr>
-        <w:spacing w:after="0" w:line="360" w:lineRule="auto"/>
-        <w:ind w:left="705"/>
-        <w:jc w:val="both"/>
+        <w:t>arquivo.txt</w:t>
+      </w:r>
+      <w:r>
         <w:rPr>
           <w:rFonts w:ascii="Times New Roman" w:eastAsia="Times New Roman" w:hAnsi="Times New Roman" w:cs="Times New Roman"/>
           <w:sz w:val="24"/>
           <w:szCs w:val="24"/>
         </w:rPr>
-      </w:pPr>
-      <w:r>
-        <w:rPr>
-          <w:rFonts w:ascii="Times New Roman" w:eastAsia="Times New Roman" w:hAnsi="Times New Roman" w:cs="Times New Roman"/>
-          <w:sz w:val="24"/>
-          <w:szCs w:val="24"/>
-        </w:rPr>
-        <w:t>Ao abrirmos nosso </w:t>
-      </w:r>
-      <w:proofErr w:type="gramStart"/>
-      <w:r>
-        <w:rPr>
-          <w:rFonts w:ascii="Courier New" w:eastAsia="Times New Roman" w:hAnsi="Courier New" w:cs="Courier New"/>
-          <w:color w:val="3D464D"/>
-          <w:sz w:val="20"/>
-          <w:szCs w:val="20"/>
-          <w:shd w:val="clear" w:color="auto" w:fill="F0F3F5"/>
-        </w:rPr>
-        <w:t>arquivo.txt</w:t>
-      </w:r>
-      <w:r>
-        <w:rPr>
-          <w:rFonts w:ascii="Times New Roman" w:eastAsia="Times New Roman" w:hAnsi="Times New Roman" w:cs="Times New Roman"/>
-          <w:sz w:val="24"/>
-          <w:szCs w:val="24"/>
-        </w:rPr>
-        <w:t> ,</w:t>
-      </w:r>
-      <w:proofErr w:type="gramEnd"/>
-      <w:r>
-        <w:rPr>
-          <w:rFonts w:ascii="Times New Roman" w:eastAsia="Times New Roman" w:hAnsi="Times New Roman" w:cs="Times New Roman"/>
-          <w:sz w:val="24"/>
-          <w:szCs w:val="24"/>
-        </w:rPr>
-        <w:t xml:space="preserve"> vemos o texto que esperávamos:</w:t>
+        <w:t> , vemos o texto que esperávamos:</w:t>
       </w:r>
     </w:p>
     <w:p>
@@ -1525,7 +1091,6 @@
           <w:szCs w:val="20"/>
         </w:rPr>
       </w:pPr>
-      <w:proofErr w:type="spellStart"/>
       <w:r>
         <w:rPr>
           <w:rFonts w:ascii="Courier New" w:eastAsia="Times New Roman" w:hAnsi="Courier New" w:cs="Courier New"/>
@@ -1535,7 +1100,6 @@
         </w:rPr>
         <w:t>Ola</w:t>
       </w:r>
-      <w:proofErr w:type="spellEnd"/>
       <w:r>
         <w:rPr>
           <w:rFonts w:ascii="Courier New" w:eastAsia="Times New Roman" w:hAnsi="Courier New" w:cs="Courier New"/>
@@ -1545,7 +1109,6 @@
         </w:rPr>
         <w:t xml:space="preserve"> </w:t>
       </w:r>
-      <w:proofErr w:type="spellStart"/>
       <w:r>
         <w:rPr>
           <w:rFonts w:ascii="Courier New" w:eastAsia="Times New Roman" w:hAnsi="Courier New" w:cs="Courier New"/>
@@ -1562,17 +1125,7 @@
           <w:sz w:val="20"/>
           <w:szCs w:val="20"/>
         </w:rPr>
-        <w:t>COPIAR</w:t>
-      </w:r>
-      <w:proofErr w:type="spellEnd"/>
-      <w:r>
-        <w:rPr>
-          <w:rFonts w:ascii="Consolas" w:eastAsia="Times New Roman" w:hAnsi="Consolas" w:cs="Courier New"/>
-          <w:color w:val="3D464D"/>
-          <w:sz w:val="20"/>
-          <w:szCs w:val="20"/>
-        </w:rPr>
-        <w:t xml:space="preserve"> CÓDIGO</w:t>
+        <w:t>COPIAR CÓDIGO</w:t>
       </w:r>
     </w:p>
     <w:p>
@@ -1592,25 +1145,7 @@
           <w:sz w:val="24"/>
           <w:szCs w:val="24"/>
         </w:rPr>
-        <w:t>Porém se agora desejarmos adicionar um novo texto abaixo de "</w:t>
-      </w:r>
-      <w:proofErr w:type="spellStart"/>
-      <w:r>
-        <w:rPr>
-          <w:rFonts w:ascii="Times New Roman" w:eastAsia="Times New Roman" w:hAnsi="Times New Roman" w:cs="Times New Roman"/>
-          <w:sz w:val="24"/>
-          <w:szCs w:val="24"/>
-        </w:rPr>
-        <w:t>Ola</w:t>
-      </w:r>
-      <w:proofErr w:type="spellEnd"/>
-      <w:r>
-        <w:rPr>
-          <w:rFonts w:ascii="Times New Roman" w:eastAsia="Times New Roman" w:hAnsi="Times New Roman" w:cs="Times New Roman"/>
-          <w:sz w:val="24"/>
-          <w:szCs w:val="24"/>
-        </w:rPr>
-        <w:t xml:space="preserve"> Mundo"? Utilizamos o '&gt;&gt;'!</w:t>
+        <w:t>Porém se agora desejarmos adicionar um novo texto abaixo de "Ola Mundo"? Utilizamos o '&gt;&gt;'!</w:t>
       </w:r>
     </w:p>
     <w:p>
@@ -1644,7 +1179,6 @@
           <w:szCs w:val="24"/>
         </w:rPr>
       </w:pPr>
-      <w:proofErr w:type="spellStart"/>
       <w:r>
         <w:rPr>
           <w:rFonts w:ascii="Courier New" w:eastAsia="Times New Roman" w:hAnsi="Courier New" w:cs="Courier New"/>
@@ -1653,18 +1187,7 @@
           <w:szCs w:val="20"/>
           <w:shd w:val="clear" w:color="auto" w:fill="F0F3F5"/>
         </w:rPr>
-        <w:t>echo</w:t>
-      </w:r>
-      <w:proofErr w:type="spellEnd"/>
-      <w:r>
-        <w:rPr>
-          <w:rFonts w:ascii="Courier New" w:eastAsia="Times New Roman" w:hAnsi="Courier New" w:cs="Courier New"/>
-          <w:color w:val="3D464D"/>
-          <w:sz w:val="20"/>
-          <w:szCs w:val="20"/>
-          <w:shd w:val="clear" w:color="auto" w:fill="F0F3F5"/>
-        </w:rPr>
-        <w:t xml:space="preserve"> Novos dados! &gt;&gt; arquivo.txt</w:t>
+        <w:t>echo Novos dados! &gt;&gt; arquivo.txt</w:t>
       </w:r>
     </w:p>
     <w:p>
@@ -1799,7 +1322,6 @@
           <w:szCs w:val="27"/>
         </w:rPr>
       </w:pPr>
-      <w:proofErr w:type="spellStart"/>
       <w:r>
         <w:rPr>
           <w:rFonts w:ascii="Courier New" w:eastAsia="Times New Roman" w:hAnsi="Courier New" w:cs="Courier New"/>
@@ -1809,7 +1331,6 @@
         </w:rPr>
         <w:t>Ola</w:t>
       </w:r>
-      <w:proofErr w:type="spellEnd"/>
       <w:r>
         <w:rPr>
           <w:rFonts w:ascii="Courier New" w:eastAsia="Times New Roman" w:hAnsi="Courier New" w:cs="Courier New"/>
@@ -1922,25 +1443,7 @@
           <w:sz w:val="24"/>
           <w:szCs w:val="24"/>
         </w:rPr>
-        <w:t xml:space="preserve">Você já reparou que quando abrimos o prompt ele sempre abre na mesma pasta? Essa é a pasta do seu usuário, onde a maioria das pessoas salvam os Documentos, Fotos e </w:t>
-      </w:r>
-      <w:proofErr w:type="spellStart"/>
-      <w:r>
-        <w:rPr>
-          <w:rFonts w:ascii="Times New Roman" w:hAnsi="Times New Roman" w:cs="Times New Roman"/>
-          <w:sz w:val="24"/>
-          <w:szCs w:val="24"/>
-        </w:rPr>
-        <w:t>Videos</w:t>
-      </w:r>
-      <w:proofErr w:type="spellEnd"/>
-      <w:r>
-        <w:rPr>
-          <w:rFonts w:ascii="Times New Roman" w:hAnsi="Times New Roman" w:cs="Times New Roman"/>
-          <w:sz w:val="24"/>
-          <w:szCs w:val="24"/>
-        </w:rPr>
-        <w:t>. Lá também ficam os arquivos particulares do seu usuário, como de configuração dos programas específicos e favoritos do seu navegador. A grande vantagem de cada usuário ter sua pasta é que temos uma separação dos dados do sistema e dos dados de cada usuário, facilitando assim o backup dos dados dos usuários caso seja necessário e aumentando a segurança também.</w:t>
+        <w:t>Você já reparou que quando abrimos o prompt ele sempre abre na mesma pasta? Essa é a pasta do seu usuário, onde a maioria das pessoas salvam os Documentos, Fotos e Videos. Lá também ficam os arquivos particulares do seu usuário, como de configuração dos programas específicos e favoritos do seu navegador. A grande vantagem de cada usuário ter sua pasta é que temos uma separação dos dados do sistema e dos dados de cada usuário, facilitando assim o backup dos dados dos usuários caso seja necessário e aumentando a segurança também.</w:t>
       </w:r>
       <w:r>
         <w:rPr>
@@ -1980,18 +1483,8 @@
           <w:sz w:val="24"/>
           <w:szCs w:val="24"/>
         </w:rPr>
-        <w:t xml:space="preserve">O comando </w:t>
-      </w:r>
-      <w:proofErr w:type="spellStart"/>
-      <w:r>
-        <w:rPr>
-          <w:rFonts w:ascii="Times New Roman" w:hAnsi="Times New Roman" w:cs="Times New Roman"/>
-          <w:sz w:val="24"/>
-          <w:szCs w:val="24"/>
-        </w:rPr>
-        <w:t>tree</w:t>
-      </w:r>
-      <w:proofErr w:type="spellEnd"/>
+        <w:t>O comando tree</w:t>
+      </w:r>
       <w:r>
         <w:rPr>
           <w:rFonts w:ascii="Times New Roman" w:hAnsi="Times New Roman" w:cs="Times New Roman"/>
@@ -2022,43 +1515,7 @@
           <w:sz w:val="24"/>
           <w:szCs w:val="24"/>
         </w:rPr>
-        <w:t xml:space="preserve">Dependendo do diretório atual podem aparecer muitas </w:t>
-      </w:r>
-      <w:proofErr w:type="gramStart"/>
-      <w:r>
-        <w:rPr>
-          <w:rFonts w:ascii="Times New Roman" w:hAnsi="Times New Roman" w:cs="Times New Roman"/>
-          <w:sz w:val="24"/>
-          <w:szCs w:val="24"/>
-        </w:rPr>
-        <w:t>informações</w:t>
-      </w:r>
-      <w:proofErr w:type="gramEnd"/>
-      <w:r>
-        <w:rPr>
-          <w:rFonts w:ascii="Times New Roman" w:hAnsi="Times New Roman" w:cs="Times New Roman"/>
-          <w:sz w:val="24"/>
-          <w:szCs w:val="24"/>
-        </w:rPr>
-        <w:t xml:space="preserve"> mas repare que o comando </w:t>
-      </w:r>
-      <w:proofErr w:type="spellStart"/>
-      <w:r>
-        <w:rPr>
-          <w:rFonts w:ascii="Times New Roman" w:hAnsi="Times New Roman" w:cs="Times New Roman"/>
-          <w:sz w:val="24"/>
-          <w:szCs w:val="24"/>
-        </w:rPr>
-        <w:t>tree</w:t>
-      </w:r>
-      <w:proofErr w:type="spellEnd"/>
-      <w:r>
-        <w:rPr>
-          <w:rFonts w:ascii="Times New Roman" w:hAnsi="Times New Roman" w:cs="Times New Roman"/>
-          <w:sz w:val="24"/>
-          <w:szCs w:val="24"/>
-        </w:rPr>
-        <w:t xml:space="preserve"> mostra as pastas e subpastas organizadas em uma árvore.</w:t>
+        <w:t>Dependendo do diretório atual podem aparecer muitas informações mas repare que o comando tree mostra as pastas e subpastas organizadas em uma árvore.</w:t>
       </w:r>
     </w:p>
     <w:p>
@@ -2083,61 +1540,7 @@
           <w:szCs w:val="24"/>
         </w:rPr>
         <w:lastRenderedPageBreak/>
-        <w:t xml:space="preserve">O </w:t>
-      </w:r>
-      <w:proofErr w:type="spellStart"/>
-      <w:r>
-        <w:rPr>
-          <w:rFonts w:ascii="Times New Roman" w:hAnsi="Times New Roman" w:cs="Times New Roman"/>
-          <w:sz w:val="24"/>
-          <w:szCs w:val="24"/>
-        </w:rPr>
-        <w:t>tree</w:t>
-      </w:r>
-      <w:proofErr w:type="spellEnd"/>
-      <w:r>
-        <w:rPr>
-          <w:rFonts w:ascii="Times New Roman" w:hAnsi="Times New Roman" w:cs="Times New Roman"/>
-          <w:sz w:val="24"/>
-          <w:szCs w:val="24"/>
-        </w:rPr>
-        <w:t xml:space="preserve"> pode ser útil para entender a estrutura de um projeto. Muitas vezes você precisa baixar um projeto na </w:t>
-      </w:r>
-      <w:proofErr w:type="spellStart"/>
-      <w:r>
-        <w:rPr>
-          <w:rFonts w:ascii="Times New Roman" w:hAnsi="Times New Roman" w:cs="Times New Roman"/>
-          <w:sz w:val="24"/>
-          <w:szCs w:val="24"/>
-        </w:rPr>
-        <w:t>Alura</w:t>
-      </w:r>
-      <w:proofErr w:type="spellEnd"/>
-      <w:r>
-        <w:rPr>
-          <w:rFonts w:ascii="Times New Roman" w:hAnsi="Times New Roman" w:cs="Times New Roman"/>
-          <w:sz w:val="24"/>
-          <w:szCs w:val="24"/>
-        </w:rPr>
-        <w:t xml:space="preserve"> para importar alguns arquivos iniciais. Com o comando </w:t>
-      </w:r>
-      <w:proofErr w:type="spellStart"/>
-      <w:r>
-        <w:rPr>
-          <w:rFonts w:ascii="Times New Roman" w:hAnsi="Times New Roman" w:cs="Times New Roman"/>
-          <w:sz w:val="24"/>
-          <w:szCs w:val="24"/>
-        </w:rPr>
-        <w:t>tree</w:t>
-      </w:r>
-      <w:proofErr w:type="spellEnd"/>
-      <w:r>
-        <w:rPr>
-          <w:rFonts w:ascii="Times New Roman" w:hAnsi="Times New Roman" w:cs="Times New Roman"/>
-          <w:sz w:val="24"/>
-          <w:szCs w:val="24"/>
-        </w:rPr>
-        <w:t xml:space="preserve"> você já pode ver facilmente como o projeto está organizado! Muito útil :)</w:t>
+        <w:t>O tree pode ser útil para entender a estrutura de um projeto. Muitas vezes você precisa baixar um projeto na Alura para importar alguns arquivos iniciais. Com o comando tree você já pode ver facilmente como o projeto está organizado! Muito útil :)</w:t>
       </w:r>
       <w:r>
         <w:rPr>
@@ -2464,43 +1867,7 @@
           <w:sz w:val="24"/>
           <w:szCs w:val="24"/>
         </w:rPr>
-        <w:t>criar (</w:t>
-      </w:r>
-      <w:proofErr w:type="spellStart"/>
-      <w:r>
-        <w:rPr>
-          <w:rFonts w:ascii="Times New Roman" w:hAnsi="Times New Roman" w:cs="Times New Roman"/>
-          <w:sz w:val="24"/>
-          <w:szCs w:val="24"/>
-        </w:rPr>
-        <w:t>mkdir</w:t>
-      </w:r>
-      <w:proofErr w:type="spellEnd"/>
-      <w:r>
-        <w:rPr>
-          <w:rFonts w:ascii="Times New Roman" w:hAnsi="Times New Roman" w:cs="Times New Roman"/>
-          <w:sz w:val="24"/>
-          <w:szCs w:val="24"/>
-        </w:rPr>
-        <w:t>) e remover (</w:t>
-      </w:r>
-      <w:proofErr w:type="spellStart"/>
-      <w:r>
-        <w:rPr>
-          <w:rFonts w:ascii="Times New Roman" w:hAnsi="Times New Roman" w:cs="Times New Roman"/>
-          <w:sz w:val="24"/>
-          <w:szCs w:val="24"/>
-        </w:rPr>
-        <w:t>rmdir</w:t>
-      </w:r>
-      <w:proofErr w:type="spellEnd"/>
-      <w:r>
-        <w:rPr>
-          <w:rFonts w:ascii="Times New Roman" w:hAnsi="Times New Roman" w:cs="Times New Roman"/>
-          <w:sz w:val="24"/>
-          <w:szCs w:val="24"/>
-        </w:rPr>
-        <w:t>) diretórios</w:t>
+        <w:t>criar (mkdir) e remover (rmdir) diretórios</w:t>
       </w:r>
     </w:p>
     <w:p>
@@ -2524,43 +1891,7 @@
           <w:sz w:val="24"/>
           <w:szCs w:val="24"/>
         </w:rPr>
-        <w:t>copiar (</w:t>
-      </w:r>
-      <w:proofErr w:type="spellStart"/>
-      <w:r>
-        <w:rPr>
-          <w:rFonts w:ascii="Times New Roman" w:hAnsi="Times New Roman" w:cs="Times New Roman"/>
-          <w:sz w:val="24"/>
-          <w:szCs w:val="24"/>
-        </w:rPr>
-        <w:t>copy</w:t>
-      </w:r>
-      <w:proofErr w:type="spellEnd"/>
-      <w:r>
-        <w:rPr>
-          <w:rFonts w:ascii="Times New Roman" w:hAnsi="Times New Roman" w:cs="Times New Roman"/>
-          <w:sz w:val="24"/>
-          <w:szCs w:val="24"/>
-        </w:rPr>
-        <w:t>) e apagar arquivos (</w:t>
-      </w:r>
-      <w:proofErr w:type="spellStart"/>
-      <w:r>
-        <w:rPr>
-          <w:rFonts w:ascii="Times New Roman" w:hAnsi="Times New Roman" w:cs="Times New Roman"/>
-          <w:sz w:val="24"/>
-          <w:szCs w:val="24"/>
-        </w:rPr>
-        <w:t>del</w:t>
-      </w:r>
-      <w:proofErr w:type="spellEnd"/>
-      <w:r>
-        <w:rPr>
-          <w:rFonts w:ascii="Times New Roman" w:hAnsi="Times New Roman" w:cs="Times New Roman"/>
-          <w:sz w:val="24"/>
-          <w:szCs w:val="24"/>
-        </w:rPr>
-        <w:t>)</w:t>
+        <w:t>copiar (copy) e apagar arquivos (del)</w:t>
       </w:r>
     </w:p>
     <w:p>
@@ -2584,18 +1915,8 @@
           <w:sz w:val="24"/>
           <w:szCs w:val="24"/>
         </w:rPr>
-        <w:t xml:space="preserve">imprimir no prompt com o comando </w:t>
-      </w:r>
-      <w:proofErr w:type="spellStart"/>
-      <w:r>
-        <w:rPr>
-          <w:rFonts w:ascii="Times New Roman" w:hAnsi="Times New Roman" w:cs="Times New Roman"/>
-          <w:sz w:val="24"/>
-          <w:szCs w:val="24"/>
-        </w:rPr>
-        <w:t>echo</w:t>
-      </w:r>
-      <w:proofErr w:type="spellEnd"/>
+        <w:t>imprimir no prompt com o comando echo</w:t>
+      </w:r>
     </w:p>
     <w:p>
       <w:pPr>
@@ -2619,36 +1940,8 @@
           <w:szCs w:val="24"/>
         </w:rPr>
         <w:lastRenderedPageBreak/>
-        <w:t xml:space="preserve">saber a diferença </w:t>
-      </w:r>
-      <w:proofErr w:type="gramStart"/>
-      <w:r>
-        <w:rPr>
-          <w:rFonts w:ascii="Times New Roman" w:hAnsi="Times New Roman" w:cs="Times New Roman"/>
-          <w:sz w:val="24"/>
-          <w:szCs w:val="24"/>
-        </w:rPr>
-        <w:t>entre .</w:t>
-      </w:r>
-      <w:proofErr w:type="gramEnd"/>
-      <w:r>
-        <w:rPr>
-          <w:rFonts w:ascii="Times New Roman" w:hAnsi="Times New Roman" w:cs="Times New Roman"/>
-          <w:sz w:val="24"/>
-          <w:szCs w:val="24"/>
-        </w:rPr>
-        <w:t xml:space="preserve"> e</w:t>
-      </w:r>
-      <w:proofErr w:type="gramStart"/>
-      <w:r>
-        <w:rPr>
-          <w:rFonts w:ascii="Times New Roman" w:hAnsi="Times New Roman" w:cs="Times New Roman"/>
-          <w:sz w:val="24"/>
-          <w:szCs w:val="24"/>
-        </w:rPr>
-        <w:t xml:space="preserve"> ..</w:t>
-      </w:r>
-      <w:proofErr w:type="gramEnd"/>
+        <w:t>saber a diferença entre . e ..</w:t>
+      </w:r>
     </w:p>
     <w:p>
       <w:pPr>
@@ -2743,25 +2036,7 @@
           <w:sz w:val="24"/>
           <w:szCs w:val="24"/>
         </w:rPr>
-        <w:t>renomear diretórios e arquivos (</w:t>
-      </w:r>
-      <w:proofErr w:type="spellStart"/>
-      <w:r>
-        <w:rPr>
-          <w:rFonts w:ascii="Times New Roman" w:hAnsi="Times New Roman" w:cs="Times New Roman"/>
-          <w:sz w:val="24"/>
-          <w:szCs w:val="24"/>
-        </w:rPr>
-        <w:t>rename</w:t>
-      </w:r>
-      <w:proofErr w:type="spellEnd"/>
-      <w:r>
-        <w:rPr>
-          <w:rFonts w:ascii="Times New Roman" w:hAnsi="Times New Roman" w:cs="Times New Roman"/>
-          <w:sz w:val="24"/>
-          <w:szCs w:val="24"/>
-        </w:rPr>
-        <w:t>)</w:t>
+        <w:t>renomear diretórios e arquivos (rename)</w:t>
       </w:r>
     </w:p>
     <w:p>
@@ -2799,10 +2074,930 @@
           <w:szCs w:val="24"/>
           <w:u w:val="single"/>
         </w:rPr>
-        <w:t xml:space="preserve">Aula 2 – Um Novo Prompt </w:t>
-      </w:r>
-      <w:proofErr w:type="spellStart"/>
-      <w:r>
+        <w:t>Aula 2 – Um Novo Prompt e Executando Scripts:</w:t>
+      </w:r>
+    </w:p>
+    <w:p>
+      <w:pPr>
+        <w:pStyle w:val="PargrafodaLista"/>
+        <w:numPr>
+          <w:ilvl w:val="1"/>
+          <w:numId w:val="5"/>
+        </w:numPr>
+        <w:spacing w:line="360" w:lineRule="auto"/>
+        <w:jc w:val="both"/>
+        <w:rPr>
+          <w:rFonts w:ascii="Times New Roman" w:hAnsi="Times New Roman" w:cs="Times New Roman"/>
+          <w:sz w:val="24"/>
+          <w:szCs w:val="24"/>
+        </w:rPr>
+      </w:pPr>
+      <w:r>
+        <w:rPr>
+          <w:rFonts w:ascii="Times New Roman" w:hAnsi="Times New Roman" w:cs="Times New Roman"/>
+          <w:sz w:val="24"/>
+          <w:szCs w:val="24"/>
+        </w:rPr>
+        <w:t xml:space="preserve"> </w:t>
+      </w:r>
+      <w:r>
+        <w:rPr>
+          <w:rFonts w:ascii="Times New Roman" w:hAnsi="Times New Roman" w:cs="Times New Roman"/>
+          <w:sz w:val="24"/>
+          <w:szCs w:val="24"/>
+        </w:rPr>
+        <w:t>Baixamos o cmder para executar os códigos com maior facilidade que o cmd do windows.</w:t>
+      </w:r>
+    </w:p>
+    <w:p>
+      <w:pPr>
+        <w:pStyle w:val="PargrafodaLista"/>
+        <w:numPr>
+          <w:ilvl w:val="1"/>
+          <w:numId w:val="5"/>
+        </w:numPr>
+        <w:spacing w:line="360" w:lineRule="auto"/>
+        <w:jc w:val="both"/>
+        <w:rPr>
+          <w:rFonts w:ascii="Times New Roman" w:hAnsi="Times New Roman" w:cs="Times New Roman"/>
+          <w:sz w:val="24"/>
+          <w:szCs w:val="24"/>
+        </w:rPr>
+      </w:pPr>
+      <w:r>
+        <w:rPr>
+          <w:rFonts w:ascii="Times New Roman" w:hAnsi="Times New Roman" w:cs="Times New Roman"/>
+          <w:sz w:val="24"/>
+          <w:szCs w:val="24"/>
+        </w:rPr>
+        <w:t xml:space="preserve"> Criamos nosso primeiro script de backup. Ele basicamente pega todos os arquivos e subpastas de uma pasta e copia com o xcopy /e /y para a basta de backup.</w:t>
+      </w:r>
+    </w:p>
+    <w:p>
+      <w:pPr>
+        <w:pStyle w:val="PargrafodaLista"/>
+        <w:numPr>
+          <w:ilvl w:val="1"/>
+          <w:numId w:val="5"/>
+        </w:numPr>
+        <w:spacing w:line="360" w:lineRule="auto"/>
+        <w:jc w:val="both"/>
+        <w:rPr>
+          <w:rFonts w:ascii="Times New Roman" w:hAnsi="Times New Roman" w:cs="Times New Roman"/>
+          <w:sz w:val="24"/>
+          <w:szCs w:val="24"/>
+        </w:rPr>
+      </w:pPr>
+      <w:r>
+        <w:rPr>
+          <w:rFonts w:ascii="Times New Roman" w:hAnsi="Times New Roman" w:cs="Times New Roman"/>
+          <w:sz w:val="24"/>
+          <w:szCs w:val="24"/>
+        </w:rPr>
+        <w:t xml:space="preserve"> Pause: Comando que espera o usuário fazer alguma interação com o terminal antes de continuar.</w:t>
+      </w:r>
+    </w:p>
+    <w:p>
+      <w:pPr>
+        <w:pStyle w:val="PargrafodaLista"/>
+        <w:numPr>
+          <w:ilvl w:val="1"/>
+          <w:numId w:val="5"/>
+        </w:numPr>
+        <w:spacing w:line="360" w:lineRule="auto"/>
+        <w:jc w:val="both"/>
+        <w:rPr>
+          <w:rFonts w:ascii="Times New Roman" w:hAnsi="Times New Roman" w:cs="Times New Roman"/>
+          <w:sz w:val="24"/>
+          <w:szCs w:val="24"/>
+        </w:rPr>
+      </w:pPr>
+      <w:r>
+        <w:rPr>
+          <w:rFonts w:ascii="Times New Roman" w:hAnsi="Times New Roman" w:cs="Times New Roman"/>
+          <w:sz w:val="24"/>
+          <w:szCs w:val="24"/>
+        </w:rPr>
+        <w:t xml:space="preserve"> Scripts são feitos em documentos .bat e podem ser editados pelo bloco de notas.</w:t>
+      </w:r>
+      <w:r>
+        <w:rPr>
+          <w:rFonts w:ascii="Times New Roman" w:hAnsi="Times New Roman" w:cs="Times New Roman"/>
+          <w:sz w:val="24"/>
+          <w:szCs w:val="24"/>
+        </w:rPr>
+        <w:t>:</w:t>
+      </w:r>
+    </w:p>
+    <w:p>
+      <w:pPr>
+        <w:pStyle w:val="PargrafodaLista"/>
+        <w:numPr>
+          <w:ilvl w:val="2"/>
+          <w:numId w:val="5"/>
+        </w:numPr>
+        <w:spacing w:line="360" w:lineRule="auto"/>
+        <w:jc w:val="both"/>
+        <w:rPr>
+          <w:rFonts w:ascii="Times New Roman" w:hAnsi="Times New Roman" w:cs="Times New Roman"/>
+          <w:sz w:val="24"/>
+          <w:szCs w:val="24"/>
+        </w:rPr>
+      </w:pPr>
+      <w:r>
+        <w:rPr>
+          <w:rFonts w:ascii="Times New Roman" w:hAnsi="Times New Roman" w:cs="Times New Roman"/>
+          <w:sz w:val="24"/>
+          <w:szCs w:val="24"/>
+        </w:rPr>
+        <w:t>O batch script é um arquivo simples que agrupa uma s</w:t>
+      </w:r>
+      <w:r>
+        <w:rPr>
+          <w:rFonts w:ascii="Times New Roman" w:hAnsi="Times New Roman" w:cs="Times New Roman"/>
+          <w:sz w:val="24"/>
+          <w:szCs w:val="24"/>
+        </w:rPr>
+        <w:t>é</w:t>
+      </w:r>
+      <w:r>
+        <w:rPr>
+          <w:rFonts w:ascii="Times New Roman" w:hAnsi="Times New Roman" w:cs="Times New Roman"/>
+          <w:sz w:val="24"/>
+          <w:szCs w:val="24"/>
+        </w:rPr>
+        <w:t>rie de comandos, normalmente utilizado para automatizar tarefas cotidianas. Um arquivo batch (.bat) é um script que é executado sequencialmente pelo prompt (um comando depois do outro).</w:t>
+      </w:r>
+    </w:p>
+    <w:p>
+      <w:pPr>
+        <w:pStyle w:val="PargrafodaLista"/>
+        <w:numPr>
+          <w:ilvl w:val="2"/>
+          <w:numId w:val="5"/>
+        </w:numPr>
+        <w:spacing w:line="360" w:lineRule="auto"/>
+        <w:jc w:val="both"/>
+        <w:rPr>
+          <w:rFonts w:ascii="Times New Roman" w:hAnsi="Times New Roman" w:cs="Times New Roman"/>
+          <w:sz w:val="24"/>
+          <w:szCs w:val="24"/>
+        </w:rPr>
+      </w:pPr>
+      <w:r>
+        <w:rPr>
+          <w:rFonts w:ascii="Times New Roman" w:hAnsi="Times New Roman" w:cs="Times New Roman"/>
+          <w:sz w:val="24"/>
+          <w:szCs w:val="24"/>
+        </w:rPr>
+        <w:t>No desenvolvimento usamos scripts de diversas formas. Por exemplo, para limpar uma máquina antes de instalar arquivos novos, guiar o usuário pela instalação, preparar arquivos de configuração e importar dados dentro da aplicação ou de um banco de dados. E é claro, o exemplo clássico de um script para automatizar o backup!</w:t>
+      </w:r>
+    </w:p>
+    <w:p>
+      <w:pPr>
+        <w:pStyle w:val="PargrafodaLista"/>
+        <w:numPr>
+          <w:ilvl w:val="1"/>
+          <w:numId w:val="5"/>
+        </w:numPr>
+        <w:spacing w:line="360" w:lineRule="auto"/>
+        <w:jc w:val="both"/>
+        <w:rPr>
+          <w:rFonts w:ascii="Times New Roman" w:hAnsi="Times New Roman" w:cs="Times New Roman"/>
+          <w:sz w:val="24"/>
+          <w:szCs w:val="24"/>
+        </w:rPr>
+      </w:pPr>
+      <w:r>
+        <w:rPr>
+          <w:rFonts w:ascii="Times New Roman" w:hAnsi="Times New Roman" w:cs="Times New Roman"/>
+          <w:sz w:val="24"/>
+          <w:szCs w:val="24"/>
+        </w:rPr>
+        <w:t xml:space="preserve"> @echo off:</w:t>
+      </w:r>
+    </w:p>
+    <w:p>
+      <w:pPr>
+        <w:pStyle w:val="PargrafodaLista"/>
+        <w:numPr>
+          <w:ilvl w:val="2"/>
+          <w:numId w:val="5"/>
+        </w:numPr>
+        <w:spacing w:line="360" w:lineRule="auto"/>
+        <w:jc w:val="both"/>
+        <w:rPr>
+          <w:rFonts w:ascii="Times New Roman" w:hAnsi="Times New Roman" w:cs="Times New Roman"/>
+          <w:sz w:val="24"/>
+          <w:szCs w:val="24"/>
+        </w:rPr>
+      </w:pPr>
+      <w:r>
+        <w:rPr>
+          <w:rFonts w:ascii="Times New Roman" w:hAnsi="Times New Roman" w:cs="Times New Roman"/>
+          <w:sz w:val="24"/>
+          <w:szCs w:val="24"/>
+        </w:rPr>
+        <w:t xml:space="preserve">Você pode notar que é exibido duas vezes cada mensagem, uma vez exibindo o comando e outra na saída dele, pois quando executamos um script no prompt, ele exibe o nome do comando que está dentro do script e o seu resultado. Para desabilitar essa exibição dos comandos na hora de executar um script, devemos </w:t>
+      </w:r>
+      <w:r>
+        <w:rPr>
+          <w:rFonts w:ascii="Times New Roman" w:hAnsi="Times New Roman" w:cs="Times New Roman"/>
+          <w:sz w:val="24"/>
+          <w:szCs w:val="24"/>
+        </w:rPr>
+        <w:lastRenderedPageBreak/>
+        <w:t>começar o script com o comando @echo off, ficando desta maneira:</w:t>
+      </w:r>
+    </w:p>
+    <w:p>
+      <w:pPr>
+        <w:spacing w:line="360" w:lineRule="auto"/>
+        <w:jc w:val="both"/>
+        <w:rPr>
+          <w:rFonts w:ascii="Times New Roman" w:hAnsi="Times New Roman" w:cs="Times New Roman"/>
+          <w:sz w:val="24"/>
+          <w:szCs w:val="24"/>
+        </w:rPr>
+      </w:pPr>
+      <w:r>
+        <w:rPr>
+          <w:rFonts w:ascii="Times New Roman" w:hAnsi="Times New Roman" w:cs="Times New Roman"/>
+          <w:sz w:val="24"/>
+          <w:szCs w:val="24"/>
+        </w:rPr>
+        <w:t>@echo off</w:t>
+      </w:r>
+    </w:p>
+    <w:p>
+      <w:pPr>
+        <w:spacing w:line="360" w:lineRule="auto"/>
+        <w:jc w:val="both"/>
+        <w:rPr>
+          <w:rFonts w:ascii="Times New Roman" w:hAnsi="Times New Roman" w:cs="Times New Roman"/>
+          <w:sz w:val="24"/>
+          <w:szCs w:val="24"/>
+        </w:rPr>
+      </w:pPr>
+      <w:r>
+        <w:rPr>
+          <w:rFonts w:ascii="Times New Roman" w:hAnsi="Times New Roman" w:cs="Times New Roman"/>
+          <w:sz w:val="24"/>
+          <w:szCs w:val="24"/>
+        </w:rPr>
+        <w:t>cls</w:t>
+      </w:r>
+    </w:p>
+    <w:p>
+      <w:pPr>
+        <w:spacing w:line="360" w:lineRule="auto"/>
+        <w:jc w:val="both"/>
+        <w:rPr>
+          <w:rFonts w:ascii="Times New Roman" w:hAnsi="Times New Roman" w:cs="Times New Roman"/>
+          <w:sz w:val="24"/>
+          <w:szCs w:val="24"/>
+        </w:rPr>
+      </w:pPr>
+      <w:r>
+        <w:rPr>
+          <w:rFonts w:ascii="Times New Roman" w:hAnsi="Times New Roman" w:cs="Times New Roman"/>
+          <w:sz w:val="24"/>
+          <w:szCs w:val="24"/>
+        </w:rPr>
+        <w:t>echo Dia de hoje:</w:t>
+      </w:r>
+    </w:p>
+    <w:p>
+      <w:pPr>
+        <w:spacing w:line="360" w:lineRule="auto"/>
+        <w:jc w:val="both"/>
+        <w:rPr>
+          <w:rFonts w:ascii="Times New Roman" w:hAnsi="Times New Roman" w:cs="Times New Roman"/>
+          <w:sz w:val="24"/>
+          <w:szCs w:val="24"/>
+        </w:rPr>
+      </w:pPr>
+      <w:r>
+        <w:rPr>
+          <w:rFonts w:ascii="Times New Roman" w:hAnsi="Times New Roman" w:cs="Times New Roman"/>
+          <w:sz w:val="24"/>
+          <w:szCs w:val="24"/>
+        </w:rPr>
+        <w:t>echo %date%</w:t>
+      </w:r>
+    </w:p>
+    <w:p>
+      <w:pPr>
+        <w:spacing w:line="360" w:lineRule="auto"/>
+        <w:jc w:val="both"/>
+        <w:rPr>
+          <w:rFonts w:ascii="Times New Roman" w:hAnsi="Times New Roman" w:cs="Times New Roman"/>
+          <w:sz w:val="24"/>
+          <w:szCs w:val="24"/>
+        </w:rPr>
+      </w:pPr>
+      <w:r>
+        <w:rPr>
+          <w:rFonts w:ascii="Times New Roman" w:hAnsi="Times New Roman" w:cs="Times New Roman"/>
+          <w:sz w:val="24"/>
+          <w:szCs w:val="24"/>
+        </w:rPr>
+        <w:t>echo Hora atual:</w:t>
+      </w:r>
+    </w:p>
+    <w:p>
+      <w:pPr>
+        <w:spacing w:line="360" w:lineRule="auto"/>
+        <w:jc w:val="both"/>
+        <w:rPr>
+          <w:rFonts w:ascii="Times New Roman" w:hAnsi="Times New Roman" w:cs="Times New Roman"/>
+          <w:sz w:val="24"/>
+          <w:szCs w:val="24"/>
+        </w:rPr>
+      </w:pPr>
+      <w:r>
+        <w:rPr>
+          <w:rFonts w:ascii="Times New Roman" w:hAnsi="Times New Roman" w:cs="Times New Roman"/>
+          <w:sz w:val="24"/>
+          <w:szCs w:val="24"/>
+        </w:rPr>
+        <w:t>echo %time%</w:t>
+      </w:r>
+    </w:p>
+    <w:p>
+      <w:pPr>
+        <w:pStyle w:val="PargrafodaLista"/>
+        <w:numPr>
+          <w:ilvl w:val="2"/>
+          <w:numId w:val="5"/>
+        </w:numPr>
+        <w:spacing w:line="360" w:lineRule="auto"/>
+        <w:jc w:val="both"/>
+        <w:rPr>
+          <w:rFonts w:ascii="Times New Roman" w:hAnsi="Times New Roman" w:cs="Times New Roman"/>
+          <w:sz w:val="24"/>
+          <w:szCs w:val="24"/>
+        </w:rPr>
+      </w:pPr>
+      <w:r>
+        <w:rPr>
+          <w:rFonts w:ascii="Times New Roman" w:hAnsi="Times New Roman" w:cs="Times New Roman"/>
+          <w:sz w:val="24"/>
+          <w:szCs w:val="24"/>
+        </w:rPr>
+        <w:t>O comando @echo off faz com que os comandos que estão nos scripts não apareçam durante sua execução, mostrando apenas seus resultados.</w:t>
+      </w:r>
+    </w:p>
+    <w:p>
+      <w:pPr>
+        <w:pStyle w:val="PargrafodaLista"/>
+        <w:numPr>
+          <w:ilvl w:val="2"/>
+          <w:numId w:val="5"/>
+        </w:numPr>
+        <w:spacing w:line="360" w:lineRule="auto"/>
+        <w:jc w:val="both"/>
+        <w:rPr>
+          <w:rFonts w:ascii="Times New Roman" w:hAnsi="Times New Roman" w:cs="Times New Roman"/>
+          <w:sz w:val="24"/>
+          <w:szCs w:val="24"/>
+        </w:rPr>
+      </w:pPr>
+      <w:r>
+        <w:rPr>
+          <w:rFonts w:ascii="Times New Roman" w:hAnsi="Times New Roman" w:cs="Times New Roman"/>
+          <w:sz w:val="24"/>
+          <w:szCs w:val="24"/>
+        </w:rPr>
+        <w:t>É útil quando queremos deixar a execução dos scripts mais limpas, ou quando temos alguma informação sensível no script que não desejamos que usuário veja.</w:t>
+      </w:r>
+    </w:p>
+    <w:p>
+      <w:pPr>
+        <w:pStyle w:val="PargrafodaLista"/>
+        <w:numPr>
+          <w:ilvl w:val="1"/>
+          <w:numId w:val="5"/>
+        </w:numPr>
+        <w:spacing w:line="360" w:lineRule="auto"/>
+        <w:jc w:val="both"/>
+        <w:rPr>
+          <w:rFonts w:ascii="Times New Roman" w:hAnsi="Times New Roman" w:cs="Times New Roman"/>
+          <w:sz w:val="24"/>
+          <w:szCs w:val="24"/>
+        </w:rPr>
+      </w:pPr>
+      <w:r>
+        <w:rPr>
+          <w:rFonts w:ascii="Times New Roman" w:hAnsi="Times New Roman" w:cs="Times New Roman"/>
+          <w:sz w:val="24"/>
+          <w:szCs w:val="24"/>
+        </w:rPr>
+        <w:t xml:space="preserve"> Para saber mais - cmder:</w:t>
+      </w:r>
+    </w:p>
+    <w:p>
+      <w:pPr>
+        <w:pStyle w:val="PargrafodaLista"/>
+        <w:numPr>
+          <w:ilvl w:val="2"/>
+          <w:numId w:val="5"/>
+        </w:numPr>
+        <w:spacing w:line="360" w:lineRule="auto"/>
+        <w:jc w:val="both"/>
+        <w:rPr>
+          <w:rFonts w:ascii="Times New Roman" w:hAnsi="Times New Roman" w:cs="Times New Roman"/>
+          <w:sz w:val="24"/>
+          <w:szCs w:val="24"/>
+        </w:rPr>
+      </w:pPr>
+      <w:r>
+        <w:rPr>
+          <w:rFonts w:ascii="Times New Roman" w:hAnsi="Times New Roman" w:cs="Times New Roman"/>
+          <w:sz w:val="24"/>
+          <w:szCs w:val="24"/>
+        </w:rPr>
+        <w:t>Além do terminal colorido o cmder traz algumas funcionalidades extras no terminal que ajudam muito o dia a dia do desenvolvedor, vamos dar uma olhada em algumas delas!</w:t>
+      </w:r>
+    </w:p>
+    <w:p>
+      <w:pPr>
+        <w:pStyle w:val="PargrafodaLista"/>
+        <w:numPr>
+          <w:ilvl w:val="2"/>
+          <w:numId w:val="5"/>
+        </w:numPr>
+        <w:spacing w:line="360" w:lineRule="auto"/>
+        <w:jc w:val="both"/>
+        <w:rPr>
+          <w:rFonts w:ascii="Times New Roman" w:hAnsi="Times New Roman" w:cs="Times New Roman"/>
+          <w:sz w:val="24"/>
+          <w:szCs w:val="24"/>
+        </w:rPr>
+      </w:pPr>
+      <w:r>
+        <w:rPr>
+          <w:rFonts w:ascii="Times New Roman" w:hAnsi="Times New Roman" w:cs="Times New Roman"/>
+          <w:sz w:val="24"/>
+          <w:szCs w:val="24"/>
+        </w:rPr>
+        <w:t>Copiar e Colar</w:t>
+      </w:r>
+      <w:r>
+        <w:rPr>
+          <w:rFonts w:ascii="Times New Roman" w:hAnsi="Times New Roman" w:cs="Times New Roman"/>
+          <w:sz w:val="24"/>
+          <w:szCs w:val="24"/>
+        </w:rPr>
+        <w:t>:</w:t>
+      </w:r>
+    </w:p>
+    <w:p>
+      <w:pPr>
+        <w:pStyle w:val="PargrafodaLista"/>
+        <w:numPr>
+          <w:ilvl w:val="3"/>
+          <w:numId w:val="5"/>
+        </w:numPr>
+        <w:spacing w:line="360" w:lineRule="auto"/>
+        <w:jc w:val="both"/>
+        <w:rPr>
+          <w:rFonts w:ascii="Times New Roman" w:hAnsi="Times New Roman" w:cs="Times New Roman"/>
+          <w:sz w:val="24"/>
+          <w:szCs w:val="24"/>
+        </w:rPr>
+      </w:pPr>
+      <w:r>
+        <w:rPr>
+          <w:rFonts w:ascii="Times New Roman" w:hAnsi="Times New Roman" w:cs="Times New Roman"/>
+          <w:sz w:val="24"/>
+          <w:szCs w:val="24"/>
+        </w:rPr>
+        <w:t>Se você já tentou copiar e colar no prompt do Windows pode ter reparado que é extremamente trabalhoso, precisando que usar o mouse para essa tarefa que é tão trivial. Uma das facilidades que o cmder nos traz é que agora é possível colar no Prompt com um atalho do teclado, basta apertamos CTRL + V. Bem mais prático, não acha? (Caso este atalho não funcione com você, experimente utilizar o CTRL + SHIFT+ V, pois dependendo da configuração do seu teclado o atalho pode mudar!)</w:t>
+      </w:r>
+    </w:p>
+    <w:p>
+      <w:pPr>
+        <w:pStyle w:val="PargrafodaLista"/>
+        <w:numPr>
+          <w:ilvl w:val="3"/>
+          <w:numId w:val="5"/>
+        </w:numPr>
+        <w:spacing w:line="360" w:lineRule="auto"/>
+        <w:jc w:val="both"/>
+        <w:rPr>
+          <w:rFonts w:ascii="Times New Roman" w:hAnsi="Times New Roman" w:cs="Times New Roman"/>
+          <w:sz w:val="24"/>
+          <w:szCs w:val="24"/>
+        </w:rPr>
+      </w:pPr>
+      <w:r>
+        <w:rPr>
+          <w:rFonts w:ascii="Times New Roman" w:hAnsi="Times New Roman" w:cs="Times New Roman"/>
+          <w:sz w:val="24"/>
+          <w:szCs w:val="24"/>
+        </w:rPr>
+        <w:t xml:space="preserve">Para copiarmos qualquer coisa que está no terminal, basta apenas selecionarmos ela com o mouse! Isso mesmo, ao </w:t>
+      </w:r>
+      <w:r>
+        <w:rPr>
+          <w:rFonts w:ascii="Times New Roman" w:hAnsi="Times New Roman" w:cs="Times New Roman"/>
+          <w:sz w:val="24"/>
+          <w:szCs w:val="24"/>
+        </w:rPr>
+        <w:lastRenderedPageBreak/>
+        <w:t>selecionar o conteúdo ele vai automaticamente para a área de transferência, podendo ser colado em qualquer lugar!</w:t>
+      </w:r>
+    </w:p>
+    <w:p>
+      <w:pPr>
+        <w:pStyle w:val="PargrafodaLista"/>
+        <w:numPr>
+          <w:ilvl w:val="3"/>
+          <w:numId w:val="5"/>
+        </w:numPr>
+        <w:spacing w:line="360" w:lineRule="auto"/>
+        <w:jc w:val="both"/>
+        <w:rPr>
+          <w:rFonts w:ascii="Times New Roman" w:hAnsi="Times New Roman" w:cs="Times New Roman"/>
+          <w:sz w:val="24"/>
+          <w:szCs w:val="24"/>
+        </w:rPr>
+      </w:pPr>
+      <w:r>
+        <w:rPr>
+          <w:rFonts w:ascii="Times New Roman" w:hAnsi="Times New Roman" w:cs="Times New Roman"/>
+          <w:sz w:val="24"/>
+          <w:szCs w:val="24"/>
+        </w:rPr>
+        <w:t>Outra opção é usar o atalho SHIFT+INSERT para colar o texto que estiver na área de transferência. (dica do aluno Wilton Santana pelo fórum).</w:t>
+      </w:r>
+    </w:p>
+    <w:p>
+      <w:pPr>
+        <w:pStyle w:val="PargrafodaLista"/>
+        <w:numPr>
+          <w:ilvl w:val="2"/>
+          <w:numId w:val="5"/>
+        </w:numPr>
+        <w:spacing w:line="360" w:lineRule="auto"/>
+        <w:jc w:val="both"/>
+        <w:rPr>
+          <w:rFonts w:ascii="Times New Roman" w:hAnsi="Times New Roman" w:cs="Times New Roman"/>
+          <w:sz w:val="24"/>
+          <w:szCs w:val="24"/>
+        </w:rPr>
+      </w:pPr>
+      <w:r>
+        <w:rPr>
+          <w:rFonts w:ascii="Times New Roman" w:hAnsi="Times New Roman" w:cs="Times New Roman"/>
+          <w:sz w:val="24"/>
+          <w:szCs w:val="24"/>
+        </w:rPr>
+        <w:t>Múltiplas abas</w:t>
+      </w:r>
+      <w:r>
+        <w:rPr>
+          <w:rFonts w:ascii="Times New Roman" w:hAnsi="Times New Roman" w:cs="Times New Roman"/>
+          <w:sz w:val="24"/>
+          <w:szCs w:val="24"/>
+        </w:rPr>
+        <w:t>:</w:t>
+      </w:r>
+    </w:p>
+    <w:p>
+      <w:pPr>
+        <w:pStyle w:val="PargrafodaLista"/>
+        <w:numPr>
+          <w:ilvl w:val="3"/>
+          <w:numId w:val="5"/>
+        </w:numPr>
+        <w:spacing w:line="360" w:lineRule="auto"/>
+        <w:jc w:val="both"/>
+        <w:rPr>
+          <w:rFonts w:ascii="Times New Roman" w:hAnsi="Times New Roman" w:cs="Times New Roman"/>
+          <w:sz w:val="24"/>
+          <w:szCs w:val="24"/>
+        </w:rPr>
+      </w:pPr>
+      <w:r>
+        <w:rPr>
+          <w:rFonts w:ascii="Times New Roman" w:hAnsi="Times New Roman" w:cs="Times New Roman"/>
+          <w:sz w:val="24"/>
+          <w:szCs w:val="24"/>
+        </w:rPr>
+        <w:t>Quando estamos trabalhado em um projeto, é muito comum precisarmos navegar entre várias pastas diferentes ou ter que executar múltiplos comandos simultaneamente. Quando utilizamos o prompt tradicional do Windows, muitos desenvolvedores acabam abrindo diversas instâncias do mesmo, para não ter que ficar trocando de diretório toda hora, mas isso acaba gerando uma confusão pois temos que usar o ALT + TAB repetidas vezes para trocar entre os prompts abertos e as aplicações que utilizamos para desenvolvimento.</w:t>
+      </w:r>
+    </w:p>
+    <w:p>
+      <w:pPr>
+        <w:pStyle w:val="PargrafodaLista"/>
+        <w:numPr>
+          <w:ilvl w:val="3"/>
+          <w:numId w:val="5"/>
+        </w:numPr>
+        <w:spacing w:line="360" w:lineRule="auto"/>
+        <w:jc w:val="both"/>
+        <w:rPr>
+          <w:rFonts w:ascii="Times New Roman" w:hAnsi="Times New Roman" w:cs="Times New Roman"/>
+          <w:sz w:val="24"/>
+          <w:szCs w:val="24"/>
+        </w:rPr>
+      </w:pPr>
+      <w:r>
+        <w:rPr>
+          <w:rFonts w:ascii="Times New Roman" w:hAnsi="Times New Roman" w:cs="Times New Roman"/>
+          <w:sz w:val="24"/>
+          <w:szCs w:val="24"/>
+        </w:rPr>
+        <w:t>No cmder, nós temos uma solução para esse problema, as famosas abas! Inspirado nas abas que temos hoje nos navegadores, o cmder implementou algo bem semelhante. Podemos ter várias instâncias do cmder, lado a lado, organizada por abas. Para criar uma aba, basta utilizarmos o atalho de teclado CTRL + T e dar um ENTER para confirmar. Ele abre uma aba com um terminal novinho para nós! Isso ajuda muito na produtividade! Para alternar entre abas, é só usar o atalho CTRL + TAB que ele troca para a próxima aba, ficando muito fácil ter um terminal em cada pasta que necessita de atenção, um para consultar o banco de dados e uma para acessar um possível servidor na nuvem!</w:t>
+      </w:r>
+    </w:p>
+    <w:p>
+      <w:pPr>
+        <w:pStyle w:val="PargrafodaLista"/>
+        <w:numPr>
+          <w:ilvl w:val="2"/>
+          <w:numId w:val="5"/>
+        </w:numPr>
+        <w:spacing w:line="360" w:lineRule="auto"/>
+        <w:jc w:val="both"/>
+        <w:rPr>
+          <w:rFonts w:ascii="Times New Roman" w:hAnsi="Times New Roman" w:cs="Times New Roman"/>
+          <w:sz w:val="24"/>
+          <w:szCs w:val="24"/>
+        </w:rPr>
+      </w:pPr>
+      <w:r>
+        <w:rPr>
+          <w:rFonts w:ascii="Times New Roman" w:hAnsi="Times New Roman" w:cs="Times New Roman"/>
+          <w:sz w:val="24"/>
+          <w:szCs w:val="24"/>
+        </w:rPr>
+        <w:t>Configurações extras</w:t>
+      </w:r>
+      <w:r>
+        <w:rPr>
+          <w:rFonts w:ascii="Times New Roman" w:hAnsi="Times New Roman" w:cs="Times New Roman"/>
+          <w:sz w:val="24"/>
+          <w:szCs w:val="24"/>
+        </w:rPr>
+        <w:t>:</w:t>
+      </w:r>
+    </w:p>
+    <w:p>
+      <w:pPr>
+        <w:pStyle w:val="PargrafodaLista"/>
+        <w:numPr>
+          <w:ilvl w:val="3"/>
+          <w:numId w:val="5"/>
+        </w:numPr>
+        <w:spacing w:line="360" w:lineRule="auto"/>
+        <w:jc w:val="both"/>
+        <w:rPr>
+          <w:rFonts w:ascii="Times New Roman" w:hAnsi="Times New Roman" w:cs="Times New Roman"/>
+          <w:sz w:val="24"/>
+          <w:szCs w:val="24"/>
+        </w:rPr>
+      </w:pPr>
+      <w:r>
+        <w:rPr>
+          <w:rFonts w:ascii="Times New Roman" w:hAnsi="Times New Roman" w:cs="Times New Roman"/>
+          <w:sz w:val="24"/>
+          <w:szCs w:val="24"/>
+        </w:rPr>
+        <w:t xml:space="preserve">O cmder é um terminal extremamente personalizável, se você usar o atalho Windows + ALT + P , você abrirá as configurações dele, indo na parte de Features, você verá que é possível alterar quase tudo do terminal. Lá tem </w:t>
+      </w:r>
+      <w:r>
+        <w:rPr>
+          <w:rFonts w:ascii="Times New Roman" w:hAnsi="Times New Roman" w:cs="Times New Roman"/>
+          <w:sz w:val="24"/>
+          <w:szCs w:val="24"/>
+        </w:rPr>
+        <w:lastRenderedPageBreak/>
+        <w:t>configuração das cores que ele utiliza, do nível de transparência, do tipo de cursor e muitas outras coisas que podem deixar o terminal do seu jeito.</w:t>
+      </w:r>
+    </w:p>
+    <w:p>
+      <w:pPr>
+        <w:pStyle w:val="PargrafodaLista"/>
+        <w:numPr>
+          <w:ilvl w:val="3"/>
+          <w:numId w:val="5"/>
+        </w:numPr>
+        <w:spacing w:line="360" w:lineRule="auto"/>
+        <w:jc w:val="both"/>
+        <w:rPr>
+          <w:rFonts w:ascii="Times New Roman" w:hAnsi="Times New Roman" w:cs="Times New Roman"/>
+          <w:sz w:val="24"/>
+          <w:szCs w:val="24"/>
+        </w:rPr>
+      </w:pPr>
+      <w:r>
+        <w:rPr>
+          <w:rFonts w:ascii="Times New Roman" w:hAnsi="Times New Roman" w:cs="Times New Roman"/>
+          <w:sz w:val="24"/>
+          <w:szCs w:val="24"/>
+        </w:rPr>
+        <w:t>Ele também tem como exportar e importar as configurações, então caso um dia você precise formatar ou trocar de computador, você pode levar as suas configurações com você.</w:t>
+      </w:r>
+    </w:p>
+    <w:p>
+      <w:pPr>
+        <w:pStyle w:val="PargrafodaLista"/>
+        <w:numPr>
+          <w:ilvl w:val="1"/>
+          <w:numId w:val="5"/>
+        </w:numPr>
+        <w:spacing w:line="360" w:lineRule="auto"/>
+        <w:jc w:val="both"/>
+        <w:rPr>
+          <w:rFonts w:ascii="Times New Roman" w:hAnsi="Times New Roman" w:cs="Times New Roman"/>
+          <w:sz w:val="24"/>
+          <w:szCs w:val="24"/>
+        </w:rPr>
+      </w:pPr>
+      <w:r>
+        <w:rPr>
+          <w:rFonts w:ascii="Times New Roman" w:hAnsi="Times New Roman" w:cs="Times New Roman"/>
+          <w:sz w:val="24"/>
+          <w:szCs w:val="24"/>
+        </w:rPr>
+        <w:t xml:space="preserve"> O que aprendemos:</w:t>
+      </w:r>
+    </w:p>
+    <w:p>
+      <w:pPr>
+        <w:pStyle w:val="PargrafodaLista"/>
+        <w:numPr>
+          <w:ilvl w:val="2"/>
+          <w:numId w:val="5"/>
+        </w:numPr>
+        <w:spacing w:line="360" w:lineRule="auto"/>
+        <w:jc w:val="both"/>
+        <w:rPr>
+          <w:rFonts w:ascii="Times New Roman" w:hAnsi="Times New Roman" w:cs="Times New Roman"/>
+          <w:sz w:val="24"/>
+          <w:szCs w:val="24"/>
+        </w:rPr>
+      </w:pPr>
+      <w:r>
+        <w:rPr>
+          <w:rFonts w:ascii="Times New Roman" w:hAnsi="Times New Roman" w:cs="Times New Roman"/>
+          <w:sz w:val="24"/>
+          <w:szCs w:val="24"/>
+        </w:rPr>
+        <w:t>In</w:t>
+      </w:r>
+      <w:r>
+        <w:rPr>
+          <w:rFonts w:ascii="Times New Roman" w:hAnsi="Times New Roman" w:cs="Times New Roman"/>
+          <w:sz w:val="24"/>
+          <w:szCs w:val="24"/>
+        </w:rPr>
+        <w:t>stalar o cmder para usar no local do prompt padrão.</w:t>
+      </w:r>
+    </w:p>
+    <w:p>
+      <w:pPr>
+        <w:pStyle w:val="PargrafodaLista"/>
+        <w:numPr>
+          <w:ilvl w:val="2"/>
+          <w:numId w:val="5"/>
+        </w:numPr>
+        <w:spacing w:line="360" w:lineRule="auto"/>
+        <w:jc w:val="both"/>
+        <w:rPr>
+          <w:rFonts w:ascii="Times New Roman" w:hAnsi="Times New Roman" w:cs="Times New Roman"/>
+          <w:sz w:val="24"/>
+          <w:szCs w:val="24"/>
+        </w:rPr>
+      </w:pPr>
+      <w:r>
+        <w:rPr>
+          <w:rFonts w:ascii="Times New Roman" w:hAnsi="Times New Roman" w:cs="Times New Roman"/>
+          <w:sz w:val="24"/>
+          <w:szCs w:val="24"/>
+        </w:rPr>
+        <w:t>Como criar um script no Windows (.bat).</w:t>
+      </w:r>
+    </w:p>
+    <w:p>
+      <w:pPr>
+        <w:pStyle w:val="PargrafodaLista"/>
+        <w:numPr>
+          <w:ilvl w:val="2"/>
+          <w:numId w:val="5"/>
+        </w:numPr>
+        <w:spacing w:line="360" w:lineRule="auto"/>
+        <w:jc w:val="both"/>
+        <w:rPr>
+          <w:rFonts w:ascii="Times New Roman" w:hAnsi="Times New Roman" w:cs="Times New Roman"/>
+          <w:sz w:val="24"/>
+          <w:szCs w:val="24"/>
+        </w:rPr>
+      </w:pPr>
+      <w:r>
+        <w:rPr>
+          <w:rFonts w:ascii="Times New Roman" w:hAnsi="Times New Roman" w:cs="Times New Roman"/>
+          <w:sz w:val="24"/>
+          <w:szCs w:val="24"/>
+        </w:rPr>
+        <w:t>Como executar scripts .bat.</w:t>
+      </w:r>
+    </w:p>
+    <w:p>
+      <w:pPr>
+        <w:pStyle w:val="PargrafodaLista"/>
+        <w:numPr>
+          <w:ilvl w:val="2"/>
+          <w:numId w:val="5"/>
+        </w:numPr>
+        <w:spacing w:line="360" w:lineRule="auto"/>
+        <w:jc w:val="both"/>
+        <w:rPr>
+          <w:rFonts w:ascii="Times New Roman" w:hAnsi="Times New Roman" w:cs="Times New Roman"/>
+          <w:sz w:val="24"/>
+          <w:szCs w:val="24"/>
+        </w:rPr>
+      </w:pPr>
+      <w:r>
+        <w:rPr>
+          <w:rFonts w:ascii="Times New Roman" w:hAnsi="Times New Roman" w:cs="Times New Roman"/>
+          <w:sz w:val="24"/>
+          <w:szCs w:val="24"/>
+        </w:rPr>
+        <w:t>O comando xcopy, para copiar pastas e sub-pastas.</w:t>
+      </w:r>
+    </w:p>
+    <w:p>
+      <w:pPr>
+        <w:pStyle w:val="PargrafodaLista"/>
+        <w:numPr>
+          <w:ilvl w:val="2"/>
+          <w:numId w:val="5"/>
+        </w:numPr>
+        <w:spacing w:line="360" w:lineRule="auto"/>
+        <w:jc w:val="both"/>
+        <w:rPr>
+          <w:rFonts w:ascii="Times New Roman" w:hAnsi="Times New Roman" w:cs="Times New Roman"/>
+          <w:sz w:val="24"/>
+          <w:szCs w:val="24"/>
+        </w:rPr>
+      </w:pPr>
+      <w:r>
+        <w:rPr>
+          <w:rFonts w:ascii="Times New Roman" w:hAnsi="Times New Roman" w:cs="Times New Roman"/>
+          <w:sz w:val="24"/>
+          <w:szCs w:val="24"/>
+        </w:rPr>
+        <w:t>O comando pause, para esperar uma interação do usuário com o terminal.</w:t>
+      </w:r>
+    </w:p>
+    <w:p>
+      <w:pPr>
+        <w:pStyle w:val="PargrafodaLista"/>
+        <w:numPr>
+          <w:ilvl w:val="2"/>
+          <w:numId w:val="5"/>
+        </w:numPr>
+        <w:spacing w:line="360" w:lineRule="auto"/>
+        <w:jc w:val="both"/>
+        <w:rPr>
+          <w:rFonts w:ascii="Times New Roman" w:hAnsi="Times New Roman" w:cs="Times New Roman"/>
+          <w:sz w:val="24"/>
+          <w:szCs w:val="24"/>
+        </w:rPr>
+      </w:pPr>
+      <w:r>
+        <w:rPr>
+          <w:rFonts w:ascii="Times New Roman" w:hAnsi="Times New Roman" w:cs="Times New Roman"/>
+          <w:sz w:val="24"/>
+          <w:szCs w:val="24"/>
+        </w:rPr>
+        <w:t>A criar um script de backup, para automatizar uma tarefa repetitiva.</w:t>
+      </w:r>
+    </w:p>
+    <w:p>
+      <w:pPr>
+        <w:spacing w:line="360" w:lineRule="auto"/>
+        <w:jc w:val="both"/>
+        <w:rPr>
+          <w:rFonts w:ascii="Times New Roman" w:hAnsi="Times New Roman" w:cs="Times New Roman"/>
+          <w:sz w:val="24"/>
+          <w:szCs w:val="24"/>
+        </w:rPr>
+      </w:pPr>
+    </w:p>
+    <w:p>
+      <w:pPr>
+        <w:pStyle w:val="PargrafodaLista"/>
+        <w:numPr>
+          <w:ilvl w:val="0"/>
+          <w:numId w:val="5"/>
+        </w:numPr>
+        <w:spacing w:line="360" w:lineRule="auto"/>
+        <w:jc w:val="both"/>
         <w:rPr>
           <w:rFonts w:ascii="Times New Roman" w:hAnsi="Times New Roman" w:cs="Times New Roman"/>
           <w:b/>
@@ -2811,9 +3006,7 @@
           <w:szCs w:val="24"/>
           <w:u w:val="single"/>
         </w:rPr>
-        <w:t>e</w:t>
-      </w:r>
-      <w:proofErr w:type="spellEnd"/>
+      </w:pPr>
       <w:r>
         <w:rPr>
           <w:rFonts w:ascii="Times New Roman" w:hAnsi="Times New Roman" w:cs="Times New Roman"/>
@@ -2823,1332 +3016,9 @@
           <w:szCs w:val="24"/>
           <w:u w:val="single"/>
         </w:rPr>
-        <w:t xml:space="preserve"> Executando Scripts:</w:t>
-      </w:r>
-    </w:p>
-    <w:p>
-      <w:pPr>
-        <w:pStyle w:val="PargrafodaLista"/>
-        <w:numPr>
-          <w:ilvl w:val="1"/>
-          <w:numId w:val="5"/>
-        </w:numPr>
-        <w:spacing w:line="360" w:lineRule="auto"/>
-        <w:jc w:val="both"/>
-        <w:rPr>
-          <w:rFonts w:ascii="Times New Roman" w:hAnsi="Times New Roman" w:cs="Times New Roman"/>
-          <w:sz w:val="24"/>
-          <w:szCs w:val="24"/>
-        </w:rPr>
-      </w:pPr>
-      <w:r>
-        <w:rPr>
-          <w:rFonts w:ascii="Times New Roman" w:hAnsi="Times New Roman" w:cs="Times New Roman"/>
-          <w:sz w:val="24"/>
-          <w:szCs w:val="24"/>
-        </w:rPr>
-        <w:t xml:space="preserve"> </w:t>
-      </w:r>
-      <w:r>
-        <w:rPr>
-          <w:rFonts w:ascii="Times New Roman" w:hAnsi="Times New Roman" w:cs="Times New Roman"/>
-          <w:sz w:val="24"/>
-          <w:szCs w:val="24"/>
-        </w:rPr>
-        <w:t xml:space="preserve">Baixamos o </w:t>
-      </w:r>
-      <w:proofErr w:type="spellStart"/>
-      <w:r>
-        <w:rPr>
-          <w:rFonts w:ascii="Times New Roman" w:hAnsi="Times New Roman" w:cs="Times New Roman"/>
-          <w:sz w:val="24"/>
-          <w:szCs w:val="24"/>
-        </w:rPr>
-        <w:t>cmder</w:t>
-      </w:r>
-      <w:proofErr w:type="spellEnd"/>
-      <w:r>
-        <w:rPr>
-          <w:rFonts w:ascii="Times New Roman" w:hAnsi="Times New Roman" w:cs="Times New Roman"/>
-          <w:sz w:val="24"/>
-          <w:szCs w:val="24"/>
-        </w:rPr>
-        <w:t xml:space="preserve"> para executar os códigos com maior facilidade que o </w:t>
-      </w:r>
-      <w:proofErr w:type="spellStart"/>
-      <w:r>
-        <w:rPr>
-          <w:rFonts w:ascii="Times New Roman" w:hAnsi="Times New Roman" w:cs="Times New Roman"/>
-          <w:sz w:val="24"/>
-          <w:szCs w:val="24"/>
-        </w:rPr>
-        <w:t>cmd</w:t>
-      </w:r>
-      <w:proofErr w:type="spellEnd"/>
-      <w:r>
-        <w:rPr>
-          <w:rFonts w:ascii="Times New Roman" w:hAnsi="Times New Roman" w:cs="Times New Roman"/>
-          <w:sz w:val="24"/>
-          <w:szCs w:val="24"/>
-        </w:rPr>
-        <w:t xml:space="preserve"> do </w:t>
-      </w:r>
-      <w:proofErr w:type="spellStart"/>
-      <w:r>
-        <w:rPr>
-          <w:rFonts w:ascii="Times New Roman" w:hAnsi="Times New Roman" w:cs="Times New Roman"/>
-          <w:sz w:val="24"/>
-          <w:szCs w:val="24"/>
-        </w:rPr>
-        <w:t>windows</w:t>
-      </w:r>
-      <w:proofErr w:type="spellEnd"/>
-      <w:r>
-        <w:rPr>
-          <w:rFonts w:ascii="Times New Roman" w:hAnsi="Times New Roman" w:cs="Times New Roman"/>
-          <w:sz w:val="24"/>
-          <w:szCs w:val="24"/>
-        </w:rPr>
-        <w:t>.</w:t>
-      </w:r>
-    </w:p>
-    <w:p>
-      <w:pPr>
-        <w:pStyle w:val="PargrafodaLista"/>
-        <w:numPr>
-          <w:ilvl w:val="1"/>
-          <w:numId w:val="5"/>
-        </w:numPr>
-        <w:spacing w:line="360" w:lineRule="auto"/>
-        <w:jc w:val="both"/>
-        <w:rPr>
-          <w:rFonts w:ascii="Times New Roman" w:hAnsi="Times New Roman" w:cs="Times New Roman"/>
-          <w:sz w:val="24"/>
-          <w:szCs w:val="24"/>
-        </w:rPr>
-      </w:pPr>
-      <w:r>
-        <w:rPr>
-          <w:rFonts w:ascii="Times New Roman" w:hAnsi="Times New Roman" w:cs="Times New Roman"/>
-          <w:sz w:val="24"/>
-          <w:szCs w:val="24"/>
-        </w:rPr>
-        <w:t xml:space="preserve"> Criamos nosso primeiro script de backup. Ele basicamente pega todos os arquivos e subpastas de uma pasta e copia com o </w:t>
-      </w:r>
-      <w:proofErr w:type="spellStart"/>
-      <w:r>
-        <w:rPr>
-          <w:rFonts w:ascii="Times New Roman" w:hAnsi="Times New Roman" w:cs="Times New Roman"/>
-          <w:sz w:val="24"/>
-          <w:szCs w:val="24"/>
-        </w:rPr>
-        <w:t>xcopy</w:t>
-      </w:r>
-      <w:proofErr w:type="spellEnd"/>
-      <w:r>
-        <w:rPr>
-          <w:rFonts w:ascii="Times New Roman" w:hAnsi="Times New Roman" w:cs="Times New Roman"/>
-          <w:sz w:val="24"/>
-          <w:szCs w:val="24"/>
-        </w:rPr>
-        <w:t xml:space="preserve"> /e /y para a basta de backup.</w:t>
-      </w:r>
-    </w:p>
-    <w:p>
-      <w:pPr>
-        <w:pStyle w:val="PargrafodaLista"/>
-        <w:numPr>
-          <w:ilvl w:val="1"/>
-          <w:numId w:val="5"/>
-        </w:numPr>
-        <w:spacing w:line="360" w:lineRule="auto"/>
-        <w:jc w:val="both"/>
-        <w:rPr>
-          <w:rFonts w:ascii="Times New Roman" w:hAnsi="Times New Roman" w:cs="Times New Roman"/>
-          <w:sz w:val="24"/>
-          <w:szCs w:val="24"/>
-        </w:rPr>
-      </w:pPr>
-      <w:r>
-        <w:rPr>
-          <w:rFonts w:ascii="Times New Roman" w:hAnsi="Times New Roman" w:cs="Times New Roman"/>
-          <w:sz w:val="24"/>
-          <w:szCs w:val="24"/>
-        </w:rPr>
-        <w:t xml:space="preserve"> Pause: Comando que espera o usuário fazer alguma interação com o terminal antes de continuar.</w:t>
-      </w:r>
-    </w:p>
-    <w:p>
-      <w:pPr>
-        <w:pStyle w:val="PargrafodaLista"/>
-        <w:numPr>
-          <w:ilvl w:val="1"/>
-          <w:numId w:val="5"/>
-        </w:numPr>
-        <w:spacing w:line="360" w:lineRule="auto"/>
-        <w:jc w:val="both"/>
-        <w:rPr>
-          <w:rFonts w:ascii="Times New Roman" w:hAnsi="Times New Roman" w:cs="Times New Roman"/>
-          <w:sz w:val="24"/>
-          <w:szCs w:val="24"/>
-        </w:rPr>
-      </w:pPr>
-      <w:r>
-        <w:rPr>
-          <w:rFonts w:ascii="Times New Roman" w:hAnsi="Times New Roman" w:cs="Times New Roman"/>
-          <w:sz w:val="24"/>
-          <w:szCs w:val="24"/>
-        </w:rPr>
-        <w:t xml:space="preserve"> Scripts são feitos em documentos .</w:t>
-      </w:r>
-      <w:proofErr w:type="spellStart"/>
-      <w:r>
-        <w:rPr>
-          <w:rFonts w:ascii="Times New Roman" w:hAnsi="Times New Roman" w:cs="Times New Roman"/>
-          <w:sz w:val="24"/>
-          <w:szCs w:val="24"/>
-        </w:rPr>
-        <w:t>bat</w:t>
-      </w:r>
-      <w:proofErr w:type="spellEnd"/>
-      <w:r>
-        <w:rPr>
-          <w:rFonts w:ascii="Times New Roman" w:hAnsi="Times New Roman" w:cs="Times New Roman"/>
-          <w:sz w:val="24"/>
-          <w:szCs w:val="24"/>
-        </w:rPr>
-        <w:t xml:space="preserve"> e podem ser editados pelo bloco de notas.</w:t>
-      </w:r>
-      <w:r>
-        <w:rPr>
-          <w:rFonts w:ascii="Times New Roman" w:hAnsi="Times New Roman" w:cs="Times New Roman"/>
-          <w:sz w:val="24"/>
-          <w:szCs w:val="24"/>
-        </w:rPr>
-        <w:t>:</w:t>
-      </w:r>
-    </w:p>
-    <w:p>
-      <w:pPr>
-        <w:pStyle w:val="PargrafodaLista"/>
-        <w:numPr>
-          <w:ilvl w:val="2"/>
-          <w:numId w:val="5"/>
-        </w:numPr>
-        <w:spacing w:line="360" w:lineRule="auto"/>
-        <w:jc w:val="both"/>
-        <w:rPr>
-          <w:rFonts w:ascii="Times New Roman" w:hAnsi="Times New Roman" w:cs="Times New Roman"/>
-          <w:sz w:val="24"/>
-          <w:szCs w:val="24"/>
-        </w:rPr>
-      </w:pPr>
-      <w:r>
-        <w:rPr>
-          <w:rFonts w:ascii="Times New Roman" w:hAnsi="Times New Roman" w:cs="Times New Roman"/>
-          <w:sz w:val="24"/>
-          <w:szCs w:val="24"/>
-        </w:rPr>
-        <w:t>O batch script é um arquivo simples que agrupa uma s</w:t>
-      </w:r>
-      <w:r>
-        <w:rPr>
-          <w:rFonts w:ascii="Times New Roman" w:hAnsi="Times New Roman" w:cs="Times New Roman"/>
-          <w:sz w:val="24"/>
-          <w:szCs w:val="24"/>
-        </w:rPr>
-        <w:t>é</w:t>
-      </w:r>
-      <w:r>
-        <w:rPr>
-          <w:rFonts w:ascii="Times New Roman" w:hAnsi="Times New Roman" w:cs="Times New Roman"/>
-          <w:sz w:val="24"/>
-          <w:szCs w:val="24"/>
-        </w:rPr>
-        <w:t>rie de comandos, normalmente utilizado para automatizar tarefas cotidianas. Um arquivo batch (.</w:t>
-      </w:r>
-      <w:proofErr w:type="spellStart"/>
-      <w:r>
-        <w:rPr>
-          <w:rFonts w:ascii="Times New Roman" w:hAnsi="Times New Roman" w:cs="Times New Roman"/>
-          <w:sz w:val="24"/>
-          <w:szCs w:val="24"/>
-        </w:rPr>
-        <w:t>bat</w:t>
-      </w:r>
-      <w:proofErr w:type="spellEnd"/>
-      <w:r>
-        <w:rPr>
-          <w:rFonts w:ascii="Times New Roman" w:hAnsi="Times New Roman" w:cs="Times New Roman"/>
-          <w:sz w:val="24"/>
-          <w:szCs w:val="24"/>
-        </w:rPr>
-        <w:t>) é um script que é executado sequencialmente pelo prompt (um comando depois do outro).</w:t>
-      </w:r>
-    </w:p>
-    <w:p>
-      <w:pPr>
-        <w:pStyle w:val="PargrafodaLista"/>
-        <w:numPr>
-          <w:ilvl w:val="2"/>
-          <w:numId w:val="5"/>
-        </w:numPr>
-        <w:spacing w:line="360" w:lineRule="auto"/>
-        <w:jc w:val="both"/>
-        <w:rPr>
-          <w:rFonts w:ascii="Times New Roman" w:hAnsi="Times New Roman" w:cs="Times New Roman"/>
-          <w:sz w:val="24"/>
-          <w:szCs w:val="24"/>
-        </w:rPr>
-      </w:pPr>
-      <w:r>
-        <w:rPr>
-          <w:rFonts w:ascii="Times New Roman" w:hAnsi="Times New Roman" w:cs="Times New Roman"/>
-          <w:sz w:val="24"/>
-          <w:szCs w:val="24"/>
-        </w:rPr>
-        <w:t>No desenvolvimento usamos scripts de diversas formas. Por exemplo, para limpar uma máquina antes de instalar arquivos novos, guiar o usuário pela instalação, preparar arquivos de configuração e importar dados dentro da aplicação ou de um banco de dados. E é claro, o exemplo clássico de um script para automatizar o backup!</w:t>
-      </w:r>
-    </w:p>
-    <w:p>
-      <w:pPr>
-        <w:pStyle w:val="PargrafodaLista"/>
-        <w:numPr>
-          <w:ilvl w:val="1"/>
-          <w:numId w:val="5"/>
-        </w:numPr>
-        <w:spacing w:line="360" w:lineRule="auto"/>
-        <w:jc w:val="both"/>
-        <w:rPr>
-          <w:rFonts w:ascii="Times New Roman" w:hAnsi="Times New Roman" w:cs="Times New Roman"/>
-          <w:sz w:val="24"/>
-          <w:szCs w:val="24"/>
-        </w:rPr>
-      </w:pPr>
-      <w:r>
-        <w:rPr>
-          <w:rFonts w:ascii="Times New Roman" w:hAnsi="Times New Roman" w:cs="Times New Roman"/>
-          <w:sz w:val="24"/>
-          <w:szCs w:val="24"/>
-        </w:rPr>
-        <w:t xml:space="preserve"> @echo off:</w:t>
-      </w:r>
-    </w:p>
-    <w:p>
-      <w:pPr>
-        <w:pStyle w:val="PargrafodaLista"/>
-        <w:numPr>
-          <w:ilvl w:val="2"/>
-          <w:numId w:val="5"/>
-        </w:numPr>
-        <w:spacing w:line="360" w:lineRule="auto"/>
-        <w:jc w:val="both"/>
-        <w:rPr>
-          <w:rFonts w:ascii="Times New Roman" w:hAnsi="Times New Roman" w:cs="Times New Roman"/>
-          <w:sz w:val="24"/>
-          <w:szCs w:val="24"/>
-        </w:rPr>
-      </w:pPr>
-      <w:r>
-        <w:rPr>
-          <w:rFonts w:ascii="Times New Roman" w:hAnsi="Times New Roman" w:cs="Times New Roman"/>
-          <w:sz w:val="24"/>
-          <w:szCs w:val="24"/>
-        </w:rPr>
-        <w:t xml:space="preserve">Você pode notar que é exibido duas vezes cada mensagem, uma vez exibindo o comando e outra na saída dele, pois quando executamos um script no prompt, ele exibe o nome do comando que está dentro do script e o seu resultado. Para desabilitar essa exibição dos comandos na hora de executar um script, devemos </w:t>
-      </w:r>
-      <w:r>
-        <w:rPr>
-          <w:rFonts w:ascii="Times New Roman" w:hAnsi="Times New Roman" w:cs="Times New Roman"/>
-          <w:sz w:val="24"/>
-          <w:szCs w:val="24"/>
-        </w:rPr>
-        <w:lastRenderedPageBreak/>
-        <w:t>começar o script com o comando @echo off, ficando desta maneira:</w:t>
-      </w:r>
-    </w:p>
-    <w:p>
-      <w:pPr>
-        <w:spacing w:line="360" w:lineRule="auto"/>
-        <w:jc w:val="both"/>
-        <w:rPr>
-          <w:rFonts w:ascii="Times New Roman" w:hAnsi="Times New Roman" w:cs="Times New Roman"/>
-          <w:sz w:val="24"/>
-          <w:szCs w:val="24"/>
-        </w:rPr>
-      </w:pPr>
-      <w:r>
-        <w:rPr>
-          <w:rFonts w:ascii="Times New Roman" w:hAnsi="Times New Roman" w:cs="Times New Roman"/>
-          <w:sz w:val="24"/>
-          <w:szCs w:val="24"/>
-        </w:rPr>
-        <w:t>@echo off</w:t>
-      </w:r>
-    </w:p>
-    <w:p>
-      <w:pPr>
-        <w:spacing w:line="360" w:lineRule="auto"/>
-        <w:jc w:val="both"/>
-        <w:rPr>
-          <w:rFonts w:ascii="Times New Roman" w:hAnsi="Times New Roman" w:cs="Times New Roman"/>
-          <w:sz w:val="24"/>
-          <w:szCs w:val="24"/>
-        </w:rPr>
-      </w:pPr>
-      <w:proofErr w:type="spellStart"/>
-      <w:r>
-        <w:rPr>
-          <w:rFonts w:ascii="Times New Roman" w:hAnsi="Times New Roman" w:cs="Times New Roman"/>
-          <w:sz w:val="24"/>
-          <w:szCs w:val="24"/>
-        </w:rPr>
-        <w:t>cls</w:t>
-      </w:r>
-      <w:proofErr w:type="spellEnd"/>
-    </w:p>
-    <w:p>
-      <w:pPr>
-        <w:spacing w:line="360" w:lineRule="auto"/>
-        <w:jc w:val="both"/>
-        <w:rPr>
-          <w:rFonts w:ascii="Times New Roman" w:hAnsi="Times New Roman" w:cs="Times New Roman"/>
-          <w:sz w:val="24"/>
-          <w:szCs w:val="24"/>
-        </w:rPr>
-      </w:pPr>
-      <w:proofErr w:type="spellStart"/>
-      <w:r>
-        <w:rPr>
-          <w:rFonts w:ascii="Times New Roman" w:hAnsi="Times New Roman" w:cs="Times New Roman"/>
-          <w:sz w:val="24"/>
-          <w:szCs w:val="24"/>
-        </w:rPr>
-        <w:t>echo</w:t>
-      </w:r>
-      <w:proofErr w:type="spellEnd"/>
-      <w:r>
-        <w:rPr>
-          <w:rFonts w:ascii="Times New Roman" w:hAnsi="Times New Roman" w:cs="Times New Roman"/>
-          <w:sz w:val="24"/>
-          <w:szCs w:val="24"/>
-        </w:rPr>
-        <w:t xml:space="preserve"> Dia de hoje:</w:t>
-      </w:r>
-    </w:p>
-    <w:p>
-      <w:pPr>
-        <w:spacing w:line="360" w:lineRule="auto"/>
-        <w:jc w:val="both"/>
-        <w:rPr>
-          <w:rFonts w:ascii="Times New Roman" w:hAnsi="Times New Roman" w:cs="Times New Roman"/>
-          <w:sz w:val="24"/>
-          <w:szCs w:val="24"/>
-        </w:rPr>
-      </w:pPr>
-      <w:proofErr w:type="spellStart"/>
-      <w:r>
-        <w:rPr>
-          <w:rFonts w:ascii="Times New Roman" w:hAnsi="Times New Roman" w:cs="Times New Roman"/>
-          <w:sz w:val="24"/>
-          <w:szCs w:val="24"/>
-        </w:rPr>
-        <w:t>echo</w:t>
-      </w:r>
-      <w:proofErr w:type="spellEnd"/>
-      <w:r>
-        <w:rPr>
-          <w:rFonts w:ascii="Times New Roman" w:hAnsi="Times New Roman" w:cs="Times New Roman"/>
-          <w:sz w:val="24"/>
-          <w:szCs w:val="24"/>
-        </w:rPr>
-        <w:t xml:space="preserve"> %date%</w:t>
-      </w:r>
-    </w:p>
-    <w:p>
-      <w:pPr>
-        <w:spacing w:line="360" w:lineRule="auto"/>
-        <w:jc w:val="both"/>
-        <w:rPr>
-          <w:rFonts w:ascii="Times New Roman" w:hAnsi="Times New Roman" w:cs="Times New Roman"/>
-          <w:sz w:val="24"/>
-          <w:szCs w:val="24"/>
-        </w:rPr>
-      </w:pPr>
-      <w:proofErr w:type="spellStart"/>
-      <w:r>
-        <w:rPr>
-          <w:rFonts w:ascii="Times New Roman" w:hAnsi="Times New Roman" w:cs="Times New Roman"/>
-          <w:sz w:val="24"/>
-          <w:szCs w:val="24"/>
-        </w:rPr>
-        <w:t>echo</w:t>
-      </w:r>
-      <w:proofErr w:type="spellEnd"/>
-      <w:r>
-        <w:rPr>
-          <w:rFonts w:ascii="Times New Roman" w:hAnsi="Times New Roman" w:cs="Times New Roman"/>
-          <w:sz w:val="24"/>
-          <w:szCs w:val="24"/>
-        </w:rPr>
-        <w:t xml:space="preserve"> Hora atual:</w:t>
-      </w:r>
-    </w:p>
-    <w:p>
-      <w:pPr>
-        <w:spacing w:line="360" w:lineRule="auto"/>
-        <w:jc w:val="both"/>
-        <w:rPr>
-          <w:rFonts w:ascii="Times New Roman" w:hAnsi="Times New Roman" w:cs="Times New Roman"/>
-          <w:sz w:val="24"/>
-          <w:szCs w:val="24"/>
-        </w:rPr>
-      </w:pPr>
-      <w:proofErr w:type="spellStart"/>
-      <w:r>
-        <w:rPr>
-          <w:rFonts w:ascii="Times New Roman" w:hAnsi="Times New Roman" w:cs="Times New Roman"/>
-          <w:sz w:val="24"/>
-          <w:szCs w:val="24"/>
-        </w:rPr>
-        <w:t>echo</w:t>
-      </w:r>
-      <w:proofErr w:type="spellEnd"/>
-      <w:r>
-        <w:rPr>
-          <w:rFonts w:ascii="Times New Roman" w:hAnsi="Times New Roman" w:cs="Times New Roman"/>
-          <w:sz w:val="24"/>
-          <w:szCs w:val="24"/>
-        </w:rPr>
-        <w:t xml:space="preserve"> %time%</w:t>
-      </w:r>
-    </w:p>
-    <w:p>
-      <w:pPr>
-        <w:pStyle w:val="PargrafodaLista"/>
-        <w:numPr>
-          <w:ilvl w:val="2"/>
-          <w:numId w:val="5"/>
-        </w:numPr>
-        <w:spacing w:line="360" w:lineRule="auto"/>
-        <w:jc w:val="both"/>
-        <w:rPr>
-          <w:rFonts w:ascii="Times New Roman" w:hAnsi="Times New Roman" w:cs="Times New Roman"/>
-          <w:sz w:val="24"/>
-          <w:szCs w:val="24"/>
-        </w:rPr>
-      </w:pPr>
-      <w:r>
-        <w:rPr>
-          <w:rFonts w:ascii="Times New Roman" w:hAnsi="Times New Roman" w:cs="Times New Roman"/>
-          <w:sz w:val="24"/>
-          <w:szCs w:val="24"/>
-        </w:rPr>
-        <w:t>O comando @echo off faz com que os comandos que estão nos scripts não apareçam durante sua execução, mostrando apenas seus resultados.</w:t>
-      </w:r>
-    </w:p>
-    <w:p>
-      <w:pPr>
-        <w:pStyle w:val="PargrafodaLista"/>
-        <w:numPr>
-          <w:ilvl w:val="2"/>
-          <w:numId w:val="5"/>
-        </w:numPr>
-        <w:spacing w:line="360" w:lineRule="auto"/>
-        <w:jc w:val="both"/>
-        <w:rPr>
-          <w:rFonts w:ascii="Times New Roman" w:hAnsi="Times New Roman" w:cs="Times New Roman"/>
-          <w:sz w:val="24"/>
-          <w:szCs w:val="24"/>
-        </w:rPr>
-      </w:pPr>
-      <w:r>
-        <w:rPr>
-          <w:rFonts w:ascii="Times New Roman" w:hAnsi="Times New Roman" w:cs="Times New Roman"/>
-          <w:sz w:val="24"/>
-          <w:szCs w:val="24"/>
-        </w:rPr>
-        <w:t>É útil quando queremos deixar a execução dos scripts mais limpas, ou quando temos alguma informação sensível no script que não desejamos que usuário veja.</w:t>
-      </w:r>
-    </w:p>
-    <w:p>
-      <w:pPr>
-        <w:pStyle w:val="PargrafodaLista"/>
-        <w:numPr>
-          <w:ilvl w:val="1"/>
-          <w:numId w:val="5"/>
-        </w:numPr>
-        <w:spacing w:line="360" w:lineRule="auto"/>
-        <w:jc w:val="both"/>
-        <w:rPr>
-          <w:rFonts w:ascii="Times New Roman" w:hAnsi="Times New Roman" w:cs="Times New Roman"/>
-          <w:sz w:val="24"/>
-          <w:szCs w:val="24"/>
-        </w:rPr>
-      </w:pPr>
-      <w:r>
-        <w:rPr>
-          <w:rFonts w:ascii="Times New Roman" w:hAnsi="Times New Roman" w:cs="Times New Roman"/>
-          <w:sz w:val="24"/>
-          <w:szCs w:val="24"/>
-        </w:rPr>
-        <w:t xml:space="preserve"> Para saber mais - </w:t>
-      </w:r>
-      <w:proofErr w:type="spellStart"/>
-      <w:r>
-        <w:rPr>
-          <w:rFonts w:ascii="Times New Roman" w:hAnsi="Times New Roman" w:cs="Times New Roman"/>
-          <w:sz w:val="24"/>
-          <w:szCs w:val="24"/>
-        </w:rPr>
-        <w:t>cmder</w:t>
-      </w:r>
-      <w:proofErr w:type="spellEnd"/>
-      <w:r>
-        <w:rPr>
-          <w:rFonts w:ascii="Times New Roman" w:hAnsi="Times New Roman" w:cs="Times New Roman"/>
-          <w:sz w:val="24"/>
-          <w:szCs w:val="24"/>
-        </w:rPr>
-        <w:t>:</w:t>
-      </w:r>
-    </w:p>
-    <w:p>
-      <w:pPr>
-        <w:pStyle w:val="PargrafodaLista"/>
-        <w:numPr>
-          <w:ilvl w:val="2"/>
-          <w:numId w:val="5"/>
-        </w:numPr>
-        <w:spacing w:line="360" w:lineRule="auto"/>
-        <w:jc w:val="both"/>
-        <w:rPr>
-          <w:rFonts w:ascii="Times New Roman" w:hAnsi="Times New Roman" w:cs="Times New Roman"/>
-          <w:sz w:val="24"/>
-          <w:szCs w:val="24"/>
-        </w:rPr>
-      </w:pPr>
-      <w:r>
-        <w:rPr>
-          <w:rFonts w:ascii="Times New Roman" w:hAnsi="Times New Roman" w:cs="Times New Roman"/>
-          <w:sz w:val="24"/>
-          <w:szCs w:val="24"/>
-        </w:rPr>
-        <w:t xml:space="preserve">Além do terminal colorido o </w:t>
-      </w:r>
-      <w:proofErr w:type="spellStart"/>
-      <w:r>
-        <w:rPr>
-          <w:rFonts w:ascii="Times New Roman" w:hAnsi="Times New Roman" w:cs="Times New Roman"/>
-          <w:sz w:val="24"/>
-          <w:szCs w:val="24"/>
-        </w:rPr>
-        <w:t>cmder</w:t>
-      </w:r>
-      <w:proofErr w:type="spellEnd"/>
-      <w:r>
-        <w:rPr>
-          <w:rFonts w:ascii="Times New Roman" w:hAnsi="Times New Roman" w:cs="Times New Roman"/>
-          <w:sz w:val="24"/>
-          <w:szCs w:val="24"/>
-        </w:rPr>
-        <w:t xml:space="preserve"> traz algumas funcionalidades extras no terminal que ajudam muito o dia a dia do desenvolvedor, vamos dar uma olhada em algumas delas!</w:t>
-      </w:r>
-    </w:p>
-    <w:p>
-      <w:pPr>
-        <w:pStyle w:val="PargrafodaLista"/>
-        <w:numPr>
-          <w:ilvl w:val="2"/>
-          <w:numId w:val="5"/>
-        </w:numPr>
-        <w:spacing w:line="360" w:lineRule="auto"/>
-        <w:jc w:val="both"/>
-        <w:rPr>
-          <w:rFonts w:ascii="Times New Roman" w:hAnsi="Times New Roman" w:cs="Times New Roman"/>
-          <w:sz w:val="24"/>
-          <w:szCs w:val="24"/>
-        </w:rPr>
-      </w:pPr>
-      <w:r>
-        <w:rPr>
-          <w:rFonts w:ascii="Times New Roman" w:hAnsi="Times New Roman" w:cs="Times New Roman"/>
-          <w:sz w:val="24"/>
-          <w:szCs w:val="24"/>
-        </w:rPr>
-        <w:t>Copiar e Colar</w:t>
-      </w:r>
-      <w:r>
-        <w:rPr>
-          <w:rFonts w:ascii="Times New Roman" w:hAnsi="Times New Roman" w:cs="Times New Roman"/>
-          <w:sz w:val="24"/>
-          <w:szCs w:val="24"/>
-        </w:rPr>
-        <w:t>:</w:t>
-      </w:r>
-    </w:p>
-    <w:p>
-      <w:pPr>
-        <w:pStyle w:val="PargrafodaLista"/>
-        <w:numPr>
-          <w:ilvl w:val="3"/>
-          <w:numId w:val="5"/>
-        </w:numPr>
-        <w:spacing w:line="360" w:lineRule="auto"/>
-        <w:jc w:val="both"/>
-        <w:rPr>
-          <w:rFonts w:ascii="Times New Roman" w:hAnsi="Times New Roman" w:cs="Times New Roman"/>
-          <w:sz w:val="24"/>
-          <w:szCs w:val="24"/>
-        </w:rPr>
-      </w:pPr>
-      <w:r>
-        <w:rPr>
-          <w:rFonts w:ascii="Times New Roman" w:hAnsi="Times New Roman" w:cs="Times New Roman"/>
-          <w:sz w:val="24"/>
-          <w:szCs w:val="24"/>
-        </w:rPr>
-        <w:t xml:space="preserve">Se você já tentou copiar e colar no prompt do Windows pode ter reparado que é extremamente trabalhoso, precisando que usar o mouse para essa tarefa que é tão trivial. Uma das facilidades que o </w:t>
-      </w:r>
-      <w:proofErr w:type="spellStart"/>
-      <w:r>
-        <w:rPr>
-          <w:rFonts w:ascii="Times New Roman" w:hAnsi="Times New Roman" w:cs="Times New Roman"/>
-          <w:sz w:val="24"/>
-          <w:szCs w:val="24"/>
-        </w:rPr>
-        <w:t>cmder</w:t>
-      </w:r>
-      <w:proofErr w:type="spellEnd"/>
-      <w:r>
-        <w:rPr>
-          <w:rFonts w:ascii="Times New Roman" w:hAnsi="Times New Roman" w:cs="Times New Roman"/>
-          <w:sz w:val="24"/>
-          <w:szCs w:val="24"/>
-        </w:rPr>
-        <w:t xml:space="preserve"> nos traz é que agora é possível colar no Prompt com um atalho do teclado, basta apertamos CTRL + V. Bem mais prático, não acha? (Caso este atalho não funcione com você, experimente utilizar o CTRL + SHIFT+ V, pois dependendo da configuração do seu teclado o atalho pode mudar!)</w:t>
-      </w:r>
-    </w:p>
-    <w:p>
-      <w:pPr>
-        <w:pStyle w:val="PargrafodaLista"/>
-        <w:numPr>
-          <w:ilvl w:val="3"/>
-          <w:numId w:val="5"/>
-        </w:numPr>
-        <w:spacing w:line="360" w:lineRule="auto"/>
-        <w:jc w:val="both"/>
-        <w:rPr>
-          <w:rFonts w:ascii="Times New Roman" w:hAnsi="Times New Roman" w:cs="Times New Roman"/>
-          <w:sz w:val="24"/>
-          <w:szCs w:val="24"/>
-        </w:rPr>
-      </w:pPr>
-      <w:r>
-        <w:rPr>
-          <w:rFonts w:ascii="Times New Roman" w:hAnsi="Times New Roman" w:cs="Times New Roman"/>
-          <w:sz w:val="24"/>
-          <w:szCs w:val="24"/>
-        </w:rPr>
-        <w:t xml:space="preserve">Para copiarmos qualquer coisa que está no terminal, basta apenas selecionarmos ela com o mouse! Isso mesmo, ao </w:t>
-      </w:r>
-      <w:r>
-        <w:rPr>
-          <w:rFonts w:ascii="Times New Roman" w:hAnsi="Times New Roman" w:cs="Times New Roman"/>
-          <w:sz w:val="24"/>
-          <w:szCs w:val="24"/>
-        </w:rPr>
-        <w:lastRenderedPageBreak/>
-        <w:t>selecionar o conteúdo ele vai automaticamente para a área de transferência, podendo ser colado em qualquer lugar!</w:t>
-      </w:r>
-    </w:p>
-    <w:p>
-      <w:pPr>
-        <w:pStyle w:val="PargrafodaLista"/>
-        <w:numPr>
-          <w:ilvl w:val="3"/>
-          <w:numId w:val="5"/>
-        </w:numPr>
-        <w:spacing w:line="360" w:lineRule="auto"/>
-        <w:jc w:val="both"/>
-        <w:rPr>
-          <w:rFonts w:ascii="Times New Roman" w:hAnsi="Times New Roman" w:cs="Times New Roman"/>
-          <w:sz w:val="24"/>
-          <w:szCs w:val="24"/>
-        </w:rPr>
-      </w:pPr>
-      <w:r>
-        <w:rPr>
-          <w:rFonts w:ascii="Times New Roman" w:hAnsi="Times New Roman" w:cs="Times New Roman"/>
-          <w:sz w:val="24"/>
-          <w:szCs w:val="24"/>
-        </w:rPr>
-        <w:t>Outra opção é usar o atalho SHIFT+INSERT para colar o texto que estiver na área de transferência. (dica do aluno Wilton Santana pelo fórum).</w:t>
-      </w:r>
-    </w:p>
-    <w:p>
-      <w:pPr>
-        <w:pStyle w:val="PargrafodaLista"/>
-        <w:numPr>
-          <w:ilvl w:val="2"/>
-          <w:numId w:val="5"/>
-        </w:numPr>
-        <w:spacing w:line="360" w:lineRule="auto"/>
-        <w:jc w:val="both"/>
-        <w:rPr>
-          <w:rFonts w:ascii="Times New Roman" w:hAnsi="Times New Roman" w:cs="Times New Roman"/>
-          <w:sz w:val="24"/>
-          <w:szCs w:val="24"/>
-        </w:rPr>
-      </w:pPr>
-      <w:r>
-        <w:rPr>
-          <w:rFonts w:ascii="Times New Roman" w:hAnsi="Times New Roman" w:cs="Times New Roman"/>
-          <w:sz w:val="24"/>
-          <w:szCs w:val="24"/>
-        </w:rPr>
-        <w:t>Múltiplas abas</w:t>
-      </w:r>
-      <w:r>
-        <w:rPr>
-          <w:rFonts w:ascii="Times New Roman" w:hAnsi="Times New Roman" w:cs="Times New Roman"/>
-          <w:sz w:val="24"/>
-          <w:szCs w:val="24"/>
-        </w:rPr>
-        <w:t>:</w:t>
-      </w:r>
-    </w:p>
-    <w:p>
-      <w:pPr>
-        <w:pStyle w:val="PargrafodaLista"/>
-        <w:numPr>
-          <w:ilvl w:val="3"/>
-          <w:numId w:val="5"/>
-        </w:numPr>
-        <w:spacing w:line="360" w:lineRule="auto"/>
-        <w:jc w:val="both"/>
-        <w:rPr>
-          <w:rFonts w:ascii="Times New Roman" w:hAnsi="Times New Roman" w:cs="Times New Roman"/>
-          <w:sz w:val="24"/>
-          <w:szCs w:val="24"/>
-        </w:rPr>
-      </w:pPr>
-      <w:r>
-        <w:rPr>
-          <w:rFonts w:ascii="Times New Roman" w:hAnsi="Times New Roman" w:cs="Times New Roman"/>
-          <w:sz w:val="24"/>
-          <w:szCs w:val="24"/>
-        </w:rPr>
-        <w:t xml:space="preserve">Quando estamos </w:t>
-      </w:r>
-      <w:proofErr w:type="gramStart"/>
-      <w:r>
-        <w:rPr>
-          <w:rFonts w:ascii="Times New Roman" w:hAnsi="Times New Roman" w:cs="Times New Roman"/>
-          <w:sz w:val="24"/>
-          <w:szCs w:val="24"/>
-        </w:rPr>
-        <w:t>trabalhado</w:t>
-      </w:r>
-      <w:proofErr w:type="gramEnd"/>
-      <w:r>
-        <w:rPr>
-          <w:rFonts w:ascii="Times New Roman" w:hAnsi="Times New Roman" w:cs="Times New Roman"/>
-          <w:sz w:val="24"/>
-          <w:szCs w:val="24"/>
-        </w:rPr>
-        <w:t xml:space="preserve"> em um projeto, é muito comum precisarmos navegar entre várias pastas diferentes ou ter que executar múltiplos comandos simultaneamente. Quando utilizamos o prompt tradicional do Windows, muitos desenvolvedores acabam abrindo diversas instâncias do mesmo, para não ter que ficar trocando de diretório toda hora, mas isso acaba gerando uma confusão pois temos que usar o ALT + TAB repetidas vezes para trocar entre os prompts abertos e as aplicações que utilizamos para desenvolvimento.</w:t>
-      </w:r>
-    </w:p>
-    <w:p>
-      <w:pPr>
-        <w:pStyle w:val="PargrafodaLista"/>
-        <w:numPr>
-          <w:ilvl w:val="3"/>
-          <w:numId w:val="5"/>
-        </w:numPr>
-        <w:spacing w:line="360" w:lineRule="auto"/>
-        <w:jc w:val="both"/>
-        <w:rPr>
-          <w:rFonts w:ascii="Times New Roman" w:hAnsi="Times New Roman" w:cs="Times New Roman"/>
-          <w:sz w:val="24"/>
-          <w:szCs w:val="24"/>
-        </w:rPr>
-      </w:pPr>
-      <w:r>
-        <w:rPr>
-          <w:rFonts w:ascii="Times New Roman" w:hAnsi="Times New Roman" w:cs="Times New Roman"/>
-          <w:sz w:val="24"/>
-          <w:szCs w:val="24"/>
-        </w:rPr>
-        <w:t xml:space="preserve">No </w:t>
-      </w:r>
-      <w:proofErr w:type="spellStart"/>
-      <w:r>
-        <w:rPr>
-          <w:rFonts w:ascii="Times New Roman" w:hAnsi="Times New Roman" w:cs="Times New Roman"/>
-          <w:sz w:val="24"/>
-          <w:szCs w:val="24"/>
-        </w:rPr>
-        <w:t>cmder</w:t>
-      </w:r>
-      <w:proofErr w:type="spellEnd"/>
-      <w:r>
-        <w:rPr>
-          <w:rFonts w:ascii="Times New Roman" w:hAnsi="Times New Roman" w:cs="Times New Roman"/>
-          <w:sz w:val="24"/>
-          <w:szCs w:val="24"/>
-        </w:rPr>
-        <w:t xml:space="preserve">, nós temos uma solução para esse problema, as famosas abas! Inspirado nas abas que temos hoje nos navegadores, o </w:t>
-      </w:r>
-      <w:proofErr w:type="spellStart"/>
-      <w:r>
-        <w:rPr>
-          <w:rFonts w:ascii="Times New Roman" w:hAnsi="Times New Roman" w:cs="Times New Roman"/>
-          <w:sz w:val="24"/>
-          <w:szCs w:val="24"/>
-        </w:rPr>
-        <w:t>cmder</w:t>
-      </w:r>
-      <w:proofErr w:type="spellEnd"/>
-      <w:r>
-        <w:rPr>
-          <w:rFonts w:ascii="Times New Roman" w:hAnsi="Times New Roman" w:cs="Times New Roman"/>
-          <w:sz w:val="24"/>
-          <w:szCs w:val="24"/>
-        </w:rPr>
-        <w:t xml:space="preserve"> implementou algo bem semelhante. Podemos ter várias instâncias do </w:t>
-      </w:r>
-      <w:proofErr w:type="spellStart"/>
-      <w:r>
-        <w:rPr>
-          <w:rFonts w:ascii="Times New Roman" w:hAnsi="Times New Roman" w:cs="Times New Roman"/>
-          <w:sz w:val="24"/>
-          <w:szCs w:val="24"/>
-        </w:rPr>
-        <w:t>cmder</w:t>
-      </w:r>
-      <w:proofErr w:type="spellEnd"/>
-      <w:r>
-        <w:rPr>
-          <w:rFonts w:ascii="Times New Roman" w:hAnsi="Times New Roman" w:cs="Times New Roman"/>
-          <w:sz w:val="24"/>
-          <w:szCs w:val="24"/>
-        </w:rPr>
-        <w:t>, lado a lado, organizada por abas. Para criar uma aba, basta utilizarmos o atalho de teclado CTRL + T e dar um ENTER para confirmar. Ele abre uma aba com um terminal novinho para nós! Isso ajuda muito na produtividade! Para alternar entre abas, é só usar o atalho CTRL + TAB que ele troca para a próxima aba, ficando muito fácil ter um terminal em cada pasta que necessita de atenção, um para consultar o banco de dados e uma para acessar um possível servidor na nuvem!</w:t>
-      </w:r>
-    </w:p>
-    <w:p>
-      <w:pPr>
-        <w:pStyle w:val="PargrafodaLista"/>
-        <w:numPr>
-          <w:ilvl w:val="2"/>
-          <w:numId w:val="5"/>
-        </w:numPr>
-        <w:spacing w:line="360" w:lineRule="auto"/>
-        <w:jc w:val="both"/>
-        <w:rPr>
-          <w:rFonts w:ascii="Times New Roman" w:hAnsi="Times New Roman" w:cs="Times New Roman"/>
-          <w:sz w:val="24"/>
-          <w:szCs w:val="24"/>
-        </w:rPr>
-      </w:pPr>
-      <w:r>
-        <w:rPr>
-          <w:rFonts w:ascii="Times New Roman" w:hAnsi="Times New Roman" w:cs="Times New Roman"/>
-          <w:sz w:val="24"/>
-          <w:szCs w:val="24"/>
-        </w:rPr>
-        <w:t>Configurações extras</w:t>
-      </w:r>
-      <w:r>
-        <w:rPr>
-          <w:rFonts w:ascii="Times New Roman" w:hAnsi="Times New Roman" w:cs="Times New Roman"/>
-          <w:sz w:val="24"/>
-          <w:szCs w:val="24"/>
-        </w:rPr>
-        <w:t>:</w:t>
-      </w:r>
-    </w:p>
-    <w:p>
-      <w:pPr>
-        <w:pStyle w:val="PargrafodaLista"/>
-        <w:numPr>
-          <w:ilvl w:val="3"/>
-          <w:numId w:val="5"/>
-        </w:numPr>
-        <w:spacing w:line="360" w:lineRule="auto"/>
-        <w:jc w:val="both"/>
-        <w:rPr>
-          <w:rFonts w:ascii="Times New Roman" w:hAnsi="Times New Roman" w:cs="Times New Roman"/>
-          <w:sz w:val="24"/>
-          <w:szCs w:val="24"/>
-        </w:rPr>
-      </w:pPr>
-      <w:r>
-        <w:rPr>
-          <w:rFonts w:ascii="Times New Roman" w:hAnsi="Times New Roman" w:cs="Times New Roman"/>
-          <w:sz w:val="24"/>
-          <w:szCs w:val="24"/>
-        </w:rPr>
-        <w:t xml:space="preserve">O </w:t>
-      </w:r>
-      <w:proofErr w:type="spellStart"/>
-      <w:r>
-        <w:rPr>
-          <w:rFonts w:ascii="Times New Roman" w:hAnsi="Times New Roman" w:cs="Times New Roman"/>
-          <w:sz w:val="24"/>
-          <w:szCs w:val="24"/>
-        </w:rPr>
-        <w:t>cmder</w:t>
-      </w:r>
-      <w:proofErr w:type="spellEnd"/>
-      <w:r>
-        <w:rPr>
-          <w:rFonts w:ascii="Times New Roman" w:hAnsi="Times New Roman" w:cs="Times New Roman"/>
-          <w:sz w:val="24"/>
-          <w:szCs w:val="24"/>
-        </w:rPr>
-        <w:t xml:space="preserve"> é um terminal extremamente personalizável, se você usar o atalho Windows + ALT + </w:t>
-      </w:r>
-      <w:proofErr w:type="gramStart"/>
-      <w:r>
-        <w:rPr>
-          <w:rFonts w:ascii="Times New Roman" w:hAnsi="Times New Roman" w:cs="Times New Roman"/>
-          <w:sz w:val="24"/>
-          <w:szCs w:val="24"/>
-        </w:rPr>
-        <w:t>P ,</w:t>
-      </w:r>
-      <w:proofErr w:type="gramEnd"/>
-      <w:r>
-        <w:rPr>
-          <w:rFonts w:ascii="Times New Roman" w:hAnsi="Times New Roman" w:cs="Times New Roman"/>
-          <w:sz w:val="24"/>
-          <w:szCs w:val="24"/>
-        </w:rPr>
-        <w:t xml:space="preserve"> você abrirá as configurações dele, indo na parte de </w:t>
-      </w:r>
-      <w:proofErr w:type="spellStart"/>
-      <w:r>
-        <w:rPr>
-          <w:rFonts w:ascii="Times New Roman" w:hAnsi="Times New Roman" w:cs="Times New Roman"/>
-          <w:sz w:val="24"/>
-          <w:szCs w:val="24"/>
-        </w:rPr>
-        <w:t>Features</w:t>
-      </w:r>
-      <w:proofErr w:type="spellEnd"/>
-      <w:r>
-        <w:rPr>
-          <w:rFonts w:ascii="Times New Roman" w:hAnsi="Times New Roman" w:cs="Times New Roman"/>
-          <w:sz w:val="24"/>
-          <w:szCs w:val="24"/>
-        </w:rPr>
-        <w:t xml:space="preserve">, você verá que é possível alterar quase tudo do terminal. Lá tem </w:t>
-      </w:r>
-      <w:r>
-        <w:rPr>
-          <w:rFonts w:ascii="Times New Roman" w:hAnsi="Times New Roman" w:cs="Times New Roman"/>
-          <w:sz w:val="24"/>
-          <w:szCs w:val="24"/>
-        </w:rPr>
-        <w:lastRenderedPageBreak/>
-        <w:t>configuração das cores que ele utiliza, do nível de transparência, do tipo de cursor e muitas outras coisas que podem deixar o terminal do seu jeito.</w:t>
-      </w:r>
-    </w:p>
-    <w:p>
-      <w:pPr>
-        <w:pStyle w:val="PargrafodaLista"/>
-        <w:numPr>
-          <w:ilvl w:val="3"/>
-          <w:numId w:val="5"/>
-        </w:numPr>
-        <w:spacing w:line="360" w:lineRule="auto"/>
-        <w:jc w:val="both"/>
-        <w:rPr>
-          <w:rFonts w:ascii="Times New Roman" w:hAnsi="Times New Roman" w:cs="Times New Roman"/>
-          <w:sz w:val="24"/>
-          <w:szCs w:val="24"/>
-        </w:rPr>
-      </w:pPr>
-      <w:r>
-        <w:rPr>
-          <w:rFonts w:ascii="Times New Roman" w:hAnsi="Times New Roman" w:cs="Times New Roman"/>
-          <w:sz w:val="24"/>
-          <w:szCs w:val="24"/>
-        </w:rPr>
-        <w:t>Ele também tem como exportar e importar as configurações, então caso um dia você precise formatar ou trocar de computador, você pode levar as suas configurações com você.</w:t>
-      </w:r>
-    </w:p>
-    <w:p>
-      <w:pPr>
-        <w:pStyle w:val="PargrafodaLista"/>
-        <w:numPr>
-          <w:ilvl w:val="1"/>
-          <w:numId w:val="5"/>
-        </w:numPr>
-        <w:spacing w:line="360" w:lineRule="auto"/>
-        <w:jc w:val="both"/>
-        <w:rPr>
-          <w:rFonts w:ascii="Times New Roman" w:hAnsi="Times New Roman" w:cs="Times New Roman"/>
-          <w:sz w:val="24"/>
-          <w:szCs w:val="24"/>
-        </w:rPr>
-      </w:pPr>
-      <w:r>
-        <w:rPr>
-          <w:rFonts w:ascii="Times New Roman" w:hAnsi="Times New Roman" w:cs="Times New Roman"/>
-          <w:sz w:val="24"/>
-          <w:szCs w:val="24"/>
-        </w:rPr>
-        <w:t xml:space="preserve"> O que aprendemos:</w:t>
-      </w:r>
-    </w:p>
-    <w:p>
-      <w:pPr>
-        <w:pStyle w:val="PargrafodaLista"/>
-        <w:numPr>
-          <w:ilvl w:val="2"/>
-          <w:numId w:val="5"/>
-        </w:numPr>
-        <w:spacing w:line="360" w:lineRule="auto"/>
-        <w:jc w:val="both"/>
-        <w:rPr>
-          <w:rFonts w:ascii="Times New Roman" w:hAnsi="Times New Roman" w:cs="Times New Roman"/>
-          <w:sz w:val="24"/>
-          <w:szCs w:val="24"/>
-        </w:rPr>
-      </w:pPr>
-      <w:r>
-        <w:rPr>
-          <w:rFonts w:ascii="Times New Roman" w:hAnsi="Times New Roman" w:cs="Times New Roman"/>
-          <w:sz w:val="24"/>
-          <w:szCs w:val="24"/>
-        </w:rPr>
-        <w:t>In</w:t>
-      </w:r>
-      <w:r>
-        <w:rPr>
-          <w:rFonts w:ascii="Times New Roman" w:hAnsi="Times New Roman" w:cs="Times New Roman"/>
-          <w:sz w:val="24"/>
-          <w:szCs w:val="24"/>
-        </w:rPr>
-        <w:t xml:space="preserve">stalar o </w:t>
-      </w:r>
-      <w:proofErr w:type="spellStart"/>
-      <w:r>
-        <w:rPr>
-          <w:rFonts w:ascii="Times New Roman" w:hAnsi="Times New Roman" w:cs="Times New Roman"/>
-          <w:sz w:val="24"/>
-          <w:szCs w:val="24"/>
-        </w:rPr>
-        <w:t>cmder</w:t>
-      </w:r>
-      <w:proofErr w:type="spellEnd"/>
-      <w:r>
-        <w:rPr>
-          <w:rFonts w:ascii="Times New Roman" w:hAnsi="Times New Roman" w:cs="Times New Roman"/>
-          <w:sz w:val="24"/>
-          <w:szCs w:val="24"/>
-        </w:rPr>
-        <w:t xml:space="preserve"> para usar no local do prompt padrão.</w:t>
-      </w:r>
-    </w:p>
-    <w:p>
-      <w:pPr>
-        <w:pStyle w:val="PargrafodaLista"/>
-        <w:numPr>
-          <w:ilvl w:val="2"/>
-          <w:numId w:val="5"/>
-        </w:numPr>
-        <w:spacing w:line="360" w:lineRule="auto"/>
-        <w:jc w:val="both"/>
-        <w:rPr>
-          <w:rFonts w:ascii="Times New Roman" w:hAnsi="Times New Roman" w:cs="Times New Roman"/>
-          <w:sz w:val="24"/>
-          <w:szCs w:val="24"/>
-        </w:rPr>
-      </w:pPr>
-      <w:r>
-        <w:rPr>
-          <w:rFonts w:ascii="Times New Roman" w:hAnsi="Times New Roman" w:cs="Times New Roman"/>
-          <w:sz w:val="24"/>
-          <w:szCs w:val="24"/>
-        </w:rPr>
-        <w:t>Como criar um script no Windows (.</w:t>
-      </w:r>
-      <w:proofErr w:type="spellStart"/>
-      <w:r>
-        <w:rPr>
-          <w:rFonts w:ascii="Times New Roman" w:hAnsi="Times New Roman" w:cs="Times New Roman"/>
-          <w:sz w:val="24"/>
-          <w:szCs w:val="24"/>
-        </w:rPr>
-        <w:t>bat</w:t>
-      </w:r>
-      <w:proofErr w:type="spellEnd"/>
-      <w:r>
-        <w:rPr>
-          <w:rFonts w:ascii="Times New Roman" w:hAnsi="Times New Roman" w:cs="Times New Roman"/>
-          <w:sz w:val="24"/>
-          <w:szCs w:val="24"/>
-        </w:rPr>
-        <w:t>).</w:t>
-      </w:r>
-    </w:p>
-    <w:p>
-      <w:pPr>
-        <w:pStyle w:val="PargrafodaLista"/>
-        <w:numPr>
-          <w:ilvl w:val="2"/>
-          <w:numId w:val="5"/>
-        </w:numPr>
-        <w:spacing w:line="360" w:lineRule="auto"/>
-        <w:jc w:val="both"/>
-        <w:rPr>
-          <w:rFonts w:ascii="Times New Roman" w:hAnsi="Times New Roman" w:cs="Times New Roman"/>
-          <w:sz w:val="24"/>
-          <w:szCs w:val="24"/>
-        </w:rPr>
-      </w:pPr>
-      <w:r>
-        <w:rPr>
-          <w:rFonts w:ascii="Times New Roman" w:hAnsi="Times New Roman" w:cs="Times New Roman"/>
-          <w:sz w:val="24"/>
-          <w:szCs w:val="24"/>
-        </w:rPr>
-        <w:t>Como executar scripts .bat.</w:t>
-      </w:r>
-    </w:p>
-    <w:p>
-      <w:pPr>
-        <w:pStyle w:val="PargrafodaLista"/>
-        <w:numPr>
-          <w:ilvl w:val="2"/>
-          <w:numId w:val="5"/>
-        </w:numPr>
-        <w:spacing w:line="360" w:lineRule="auto"/>
-        <w:jc w:val="both"/>
-        <w:rPr>
-          <w:rFonts w:ascii="Times New Roman" w:hAnsi="Times New Roman" w:cs="Times New Roman"/>
-          <w:sz w:val="24"/>
-          <w:szCs w:val="24"/>
-        </w:rPr>
-      </w:pPr>
-      <w:r>
-        <w:rPr>
-          <w:rFonts w:ascii="Times New Roman" w:hAnsi="Times New Roman" w:cs="Times New Roman"/>
-          <w:sz w:val="24"/>
-          <w:szCs w:val="24"/>
-        </w:rPr>
-        <w:t xml:space="preserve">O comando </w:t>
-      </w:r>
-      <w:proofErr w:type="spellStart"/>
-      <w:r>
-        <w:rPr>
-          <w:rFonts w:ascii="Times New Roman" w:hAnsi="Times New Roman" w:cs="Times New Roman"/>
-          <w:sz w:val="24"/>
-          <w:szCs w:val="24"/>
-        </w:rPr>
-        <w:t>xcopy</w:t>
-      </w:r>
-      <w:proofErr w:type="spellEnd"/>
-      <w:r>
-        <w:rPr>
-          <w:rFonts w:ascii="Times New Roman" w:hAnsi="Times New Roman" w:cs="Times New Roman"/>
-          <w:sz w:val="24"/>
-          <w:szCs w:val="24"/>
-        </w:rPr>
-        <w:t xml:space="preserve">, para copiar pastas e </w:t>
-      </w:r>
-      <w:proofErr w:type="spellStart"/>
-      <w:r>
-        <w:rPr>
-          <w:rFonts w:ascii="Times New Roman" w:hAnsi="Times New Roman" w:cs="Times New Roman"/>
-          <w:sz w:val="24"/>
-          <w:szCs w:val="24"/>
-        </w:rPr>
-        <w:t>sub-pastas</w:t>
-      </w:r>
-      <w:proofErr w:type="spellEnd"/>
-      <w:r>
-        <w:rPr>
-          <w:rFonts w:ascii="Times New Roman" w:hAnsi="Times New Roman" w:cs="Times New Roman"/>
-          <w:sz w:val="24"/>
-          <w:szCs w:val="24"/>
-        </w:rPr>
-        <w:t>.</w:t>
-      </w:r>
-    </w:p>
-    <w:p>
-      <w:pPr>
-        <w:pStyle w:val="PargrafodaLista"/>
-        <w:numPr>
-          <w:ilvl w:val="2"/>
-          <w:numId w:val="5"/>
-        </w:numPr>
-        <w:spacing w:line="360" w:lineRule="auto"/>
-        <w:jc w:val="both"/>
-        <w:rPr>
-          <w:rFonts w:ascii="Times New Roman" w:hAnsi="Times New Roman" w:cs="Times New Roman"/>
-          <w:sz w:val="24"/>
-          <w:szCs w:val="24"/>
-        </w:rPr>
-      </w:pPr>
-      <w:r>
-        <w:rPr>
-          <w:rFonts w:ascii="Times New Roman" w:hAnsi="Times New Roman" w:cs="Times New Roman"/>
-          <w:sz w:val="24"/>
-          <w:szCs w:val="24"/>
-        </w:rPr>
-        <w:t>O comando pause, para esperar uma interação do usuário com o terminal.</w:t>
-      </w:r>
-    </w:p>
-    <w:p>
-      <w:pPr>
-        <w:pStyle w:val="PargrafodaLista"/>
-        <w:numPr>
-          <w:ilvl w:val="2"/>
-          <w:numId w:val="5"/>
-        </w:numPr>
-        <w:spacing w:line="360" w:lineRule="auto"/>
-        <w:jc w:val="both"/>
-        <w:rPr>
-          <w:rFonts w:ascii="Times New Roman" w:hAnsi="Times New Roman" w:cs="Times New Roman"/>
-          <w:sz w:val="24"/>
-          <w:szCs w:val="24"/>
-        </w:rPr>
-      </w:pPr>
-      <w:r>
-        <w:rPr>
-          <w:rFonts w:ascii="Times New Roman" w:hAnsi="Times New Roman" w:cs="Times New Roman"/>
-          <w:sz w:val="24"/>
-          <w:szCs w:val="24"/>
-        </w:rPr>
-        <w:t>A criar um script de backup, para automatizar uma tarefa repetitiva.</w:t>
-      </w:r>
-    </w:p>
-    <w:p>
-      <w:pPr>
-        <w:spacing w:line="360" w:lineRule="auto"/>
-        <w:jc w:val="both"/>
-        <w:rPr>
-          <w:rFonts w:ascii="Times New Roman" w:hAnsi="Times New Roman" w:cs="Times New Roman"/>
-          <w:sz w:val="24"/>
-          <w:szCs w:val="24"/>
-        </w:rPr>
-      </w:pPr>
-    </w:p>
-    <w:p>
-      <w:pPr>
-        <w:pStyle w:val="PargrafodaLista"/>
-        <w:numPr>
-          <w:ilvl w:val="0"/>
-          <w:numId w:val="5"/>
-        </w:numPr>
-        <w:spacing w:line="360" w:lineRule="auto"/>
-        <w:jc w:val="both"/>
+        <w:t xml:space="preserve">Aula 2 – </w:t>
+      </w:r>
+      <w:r>
         <w:rPr>
           <w:rFonts w:ascii="Times New Roman" w:hAnsi="Times New Roman" w:cs="Times New Roman"/>
           <w:b/>
@@ -4157,7 +3027,8 @@
           <w:szCs w:val="24"/>
           <w:u w:val="single"/>
         </w:rPr>
-      </w:pPr>
+        <w:t>Variáveis de ambiente e instalação do JDK</w:t>
+      </w:r>
       <w:r>
         <w:rPr>
           <w:rFonts w:ascii="Times New Roman" w:hAnsi="Times New Roman" w:cs="Times New Roman"/>
@@ -4167,28 +3038,6 @@
           <w:szCs w:val="24"/>
           <w:u w:val="single"/>
         </w:rPr>
-        <w:t xml:space="preserve">Aula 2 – </w:t>
-      </w:r>
-      <w:r>
-        <w:rPr>
-          <w:rFonts w:ascii="Times New Roman" w:hAnsi="Times New Roman" w:cs="Times New Roman"/>
-          <w:b/>
-          <w:bCs/>
-          <w:sz w:val="24"/>
-          <w:szCs w:val="24"/>
-          <w:u w:val="single"/>
-        </w:rPr>
-        <w:t>Variáveis de ambiente e instalação do JDK</w:t>
-      </w:r>
-      <w:r>
-        <w:rPr>
-          <w:rFonts w:ascii="Times New Roman" w:hAnsi="Times New Roman" w:cs="Times New Roman"/>
-          <w:b/>
-          <w:bCs/>
-          <w:sz w:val="24"/>
-          <w:szCs w:val="24"/>
-          <w:u w:val="single"/>
-        </w:rPr>
         <w:t>:</w:t>
       </w:r>
     </w:p>
@@ -4245,61 +3094,7 @@
           <w:sz w:val="24"/>
           <w:szCs w:val="24"/>
         </w:rPr>
-        <w:t xml:space="preserve">Para criar um backup do PATH podemos simplesmente dar um </w:t>
-      </w:r>
-      <w:proofErr w:type="spellStart"/>
-      <w:r>
-        <w:rPr>
-          <w:rFonts w:ascii="Times New Roman" w:hAnsi="Times New Roman" w:cs="Times New Roman"/>
-          <w:sz w:val="24"/>
-          <w:szCs w:val="24"/>
-        </w:rPr>
-        <w:t>echo</w:t>
-      </w:r>
-      <w:proofErr w:type="spellEnd"/>
-      <w:r>
-        <w:rPr>
-          <w:rFonts w:ascii="Times New Roman" w:hAnsi="Times New Roman" w:cs="Times New Roman"/>
-          <w:sz w:val="24"/>
-          <w:szCs w:val="24"/>
-        </w:rPr>
-        <w:t xml:space="preserve"> %PATH% em um arquivo backupPATH.txt utilizando o </w:t>
-      </w:r>
-      <w:proofErr w:type="spellStart"/>
-      <w:r>
-        <w:rPr>
-          <w:rFonts w:ascii="Times New Roman" w:hAnsi="Times New Roman" w:cs="Times New Roman"/>
-          <w:sz w:val="24"/>
-          <w:szCs w:val="24"/>
-        </w:rPr>
-        <w:t>cmd</w:t>
-      </w:r>
-      <w:proofErr w:type="spellEnd"/>
-      <w:r>
-        <w:rPr>
-          <w:rFonts w:ascii="Times New Roman" w:hAnsi="Times New Roman" w:cs="Times New Roman"/>
-          <w:sz w:val="24"/>
-          <w:szCs w:val="24"/>
-        </w:rPr>
-        <w:t>/</w:t>
-      </w:r>
-      <w:proofErr w:type="spellStart"/>
-      <w:r>
-        <w:rPr>
-          <w:rFonts w:ascii="Times New Roman" w:hAnsi="Times New Roman" w:cs="Times New Roman"/>
-          <w:sz w:val="24"/>
-          <w:szCs w:val="24"/>
-        </w:rPr>
-        <w:t>er</w:t>
-      </w:r>
-      <w:proofErr w:type="spellEnd"/>
-      <w:r>
-        <w:rPr>
-          <w:rFonts w:ascii="Times New Roman" w:hAnsi="Times New Roman" w:cs="Times New Roman"/>
-          <w:sz w:val="24"/>
-          <w:szCs w:val="24"/>
-        </w:rPr>
-        <w:t>.</w:t>
+        <w:t>Para criar um backup do PATH podemos simplesmente dar um echo %PATH% em um arquivo backupPATH.txt utilizando o cmd/er.</w:t>
       </w:r>
     </w:p>
     <w:p>
@@ -4323,25 +3118,7 @@
           <w:sz w:val="24"/>
           <w:szCs w:val="24"/>
         </w:rPr>
-        <w:t xml:space="preserve">Não tente fazer pelo </w:t>
-      </w:r>
-      <w:proofErr w:type="spellStart"/>
-      <w:r>
-        <w:rPr>
-          <w:rFonts w:ascii="Times New Roman" w:hAnsi="Times New Roman" w:cs="Times New Roman"/>
-          <w:sz w:val="24"/>
-          <w:szCs w:val="24"/>
-        </w:rPr>
-        <w:t>powershell</w:t>
-      </w:r>
-      <w:proofErr w:type="spellEnd"/>
-      <w:r>
-        <w:rPr>
-          <w:rFonts w:ascii="Times New Roman" w:hAnsi="Times New Roman" w:cs="Times New Roman"/>
-          <w:sz w:val="24"/>
-          <w:szCs w:val="24"/>
-        </w:rPr>
-        <w:t>, ele irá simplesmente criar o arquivo com a palavra %PATH% escrito dentro, ao invés de realmente fazer o backup dele.</w:t>
+        <w:t>Não tente fazer pelo powershell, ele irá simplesmente criar o arquivo com a palavra %PATH% escrito dentro, ao invés de realmente fazer o backup dele.</w:t>
       </w:r>
     </w:p>
     <w:p>
@@ -4389,25 +3166,7 @@
           <w:sz w:val="24"/>
           <w:szCs w:val="24"/>
         </w:rPr>
-        <w:t>Ao analisar o nosso PATH com o ‘</w:t>
-      </w:r>
-      <w:proofErr w:type="spellStart"/>
-      <w:r>
-        <w:rPr>
-          <w:rFonts w:ascii="Times New Roman" w:hAnsi="Times New Roman" w:cs="Times New Roman"/>
-          <w:sz w:val="24"/>
-          <w:szCs w:val="24"/>
-        </w:rPr>
-        <w:t>echo</w:t>
-      </w:r>
-      <w:proofErr w:type="spellEnd"/>
-      <w:r>
-        <w:rPr>
-          <w:rFonts w:ascii="Times New Roman" w:hAnsi="Times New Roman" w:cs="Times New Roman"/>
-          <w:sz w:val="24"/>
-          <w:szCs w:val="24"/>
-        </w:rPr>
-        <w:t xml:space="preserve"> PATH’ ou somente ‘PATH’ na linha de comando podemos notar que a maioria dos caminhos existentes lá </w:t>
+        <w:t xml:space="preserve">Ao analisar o nosso PATH com o ‘echo PATH’ ou somente ‘PATH’ na linha de comando podemos notar que a maioria dos caminhos existentes lá </w:t>
       </w:r>
       <w:r>
         <w:rPr>
@@ -4448,54 +3207,8 @@
           <w:sz w:val="24"/>
           <w:szCs w:val="24"/>
         </w:rPr>
-        <w:t xml:space="preserve">Para </w:t>
-      </w:r>
-      <w:proofErr w:type="spellStart"/>
-      <w:r>
-        <w:rPr>
-          <w:rFonts w:ascii="Times New Roman" w:hAnsi="Times New Roman" w:cs="Times New Roman"/>
-          <w:sz w:val="24"/>
-          <w:szCs w:val="24"/>
-        </w:rPr>
-        <w:t>setar</w:t>
-      </w:r>
-      <w:proofErr w:type="spellEnd"/>
-      <w:r>
-        <w:rPr>
-          <w:rFonts w:ascii="Times New Roman" w:hAnsi="Times New Roman" w:cs="Times New Roman"/>
-          <w:sz w:val="24"/>
-          <w:szCs w:val="24"/>
-        </w:rPr>
-        <w:t xml:space="preserve"> um novo caminho ou script no PATH utilizamos o ‘set PATH=%PAHT</w:t>
-      </w:r>
-      <w:proofErr w:type="gramStart"/>
-      <w:r>
-        <w:rPr>
-          <w:rFonts w:ascii="Times New Roman" w:hAnsi="Times New Roman" w:cs="Times New Roman"/>
-          <w:sz w:val="24"/>
-          <w:szCs w:val="24"/>
-        </w:rPr>
-        <w:t>%;c:\caminho\para\a\nova\pasta\bin</w:t>
-      </w:r>
-      <w:proofErr w:type="gramEnd"/>
-      <w:r>
-        <w:rPr>
-          <w:rFonts w:ascii="Times New Roman" w:hAnsi="Times New Roman" w:cs="Times New Roman"/>
-          <w:sz w:val="24"/>
-          <w:szCs w:val="24"/>
-        </w:rPr>
-        <w:t xml:space="preserve">’. NÃO ESQUECER DE SEMPRE COLOCAR O %PATH% DEPOIS DO ‘PATH=’ E O ‘;’ POIS QUEREMOS ADICIONAR ESSA NOVA PASTA BIN E NÃO SUBSTITUIR TODO O NOSSO PATH POR </w:t>
-      </w:r>
-      <w:proofErr w:type="gramStart"/>
-      <w:r>
-        <w:rPr>
-          <w:rFonts w:ascii="Times New Roman" w:hAnsi="Times New Roman" w:cs="Times New Roman"/>
-          <w:sz w:val="24"/>
-          <w:szCs w:val="24"/>
-        </w:rPr>
-        <w:t>ELA!!!!!!.</w:t>
-      </w:r>
-      <w:proofErr w:type="gramEnd"/>
+        <w:t>Para setar um novo caminho ou script no PATH utilizamos o ‘set PATH=%PAHT%;c:\caminho\para\a\nova\pasta\bin’. NÃO ESQUECER DE SEMPRE COLOCAR O %PATH% DEPOIS DO ‘PATH=’ E O ‘;’ POIS QUEREMOS ADICIONAR ESSA NOVA PASTA BIN E NÃO SUBSTITUIR TODO O NOSSO PATH POR ELA!!!!!!.</w:t>
+      </w:r>
     </w:p>
     <w:p>
       <w:pPr>
@@ -4702,25 +3415,7 @@
           <w:sz w:val="24"/>
           <w:szCs w:val="24"/>
         </w:rPr>
-        <w:t xml:space="preserve"> O comando set infelizmente só funciona temporariamente, ou seja, durante todo o tempo que o </w:t>
-      </w:r>
-      <w:proofErr w:type="spellStart"/>
-      <w:r>
-        <w:rPr>
-          <w:rFonts w:ascii="Times New Roman" w:hAnsi="Times New Roman" w:cs="Times New Roman"/>
-          <w:sz w:val="24"/>
-          <w:szCs w:val="24"/>
-        </w:rPr>
-        <w:t>cmd</w:t>
-      </w:r>
-      <w:proofErr w:type="spellEnd"/>
-      <w:r>
-        <w:rPr>
-          <w:rFonts w:ascii="Times New Roman" w:hAnsi="Times New Roman" w:cs="Times New Roman"/>
-          <w:sz w:val="24"/>
-          <w:szCs w:val="24"/>
-        </w:rPr>
-        <w:t xml:space="preserve"> estiver aberto. A partir do momento que fechamos e reabrimos, todas as variáveis de ambiente e o nosso novo caminho adicionado no PATH somem.</w:t>
+        <w:t xml:space="preserve"> O comando set infelizmente só funciona temporariamente, ou seja, durante todo o tempo que o cmd estiver aberto. A partir do momento que fechamos e reabrimos, todas as variáveis de ambiente e o nosso novo caminho adicionado no PATH somem.</w:t>
       </w:r>
     </w:p>
     <w:p>
@@ -4746,7 +3441,6 @@
         </w:rPr>
         <w:t xml:space="preserve">Para que uma dessas alterações seja feita permanentemente, utilizamos o comando </w:t>
       </w:r>
-      <w:proofErr w:type="spellStart"/>
       <w:r>
         <w:rPr>
           <w:rFonts w:ascii="Times New Roman" w:hAnsi="Times New Roman" w:cs="Times New Roman"/>
@@ -4758,7 +3452,6 @@
         </w:rPr>
         <w:t>setx</w:t>
       </w:r>
-      <w:proofErr w:type="spellEnd"/>
       <w:r>
         <w:rPr>
           <w:rFonts w:ascii="Times New Roman" w:hAnsi="Times New Roman" w:cs="Times New Roman"/>
@@ -4789,61 +3482,7 @@
           <w:sz w:val="24"/>
           <w:szCs w:val="24"/>
         </w:rPr>
-        <w:t xml:space="preserve">Ele não funciona no </w:t>
-      </w:r>
-      <w:proofErr w:type="spellStart"/>
-      <w:r>
-        <w:rPr>
-          <w:rFonts w:ascii="Times New Roman" w:hAnsi="Times New Roman" w:cs="Times New Roman"/>
-          <w:sz w:val="24"/>
-          <w:szCs w:val="24"/>
-        </w:rPr>
-        <w:t>cmder</w:t>
-      </w:r>
-      <w:proofErr w:type="spellEnd"/>
-      <w:r>
-        <w:rPr>
-          <w:rFonts w:ascii="Times New Roman" w:hAnsi="Times New Roman" w:cs="Times New Roman"/>
-          <w:sz w:val="24"/>
-          <w:szCs w:val="24"/>
-        </w:rPr>
-        <w:t xml:space="preserve">, somente no </w:t>
-      </w:r>
-      <w:proofErr w:type="spellStart"/>
-      <w:r>
-        <w:rPr>
-          <w:rFonts w:ascii="Times New Roman" w:hAnsi="Times New Roman" w:cs="Times New Roman"/>
-          <w:sz w:val="24"/>
-          <w:szCs w:val="24"/>
-        </w:rPr>
-        <w:t>cmd</w:t>
-      </w:r>
-      <w:proofErr w:type="spellEnd"/>
-      <w:r>
-        <w:rPr>
-          <w:rFonts w:ascii="Times New Roman" w:hAnsi="Times New Roman" w:cs="Times New Roman"/>
-          <w:sz w:val="24"/>
-          <w:szCs w:val="24"/>
-        </w:rPr>
-        <w:t xml:space="preserve"> oficial do </w:t>
-      </w:r>
-      <w:proofErr w:type="spellStart"/>
-      <w:r>
-        <w:rPr>
-          <w:rFonts w:ascii="Times New Roman" w:hAnsi="Times New Roman" w:cs="Times New Roman"/>
-          <w:sz w:val="24"/>
-          <w:szCs w:val="24"/>
-        </w:rPr>
-        <w:t>windows</w:t>
-      </w:r>
-      <w:proofErr w:type="spellEnd"/>
-      <w:r>
-        <w:rPr>
-          <w:rFonts w:ascii="Times New Roman" w:hAnsi="Times New Roman" w:cs="Times New Roman"/>
-          <w:sz w:val="24"/>
-          <w:szCs w:val="24"/>
-        </w:rPr>
-        <w:t>, pois uma alteração permanente no PATH é algo muito importante e perigoso de se fazer, então tem que ser oficialmente</w:t>
+        <w:t>Ele não funciona no cmder, somente no cmd oficial do windows, pois uma alteração permanente no PATH é algo muito importante e perigoso de se fazer, então tem que ser oficialmente</w:t>
       </w:r>
       <w:r>
         <w:rPr>
@@ -5009,43 +3648,7 @@
           <w:sz w:val="24"/>
           <w:szCs w:val="24"/>
         </w:rPr>
-        <w:t xml:space="preserve">Após </w:t>
-      </w:r>
-      <w:proofErr w:type="spellStart"/>
-      <w:r>
-        <w:rPr>
-          <w:rFonts w:ascii="Times New Roman" w:hAnsi="Times New Roman" w:cs="Times New Roman"/>
-          <w:sz w:val="24"/>
-          <w:szCs w:val="24"/>
-        </w:rPr>
-        <w:t>setar</w:t>
-      </w:r>
-      <w:proofErr w:type="spellEnd"/>
-      <w:r>
-        <w:rPr>
-          <w:rFonts w:ascii="Times New Roman" w:hAnsi="Times New Roman" w:cs="Times New Roman"/>
-          <w:sz w:val="24"/>
-          <w:szCs w:val="24"/>
-        </w:rPr>
-        <w:t xml:space="preserve"> essas alterações permanentemente, reinicie o </w:t>
-      </w:r>
-      <w:proofErr w:type="spellStart"/>
-      <w:r>
-        <w:rPr>
-          <w:rFonts w:ascii="Times New Roman" w:hAnsi="Times New Roman" w:cs="Times New Roman"/>
-          <w:sz w:val="24"/>
-          <w:szCs w:val="24"/>
-        </w:rPr>
-        <w:t>cmd</w:t>
-      </w:r>
-      <w:proofErr w:type="spellEnd"/>
-      <w:r>
-        <w:rPr>
-          <w:rFonts w:ascii="Times New Roman" w:hAnsi="Times New Roman" w:cs="Times New Roman"/>
-          <w:sz w:val="24"/>
-          <w:szCs w:val="24"/>
-        </w:rPr>
-        <w:t xml:space="preserve"> para que elas comecem a valer.</w:t>
+        <w:t>Após setar essas alterações permanentemente, reinicie o cmd para que elas comecem a valer.</w:t>
       </w:r>
     </w:p>
     <w:p>
@@ -5109,25 +3712,7 @@
           <w:sz w:val="24"/>
           <w:szCs w:val="24"/>
         </w:rPr>
-        <w:t xml:space="preserve">Clique no </w:t>
-      </w:r>
-      <w:proofErr w:type="gramStart"/>
-      <w:r>
-        <w:rPr>
-          <w:rFonts w:ascii="Times New Roman" w:hAnsi="Times New Roman" w:cs="Times New Roman"/>
-          <w:sz w:val="24"/>
-          <w:szCs w:val="24"/>
-        </w:rPr>
-        <w:t>ícone Pesquisar</w:t>
-      </w:r>
-      <w:proofErr w:type="gramEnd"/>
-      <w:r>
-        <w:rPr>
-          <w:rFonts w:ascii="Times New Roman" w:hAnsi="Times New Roman" w:cs="Times New Roman"/>
-          <w:sz w:val="24"/>
-          <w:szCs w:val="24"/>
-        </w:rPr>
-        <w:t xml:space="preserve"> e digite </w:t>
+        <w:t xml:space="preserve">Clique no ícone Pesquisar e digite </w:t>
       </w:r>
       <w:r>
         <w:rPr>
@@ -5304,16 +3889,7 @@
           <w:sz w:val="24"/>
           <w:szCs w:val="24"/>
         </w:rPr>
-        <w:t xml:space="preserve">Na </w:t>
-      </w:r>
-      <w:proofErr w:type="gramStart"/>
-      <w:r>
-        <w:rPr>
-          <w:rFonts w:ascii="Times New Roman" w:hAnsi="Times New Roman" w:cs="Times New Roman"/>
-          <w:sz w:val="24"/>
-          <w:szCs w:val="24"/>
-        </w:rPr>
-        <w:t xml:space="preserve">janela </w:t>
+        <w:t xml:space="preserve">Na janela </w:t>
       </w:r>
       <w:r>
         <w:rPr>
@@ -5325,7 +3901,6 @@
         </w:rPr>
         <w:t>Editar</w:t>
       </w:r>
-      <w:proofErr w:type="gramEnd"/>
       <w:r>
         <w:rPr>
           <w:rFonts w:ascii="Times New Roman" w:hAnsi="Times New Roman" w:cs="Times New Roman"/>
@@ -5446,23 +4021,13 @@
         </w:rPr>
         <w:t xml:space="preserve"> </w:t>
       </w:r>
-      <w:proofErr w:type="spellStart"/>
-      <w:r>
-        <w:rPr>
-          <w:rFonts w:ascii="Times New Roman" w:hAnsi="Times New Roman" w:cs="Times New Roman"/>
-          <w:sz w:val="24"/>
-          <w:szCs w:val="24"/>
-        </w:rPr>
-        <w:t>echo</w:t>
-      </w:r>
-      <w:proofErr w:type="spellEnd"/>
-      <w:r>
-        <w:rPr>
-          <w:rFonts w:ascii="Times New Roman" w:hAnsi="Times New Roman" w:cs="Times New Roman"/>
-          <w:sz w:val="24"/>
-          <w:szCs w:val="24"/>
-        </w:rPr>
-        <w:t xml:space="preserve"> %PROCESSOR_ARCHITECTURE%</w:t>
+      <w:r>
+        <w:rPr>
+          <w:rFonts w:ascii="Times New Roman" w:hAnsi="Times New Roman" w:cs="Times New Roman"/>
+          <w:sz w:val="24"/>
+          <w:szCs w:val="24"/>
+        </w:rPr>
+        <w:t>echo %PROCESSOR_ARCHITECTURE%</w:t>
       </w:r>
     </w:p>
     <w:p>
@@ -5552,52 +4117,14 @@
         </w:rPr>
         <w:t xml:space="preserve"> </w:t>
       </w:r>
-      <w:proofErr w:type="spellStart"/>
-      <w:r>
-        <w:rPr>
-          <w:rFonts w:ascii="Times New Roman" w:hAnsi="Times New Roman" w:cs="Times New Roman"/>
-          <w:sz w:val="24"/>
-          <w:szCs w:val="24"/>
-        </w:rPr>
-        <w:t>wmic</w:t>
-      </w:r>
-      <w:proofErr w:type="spellEnd"/>
-      <w:r>
-        <w:rPr>
-          <w:rFonts w:ascii="Times New Roman" w:hAnsi="Times New Roman" w:cs="Times New Roman"/>
-          <w:sz w:val="24"/>
-          <w:szCs w:val="24"/>
-        </w:rPr>
-        <w:t xml:space="preserve"> OS </w:t>
-      </w:r>
-      <w:proofErr w:type="spellStart"/>
-      <w:r>
-        <w:rPr>
-          <w:rFonts w:ascii="Times New Roman" w:hAnsi="Times New Roman" w:cs="Times New Roman"/>
-          <w:sz w:val="24"/>
-          <w:szCs w:val="24"/>
-        </w:rPr>
-        <w:t>get</w:t>
-      </w:r>
-      <w:proofErr w:type="spellEnd"/>
-      <w:r>
-        <w:rPr>
-          <w:rFonts w:ascii="Times New Roman" w:hAnsi="Times New Roman" w:cs="Times New Roman"/>
-          <w:sz w:val="24"/>
-          <w:szCs w:val="24"/>
-        </w:rPr>
-        <w:t xml:space="preserve"> </w:t>
-      </w:r>
-      <w:proofErr w:type="spellStart"/>
-      <w:r>
-        <w:rPr>
-          <w:rFonts w:ascii="Times New Roman" w:hAnsi="Times New Roman" w:cs="Times New Roman"/>
-          <w:sz w:val="24"/>
-          <w:szCs w:val="24"/>
-        </w:rPr>
-        <w:t>OSArchitecture</w:t>
-      </w:r>
-      <w:proofErr w:type="spellEnd"/>
+      <w:r>
+        <w:rPr>
+          <w:rFonts w:ascii="Times New Roman" w:hAnsi="Times New Roman" w:cs="Times New Roman"/>
+          <w:sz w:val="24"/>
+          <w:szCs w:val="24"/>
+        </w:rPr>
+        <w:t>wmic OS get OSArchitecture</w:t>
+      </w:r>
     </w:p>
     <w:p>
       <w:pPr>
@@ -5679,41 +4206,221 @@
           <w:szCs w:val="24"/>
         </w:rPr>
       </w:pPr>
-      <w:proofErr w:type="spellStart"/>
-      <w:r>
-        <w:rPr>
-          <w:rFonts w:ascii="Times New Roman" w:hAnsi="Times New Roman" w:cs="Times New Roman"/>
-          <w:sz w:val="24"/>
-          <w:szCs w:val="24"/>
-        </w:rPr>
-        <w:t>wmic</w:t>
-      </w:r>
-      <w:proofErr w:type="spellEnd"/>
-      <w:r>
-        <w:rPr>
-          <w:rFonts w:ascii="Times New Roman" w:hAnsi="Times New Roman" w:cs="Times New Roman"/>
-          <w:sz w:val="24"/>
-          <w:szCs w:val="24"/>
-        </w:rPr>
-        <w:t xml:space="preserve"> é um comando que dá acesso ao Windows Management Instrumentation. O </w:t>
-      </w:r>
-      <w:proofErr w:type="spellStart"/>
-      <w:r>
-        <w:rPr>
-          <w:rFonts w:ascii="Times New Roman" w:hAnsi="Times New Roman" w:cs="Times New Roman"/>
-          <w:sz w:val="24"/>
-          <w:szCs w:val="24"/>
-        </w:rPr>
-        <w:t>wmic</w:t>
-      </w:r>
-      <w:proofErr w:type="spellEnd"/>
-      <w:r>
-        <w:rPr>
-          <w:rFonts w:ascii="Times New Roman" w:hAnsi="Times New Roman" w:cs="Times New Roman"/>
-          <w:sz w:val="24"/>
-          <w:szCs w:val="24"/>
-        </w:rPr>
-        <w:t xml:space="preserve"> é mais importante para administradores de infraestrutura e possui muito mais funções. Para gente basta saber se é 32bit ou 64bit!</w:t>
+      <w:r>
+        <w:rPr>
+          <w:rFonts w:ascii="Times New Roman" w:hAnsi="Times New Roman" w:cs="Times New Roman"/>
+          <w:sz w:val="24"/>
+          <w:szCs w:val="24"/>
+        </w:rPr>
+        <w:t>wmic é um comando que dá acesso ao Windows Management Instrumentation. O wmic é mais importante para administradores de infraestrutura e possui muito mais funções. Para gente basta saber se é 32bit ou 64bit!</w:t>
+      </w:r>
+    </w:p>
+    <w:p>
+      <w:pPr>
+        <w:pStyle w:val="PargrafodaLista"/>
+        <w:numPr>
+          <w:ilvl w:val="1"/>
+          <w:numId w:val="5"/>
+        </w:numPr>
+        <w:spacing w:line="360" w:lineRule="auto"/>
+        <w:jc w:val="both"/>
+        <w:rPr>
+          <w:rFonts w:ascii="Times New Roman" w:hAnsi="Times New Roman" w:cs="Times New Roman"/>
+          <w:sz w:val="24"/>
+          <w:szCs w:val="24"/>
+        </w:rPr>
+      </w:pPr>
+      <w:r>
+        <w:rPr>
+          <w:rFonts w:ascii="Times New Roman" w:hAnsi="Times New Roman" w:cs="Times New Roman"/>
+          <w:sz w:val="24"/>
+          <w:szCs w:val="24"/>
+        </w:rPr>
+        <w:t xml:space="preserve"> </w:t>
+      </w:r>
+      <w:r>
+        <w:rPr>
+          <w:rFonts w:ascii="Times New Roman" w:hAnsi="Times New Roman" w:cs="Times New Roman"/>
+          <w:sz w:val="24"/>
+          <w:szCs w:val="24"/>
+        </w:rPr>
+        <w:t>Arquitetura pela interface gráfica</w:t>
+      </w:r>
+      <w:r>
+        <w:rPr>
+          <w:rFonts w:ascii="Times New Roman" w:hAnsi="Times New Roman" w:cs="Times New Roman"/>
+          <w:sz w:val="24"/>
+          <w:szCs w:val="24"/>
+        </w:rPr>
+        <w:t>:</w:t>
+      </w:r>
+    </w:p>
+    <w:p>
+      <w:pPr>
+        <w:pStyle w:val="PargrafodaLista"/>
+        <w:numPr>
+          <w:ilvl w:val="2"/>
+          <w:numId w:val="5"/>
+        </w:numPr>
+        <w:spacing w:line="360" w:lineRule="auto"/>
+        <w:jc w:val="both"/>
+        <w:rPr>
+          <w:rFonts w:ascii="Times New Roman" w:hAnsi="Times New Roman" w:cs="Times New Roman"/>
+          <w:sz w:val="24"/>
+          <w:szCs w:val="24"/>
+        </w:rPr>
+      </w:pPr>
+      <w:r>
+        <w:rPr>
+          <w:rFonts w:ascii="Times New Roman" w:hAnsi="Times New Roman" w:cs="Times New Roman"/>
+          <w:sz w:val="24"/>
+          <w:szCs w:val="24"/>
+        </w:rPr>
+        <w:t xml:space="preserve">Acesse o </w:t>
+      </w:r>
+      <w:r>
+        <w:rPr>
+          <w:rFonts w:ascii="Times New Roman" w:hAnsi="Times New Roman" w:cs="Times New Roman"/>
+          <w:i/>
+          <w:iCs/>
+          <w:sz w:val="24"/>
+          <w:szCs w:val="24"/>
+        </w:rPr>
+        <w:t>Painel de Controle</w:t>
+      </w:r>
+      <w:r>
+        <w:rPr>
+          <w:rFonts w:ascii="Times New Roman" w:hAnsi="Times New Roman" w:cs="Times New Roman"/>
+          <w:sz w:val="24"/>
+          <w:szCs w:val="24"/>
+        </w:rPr>
+        <w:t xml:space="preserve"> (ou </w:t>
+      </w:r>
+      <w:r>
+        <w:rPr>
+          <w:rFonts w:ascii="Times New Roman" w:hAnsi="Times New Roman" w:cs="Times New Roman"/>
+          <w:i/>
+          <w:iCs/>
+          <w:sz w:val="24"/>
+          <w:szCs w:val="24"/>
+        </w:rPr>
+        <w:t>Configurações</w:t>
+      </w:r>
+      <w:r>
+        <w:rPr>
+          <w:rFonts w:ascii="Times New Roman" w:hAnsi="Times New Roman" w:cs="Times New Roman"/>
+          <w:sz w:val="24"/>
+          <w:szCs w:val="24"/>
+        </w:rPr>
+        <w:t xml:space="preserve"> no Windows 10) e clique no </w:t>
+      </w:r>
+      <w:r>
+        <w:rPr>
+          <w:rFonts w:ascii="Times New Roman" w:hAnsi="Times New Roman" w:cs="Times New Roman"/>
+          <w:i/>
+          <w:iCs/>
+          <w:sz w:val="24"/>
+          <w:szCs w:val="24"/>
+        </w:rPr>
+        <w:t>Sistema</w:t>
+      </w:r>
+      <w:r>
+        <w:rPr>
+          <w:rFonts w:ascii="Times New Roman" w:hAnsi="Times New Roman" w:cs="Times New Roman"/>
+          <w:sz w:val="24"/>
+          <w:szCs w:val="24"/>
+        </w:rPr>
+        <w:t xml:space="preserve"> para </w:t>
+      </w:r>
+      <w:r>
+        <w:rPr>
+          <w:rFonts w:ascii="Times New Roman" w:hAnsi="Times New Roman" w:cs="Times New Roman"/>
+          <w:i/>
+          <w:iCs/>
+          <w:sz w:val="24"/>
+          <w:szCs w:val="24"/>
+        </w:rPr>
+        <w:t>Ver o nome do computador</w:t>
+      </w:r>
+      <w:r>
+        <w:rPr>
+          <w:rFonts w:ascii="Times New Roman" w:hAnsi="Times New Roman" w:cs="Times New Roman"/>
+          <w:sz w:val="24"/>
+          <w:szCs w:val="24"/>
+        </w:rPr>
+        <w:t>. Depois clique no Sobre. Nessa tela também encontramos a informação sobre x86 (32bit) ou x64 (64bit).</w:t>
+      </w:r>
+    </w:p>
+    <w:p>
+      <w:pPr>
+        <w:pStyle w:val="PargrafodaLista"/>
+        <w:numPr>
+          <w:ilvl w:val="2"/>
+          <w:numId w:val="5"/>
+        </w:numPr>
+        <w:spacing w:line="360" w:lineRule="auto"/>
+        <w:jc w:val="both"/>
+        <w:rPr>
+          <w:rFonts w:ascii="Times New Roman" w:hAnsi="Times New Roman" w:cs="Times New Roman"/>
+          <w:sz w:val="24"/>
+          <w:szCs w:val="24"/>
+        </w:rPr>
+      </w:pPr>
+      <w:r>
+        <w:rPr>
+          <w:rFonts w:ascii="Times New Roman" w:hAnsi="Times New Roman" w:cs="Times New Roman"/>
+          <w:sz w:val="24"/>
+          <w:szCs w:val="24"/>
+        </w:rPr>
+        <w:t>Dica: Se seu teclado tiver a tecla Pause, pode usar o atalho Windows + Pause.</w:t>
+      </w:r>
+    </w:p>
+    <w:p>
+      <w:pPr>
+        <w:pStyle w:val="PargrafodaLista"/>
+        <w:numPr>
+          <w:ilvl w:val="2"/>
+          <w:numId w:val="5"/>
+        </w:numPr>
+        <w:spacing w:line="360" w:lineRule="auto"/>
+        <w:jc w:val="both"/>
+        <w:rPr>
+          <w:rFonts w:ascii="Times New Roman" w:hAnsi="Times New Roman" w:cs="Times New Roman"/>
+          <w:sz w:val="24"/>
+          <w:szCs w:val="24"/>
+        </w:rPr>
+      </w:pPr>
+      <w:r>
+        <w:rPr>
+          <w:rFonts w:ascii="Times New Roman" w:hAnsi="Times New Roman" w:cs="Times New Roman"/>
+          <w:sz w:val="24"/>
+          <w:szCs w:val="24"/>
+        </w:rPr>
+        <w:t>Isso é um bom exemplo que mostra o poder do prompt. Dá muito mais trabalho navegar entre as janelas do que digitar um comando no prompt. Outra vantagem do prompt é que esses comandos mudam com muito menos frequência do que as janelas do Windows.</w:t>
+      </w:r>
+    </w:p>
+    <w:p>
+      <w:pPr>
+        <w:pStyle w:val="PargrafodaLista"/>
+        <w:numPr>
+          <w:ilvl w:val="2"/>
+          <w:numId w:val="5"/>
+        </w:numPr>
+        <w:spacing w:line="360" w:lineRule="auto"/>
+        <w:jc w:val="both"/>
+        <w:rPr>
+          <w:rFonts w:ascii="Times New Roman" w:hAnsi="Times New Roman" w:cs="Times New Roman"/>
+          <w:sz w:val="24"/>
+          <w:szCs w:val="24"/>
+        </w:rPr>
+      </w:pPr>
+      <w:r>
+        <w:rPr>
+          <w:rFonts w:ascii="Times New Roman" w:hAnsi="Times New Roman" w:cs="Times New Roman"/>
+          <w:sz w:val="24"/>
+          <w:szCs w:val="24"/>
+        </w:rPr>
+        <w:t>A grande desvantagem é que não podemos exigir do um usuário comum executar comandos no prompt. Mas a gente, sendo ou se tornando desenvolvedor, pode encarar a linha de comando!</w:t>
       </w:r>
     </w:p>
     <w:p>

</xml_diff>

<commit_message>
Uma ferramenta para as variáveis de ambiente
Para saber mais. Aprendemos a usar uma ferramenta visual para fazer tudo o que fizemos no prompt
</commit_message>
<xml_diff>
--- a/Windows/Anotações/Winodws – Prompt de Comando e Powershell.docx
+++ b/Windows/Anotações/Winodws – Prompt de Comando e Powershell.docx
@@ -12,6 +12,7 @@
           <w:szCs w:val="24"/>
         </w:rPr>
       </w:pPr>
+      <w:proofErr w:type="spellStart"/>
       <w:r>
         <w:rPr>
           <w:rFonts w:ascii="Times New Roman" w:hAnsi="Times New Roman" w:cs="Times New Roman"/>
@@ -21,19 +22,9 @@
           <w:szCs w:val="24"/>
           <w:u w:val="single"/>
         </w:rPr>
-        <w:t>Winodws – Prompt de Comando e Powershell</w:t>
-      </w:r>
-    </w:p>
-    <w:p>
-      <w:pPr>
-        <w:spacing w:line="360" w:lineRule="auto"/>
-        <w:jc w:val="right"/>
-        <w:rPr>
-          <w:rFonts w:ascii="Times New Roman" w:hAnsi="Times New Roman" w:cs="Times New Roman"/>
-          <w:sz w:val="24"/>
-          <w:szCs w:val="24"/>
-        </w:rPr>
-      </w:pPr>
+        <w:t>Winodws</w:t>
+      </w:r>
+      <w:proofErr w:type="spellEnd"/>
       <w:r>
         <w:rPr>
           <w:rFonts w:ascii="Times New Roman" w:hAnsi="Times New Roman" w:cs="Times New Roman"/>
@@ -43,6 +34,41 @@
           <w:szCs w:val="24"/>
           <w:u w:val="single"/>
         </w:rPr>
+        <w:t xml:space="preserve"> – Prompt de Comando e </w:t>
+      </w:r>
+      <w:proofErr w:type="spellStart"/>
+      <w:r>
+        <w:rPr>
+          <w:rFonts w:ascii="Times New Roman" w:hAnsi="Times New Roman" w:cs="Times New Roman"/>
+          <w:b/>
+          <w:bCs/>
+          <w:sz w:val="24"/>
+          <w:szCs w:val="24"/>
+          <w:u w:val="single"/>
+        </w:rPr>
+        <w:t>Powershell</w:t>
+      </w:r>
+      <w:proofErr w:type="spellEnd"/>
+    </w:p>
+    <w:p>
+      <w:pPr>
+        <w:spacing w:line="360" w:lineRule="auto"/>
+        <w:jc w:val="right"/>
+        <w:rPr>
+          <w:rFonts w:ascii="Times New Roman" w:hAnsi="Times New Roman" w:cs="Times New Roman"/>
+          <w:sz w:val="24"/>
+          <w:szCs w:val="24"/>
+        </w:rPr>
+      </w:pPr>
+      <w:r>
+        <w:rPr>
+          <w:rFonts w:ascii="Times New Roman" w:hAnsi="Times New Roman" w:cs="Times New Roman"/>
+          <w:b/>
+          <w:bCs/>
+          <w:sz w:val="24"/>
+          <w:szCs w:val="24"/>
+          <w:u w:val="single"/>
+        </w:rPr>
         <w:t>Prompt de Comando</w:t>
       </w:r>
     </w:p>
@@ -159,7 +185,27 @@
           <w:sz w:val="24"/>
           <w:szCs w:val="24"/>
         </w:rPr>
-        <w:t>- echo: Printa na tela tudo o que for escrito a seguir</w:t>
+        <w:t xml:space="preserve">- </w:t>
+      </w:r>
+      <w:proofErr w:type="spellStart"/>
+      <w:proofErr w:type="gramStart"/>
+      <w:r>
+        <w:rPr>
+          <w:rFonts w:ascii="Times New Roman" w:hAnsi="Times New Roman" w:cs="Times New Roman"/>
+          <w:sz w:val="24"/>
+          <w:szCs w:val="24"/>
+        </w:rPr>
+        <w:t>echo</w:t>
+      </w:r>
+      <w:proofErr w:type="spellEnd"/>
+      <w:proofErr w:type="gramEnd"/>
+      <w:r>
+        <w:rPr>
+          <w:rFonts w:ascii="Times New Roman" w:hAnsi="Times New Roman" w:cs="Times New Roman"/>
+          <w:sz w:val="24"/>
+          <w:szCs w:val="24"/>
+        </w:rPr>
+        <w:t>: Printa na tela tudo o que for escrito a seguir</w:t>
       </w:r>
     </w:p>
     <w:p>
@@ -252,7 +298,27 @@
           <w:sz w:val="24"/>
           <w:szCs w:val="24"/>
         </w:rPr>
-        <w:t xml:space="preserve">- dir: </w:t>
+        <w:t xml:space="preserve">- </w:t>
+      </w:r>
+      <w:proofErr w:type="spellStart"/>
+      <w:proofErr w:type="gramStart"/>
+      <w:r>
+        <w:rPr>
+          <w:rFonts w:ascii="Times New Roman" w:hAnsi="Times New Roman" w:cs="Times New Roman"/>
+          <w:sz w:val="24"/>
+          <w:szCs w:val="24"/>
+        </w:rPr>
+        <w:t>dir</w:t>
+      </w:r>
+      <w:proofErr w:type="spellEnd"/>
+      <w:proofErr w:type="gramEnd"/>
+      <w:r>
+        <w:rPr>
+          <w:rFonts w:ascii="Times New Roman" w:hAnsi="Times New Roman" w:cs="Times New Roman"/>
+          <w:sz w:val="24"/>
+          <w:szCs w:val="24"/>
+        </w:rPr>
+        <w:t xml:space="preserve">: </w:t>
       </w:r>
       <w:r>
         <w:rPr>
@@ -352,7 +418,25 @@
           <w:szCs w:val="24"/>
         </w:rPr>
         <w:tab/>
-        <w:t>- S: size.</w:t>
+        <w:t xml:space="preserve">- S: </w:t>
+      </w:r>
+      <w:proofErr w:type="spellStart"/>
+      <w:r>
+        <w:rPr>
+          <w:rFonts w:ascii="Times New Roman" w:hAnsi="Times New Roman" w:cs="Times New Roman"/>
+          <w:sz w:val="24"/>
+          <w:szCs w:val="24"/>
+        </w:rPr>
+        <w:t>size</w:t>
+      </w:r>
+      <w:proofErr w:type="spellEnd"/>
+      <w:r>
+        <w:rPr>
+          <w:rFonts w:ascii="Times New Roman" w:hAnsi="Times New Roman" w:cs="Times New Roman"/>
+          <w:sz w:val="24"/>
+          <w:szCs w:val="24"/>
+        </w:rPr>
+        <w:t>.</w:t>
       </w:r>
     </w:p>
     <w:p>
@@ -445,7 +529,45 @@
           <w:sz w:val="24"/>
           <w:szCs w:val="24"/>
         </w:rPr>
-        <w:t xml:space="preserve">- cd (change diretor) + nome da pasta: </w:t>
+        <w:t xml:space="preserve">- </w:t>
+      </w:r>
+      <w:proofErr w:type="spellStart"/>
+      <w:proofErr w:type="gramStart"/>
+      <w:r>
+        <w:rPr>
+          <w:rFonts w:ascii="Times New Roman" w:hAnsi="Times New Roman" w:cs="Times New Roman"/>
+          <w:sz w:val="24"/>
+          <w:szCs w:val="24"/>
+        </w:rPr>
+        <w:t>cd</w:t>
+      </w:r>
+      <w:proofErr w:type="spellEnd"/>
+      <w:proofErr w:type="gramEnd"/>
+      <w:r>
+        <w:rPr>
+          <w:rFonts w:ascii="Times New Roman" w:hAnsi="Times New Roman" w:cs="Times New Roman"/>
+          <w:sz w:val="24"/>
+          <w:szCs w:val="24"/>
+        </w:rPr>
+        <w:t xml:space="preserve"> (</w:t>
+      </w:r>
+      <w:proofErr w:type="spellStart"/>
+      <w:r>
+        <w:rPr>
+          <w:rFonts w:ascii="Times New Roman" w:hAnsi="Times New Roman" w:cs="Times New Roman"/>
+          <w:sz w:val="24"/>
+          <w:szCs w:val="24"/>
+        </w:rPr>
+        <w:t>change</w:t>
+      </w:r>
+      <w:proofErr w:type="spellEnd"/>
+      <w:r>
+        <w:rPr>
+          <w:rFonts w:ascii="Times New Roman" w:hAnsi="Times New Roman" w:cs="Times New Roman"/>
+          <w:sz w:val="24"/>
+          <w:szCs w:val="24"/>
+        </w:rPr>
+        <w:t xml:space="preserve"> diretor) + nome da pasta: </w:t>
       </w:r>
       <w:r>
         <w:rPr>
@@ -481,7 +603,43 @@
           <w:szCs w:val="24"/>
         </w:rPr>
         <w:tab/>
-        <w:t>- cd + ..: Volta para diretório anterior;</w:t>
+        <w:t xml:space="preserve">- </w:t>
+      </w:r>
+      <w:proofErr w:type="spellStart"/>
+      <w:r>
+        <w:rPr>
+          <w:rFonts w:ascii="Times New Roman" w:hAnsi="Times New Roman" w:cs="Times New Roman"/>
+          <w:sz w:val="24"/>
+          <w:szCs w:val="24"/>
+        </w:rPr>
+        <w:t>cd</w:t>
+      </w:r>
+      <w:proofErr w:type="spellEnd"/>
+      <w:r>
+        <w:rPr>
+          <w:rFonts w:ascii="Times New Roman" w:hAnsi="Times New Roman" w:cs="Times New Roman"/>
+          <w:sz w:val="24"/>
+          <w:szCs w:val="24"/>
+        </w:rPr>
+        <w:t xml:space="preserve"> +</w:t>
+      </w:r>
+      <w:proofErr w:type="gramStart"/>
+      <w:r>
+        <w:rPr>
+          <w:rFonts w:ascii="Times New Roman" w:hAnsi="Times New Roman" w:cs="Times New Roman"/>
+          <w:sz w:val="24"/>
+          <w:szCs w:val="24"/>
+        </w:rPr>
+        <w:t xml:space="preserve"> ..</w:t>
+      </w:r>
+      <w:proofErr w:type="gramEnd"/>
+      <w:r>
+        <w:rPr>
+          <w:rFonts w:ascii="Times New Roman" w:hAnsi="Times New Roman" w:cs="Times New Roman"/>
+          <w:sz w:val="24"/>
+          <w:szCs w:val="24"/>
+        </w:rPr>
+        <w:t>: Volta para diretório anterior;</w:t>
       </w:r>
     </w:p>
     <w:p>
@@ -501,26 +659,84 @@
           <w:szCs w:val="24"/>
         </w:rPr>
         <w:tab/>
-        <w:t>- cd + /: Volta para a raiz.</w:t>
-      </w:r>
-    </w:p>
-    <w:p>
-      <w:pPr>
-        <w:spacing w:line="360" w:lineRule="auto"/>
-        <w:jc w:val="both"/>
-        <w:rPr>
-          <w:rFonts w:ascii="Times New Roman" w:hAnsi="Times New Roman" w:cs="Times New Roman"/>
-          <w:sz w:val="24"/>
-          <w:szCs w:val="24"/>
-        </w:rPr>
-      </w:pPr>
-      <w:r>
-        <w:rPr>
-          <w:rFonts w:ascii="Times New Roman" w:hAnsi="Times New Roman" w:cs="Times New Roman"/>
-          <w:sz w:val="24"/>
-          <w:szCs w:val="24"/>
-        </w:rPr>
-        <w:t>- mkdir + nome_pasta: Cria um diretório</w:t>
+        <w:t xml:space="preserve">- </w:t>
+      </w:r>
+      <w:proofErr w:type="spellStart"/>
+      <w:proofErr w:type="gramStart"/>
+      <w:r>
+        <w:rPr>
+          <w:rFonts w:ascii="Times New Roman" w:hAnsi="Times New Roman" w:cs="Times New Roman"/>
+          <w:sz w:val="24"/>
+          <w:szCs w:val="24"/>
+        </w:rPr>
+        <w:t>cd</w:t>
+      </w:r>
+      <w:proofErr w:type="spellEnd"/>
+      <w:proofErr w:type="gramEnd"/>
+      <w:r>
+        <w:rPr>
+          <w:rFonts w:ascii="Times New Roman" w:hAnsi="Times New Roman" w:cs="Times New Roman"/>
+          <w:sz w:val="24"/>
+          <w:szCs w:val="24"/>
+        </w:rPr>
+        <w:t xml:space="preserve"> + /: Volta para a raiz.</w:t>
+      </w:r>
+    </w:p>
+    <w:p>
+      <w:pPr>
+        <w:spacing w:line="360" w:lineRule="auto"/>
+        <w:jc w:val="both"/>
+        <w:rPr>
+          <w:rFonts w:ascii="Times New Roman" w:hAnsi="Times New Roman" w:cs="Times New Roman"/>
+          <w:sz w:val="24"/>
+          <w:szCs w:val="24"/>
+        </w:rPr>
+      </w:pPr>
+      <w:r>
+        <w:rPr>
+          <w:rFonts w:ascii="Times New Roman" w:hAnsi="Times New Roman" w:cs="Times New Roman"/>
+          <w:sz w:val="24"/>
+          <w:szCs w:val="24"/>
+        </w:rPr>
+        <w:t xml:space="preserve">- </w:t>
+      </w:r>
+      <w:proofErr w:type="spellStart"/>
+      <w:proofErr w:type="gramStart"/>
+      <w:r>
+        <w:rPr>
+          <w:rFonts w:ascii="Times New Roman" w:hAnsi="Times New Roman" w:cs="Times New Roman"/>
+          <w:sz w:val="24"/>
+          <w:szCs w:val="24"/>
+        </w:rPr>
+        <w:t>mkdir</w:t>
+      </w:r>
+      <w:proofErr w:type="spellEnd"/>
+      <w:proofErr w:type="gramEnd"/>
+      <w:r>
+        <w:rPr>
+          <w:rFonts w:ascii="Times New Roman" w:hAnsi="Times New Roman" w:cs="Times New Roman"/>
+          <w:sz w:val="24"/>
+          <w:szCs w:val="24"/>
+        </w:rPr>
+        <w:t xml:space="preserve"> + </w:t>
+      </w:r>
+      <w:proofErr w:type="spellStart"/>
+      <w:r>
+        <w:rPr>
+          <w:rFonts w:ascii="Times New Roman" w:hAnsi="Times New Roman" w:cs="Times New Roman"/>
+          <w:sz w:val="24"/>
+          <w:szCs w:val="24"/>
+        </w:rPr>
+        <w:t>nome_pasta</w:t>
+      </w:r>
+      <w:proofErr w:type="spellEnd"/>
+      <w:r>
+        <w:rPr>
+          <w:rFonts w:ascii="Times New Roman" w:hAnsi="Times New Roman" w:cs="Times New Roman"/>
+          <w:sz w:val="24"/>
+          <w:szCs w:val="24"/>
+        </w:rPr>
+        <w:t>: Cria um diretório</w:t>
       </w:r>
       <w:r>
         <w:rPr>
@@ -548,7 +764,25 @@
           <w:szCs w:val="24"/>
         </w:rPr>
         <w:lastRenderedPageBreak/>
-        <w:t xml:space="preserve">- move + nome do que vai ser movido + para onde será movido: </w:t>
+        <w:t xml:space="preserve">- </w:t>
+      </w:r>
+      <w:proofErr w:type="gramStart"/>
+      <w:r>
+        <w:rPr>
+          <w:rFonts w:ascii="Times New Roman" w:hAnsi="Times New Roman" w:cs="Times New Roman"/>
+          <w:sz w:val="24"/>
+          <w:szCs w:val="24"/>
+        </w:rPr>
+        <w:t>move</w:t>
+      </w:r>
+      <w:proofErr w:type="gramEnd"/>
+      <w:r>
+        <w:rPr>
+          <w:rFonts w:ascii="Times New Roman" w:hAnsi="Times New Roman" w:cs="Times New Roman"/>
+          <w:sz w:val="24"/>
+          <w:szCs w:val="24"/>
+        </w:rPr>
+        <w:t xml:space="preserve"> + nome do que vai ser movido + para onde será movido: </w:t>
       </w:r>
       <w:r>
         <w:rPr>
@@ -618,45 +852,121 @@
           <w:sz w:val="24"/>
           <w:szCs w:val="24"/>
         </w:rPr>
-        <w:t>- type: Lê o que tá dentro de arquivos txt.</w:t>
-      </w:r>
-    </w:p>
-    <w:p>
-      <w:pPr>
-        <w:spacing w:line="360" w:lineRule="auto"/>
-        <w:jc w:val="both"/>
-        <w:rPr>
-          <w:rFonts w:ascii="Times New Roman" w:hAnsi="Times New Roman" w:cs="Times New Roman"/>
-          <w:sz w:val="24"/>
-          <w:szCs w:val="24"/>
-        </w:rPr>
-      </w:pPr>
-      <w:r>
-        <w:rPr>
-          <w:rFonts w:ascii="Times New Roman" w:hAnsi="Times New Roman" w:cs="Times New Roman"/>
-          <w:sz w:val="24"/>
-          <w:szCs w:val="24"/>
-        </w:rPr>
-        <w:t>- copy: Copia o item que quiser. Sempre lembrar de colocar a extensão que quer que a cópia tenha.</w:t>
-      </w:r>
-    </w:p>
-    <w:p>
-      <w:pPr>
-        <w:spacing w:line="360" w:lineRule="auto"/>
-        <w:jc w:val="both"/>
-        <w:rPr>
-          <w:rFonts w:ascii="Times New Roman" w:hAnsi="Times New Roman" w:cs="Times New Roman"/>
-          <w:sz w:val="24"/>
-          <w:szCs w:val="24"/>
-        </w:rPr>
-      </w:pPr>
-      <w:r>
-        <w:rPr>
-          <w:rFonts w:ascii="Times New Roman" w:hAnsi="Times New Roman" w:cs="Times New Roman"/>
-          <w:sz w:val="24"/>
-          <w:szCs w:val="24"/>
-        </w:rPr>
-        <w:t>- rename: renomeia o item.</w:t>
+        <w:t xml:space="preserve">- </w:t>
+      </w:r>
+      <w:proofErr w:type="gramStart"/>
+      <w:r>
+        <w:rPr>
+          <w:rFonts w:ascii="Times New Roman" w:hAnsi="Times New Roman" w:cs="Times New Roman"/>
+          <w:sz w:val="24"/>
+          <w:szCs w:val="24"/>
+        </w:rPr>
+        <w:t>type</w:t>
+      </w:r>
+      <w:proofErr w:type="gramEnd"/>
+      <w:r>
+        <w:rPr>
+          <w:rFonts w:ascii="Times New Roman" w:hAnsi="Times New Roman" w:cs="Times New Roman"/>
+          <w:sz w:val="24"/>
+          <w:szCs w:val="24"/>
+        </w:rPr>
+        <w:t xml:space="preserve">: Lê o que tá dentro de arquivos </w:t>
+      </w:r>
+      <w:proofErr w:type="spellStart"/>
+      <w:r>
+        <w:rPr>
+          <w:rFonts w:ascii="Times New Roman" w:hAnsi="Times New Roman" w:cs="Times New Roman"/>
+          <w:sz w:val="24"/>
+          <w:szCs w:val="24"/>
+        </w:rPr>
+        <w:t>txt</w:t>
+      </w:r>
+      <w:proofErr w:type="spellEnd"/>
+      <w:r>
+        <w:rPr>
+          <w:rFonts w:ascii="Times New Roman" w:hAnsi="Times New Roman" w:cs="Times New Roman"/>
+          <w:sz w:val="24"/>
+          <w:szCs w:val="24"/>
+        </w:rPr>
+        <w:t>.</w:t>
+      </w:r>
+    </w:p>
+    <w:p>
+      <w:pPr>
+        <w:spacing w:line="360" w:lineRule="auto"/>
+        <w:jc w:val="both"/>
+        <w:rPr>
+          <w:rFonts w:ascii="Times New Roman" w:hAnsi="Times New Roman" w:cs="Times New Roman"/>
+          <w:sz w:val="24"/>
+          <w:szCs w:val="24"/>
+        </w:rPr>
+      </w:pPr>
+      <w:r>
+        <w:rPr>
+          <w:rFonts w:ascii="Times New Roman" w:hAnsi="Times New Roman" w:cs="Times New Roman"/>
+          <w:sz w:val="24"/>
+          <w:szCs w:val="24"/>
+        </w:rPr>
+        <w:t xml:space="preserve">- </w:t>
+      </w:r>
+      <w:proofErr w:type="spellStart"/>
+      <w:proofErr w:type="gramStart"/>
+      <w:r>
+        <w:rPr>
+          <w:rFonts w:ascii="Times New Roman" w:hAnsi="Times New Roman" w:cs="Times New Roman"/>
+          <w:sz w:val="24"/>
+          <w:szCs w:val="24"/>
+        </w:rPr>
+        <w:t>copy</w:t>
+      </w:r>
+      <w:proofErr w:type="spellEnd"/>
+      <w:proofErr w:type="gramEnd"/>
+      <w:r>
+        <w:rPr>
+          <w:rFonts w:ascii="Times New Roman" w:hAnsi="Times New Roman" w:cs="Times New Roman"/>
+          <w:sz w:val="24"/>
+          <w:szCs w:val="24"/>
+        </w:rPr>
+        <w:t>: Copia o item que quiser. Sempre lembrar de colocar a extensão que quer que a cópia tenha.</w:t>
+      </w:r>
+    </w:p>
+    <w:p>
+      <w:pPr>
+        <w:spacing w:line="360" w:lineRule="auto"/>
+        <w:jc w:val="both"/>
+        <w:rPr>
+          <w:rFonts w:ascii="Times New Roman" w:hAnsi="Times New Roman" w:cs="Times New Roman"/>
+          <w:sz w:val="24"/>
+          <w:szCs w:val="24"/>
+        </w:rPr>
+      </w:pPr>
+      <w:r>
+        <w:rPr>
+          <w:rFonts w:ascii="Times New Roman" w:hAnsi="Times New Roman" w:cs="Times New Roman"/>
+          <w:sz w:val="24"/>
+          <w:szCs w:val="24"/>
+        </w:rPr>
+        <w:t xml:space="preserve">- </w:t>
+      </w:r>
+      <w:proofErr w:type="spellStart"/>
+      <w:proofErr w:type="gramStart"/>
+      <w:r>
+        <w:rPr>
+          <w:rFonts w:ascii="Times New Roman" w:hAnsi="Times New Roman" w:cs="Times New Roman"/>
+          <w:sz w:val="24"/>
+          <w:szCs w:val="24"/>
+        </w:rPr>
+        <w:t>rename</w:t>
+      </w:r>
+      <w:proofErr w:type="spellEnd"/>
+      <w:proofErr w:type="gramEnd"/>
+      <w:r>
+        <w:rPr>
+          <w:rFonts w:ascii="Times New Roman" w:hAnsi="Times New Roman" w:cs="Times New Roman"/>
+          <w:sz w:val="24"/>
+          <w:szCs w:val="24"/>
+        </w:rPr>
+        <w:t>: renomeia o item.</w:t>
       </w:r>
       <w:r>
         <w:rPr>
@@ -683,64 +993,140 @@
           <w:sz w:val="24"/>
           <w:szCs w:val="24"/>
         </w:rPr>
-        <w:t>- del + nome arquivo: deleta arquivo.</w:t>
-      </w:r>
-    </w:p>
-    <w:p>
-      <w:pPr>
-        <w:spacing w:line="360" w:lineRule="auto"/>
-        <w:jc w:val="both"/>
-        <w:rPr>
-          <w:rFonts w:ascii="Times New Roman" w:hAnsi="Times New Roman" w:cs="Times New Roman"/>
-          <w:sz w:val="24"/>
-          <w:szCs w:val="24"/>
-        </w:rPr>
-      </w:pPr>
-      <w:r>
-        <w:rPr>
-          <w:rFonts w:ascii="Times New Roman" w:hAnsi="Times New Roman" w:cs="Times New Roman"/>
-          <w:sz w:val="24"/>
-          <w:szCs w:val="24"/>
-        </w:rPr>
-        <w:t>- Tab: completa os nomes dos comandos ou arquivos que tenhamos começado a digitar. Pode apertar várias vezes até aparecer o que está procurando.</w:t>
-      </w:r>
-    </w:p>
-    <w:p>
-      <w:pPr>
-        <w:spacing w:line="360" w:lineRule="auto"/>
-        <w:jc w:val="both"/>
-        <w:rPr>
-          <w:rFonts w:ascii="Times New Roman" w:hAnsi="Times New Roman" w:cs="Times New Roman"/>
-          <w:sz w:val="24"/>
-          <w:szCs w:val="24"/>
-        </w:rPr>
-      </w:pPr>
-      <w:r>
-        <w:rPr>
-          <w:rFonts w:ascii="Times New Roman" w:hAnsi="Times New Roman" w:cs="Times New Roman"/>
-          <w:sz w:val="24"/>
-          <w:szCs w:val="24"/>
-        </w:rPr>
-        <w:t>- cls: limpa a tela do prompt.</w:t>
-      </w:r>
-    </w:p>
-    <w:p>
-      <w:pPr>
-        <w:spacing w:line="360" w:lineRule="auto"/>
-        <w:jc w:val="both"/>
-        <w:rPr>
-          <w:rFonts w:ascii="Times New Roman" w:hAnsi="Times New Roman" w:cs="Times New Roman"/>
-          <w:sz w:val="24"/>
-          <w:szCs w:val="24"/>
-        </w:rPr>
-      </w:pPr>
-      <w:r>
-        <w:rPr>
-          <w:rFonts w:ascii="Times New Roman" w:hAnsi="Times New Roman" w:cs="Times New Roman"/>
-          <w:sz w:val="24"/>
-          <w:szCs w:val="24"/>
-        </w:rPr>
-        <w:t xml:space="preserve">- help ou help + nome do comando: </w:t>
+        <w:t xml:space="preserve">- </w:t>
+      </w:r>
+      <w:proofErr w:type="spellStart"/>
+      <w:proofErr w:type="gramStart"/>
+      <w:r>
+        <w:rPr>
+          <w:rFonts w:ascii="Times New Roman" w:hAnsi="Times New Roman" w:cs="Times New Roman"/>
+          <w:sz w:val="24"/>
+          <w:szCs w:val="24"/>
+        </w:rPr>
+        <w:t>del</w:t>
+      </w:r>
+      <w:proofErr w:type="spellEnd"/>
+      <w:proofErr w:type="gramEnd"/>
+      <w:r>
+        <w:rPr>
+          <w:rFonts w:ascii="Times New Roman" w:hAnsi="Times New Roman" w:cs="Times New Roman"/>
+          <w:sz w:val="24"/>
+          <w:szCs w:val="24"/>
+        </w:rPr>
+        <w:t xml:space="preserve"> + nome arquivo: deleta arquivo.</w:t>
+      </w:r>
+    </w:p>
+    <w:p>
+      <w:pPr>
+        <w:spacing w:line="360" w:lineRule="auto"/>
+        <w:jc w:val="both"/>
+        <w:rPr>
+          <w:rFonts w:ascii="Times New Roman" w:hAnsi="Times New Roman" w:cs="Times New Roman"/>
+          <w:sz w:val="24"/>
+          <w:szCs w:val="24"/>
+        </w:rPr>
+      </w:pPr>
+      <w:r>
+        <w:rPr>
+          <w:rFonts w:ascii="Times New Roman" w:hAnsi="Times New Roman" w:cs="Times New Roman"/>
+          <w:sz w:val="24"/>
+          <w:szCs w:val="24"/>
+        </w:rPr>
+        <w:t xml:space="preserve">- </w:t>
+      </w:r>
+      <w:proofErr w:type="spellStart"/>
+      <w:r>
+        <w:rPr>
+          <w:rFonts w:ascii="Times New Roman" w:hAnsi="Times New Roman" w:cs="Times New Roman"/>
+          <w:sz w:val="24"/>
+          <w:szCs w:val="24"/>
+        </w:rPr>
+        <w:t>Tab</w:t>
+      </w:r>
+      <w:proofErr w:type="spellEnd"/>
+      <w:r>
+        <w:rPr>
+          <w:rFonts w:ascii="Times New Roman" w:hAnsi="Times New Roman" w:cs="Times New Roman"/>
+          <w:sz w:val="24"/>
+          <w:szCs w:val="24"/>
+        </w:rPr>
+        <w:t>: completa os nomes dos comandos ou arquivos que tenhamos começado a digitar. Pode apertar várias vezes até aparecer o que está procurando.</w:t>
+      </w:r>
+    </w:p>
+    <w:p>
+      <w:pPr>
+        <w:spacing w:line="360" w:lineRule="auto"/>
+        <w:jc w:val="both"/>
+        <w:rPr>
+          <w:rFonts w:ascii="Times New Roman" w:hAnsi="Times New Roman" w:cs="Times New Roman"/>
+          <w:sz w:val="24"/>
+          <w:szCs w:val="24"/>
+        </w:rPr>
+      </w:pPr>
+      <w:r>
+        <w:rPr>
+          <w:rFonts w:ascii="Times New Roman" w:hAnsi="Times New Roman" w:cs="Times New Roman"/>
+          <w:sz w:val="24"/>
+          <w:szCs w:val="24"/>
+        </w:rPr>
+        <w:t xml:space="preserve">- </w:t>
+      </w:r>
+      <w:proofErr w:type="spellStart"/>
+      <w:proofErr w:type="gramStart"/>
+      <w:r>
+        <w:rPr>
+          <w:rFonts w:ascii="Times New Roman" w:hAnsi="Times New Roman" w:cs="Times New Roman"/>
+          <w:sz w:val="24"/>
+          <w:szCs w:val="24"/>
+        </w:rPr>
+        <w:t>cls</w:t>
+      </w:r>
+      <w:proofErr w:type="spellEnd"/>
+      <w:proofErr w:type="gramEnd"/>
+      <w:r>
+        <w:rPr>
+          <w:rFonts w:ascii="Times New Roman" w:hAnsi="Times New Roman" w:cs="Times New Roman"/>
+          <w:sz w:val="24"/>
+          <w:szCs w:val="24"/>
+        </w:rPr>
+        <w:t>: limpa a tela do prompt.</w:t>
+      </w:r>
+    </w:p>
+    <w:p>
+      <w:pPr>
+        <w:spacing w:line="360" w:lineRule="auto"/>
+        <w:jc w:val="both"/>
+        <w:rPr>
+          <w:rFonts w:ascii="Times New Roman" w:hAnsi="Times New Roman" w:cs="Times New Roman"/>
+          <w:sz w:val="24"/>
+          <w:szCs w:val="24"/>
+        </w:rPr>
+      </w:pPr>
+      <w:r>
+        <w:rPr>
+          <w:rFonts w:ascii="Times New Roman" w:hAnsi="Times New Roman" w:cs="Times New Roman"/>
+          <w:sz w:val="24"/>
+          <w:szCs w:val="24"/>
+        </w:rPr>
+        <w:t xml:space="preserve">- </w:t>
+      </w:r>
+      <w:proofErr w:type="gramStart"/>
+      <w:r>
+        <w:rPr>
+          <w:rFonts w:ascii="Times New Roman" w:hAnsi="Times New Roman" w:cs="Times New Roman"/>
+          <w:sz w:val="24"/>
+          <w:szCs w:val="24"/>
+        </w:rPr>
+        <w:t>help ou help</w:t>
+      </w:r>
+      <w:proofErr w:type="gramEnd"/>
+      <w:r>
+        <w:rPr>
+          <w:rFonts w:ascii="Times New Roman" w:hAnsi="Times New Roman" w:cs="Times New Roman"/>
+          <w:sz w:val="24"/>
+          <w:szCs w:val="24"/>
+        </w:rPr>
+        <w:t xml:space="preserve"> + nome do comando: </w:t>
       </w:r>
       <w:r>
         <w:rPr>
@@ -917,6 +1303,8 @@
         </w:rPr>
         <w:t>Digamos que primeiro criamos um novo arquivo de texto com o nosso conhecido comando </w:t>
       </w:r>
+      <w:proofErr w:type="spellStart"/>
+      <w:proofErr w:type="gramStart"/>
       <w:r>
         <w:rPr>
           <w:rFonts w:ascii="Courier New" w:eastAsia="Times New Roman" w:hAnsi="Courier New" w:cs="Courier New"/>
@@ -927,6 +1315,7 @@
         </w:rPr>
         <w:t>echo</w:t>
       </w:r>
+      <w:proofErr w:type="spellEnd"/>
       <w:r>
         <w:rPr>
           <w:rFonts w:ascii="Times New Roman" w:eastAsia="Times New Roman" w:hAnsi="Times New Roman" w:cs="Times New Roman"/>
@@ -935,6 +1324,7 @@
         </w:rPr>
         <w:t> :</w:t>
       </w:r>
+      <w:proofErr w:type="gramEnd"/>
     </w:p>
     <w:p>
       <w:pPr>
@@ -947,6 +1337,7 @@
           <w:szCs w:val="24"/>
         </w:rPr>
       </w:pPr>
+      <w:proofErr w:type="spellStart"/>
       <w:r>
         <w:rPr>
           <w:rFonts w:ascii="Courier New" w:eastAsia="Times New Roman" w:hAnsi="Courier New" w:cs="Courier New"/>
@@ -955,28 +1346,9 @@
           <w:szCs w:val="20"/>
           <w:shd w:val="clear" w:color="auto" w:fill="F0F3F5"/>
         </w:rPr>
-        <w:t>echo Ola mundo &gt; arquivo.txt</w:t>
-      </w:r>
-    </w:p>
-    <w:p>
-      <w:pPr>
-        <w:spacing w:after="0" w:line="360" w:lineRule="auto"/>
-        <w:ind w:left="705"/>
-        <w:jc w:val="both"/>
-        <w:rPr>
-          <w:rFonts w:ascii="Times New Roman" w:eastAsia="Times New Roman" w:hAnsi="Times New Roman" w:cs="Times New Roman"/>
-          <w:sz w:val="24"/>
-          <w:szCs w:val="24"/>
-        </w:rPr>
-      </w:pPr>
-      <w:r>
-        <w:rPr>
-          <w:rFonts w:ascii="Times New Roman" w:eastAsia="Times New Roman" w:hAnsi="Times New Roman" w:cs="Times New Roman"/>
-          <w:sz w:val="24"/>
-          <w:szCs w:val="24"/>
-        </w:rPr>
-        <w:t>Ao abrirmos nosso </w:t>
-      </w:r>
+        <w:t>echo</w:t>
+      </w:r>
+      <w:proofErr w:type="spellEnd"/>
       <w:r>
         <w:rPr>
           <w:rFonts w:ascii="Courier New" w:eastAsia="Times New Roman" w:hAnsi="Courier New" w:cs="Courier New"/>
@@ -985,6 +1357,59 @@
           <w:szCs w:val="20"/>
           <w:shd w:val="clear" w:color="auto" w:fill="F0F3F5"/>
         </w:rPr>
+        <w:t xml:space="preserve"> </w:t>
+      </w:r>
+      <w:proofErr w:type="spellStart"/>
+      <w:r>
+        <w:rPr>
+          <w:rFonts w:ascii="Courier New" w:eastAsia="Times New Roman" w:hAnsi="Courier New" w:cs="Courier New"/>
+          <w:color w:val="3D464D"/>
+          <w:sz w:val="20"/>
+          <w:szCs w:val="20"/>
+          <w:shd w:val="clear" w:color="auto" w:fill="F0F3F5"/>
+        </w:rPr>
+        <w:t>Ola</w:t>
+      </w:r>
+      <w:proofErr w:type="spellEnd"/>
+      <w:r>
+        <w:rPr>
+          <w:rFonts w:ascii="Courier New" w:eastAsia="Times New Roman" w:hAnsi="Courier New" w:cs="Courier New"/>
+          <w:color w:val="3D464D"/>
+          <w:sz w:val="20"/>
+          <w:szCs w:val="20"/>
+          <w:shd w:val="clear" w:color="auto" w:fill="F0F3F5"/>
+        </w:rPr>
+        <w:t xml:space="preserve"> mundo &gt; arquivo.txt</w:t>
+      </w:r>
+    </w:p>
+    <w:p>
+      <w:pPr>
+        <w:spacing w:after="0" w:line="360" w:lineRule="auto"/>
+        <w:ind w:left="705"/>
+        <w:jc w:val="both"/>
+        <w:rPr>
+          <w:rFonts w:ascii="Times New Roman" w:eastAsia="Times New Roman" w:hAnsi="Times New Roman" w:cs="Times New Roman"/>
+          <w:sz w:val="24"/>
+          <w:szCs w:val="24"/>
+        </w:rPr>
+      </w:pPr>
+      <w:r>
+        <w:rPr>
+          <w:rFonts w:ascii="Times New Roman" w:eastAsia="Times New Roman" w:hAnsi="Times New Roman" w:cs="Times New Roman"/>
+          <w:sz w:val="24"/>
+          <w:szCs w:val="24"/>
+        </w:rPr>
+        <w:t>Ao abrirmos nosso </w:t>
+      </w:r>
+      <w:proofErr w:type="gramStart"/>
+      <w:r>
+        <w:rPr>
+          <w:rFonts w:ascii="Courier New" w:eastAsia="Times New Roman" w:hAnsi="Courier New" w:cs="Courier New"/>
+          <w:color w:val="3D464D"/>
+          <w:sz w:val="20"/>
+          <w:szCs w:val="20"/>
+          <w:shd w:val="clear" w:color="auto" w:fill="F0F3F5"/>
+        </w:rPr>
         <w:t>arquivo.txt</w:t>
       </w:r>
       <w:r>
@@ -993,7 +1418,16 @@
           <w:sz w:val="24"/>
           <w:szCs w:val="24"/>
         </w:rPr>
-        <w:t> , vemos o texto que esperávamos:</w:t>
+        <w:t> ,</w:t>
+      </w:r>
+      <w:proofErr w:type="gramEnd"/>
+      <w:r>
+        <w:rPr>
+          <w:rFonts w:ascii="Times New Roman" w:eastAsia="Times New Roman" w:hAnsi="Times New Roman" w:cs="Times New Roman"/>
+          <w:sz w:val="24"/>
+          <w:szCs w:val="24"/>
+        </w:rPr>
+        <w:t xml:space="preserve"> vemos o texto que esperávamos:</w:t>
       </w:r>
     </w:p>
     <w:p>
@@ -1091,6 +1525,7 @@
           <w:szCs w:val="20"/>
         </w:rPr>
       </w:pPr>
+      <w:proofErr w:type="spellStart"/>
       <w:r>
         <w:rPr>
           <w:rFonts w:ascii="Courier New" w:eastAsia="Times New Roman" w:hAnsi="Courier New" w:cs="Courier New"/>
@@ -1100,6 +1535,7 @@
         </w:rPr>
         <w:t>Ola</w:t>
       </w:r>
+      <w:proofErr w:type="spellEnd"/>
       <w:r>
         <w:rPr>
           <w:rFonts w:ascii="Courier New" w:eastAsia="Times New Roman" w:hAnsi="Courier New" w:cs="Courier New"/>
@@ -1109,6 +1545,7 @@
         </w:rPr>
         <w:t xml:space="preserve"> </w:t>
       </w:r>
+      <w:proofErr w:type="spellStart"/>
       <w:r>
         <w:rPr>
           <w:rFonts w:ascii="Courier New" w:eastAsia="Times New Roman" w:hAnsi="Courier New" w:cs="Courier New"/>
@@ -1125,7 +1562,17 @@
           <w:sz w:val="20"/>
           <w:szCs w:val="20"/>
         </w:rPr>
-        <w:t>COPIAR CÓDIGO</w:t>
+        <w:t>COPIAR</w:t>
+      </w:r>
+      <w:proofErr w:type="spellEnd"/>
+      <w:r>
+        <w:rPr>
+          <w:rFonts w:ascii="Consolas" w:eastAsia="Times New Roman" w:hAnsi="Consolas" w:cs="Courier New"/>
+          <w:color w:val="3D464D"/>
+          <w:sz w:val="20"/>
+          <w:szCs w:val="20"/>
+        </w:rPr>
+        <w:t xml:space="preserve"> CÓDIGO</w:t>
       </w:r>
     </w:p>
     <w:p>
@@ -1145,7 +1592,25 @@
           <w:sz w:val="24"/>
           <w:szCs w:val="24"/>
         </w:rPr>
-        <w:t>Porém se agora desejarmos adicionar um novo texto abaixo de "Ola Mundo"? Utilizamos o '&gt;&gt;'!</w:t>
+        <w:t>Porém se agora desejarmos adicionar um novo texto abaixo de "</w:t>
+      </w:r>
+      <w:proofErr w:type="spellStart"/>
+      <w:r>
+        <w:rPr>
+          <w:rFonts w:ascii="Times New Roman" w:eastAsia="Times New Roman" w:hAnsi="Times New Roman" w:cs="Times New Roman"/>
+          <w:sz w:val="24"/>
+          <w:szCs w:val="24"/>
+        </w:rPr>
+        <w:t>Ola</w:t>
+      </w:r>
+      <w:proofErr w:type="spellEnd"/>
+      <w:r>
+        <w:rPr>
+          <w:rFonts w:ascii="Times New Roman" w:eastAsia="Times New Roman" w:hAnsi="Times New Roman" w:cs="Times New Roman"/>
+          <w:sz w:val="24"/>
+          <w:szCs w:val="24"/>
+        </w:rPr>
+        <w:t xml:space="preserve"> Mundo"? Utilizamos o '&gt;&gt;'!</w:t>
       </w:r>
     </w:p>
     <w:p>
@@ -1179,6 +1644,7 @@
           <w:szCs w:val="24"/>
         </w:rPr>
       </w:pPr>
+      <w:proofErr w:type="spellStart"/>
       <w:r>
         <w:rPr>
           <w:rFonts w:ascii="Courier New" w:eastAsia="Times New Roman" w:hAnsi="Courier New" w:cs="Courier New"/>
@@ -1187,7 +1653,18 @@
           <w:szCs w:val="20"/>
           <w:shd w:val="clear" w:color="auto" w:fill="F0F3F5"/>
         </w:rPr>
-        <w:t>echo Novos dados! &gt;&gt; arquivo.txt</w:t>
+        <w:t>echo</w:t>
+      </w:r>
+      <w:proofErr w:type="spellEnd"/>
+      <w:r>
+        <w:rPr>
+          <w:rFonts w:ascii="Courier New" w:eastAsia="Times New Roman" w:hAnsi="Courier New" w:cs="Courier New"/>
+          <w:color w:val="3D464D"/>
+          <w:sz w:val="20"/>
+          <w:szCs w:val="20"/>
+          <w:shd w:val="clear" w:color="auto" w:fill="F0F3F5"/>
+        </w:rPr>
+        <w:t xml:space="preserve"> Novos dados! &gt;&gt; arquivo.txt</w:t>
       </w:r>
     </w:p>
     <w:p>
@@ -1322,6 +1799,7 @@
           <w:szCs w:val="27"/>
         </w:rPr>
       </w:pPr>
+      <w:proofErr w:type="spellStart"/>
       <w:r>
         <w:rPr>
           <w:rFonts w:ascii="Courier New" w:eastAsia="Times New Roman" w:hAnsi="Courier New" w:cs="Courier New"/>
@@ -1331,6 +1809,7 @@
         </w:rPr>
         <w:t>Ola</w:t>
       </w:r>
+      <w:proofErr w:type="spellEnd"/>
       <w:r>
         <w:rPr>
           <w:rFonts w:ascii="Courier New" w:eastAsia="Times New Roman" w:hAnsi="Courier New" w:cs="Courier New"/>
@@ -1443,7 +1922,25 @@
           <w:sz w:val="24"/>
           <w:szCs w:val="24"/>
         </w:rPr>
-        <w:t>Você já reparou que quando abrimos o prompt ele sempre abre na mesma pasta? Essa é a pasta do seu usuário, onde a maioria das pessoas salvam os Documentos, Fotos e Videos. Lá também ficam os arquivos particulares do seu usuário, como de configuração dos programas específicos e favoritos do seu navegador. A grande vantagem de cada usuário ter sua pasta é que temos uma separação dos dados do sistema e dos dados de cada usuário, facilitando assim o backup dos dados dos usuários caso seja necessário e aumentando a segurança também.</w:t>
+        <w:t xml:space="preserve">Você já reparou que quando abrimos o prompt ele sempre abre na mesma pasta? Essa é a pasta do seu usuário, onde a maioria das pessoas salvam os Documentos, Fotos e </w:t>
+      </w:r>
+      <w:proofErr w:type="spellStart"/>
+      <w:r>
+        <w:rPr>
+          <w:rFonts w:ascii="Times New Roman" w:hAnsi="Times New Roman" w:cs="Times New Roman"/>
+          <w:sz w:val="24"/>
+          <w:szCs w:val="24"/>
+        </w:rPr>
+        <w:t>Videos</w:t>
+      </w:r>
+      <w:proofErr w:type="spellEnd"/>
+      <w:r>
+        <w:rPr>
+          <w:rFonts w:ascii="Times New Roman" w:hAnsi="Times New Roman" w:cs="Times New Roman"/>
+          <w:sz w:val="24"/>
+          <w:szCs w:val="24"/>
+        </w:rPr>
+        <w:t>. Lá também ficam os arquivos particulares do seu usuário, como de configuração dos programas específicos e favoritos do seu navegador. A grande vantagem de cada usuário ter sua pasta é que temos uma separação dos dados do sistema e dos dados de cada usuário, facilitando assim o backup dos dados dos usuários caso seja necessário e aumentando a segurança também.</w:t>
       </w:r>
       <w:r>
         <w:rPr>
@@ -1483,8 +1980,18 @@
           <w:sz w:val="24"/>
           <w:szCs w:val="24"/>
         </w:rPr>
-        <w:t>O comando tree</w:t>
-      </w:r>
+        <w:t xml:space="preserve">O comando </w:t>
+      </w:r>
+      <w:proofErr w:type="spellStart"/>
+      <w:r>
+        <w:rPr>
+          <w:rFonts w:ascii="Times New Roman" w:hAnsi="Times New Roman" w:cs="Times New Roman"/>
+          <w:sz w:val="24"/>
+          <w:szCs w:val="24"/>
+        </w:rPr>
+        <w:t>tree</w:t>
+      </w:r>
+      <w:proofErr w:type="spellEnd"/>
       <w:r>
         <w:rPr>
           <w:rFonts w:ascii="Times New Roman" w:hAnsi="Times New Roman" w:cs="Times New Roman"/>
@@ -1515,7 +2022,43 @@
           <w:sz w:val="24"/>
           <w:szCs w:val="24"/>
         </w:rPr>
-        <w:t>Dependendo do diretório atual podem aparecer muitas informações mas repare que o comando tree mostra as pastas e subpastas organizadas em uma árvore.</w:t>
+        <w:t xml:space="preserve">Dependendo do diretório atual podem aparecer muitas </w:t>
+      </w:r>
+      <w:proofErr w:type="gramStart"/>
+      <w:r>
+        <w:rPr>
+          <w:rFonts w:ascii="Times New Roman" w:hAnsi="Times New Roman" w:cs="Times New Roman"/>
+          <w:sz w:val="24"/>
+          <w:szCs w:val="24"/>
+        </w:rPr>
+        <w:t>informações</w:t>
+      </w:r>
+      <w:proofErr w:type="gramEnd"/>
+      <w:r>
+        <w:rPr>
+          <w:rFonts w:ascii="Times New Roman" w:hAnsi="Times New Roman" w:cs="Times New Roman"/>
+          <w:sz w:val="24"/>
+          <w:szCs w:val="24"/>
+        </w:rPr>
+        <w:t xml:space="preserve"> mas repare que o comando </w:t>
+      </w:r>
+      <w:proofErr w:type="spellStart"/>
+      <w:r>
+        <w:rPr>
+          <w:rFonts w:ascii="Times New Roman" w:hAnsi="Times New Roman" w:cs="Times New Roman"/>
+          <w:sz w:val="24"/>
+          <w:szCs w:val="24"/>
+        </w:rPr>
+        <w:t>tree</w:t>
+      </w:r>
+      <w:proofErr w:type="spellEnd"/>
+      <w:r>
+        <w:rPr>
+          <w:rFonts w:ascii="Times New Roman" w:hAnsi="Times New Roman" w:cs="Times New Roman"/>
+          <w:sz w:val="24"/>
+          <w:szCs w:val="24"/>
+        </w:rPr>
+        <w:t xml:space="preserve"> mostra as pastas e subpastas organizadas em uma árvore.</w:t>
       </w:r>
     </w:p>
     <w:p>
@@ -1540,7 +2083,61 @@
           <w:szCs w:val="24"/>
         </w:rPr>
         <w:lastRenderedPageBreak/>
-        <w:t>O tree pode ser útil para entender a estrutura de um projeto. Muitas vezes você precisa baixar um projeto na Alura para importar alguns arquivos iniciais. Com o comando tree você já pode ver facilmente como o projeto está organizado! Muito útil :)</w:t>
+        <w:t xml:space="preserve">O </w:t>
+      </w:r>
+      <w:proofErr w:type="spellStart"/>
+      <w:r>
+        <w:rPr>
+          <w:rFonts w:ascii="Times New Roman" w:hAnsi="Times New Roman" w:cs="Times New Roman"/>
+          <w:sz w:val="24"/>
+          <w:szCs w:val="24"/>
+        </w:rPr>
+        <w:t>tree</w:t>
+      </w:r>
+      <w:proofErr w:type="spellEnd"/>
+      <w:r>
+        <w:rPr>
+          <w:rFonts w:ascii="Times New Roman" w:hAnsi="Times New Roman" w:cs="Times New Roman"/>
+          <w:sz w:val="24"/>
+          <w:szCs w:val="24"/>
+        </w:rPr>
+        <w:t xml:space="preserve"> pode ser útil para entender a estrutura de um projeto. Muitas vezes você precisa baixar um projeto na </w:t>
+      </w:r>
+      <w:proofErr w:type="spellStart"/>
+      <w:r>
+        <w:rPr>
+          <w:rFonts w:ascii="Times New Roman" w:hAnsi="Times New Roman" w:cs="Times New Roman"/>
+          <w:sz w:val="24"/>
+          <w:szCs w:val="24"/>
+        </w:rPr>
+        <w:t>Alura</w:t>
+      </w:r>
+      <w:proofErr w:type="spellEnd"/>
+      <w:r>
+        <w:rPr>
+          <w:rFonts w:ascii="Times New Roman" w:hAnsi="Times New Roman" w:cs="Times New Roman"/>
+          <w:sz w:val="24"/>
+          <w:szCs w:val="24"/>
+        </w:rPr>
+        <w:t xml:space="preserve"> para importar alguns arquivos iniciais. Com o comando </w:t>
+      </w:r>
+      <w:proofErr w:type="spellStart"/>
+      <w:r>
+        <w:rPr>
+          <w:rFonts w:ascii="Times New Roman" w:hAnsi="Times New Roman" w:cs="Times New Roman"/>
+          <w:sz w:val="24"/>
+          <w:szCs w:val="24"/>
+        </w:rPr>
+        <w:t>tree</w:t>
+      </w:r>
+      <w:proofErr w:type="spellEnd"/>
+      <w:r>
+        <w:rPr>
+          <w:rFonts w:ascii="Times New Roman" w:hAnsi="Times New Roman" w:cs="Times New Roman"/>
+          <w:sz w:val="24"/>
+          <w:szCs w:val="24"/>
+        </w:rPr>
+        <w:t xml:space="preserve"> você já pode ver facilmente como o projeto está organizado! Muito útil :)</w:t>
       </w:r>
       <w:r>
         <w:rPr>
@@ -1867,7 +2464,43 @@
           <w:sz w:val="24"/>
           <w:szCs w:val="24"/>
         </w:rPr>
-        <w:t>criar (mkdir) e remover (rmdir) diretórios</w:t>
+        <w:t>criar (</w:t>
+      </w:r>
+      <w:proofErr w:type="spellStart"/>
+      <w:r>
+        <w:rPr>
+          <w:rFonts w:ascii="Times New Roman" w:hAnsi="Times New Roman" w:cs="Times New Roman"/>
+          <w:sz w:val="24"/>
+          <w:szCs w:val="24"/>
+        </w:rPr>
+        <w:t>mkdir</w:t>
+      </w:r>
+      <w:proofErr w:type="spellEnd"/>
+      <w:r>
+        <w:rPr>
+          <w:rFonts w:ascii="Times New Roman" w:hAnsi="Times New Roman" w:cs="Times New Roman"/>
+          <w:sz w:val="24"/>
+          <w:szCs w:val="24"/>
+        </w:rPr>
+        <w:t>) e remover (</w:t>
+      </w:r>
+      <w:proofErr w:type="spellStart"/>
+      <w:r>
+        <w:rPr>
+          <w:rFonts w:ascii="Times New Roman" w:hAnsi="Times New Roman" w:cs="Times New Roman"/>
+          <w:sz w:val="24"/>
+          <w:szCs w:val="24"/>
+        </w:rPr>
+        <w:t>rmdir</w:t>
+      </w:r>
+      <w:proofErr w:type="spellEnd"/>
+      <w:r>
+        <w:rPr>
+          <w:rFonts w:ascii="Times New Roman" w:hAnsi="Times New Roman" w:cs="Times New Roman"/>
+          <w:sz w:val="24"/>
+          <w:szCs w:val="24"/>
+        </w:rPr>
+        <w:t>) diretórios</w:t>
       </w:r>
     </w:p>
     <w:p>
@@ -1891,7 +2524,43 @@
           <w:sz w:val="24"/>
           <w:szCs w:val="24"/>
         </w:rPr>
-        <w:t>copiar (copy) e apagar arquivos (del)</w:t>
+        <w:t>copiar (</w:t>
+      </w:r>
+      <w:proofErr w:type="spellStart"/>
+      <w:r>
+        <w:rPr>
+          <w:rFonts w:ascii="Times New Roman" w:hAnsi="Times New Roman" w:cs="Times New Roman"/>
+          <w:sz w:val="24"/>
+          <w:szCs w:val="24"/>
+        </w:rPr>
+        <w:t>copy</w:t>
+      </w:r>
+      <w:proofErr w:type="spellEnd"/>
+      <w:r>
+        <w:rPr>
+          <w:rFonts w:ascii="Times New Roman" w:hAnsi="Times New Roman" w:cs="Times New Roman"/>
+          <w:sz w:val="24"/>
+          <w:szCs w:val="24"/>
+        </w:rPr>
+        <w:t>) e apagar arquivos (</w:t>
+      </w:r>
+      <w:proofErr w:type="spellStart"/>
+      <w:r>
+        <w:rPr>
+          <w:rFonts w:ascii="Times New Roman" w:hAnsi="Times New Roman" w:cs="Times New Roman"/>
+          <w:sz w:val="24"/>
+          <w:szCs w:val="24"/>
+        </w:rPr>
+        <w:t>del</w:t>
+      </w:r>
+      <w:proofErr w:type="spellEnd"/>
+      <w:r>
+        <w:rPr>
+          <w:rFonts w:ascii="Times New Roman" w:hAnsi="Times New Roman" w:cs="Times New Roman"/>
+          <w:sz w:val="24"/>
+          <w:szCs w:val="24"/>
+        </w:rPr>
+        <w:t>)</w:t>
       </w:r>
     </w:p>
     <w:p>
@@ -1915,8 +2584,18 @@
           <w:sz w:val="24"/>
           <w:szCs w:val="24"/>
         </w:rPr>
-        <w:t>imprimir no prompt com o comando echo</w:t>
-      </w:r>
+        <w:t xml:space="preserve">imprimir no prompt com o comando </w:t>
+      </w:r>
+      <w:proofErr w:type="spellStart"/>
+      <w:r>
+        <w:rPr>
+          <w:rFonts w:ascii="Times New Roman" w:hAnsi="Times New Roman" w:cs="Times New Roman"/>
+          <w:sz w:val="24"/>
+          <w:szCs w:val="24"/>
+        </w:rPr>
+        <w:t>echo</w:t>
+      </w:r>
+      <w:proofErr w:type="spellEnd"/>
     </w:p>
     <w:p>
       <w:pPr>
@@ -1940,8 +2619,36 @@
           <w:szCs w:val="24"/>
         </w:rPr>
         <w:lastRenderedPageBreak/>
-        <w:t>saber a diferença entre . e ..</w:t>
-      </w:r>
+        <w:t xml:space="preserve">saber a diferença </w:t>
+      </w:r>
+      <w:proofErr w:type="gramStart"/>
+      <w:r>
+        <w:rPr>
+          <w:rFonts w:ascii="Times New Roman" w:hAnsi="Times New Roman" w:cs="Times New Roman"/>
+          <w:sz w:val="24"/>
+          <w:szCs w:val="24"/>
+        </w:rPr>
+        <w:t>entre .</w:t>
+      </w:r>
+      <w:proofErr w:type="gramEnd"/>
+      <w:r>
+        <w:rPr>
+          <w:rFonts w:ascii="Times New Roman" w:hAnsi="Times New Roman" w:cs="Times New Roman"/>
+          <w:sz w:val="24"/>
+          <w:szCs w:val="24"/>
+        </w:rPr>
+        <w:t xml:space="preserve"> e</w:t>
+      </w:r>
+      <w:proofErr w:type="gramStart"/>
+      <w:r>
+        <w:rPr>
+          <w:rFonts w:ascii="Times New Roman" w:hAnsi="Times New Roman" w:cs="Times New Roman"/>
+          <w:sz w:val="24"/>
+          <w:szCs w:val="24"/>
+        </w:rPr>
+        <w:t xml:space="preserve"> ..</w:t>
+      </w:r>
+      <w:proofErr w:type="gramEnd"/>
     </w:p>
     <w:p>
       <w:pPr>
@@ -2036,7 +2743,25 @@
           <w:sz w:val="24"/>
           <w:szCs w:val="24"/>
         </w:rPr>
-        <w:t>renomear diretórios e arquivos (rename)</w:t>
+        <w:t>renomear diretórios e arquivos (</w:t>
+      </w:r>
+      <w:proofErr w:type="spellStart"/>
+      <w:r>
+        <w:rPr>
+          <w:rFonts w:ascii="Times New Roman" w:hAnsi="Times New Roman" w:cs="Times New Roman"/>
+          <w:sz w:val="24"/>
+          <w:szCs w:val="24"/>
+        </w:rPr>
+        <w:t>rename</w:t>
+      </w:r>
+      <w:proofErr w:type="spellEnd"/>
+      <w:r>
+        <w:rPr>
+          <w:rFonts w:ascii="Times New Roman" w:hAnsi="Times New Roman" w:cs="Times New Roman"/>
+          <w:sz w:val="24"/>
+          <w:szCs w:val="24"/>
+        </w:rPr>
+        <w:t>)</w:t>
       </w:r>
     </w:p>
     <w:p>
@@ -2074,7 +2799,31 @@
           <w:szCs w:val="24"/>
           <w:u w:val="single"/>
         </w:rPr>
-        <w:t>Aula 2 – Um Novo Prompt e Executando Scripts:</w:t>
+        <w:t xml:space="preserve">Aula 2 – Um Novo Prompt </w:t>
+      </w:r>
+      <w:proofErr w:type="spellStart"/>
+      <w:r>
+        <w:rPr>
+          <w:rFonts w:ascii="Times New Roman" w:hAnsi="Times New Roman" w:cs="Times New Roman"/>
+          <w:b/>
+          <w:bCs/>
+          <w:sz w:val="24"/>
+          <w:szCs w:val="24"/>
+          <w:u w:val="single"/>
+        </w:rPr>
+        <w:t>e</w:t>
+      </w:r>
+      <w:proofErr w:type="spellEnd"/>
+      <w:r>
+        <w:rPr>
+          <w:rFonts w:ascii="Times New Roman" w:hAnsi="Times New Roman" w:cs="Times New Roman"/>
+          <w:b/>
+          <w:bCs/>
+          <w:sz w:val="24"/>
+          <w:szCs w:val="24"/>
+          <w:u w:val="single"/>
+        </w:rPr>
+        <w:t xml:space="preserve"> Executando Scripts:</w:t>
       </w:r>
     </w:p>
     <w:p>
@@ -2106,7 +2855,61 @@
           <w:sz w:val="24"/>
           <w:szCs w:val="24"/>
         </w:rPr>
-        <w:t>Baixamos o cmder para executar os códigos com maior facilidade que o cmd do windows.</w:t>
+        <w:t xml:space="preserve">Baixamos o </w:t>
+      </w:r>
+      <w:proofErr w:type="spellStart"/>
+      <w:r>
+        <w:rPr>
+          <w:rFonts w:ascii="Times New Roman" w:hAnsi="Times New Roman" w:cs="Times New Roman"/>
+          <w:sz w:val="24"/>
+          <w:szCs w:val="24"/>
+        </w:rPr>
+        <w:t>cmder</w:t>
+      </w:r>
+      <w:proofErr w:type="spellEnd"/>
+      <w:r>
+        <w:rPr>
+          <w:rFonts w:ascii="Times New Roman" w:hAnsi="Times New Roman" w:cs="Times New Roman"/>
+          <w:sz w:val="24"/>
+          <w:szCs w:val="24"/>
+        </w:rPr>
+        <w:t xml:space="preserve"> para executar os códigos com maior facilidade que o </w:t>
+      </w:r>
+      <w:proofErr w:type="spellStart"/>
+      <w:r>
+        <w:rPr>
+          <w:rFonts w:ascii="Times New Roman" w:hAnsi="Times New Roman" w:cs="Times New Roman"/>
+          <w:sz w:val="24"/>
+          <w:szCs w:val="24"/>
+        </w:rPr>
+        <w:t>cmd</w:t>
+      </w:r>
+      <w:proofErr w:type="spellEnd"/>
+      <w:r>
+        <w:rPr>
+          <w:rFonts w:ascii="Times New Roman" w:hAnsi="Times New Roman" w:cs="Times New Roman"/>
+          <w:sz w:val="24"/>
+          <w:szCs w:val="24"/>
+        </w:rPr>
+        <w:t xml:space="preserve"> do </w:t>
+      </w:r>
+      <w:proofErr w:type="spellStart"/>
+      <w:r>
+        <w:rPr>
+          <w:rFonts w:ascii="Times New Roman" w:hAnsi="Times New Roman" w:cs="Times New Roman"/>
+          <w:sz w:val="24"/>
+          <w:szCs w:val="24"/>
+        </w:rPr>
+        <w:t>windows</w:t>
+      </w:r>
+      <w:proofErr w:type="spellEnd"/>
+      <w:r>
+        <w:rPr>
+          <w:rFonts w:ascii="Times New Roman" w:hAnsi="Times New Roman" w:cs="Times New Roman"/>
+          <w:sz w:val="24"/>
+          <w:szCs w:val="24"/>
+        </w:rPr>
+        <w:t>.</w:t>
       </w:r>
     </w:p>
     <w:p>
@@ -2130,7 +2933,25 @@
           <w:sz w:val="24"/>
           <w:szCs w:val="24"/>
         </w:rPr>
-        <w:t xml:space="preserve"> Criamos nosso primeiro script de backup. Ele basicamente pega todos os arquivos e subpastas de uma pasta e copia com o xcopy /e /y para a basta de backup.</w:t>
+        <w:t xml:space="preserve"> Criamos nosso primeiro script de backup. Ele basicamente pega todos os arquivos e subpastas de uma pasta e copia com o </w:t>
+      </w:r>
+      <w:proofErr w:type="spellStart"/>
+      <w:r>
+        <w:rPr>
+          <w:rFonts w:ascii="Times New Roman" w:hAnsi="Times New Roman" w:cs="Times New Roman"/>
+          <w:sz w:val="24"/>
+          <w:szCs w:val="24"/>
+        </w:rPr>
+        <w:t>xcopy</w:t>
+      </w:r>
+      <w:proofErr w:type="spellEnd"/>
+      <w:r>
+        <w:rPr>
+          <w:rFonts w:ascii="Times New Roman" w:hAnsi="Times New Roman" w:cs="Times New Roman"/>
+          <w:sz w:val="24"/>
+          <w:szCs w:val="24"/>
+        </w:rPr>
+        <w:t xml:space="preserve"> /e /y para a basta de backup.</w:t>
       </w:r>
     </w:p>
     <w:p>
@@ -2178,7 +2999,25 @@
           <w:sz w:val="24"/>
           <w:szCs w:val="24"/>
         </w:rPr>
-        <w:t xml:space="preserve"> Scripts são feitos em documentos .bat e podem ser editados pelo bloco de notas.</w:t>
+        <w:t xml:space="preserve"> Scripts são feitos em documentos .</w:t>
+      </w:r>
+      <w:proofErr w:type="spellStart"/>
+      <w:r>
+        <w:rPr>
+          <w:rFonts w:ascii="Times New Roman" w:hAnsi="Times New Roman" w:cs="Times New Roman"/>
+          <w:sz w:val="24"/>
+          <w:szCs w:val="24"/>
+        </w:rPr>
+        <w:t>bat</w:t>
+      </w:r>
+      <w:proofErr w:type="spellEnd"/>
+      <w:r>
+        <w:rPr>
+          <w:rFonts w:ascii="Times New Roman" w:hAnsi="Times New Roman" w:cs="Times New Roman"/>
+          <w:sz w:val="24"/>
+          <w:szCs w:val="24"/>
+        </w:rPr>
+        <w:t xml:space="preserve"> e podem ser editados pelo bloco de notas.</w:t>
       </w:r>
       <w:r>
         <w:rPr>
@@ -2226,7 +3065,25 @@
           <w:sz w:val="24"/>
           <w:szCs w:val="24"/>
         </w:rPr>
-        <w:t>rie de comandos, normalmente utilizado para automatizar tarefas cotidianas. Um arquivo batch (.bat) é um script que é executado sequencialmente pelo prompt (um comando depois do outro).</w:t>
+        <w:t>rie de comandos, normalmente utilizado para automatizar tarefas cotidianas. Um arquivo batch (.</w:t>
+      </w:r>
+      <w:proofErr w:type="spellStart"/>
+      <w:r>
+        <w:rPr>
+          <w:rFonts w:ascii="Times New Roman" w:hAnsi="Times New Roman" w:cs="Times New Roman"/>
+          <w:sz w:val="24"/>
+          <w:szCs w:val="24"/>
+        </w:rPr>
+        <w:t>bat</w:t>
+      </w:r>
+      <w:proofErr w:type="spellEnd"/>
+      <w:r>
+        <w:rPr>
+          <w:rFonts w:ascii="Times New Roman" w:hAnsi="Times New Roman" w:cs="Times New Roman"/>
+          <w:sz w:val="24"/>
+          <w:szCs w:val="24"/>
+        </w:rPr>
+        <w:t>) é um script que é executado sequencialmente pelo prompt (um comando depois do outro).</w:t>
       </w:r>
     </w:p>
     <w:p>
@@ -2339,6 +3196,7 @@
           <w:szCs w:val="24"/>
         </w:rPr>
       </w:pPr>
+      <w:proofErr w:type="spellStart"/>
       <w:r>
         <w:rPr>
           <w:rFonts w:ascii="Times New Roman" w:hAnsi="Times New Roman" w:cs="Times New Roman"/>
@@ -2347,81 +3205,122 @@
         </w:rPr>
         <w:t>cls</w:t>
       </w:r>
-    </w:p>
-    <w:p>
-      <w:pPr>
-        <w:spacing w:line="360" w:lineRule="auto"/>
-        <w:jc w:val="both"/>
-        <w:rPr>
-          <w:rFonts w:ascii="Times New Roman" w:hAnsi="Times New Roman" w:cs="Times New Roman"/>
-          <w:sz w:val="24"/>
-          <w:szCs w:val="24"/>
-        </w:rPr>
-      </w:pPr>
-      <w:r>
-        <w:rPr>
-          <w:rFonts w:ascii="Times New Roman" w:hAnsi="Times New Roman" w:cs="Times New Roman"/>
-          <w:sz w:val="24"/>
-          <w:szCs w:val="24"/>
-        </w:rPr>
-        <w:t>echo Dia de hoje:</w:t>
-      </w:r>
-    </w:p>
-    <w:p>
-      <w:pPr>
-        <w:spacing w:line="360" w:lineRule="auto"/>
-        <w:jc w:val="both"/>
-        <w:rPr>
-          <w:rFonts w:ascii="Times New Roman" w:hAnsi="Times New Roman" w:cs="Times New Roman"/>
-          <w:sz w:val="24"/>
-          <w:szCs w:val="24"/>
-        </w:rPr>
-      </w:pPr>
-      <w:r>
-        <w:rPr>
-          <w:rFonts w:ascii="Times New Roman" w:hAnsi="Times New Roman" w:cs="Times New Roman"/>
-          <w:sz w:val="24"/>
-          <w:szCs w:val="24"/>
-        </w:rPr>
-        <w:t>echo %date%</w:t>
-      </w:r>
-    </w:p>
-    <w:p>
-      <w:pPr>
-        <w:spacing w:line="360" w:lineRule="auto"/>
-        <w:jc w:val="both"/>
-        <w:rPr>
-          <w:rFonts w:ascii="Times New Roman" w:hAnsi="Times New Roman" w:cs="Times New Roman"/>
-          <w:sz w:val="24"/>
-          <w:szCs w:val="24"/>
-        </w:rPr>
-      </w:pPr>
-      <w:r>
-        <w:rPr>
-          <w:rFonts w:ascii="Times New Roman" w:hAnsi="Times New Roman" w:cs="Times New Roman"/>
-          <w:sz w:val="24"/>
-          <w:szCs w:val="24"/>
-        </w:rPr>
-        <w:t>echo Hora atual:</w:t>
-      </w:r>
-    </w:p>
-    <w:p>
-      <w:pPr>
-        <w:spacing w:line="360" w:lineRule="auto"/>
-        <w:jc w:val="both"/>
-        <w:rPr>
-          <w:rFonts w:ascii="Times New Roman" w:hAnsi="Times New Roman" w:cs="Times New Roman"/>
-          <w:sz w:val="24"/>
-          <w:szCs w:val="24"/>
-        </w:rPr>
-      </w:pPr>
-      <w:r>
-        <w:rPr>
-          <w:rFonts w:ascii="Times New Roman" w:hAnsi="Times New Roman" w:cs="Times New Roman"/>
-          <w:sz w:val="24"/>
-          <w:szCs w:val="24"/>
-        </w:rPr>
-        <w:t>echo %time%</w:t>
+      <w:proofErr w:type="spellEnd"/>
+    </w:p>
+    <w:p>
+      <w:pPr>
+        <w:spacing w:line="360" w:lineRule="auto"/>
+        <w:jc w:val="both"/>
+        <w:rPr>
+          <w:rFonts w:ascii="Times New Roman" w:hAnsi="Times New Roman" w:cs="Times New Roman"/>
+          <w:sz w:val="24"/>
+          <w:szCs w:val="24"/>
+        </w:rPr>
+      </w:pPr>
+      <w:proofErr w:type="spellStart"/>
+      <w:r>
+        <w:rPr>
+          <w:rFonts w:ascii="Times New Roman" w:hAnsi="Times New Roman" w:cs="Times New Roman"/>
+          <w:sz w:val="24"/>
+          <w:szCs w:val="24"/>
+        </w:rPr>
+        <w:t>echo</w:t>
+      </w:r>
+      <w:proofErr w:type="spellEnd"/>
+      <w:r>
+        <w:rPr>
+          <w:rFonts w:ascii="Times New Roman" w:hAnsi="Times New Roman" w:cs="Times New Roman"/>
+          <w:sz w:val="24"/>
+          <w:szCs w:val="24"/>
+        </w:rPr>
+        <w:t xml:space="preserve"> Dia de hoje:</w:t>
+      </w:r>
+    </w:p>
+    <w:p>
+      <w:pPr>
+        <w:spacing w:line="360" w:lineRule="auto"/>
+        <w:jc w:val="both"/>
+        <w:rPr>
+          <w:rFonts w:ascii="Times New Roman" w:hAnsi="Times New Roman" w:cs="Times New Roman"/>
+          <w:sz w:val="24"/>
+          <w:szCs w:val="24"/>
+        </w:rPr>
+      </w:pPr>
+      <w:proofErr w:type="spellStart"/>
+      <w:r>
+        <w:rPr>
+          <w:rFonts w:ascii="Times New Roman" w:hAnsi="Times New Roman" w:cs="Times New Roman"/>
+          <w:sz w:val="24"/>
+          <w:szCs w:val="24"/>
+        </w:rPr>
+        <w:t>echo</w:t>
+      </w:r>
+      <w:proofErr w:type="spellEnd"/>
+      <w:r>
+        <w:rPr>
+          <w:rFonts w:ascii="Times New Roman" w:hAnsi="Times New Roman" w:cs="Times New Roman"/>
+          <w:sz w:val="24"/>
+          <w:szCs w:val="24"/>
+        </w:rPr>
+        <w:t xml:space="preserve"> %date%</w:t>
+      </w:r>
+    </w:p>
+    <w:p>
+      <w:pPr>
+        <w:spacing w:line="360" w:lineRule="auto"/>
+        <w:jc w:val="both"/>
+        <w:rPr>
+          <w:rFonts w:ascii="Times New Roman" w:hAnsi="Times New Roman" w:cs="Times New Roman"/>
+          <w:sz w:val="24"/>
+          <w:szCs w:val="24"/>
+        </w:rPr>
+      </w:pPr>
+      <w:proofErr w:type="spellStart"/>
+      <w:r>
+        <w:rPr>
+          <w:rFonts w:ascii="Times New Roman" w:hAnsi="Times New Roman" w:cs="Times New Roman"/>
+          <w:sz w:val="24"/>
+          <w:szCs w:val="24"/>
+        </w:rPr>
+        <w:t>echo</w:t>
+      </w:r>
+      <w:proofErr w:type="spellEnd"/>
+      <w:r>
+        <w:rPr>
+          <w:rFonts w:ascii="Times New Roman" w:hAnsi="Times New Roman" w:cs="Times New Roman"/>
+          <w:sz w:val="24"/>
+          <w:szCs w:val="24"/>
+        </w:rPr>
+        <w:t xml:space="preserve"> Hora atual:</w:t>
+      </w:r>
+    </w:p>
+    <w:p>
+      <w:pPr>
+        <w:spacing w:line="360" w:lineRule="auto"/>
+        <w:jc w:val="both"/>
+        <w:rPr>
+          <w:rFonts w:ascii="Times New Roman" w:hAnsi="Times New Roman" w:cs="Times New Roman"/>
+          <w:sz w:val="24"/>
+          <w:szCs w:val="24"/>
+        </w:rPr>
+      </w:pPr>
+      <w:proofErr w:type="spellStart"/>
+      <w:r>
+        <w:rPr>
+          <w:rFonts w:ascii="Times New Roman" w:hAnsi="Times New Roman" w:cs="Times New Roman"/>
+          <w:sz w:val="24"/>
+          <w:szCs w:val="24"/>
+        </w:rPr>
+        <w:t>echo</w:t>
+      </w:r>
+      <w:proofErr w:type="spellEnd"/>
+      <w:r>
+        <w:rPr>
+          <w:rFonts w:ascii="Times New Roman" w:hAnsi="Times New Roman" w:cs="Times New Roman"/>
+          <w:sz w:val="24"/>
+          <w:szCs w:val="24"/>
+        </w:rPr>
+        <w:t xml:space="preserve"> %time%</w:t>
       </w:r>
     </w:p>
     <w:p>
@@ -2493,7 +3392,25 @@
           <w:sz w:val="24"/>
           <w:szCs w:val="24"/>
         </w:rPr>
-        <w:t xml:space="preserve"> Para saber mais - cmder:</w:t>
+        <w:t xml:space="preserve"> Para saber mais - </w:t>
+      </w:r>
+      <w:proofErr w:type="spellStart"/>
+      <w:r>
+        <w:rPr>
+          <w:rFonts w:ascii="Times New Roman" w:hAnsi="Times New Roman" w:cs="Times New Roman"/>
+          <w:sz w:val="24"/>
+          <w:szCs w:val="24"/>
+        </w:rPr>
+        <w:t>cmder</w:t>
+      </w:r>
+      <w:proofErr w:type="spellEnd"/>
+      <w:r>
+        <w:rPr>
+          <w:rFonts w:ascii="Times New Roman" w:hAnsi="Times New Roman" w:cs="Times New Roman"/>
+          <w:sz w:val="24"/>
+          <w:szCs w:val="24"/>
+        </w:rPr>
+        <w:t>:</w:t>
       </w:r>
     </w:p>
     <w:p>
@@ -2517,7 +3434,25 @@
           <w:sz w:val="24"/>
           <w:szCs w:val="24"/>
         </w:rPr>
-        <w:t>Além do terminal colorido o cmder traz algumas funcionalidades extras no terminal que ajudam muito o dia a dia do desenvolvedor, vamos dar uma olhada em algumas delas!</w:t>
+        <w:t xml:space="preserve">Além do terminal colorido o </w:t>
+      </w:r>
+      <w:proofErr w:type="spellStart"/>
+      <w:r>
+        <w:rPr>
+          <w:rFonts w:ascii="Times New Roman" w:hAnsi="Times New Roman" w:cs="Times New Roman"/>
+          <w:sz w:val="24"/>
+          <w:szCs w:val="24"/>
+        </w:rPr>
+        <w:t>cmder</w:t>
+      </w:r>
+      <w:proofErr w:type="spellEnd"/>
+      <w:r>
+        <w:rPr>
+          <w:rFonts w:ascii="Times New Roman" w:hAnsi="Times New Roman" w:cs="Times New Roman"/>
+          <w:sz w:val="24"/>
+          <w:szCs w:val="24"/>
+        </w:rPr>
+        <w:t xml:space="preserve"> traz algumas funcionalidades extras no terminal que ajudam muito o dia a dia do desenvolvedor, vamos dar uma olhada em algumas delas!</w:t>
       </w:r>
     </w:p>
     <w:p>
@@ -2573,7 +3508,25 @@
           <w:sz w:val="24"/>
           <w:szCs w:val="24"/>
         </w:rPr>
-        <w:t>Se você já tentou copiar e colar no prompt do Windows pode ter reparado que é extremamente trabalhoso, precisando que usar o mouse para essa tarefa que é tão trivial. Uma das facilidades que o cmder nos traz é que agora é possível colar no Prompt com um atalho do teclado, basta apertamos CTRL + V. Bem mais prático, não acha? (Caso este atalho não funcione com você, experimente utilizar o CTRL + SHIFT+ V, pois dependendo da configuração do seu teclado o atalho pode mudar!)</w:t>
+        <w:t xml:space="preserve">Se você já tentou copiar e colar no prompt do Windows pode ter reparado que é extremamente trabalhoso, precisando que usar o mouse para essa tarefa que é tão trivial. Uma das facilidades que o </w:t>
+      </w:r>
+      <w:proofErr w:type="spellStart"/>
+      <w:r>
+        <w:rPr>
+          <w:rFonts w:ascii="Times New Roman" w:hAnsi="Times New Roman" w:cs="Times New Roman"/>
+          <w:sz w:val="24"/>
+          <w:szCs w:val="24"/>
+        </w:rPr>
+        <w:t>cmder</w:t>
+      </w:r>
+      <w:proofErr w:type="spellEnd"/>
+      <w:r>
+        <w:rPr>
+          <w:rFonts w:ascii="Times New Roman" w:hAnsi="Times New Roman" w:cs="Times New Roman"/>
+          <w:sz w:val="24"/>
+          <w:szCs w:val="24"/>
+        </w:rPr>
+        <w:t xml:space="preserve"> nos traz é que agora é possível colar no Prompt com um atalho do teclado, basta apertamos CTRL + V. Bem mais prático, não acha? (Caso este atalho não funcione com você, experimente utilizar o CTRL + SHIFT+ V, pois dependendo da configuração do seu teclado o atalho pode mudar!)</w:t>
       </w:r>
     </w:p>
     <w:p>
@@ -2686,7 +3639,25 @@
           <w:sz w:val="24"/>
           <w:szCs w:val="24"/>
         </w:rPr>
-        <w:t>Quando estamos trabalhado em um projeto, é muito comum precisarmos navegar entre várias pastas diferentes ou ter que executar múltiplos comandos simultaneamente. Quando utilizamos o prompt tradicional do Windows, muitos desenvolvedores acabam abrindo diversas instâncias do mesmo, para não ter que ficar trocando de diretório toda hora, mas isso acaba gerando uma confusão pois temos que usar o ALT + TAB repetidas vezes para trocar entre os prompts abertos e as aplicações que utilizamos para desenvolvimento.</w:t>
+        <w:t xml:space="preserve">Quando estamos </w:t>
+      </w:r>
+      <w:proofErr w:type="gramStart"/>
+      <w:r>
+        <w:rPr>
+          <w:rFonts w:ascii="Times New Roman" w:hAnsi="Times New Roman" w:cs="Times New Roman"/>
+          <w:sz w:val="24"/>
+          <w:szCs w:val="24"/>
+        </w:rPr>
+        <w:t>trabalhado</w:t>
+      </w:r>
+      <w:proofErr w:type="gramEnd"/>
+      <w:r>
+        <w:rPr>
+          <w:rFonts w:ascii="Times New Roman" w:hAnsi="Times New Roman" w:cs="Times New Roman"/>
+          <w:sz w:val="24"/>
+          <w:szCs w:val="24"/>
+        </w:rPr>
+        <w:t xml:space="preserve"> em um projeto, é muito comum precisarmos navegar entre várias pastas diferentes ou ter que executar múltiplos comandos simultaneamente. Quando utilizamos o prompt tradicional do Windows, muitos desenvolvedores acabam abrindo diversas instâncias do mesmo, para não ter que ficar trocando de diretório toda hora, mas isso acaba gerando uma confusão pois temos que usar o ALT + TAB repetidas vezes para trocar entre os prompts abertos e as aplicações que utilizamos para desenvolvimento.</w:t>
       </w:r>
     </w:p>
     <w:p>
@@ -2710,7 +3681,61 @@
           <w:sz w:val="24"/>
           <w:szCs w:val="24"/>
         </w:rPr>
-        <w:t>No cmder, nós temos uma solução para esse problema, as famosas abas! Inspirado nas abas que temos hoje nos navegadores, o cmder implementou algo bem semelhante. Podemos ter várias instâncias do cmder, lado a lado, organizada por abas. Para criar uma aba, basta utilizarmos o atalho de teclado CTRL + T e dar um ENTER para confirmar. Ele abre uma aba com um terminal novinho para nós! Isso ajuda muito na produtividade! Para alternar entre abas, é só usar o atalho CTRL + TAB que ele troca para a próxima aba, ficando muito fácil ter um terminal em cada pasta que necessita de atenção, um para consultar o banco de dados e uma para acessar um possível servidor na nuvem!</w:t>
+        <w:t xml:space="preserve">No </w:t>
+      </w:r>
+      <w:proofErr w:type="spellStart"/>
+      <w:r>
+        <w:rPr>
+          <w:rFonts w:ascii="Times New Roman" w:hAnsi="Times New Roman" w:cs="Times New Roman"/>
+          <w:sz w:val="24"/>
+          <w:szCs w:val="24"/>
+        </w:rPr>
+        <w:t>cmder</w:t>
+      </w:r>
+      <w:proofErr w:type="spellEnd"/>
+      <w:r>
+        <w:rPr>
+          <w:rFonts w:ascii="Times New Roman" w:hAnsi="Times New Roman" w:cs="Times New Roman"/>
+          <w:sz w:val="24"/>
+          <w:szCs w:val="24"/>
+        </w:rPr>
+        <w:t xml:space="preserve">, nós temos uma solução para esse problema, as famosas abas! Inspirado nas abas que temos hoje nos navegadores, o </w:t>
+      </w:r>
+      <w:proofErr w:type="spellStart"/>
+      <w:r>
+        <w:rPr>
+          <w:rFonts w:ascii="Times New Roman" w:hAnsi="Times New Roman" w:cs="Times New Roman"/>
+          <w:sz w:val="24"/>
+          <w:szCs w:val="24"/>
+        </w:rPr>
+        <w:t>cmder</w:t>
+      </w:r>
+      <w:proofErr w:type="spellEnd"/>
+      <w:r>
+        <w:rPr>
+          <w:rFonts w:ascii="Times New Roman" w:hAnsi="Times New Roman" w:cs="Times New Roman"/>
+          <w:sz w:val="24"/>
+          <w:szCs w:val="24"/>
+        </w:rPr>
+        <w:t xml:space="preserve"> implementou algo bem semelhante. Podemos ter várias instâncias do </w:t>
+      </w:r>
+      <w:proofErr w:type="spellStart"/>
+      <w:r>
+        <w:rPr>
+          <w:rFonts w:ascii="Times New Roman" w:hAnsi="Times New Roman" w:cs="Times New Roman"/>
+          <w:sz w:val="24"/>
+          <w:szCs w:val="24"/>
+        </w:rPr>
+        <w:t>cmder</w:t>
+      </w:r>
+      <w:proofErr w:type="spellEnd"/>
+      <w:r>
+        <w:rPr>
+          <w:rFonts w:ascii="Times New Roman" w:hAnsi="Times New Roman" w:cs="Times New Roman"/>
+          <w:sz w:val="24"/>
+          <w:szCs w:val="24"/>
+        </w:rPr>
+        <w:t>, lado a lado, organizada por abas. Para criar uma aba, basta utilizarmos o atalho de teclado CTRL + T e dar um ENTER para confirmar. Ele abre uma aba com um terminal novinho para nós! Isso ajuda muito na produtividade! Para alternar entre abas, é só usar o atalho CTRL + TAB que ele troca para a próxima aba, ficando muito fácil ter um terminal em cada pasta que necessita de atenção, um para consultar o banco de dados e uma para acessar um possível servidor na nuvem!</w:t>
       </w:r>
     </w:p>
     <w:p>
@@ -2766,7 +3791,61 @@
           <w:sz w:val="24"/>
           <w:szCs w:val="24"/>
         </w:rPr>
-        <w:t xml:space="preserve">O cmder é um terminal extremamente personalizável, se você usar o atalho Windows + ALT + P , você abrirá as configurações dele, indo na parte de Features, você verá que é possível alterar quase tudo do terminal. Lá tem </w:t>
+        <w:t xml:space="preserve">O </w:t>
+      </w:r>
+      <w:proofErr w:type="spellStart"/>
+      <w:r>
+        <w:rPr>
+          <w:rFonts w:ascii="Times New Roman" w:hAnsi="Times New Roman" w:cs="Times New Roman"/>
+          <w:sz w:val="24"/>
+          <w:szCs w:val="24"/>
+        </w:rPr>
+        <w:t>cmder</w:t>
+      </w:r>
+      <w:proofErr w:type="spellEnd"/>
+      <w:r>
+        <w:rPr>
+          <w:rFonts w:ascii="Times New Roman" w:hAnsi="Times New Roman" w:cs="Times New Roman"/>
+          <w:sz w:val="24"/>
+          <w:szCs w:val="24"/>
+        </w:rPr>
+        <w:t xml:space="preserve"> é um terminal extremamente personalizável, se você usar o atalho Windows + ALT + </w:t>
+      </w:r>
+      <w:proofErr w:type="gramStart"/>
+      <w:r>
+        <w:rPr>
+          <w:rFonts w:ascii="Times New Roman" w:hAnsi="Times New Roman" w:cs="Times New Roman"/>
+          <w:sz w:val="24"/>
+          <w:szCs w:val="24"/>
+        </w:rPr>
+        <w:t>P ,</w:t>
+      </w:r>
+      <w:proofErr w:type="gramEnd"/>
+      <w:r>
+        <w:rPr>
+          <w:rFonts w:ascii="Times New Roman" w:hAnsi="Times New Roman" w:cs="Times New Roman"/>
+          <w:sz w:val="24"/>
+          <w:szCs w:val="24"/>
+        </w:rPr>
+        <w:t xml:space="preserve"> você abrirá as configurações dele, indo na parte de </w:t>
+      </w:r>
+      <w:proofErr w:type="spellStart"/>
+      <w:r>
+        <w:rPr>
+          <w:rFonts w:ascii="Times New Roman" w:hAnsi="Times New Roman" w:cs="Times New Roman"/>
+          <w:sz w:val="24"/>
+          <w:szCs w:val="24"/>
+        </w:rPr>
+        <w:t>Features</w:t>
+      </w:r>
+      <w:proofErr w:type="spellEnd"/>
+      <w:r>
+        <w:rPr>
+          <w:rFonts w:ascii="Times New Roman" w:hAnsi="Times New Roman" w:cs="Times New Roman"/>
+          <w:sz w:val="24"/>
+          <w:szCs w:val="24"/>
+        </w:rPr>
+        <w:t xml:space="preserve">, você verá que é possível alterar quase tudo do terminal. Lá tem </w:t>
       </w:r>
       <w:r>
         <w:rPr>
@@ -2855,7 +3934,25 @@
           <w:sz w:val="24"/>
           <w:szCs w:val="24"/>
         </w:rPr>
-        <w:t>stalar o cmder para usar no local do prompt padrão.</w:t>
+        <w:t xml:space="preserve">stalar o </w:t>
+      </w:r>
+      <w:proofErr w:type="spellStart"/>
+      <w:r>
+        <w:rPr>
+          <w:rFonts w:ascii="Times New Roman" w:hAnsi="Times New Roman" w:cs="Times New Roman"/>
+          <w:sz w:val="24"/>
+          <w:szCs w:val="24"/>
+        </w:rPr>
+        <w:t>cmder</w:t>
+      </w:r>
+      <w:proofErr w:type="spellEnd"/>
+      <w:r>
+        <w:rPr>
+          <w:rFonts w:ascii="Times New Roman" w:hAnsi="Times New Roman" w:cs="Times New Roman"/>
+          <w:sz w:val="24"/>
+          <w:szCs w:val="24"/>
+        </w:rPr>
+        <w:t xml:space="preserve"> para usar no local do prompt padrão.</w:t>
       </w:r>
     </w:p>
     <w:p>
@@ -2879,7 +3976,25 @@
           <w:sz w:val="24"/>
           <w:szCs w:val="24"/>
         </w:rPr>
-        <w:t>Como criar um script no Windows (.bat).</w:t>
+        <w:t>Como criar um script no Windows (.</w:t>
+      </w:r>
+      <w:proofErr w:type="spellStart"/>
+      <w:r>
+        <w:rPr>
+          <w:rFonts w:ascii="Times New Roman" w:hAnsi="Times New Roman" w:cs="Times New Roman"/>
+          <w:sz w:val="24"/>
+          <w:szCs w:val="24"/>
+        </w:rPr>
+        <w:t>bat</w:t>
+      </w:r>
+      <w:proofErr w:type="spellEnd"/>
+      <w:r>
+        <w:rPr>
+          <w:rFonts w:ascii="Times New Roman" w:hAnsi="Times New Roman" w:cs="Times New Roman"/>
+          <w:sz w:val="24"/>
+          <w:szCs w:val="24"/>
+        </w:rPr>
+        <w:t>).</w:t>
       </w:r>
     </w:p>
     <w:p>
@@ -2927,7 +4042,43 @@
           <w:sz w:val="24"/>
           <w:szCs w:val="24"/>
         </w:rPr>
-        <w:t>O comando xcopy, para copiar pastas e sub-pastas.</w:t>
+        <w:t xml:space="preserve">O comando </w:t>
+      </w:r>
+      <w:proofErr w:type="spellStart"/>
+      <w:r>
+        <w:rPr>
+          <w:rFonts w:ascii="Times New Roman" w:hAnsi="Times New Roman" w:cs="Times New Roman"/>
+          <w:sz w:val="24"/>
+          <w:szCs w:val="24"/>
+        </w:rPr>
+        <w:t>xcopy</w:t>
+      </w:r>
+      <w:proofErr w:type="spellEnd"/>
+      <w:r>
+        <w:rPr>
+          <w:rFonts w:ascii="Times New Roman" w:hAnsi="Times New Roman" w:cs="Times New Roman"/>
+          <w:sz w:val="24"/>
+          <w:szCs w:val="24"/>
+        </w:rPr>
+        <w:t xml:space="preserve">, para copiar pastas e </w:t>
+      </w:r>
+      <w:proofErr w:type="spellStart"/>
+      <w:r>
+        <w:rPr>
+          <w:rFonts w:ascii="Times New Roman" w:hAnsi="Times New Roman" w:cs="Times New Roman"/>
+          <w:sz w:val="24"/>
+          <w:szCs w:val="24"/>
+        </w:rPr>
+        <w:t>sub-pastas</w:t>
+      </w:r>
+      <w:proofErr w:type="spellEnd"/>
+      <w:r>
+        <w:rPr>
+          <w:rFonts w:ascii="Times New Roman" w:hAnsi="Times New Roman" w:cs="Times New Roman"/>
+          <w:sz w:val="24"/>
+          <w:szCs w:val="24"/>
+        </w:rPr>
+        <w:t>.</w:t>
       </w:r>
     </w:p>
     <w:p>
@@ -3094,7 +4245,61 @@
           <w:sz w:val="24"/>
           <w:szCs w:val="24"/>
         </w:rPr>
-        <w:t>Para criar um backup do PATH podemos simplesmente dar um echo %PATH% em um arquivo backupPATH.txt utilizando o cmd/er.</w:t>
+        <w:t xml:space="preserve">Para criar um backup do PATH podemos simplesmente dar um </w:t>
+      </w:r>
+      <w:proofErr w:type="spellStart"/>
+      <w:r>
+        <w:rPr>
+          <w:rFonts w:ascii="Times New Roman" w:hAnsi="Times New Roman" w:cs="Times New Roman"/>
+          <w:sz w:val="24"/>
+          <w:szCs w:val="24"/>
+        </w:rPr>
+        <w:t>echo</w:t>
+      </w:r>
+      <w:proofErr w:type="spellEnd"/>
+      <w:r>
+        <w:rPr>
+          <w:rFonts w:ascii="Times New Roman" w:hAnsi="Times New Roman" w:cs="Times New Roman"/>
+          <w:sz w:val="24"/>
+          <w:szCs w:val="24"/>
+        </w:rPr>
+        <w:t xml:space="preserve"> %PATH% em um arquivo backupPATH.txt utilizando o </w:t>
+      </w:r>
+      <w:proofErr w:type="spellStart"/>
+      <w:r>
+        <w:rPr>
+          <w:rFonts w:ascii="Times New Roman" w:hAnsi="Times New Roman" w:cs="Times New Roman"/>
+          <w:sz w:val="24"/>
+          <w:szCs w:val="24"/>
+        </w:rPr>
+        <w:t>cmd</w:t>
+      </w:r>
+      <w:proofErr w:type="spellEnd"/>
+      <w:r>
+        <w:rPr>
+          <w:rFonts w:ascii="Times New Roman" w:hAnsi="Times New Roman" w:cs="Times New Roman"/>
+          <w:sz w:val="24"/>
+          <w:szCs w:val="24"/>
+        </w:rPr>
+        <w:t>/</w:t>
+      </w:r>
+      <w:proofErr w:type="spellStart"/>
+      <w:r>
+        <w:rPr>
+          <w:rFonts w:ascii="Times New Roman" w:hAnsi="Times New Roman" w:cs="Times New Roman"/>
+          <w:sz w:val="24"/>
+          <w:szCs w:val="24"/>
+        </w:rPr>
+        <w:t>er</w:t>
+      </w:r>
+      <w:proofErr w:type="spellEnd"/>
+      <w:r>
+        <w:rPr>
+          <w:rFonts w:ascii="Times New Roman" w:hAnsi="Times New Roman" w:cs="Times New Roman"/>
+          <w:sz w:val="24"/>
+          <w:szCs w:val="24"/>
+        </w:rPr>
+        <w:t>.</w:t>
       </w:r>
     </w:p>
     <w:p>
@@ -3118,7 +4323,25 @@
           <w:sz w:val="24"/>
           <w:szCs w:val="24"/>
         </w:rPr>
-        <w:t>Não tente fazer pelo powershell, ele irá simplesmente criar o arquivo com a palavra %PATH% escrito dentro, ao invés de realmente fazer o backup dele.</w:t>
+        <w:t xml:space="preserve">Não tente fazer pelo </w:t>
+      </w:r>
+      <w:proofErr w:type="spellStart"/>
+      <w:r>
+        <w:rPr>
+          <w:rFonts w:ascii="Times New Roman" w:hAnsi="Times New Roman" w:cs="Times New Roman"/>
+          <w:sz w:val="24"/>
+          <w:szCs w:val="24"/>
+        </w:rPr>
+        <w:t>powershell</w:t>
+      </w:r>
+      <w:proofErr w:type="spellEnd"/>
+      <w:r>
+        <w:rPr>
+          <w:rFonts w:ascii="Times New Roman" w:hAnsi="Times New Roman" w:cs="Times New Roman"/>
+          <w:sz w:val="24"/>
+          <w:szCs w:val="24"/>
+        </w:rPr>
+        <w:t>, ele irá simplesmente criar o arquivo com a palavra %PATH% escrito dentro, ao invés de realmente fazer o backup dele.</w:t>
       </w:r>
     </w:p>
     <w:p>
@@ -3166,7 +4389,25 @@
           <w:sz w:val="24"/>
           <w:szCs w:val="24"/>
         </w:rPr>
-        <w:t xml:space="preserve">Ao analisar o nosso PATH com o ‘echo PATH’ ou somente ‘PATH’ na linha de comando podemos notar que a maioria dos caminhos existentes lá </w:t>
+        <w:t>Ao analisar o nosso PATH com o ‘</w:t>
+      </w:r>
+      <w:proofErr w:type="spellStart"/>
+      <w:r>
+        <w:rPr>
+          <w:rFonts w:ascii="Times New Roman" w:hAnsi="Times New Roman" w:cs="Times New Roman"/>
+          <w:sz w:val="24"/>
+          <w:szCs w:val="24"/>
+        </w:rPr>
+        <w:t>echo</w:t>
+      </w:r>
+      <w:proofErr w:type="spellEnd"/>
+      <w:r>
+        <w:rPr>
+          <w:rFonts w:ascii="Times New Roman" w:hAnsi="Times New Roman" w:cs="Times New Roman"/>
+          <w:sz w:val="24"/>
+          <w:szCs w:val="24"/>
+        </w:rPr>
+        <w:t xml:space="preserve"> PATH’ ou somente ‘PATH’ na linha de comando podemos notar que a maioria dos caminhos existentes lá </w:t>
       </w:r>
       <w:r>
         <w:rPr>
@@ -3207,8 +4448,54 @@
           <w:sz w:val="24"/>
           <w:szCs w:val="24"/>
         </w:rPr>
-        <w:t>Para setar um novo caminho ou script no PATH utilizamos o ‘set PATH=%PAHT%;c:\caminho\para\a\nova\pasta\bin’. NÃO ESQUECER DE SEMPRE COLOCAR O %PATH% DEPOIS DO ‘PATH=’ E O ‘;’ POIS QUEREMOS ADICIONAR ESSA NOVA PASTA BIN E NÃO SUBSTITUIR TODO O NOSSO PATH POR ELA!!!!!!.</w:t>
-      </w:r>
+        <w:t xml:space="preserve">Para </w:t>
+      </w:r>
+      <w:proofErr w:type="spellStart"/>
+      <w:r>
+        <w:rPr>
+          <w:rFonts w:ascii="Times New Roman" w:hAnsi="Times New Roman" w:cs="Times New Roman"/>
+          <w:sz w:val="24"/>
+          <w:szCs w:val="24"/>
+        </w:rPr>
+        <w:t>setar</w:t>
+      </w:r>
+      <w:proofErr w:type="spellEnd"/>
+      <w:r>
+        <w:rPr>
+          <w:rFonts w:ascii="Times New Roman" w:hAnsi="Times New Roman" w:cs="Times New Roman"/>
+          <w:sz w:val="24"/>
+          <w:szCs w:val="24"/>
+        </w:rPr>
+        <w:t xml:space="preserve"> um novo caminho ou script no PATH utilizamos o ‘set PATH=%PAHT</w:t>
+      </w:r>
+      <w:proofErr w:type="gramStart"/>
+      <w:r>
+        <w:rPr>
+          <w:rFonts w:ascii="Times New Roman" w:hAnsi="Times New Roman" w:cs="Times New Roman"/>
+          <w:sz w:val="24"/>
+          <w:szCs w:val="24"/>
+        </w:rPr>
+        <w:t>%;c:\caminho\para\a\nova\pasta\bin</w:t>
+      </w:r>
+      <w:proofErr w:type="gramEnd"/>
+      <w:r>
+        <w:rPr>
+          <w:rFonts w:ascii="Times New Roman" w:hAnsi="Times New Roman" w:cs="Times New Roman"/>
+          <w:sz w:val="24"/>
+          <w:szCs w:val="24"/>
+        </w:rPr>
+        <w:t xml:space="preserve">’. NÃO ESQUECER DE SEMPRE COLOCAR O %PATH% DEPOIS DO ‘PATH=’ E O ‘;’ POIS QUEREMOS ADICIONAR ESSA NOVA PASTA BIN E NÃO SUBSTITUIR TODO O NOSSO PATH POR </w:t>
+      </w:r>
+      <w:proofErr w:type="gramStart"/>
+      <w:r>
+        <w:rPr>
+          <w:rFonts w:ascii="Times New Roman" w:hAnsi="Times New Roman" w:cs="Times New Roman"/>
+          <w:sz w:val="24"/>
+          <w:szCs w:val="24"/>
+        </w:rPr>
+        <w:t>ELA!!!!!!.</w:t>
+      </w:r>
+      <w:proofErr w:type="gramEnd"/>
     </w:p>
     <w:p>
       <w:pPr>
@@ -3415,7 +4702,25 @@
           <w:sz w:val="24"/>
           <w:szCs w:val="24"/>
         </w:rPr>
-        <w:t xml:space="preserve"> O comando set infelizmente só funciona temporariamente, ou seja, durante todo o tempo que o cmd estiver aberto. A partir do momento que fechamos e reabrimos, todas as variáveis de ambiente e o nosso novo caminho adicionado no PATH somem.</w:t>
+        <w:t xml:space="preserve"> O comando set infelizmente só funciona temporariamente, ou seja, durante todo o tempo que o </w:t>
+      </w:r>
+      <w:proofErr w:type="spellStart"/>
+      <w:r>
+        <w:rPr>
+          <w:rFonts w:ascii="Times New Roman" w:hAnsi="Times New Roman" w:cs="Times New Roman"/>
+          <w:sz w:val="24"/>
+          <w:szCs w:val="24"/>
+        </w:rPr>
+        <w:t>cmd</w:t>
+      </w:r>
+      <w:proofErr w:type="spellEnd"/>
+      <w:r>
+        <w:rPr>
+          <w:rFonts w:ascii="Times New Roman" w:hAnsi="Times New Roman" w:cs="Times New Roman"/>
+          <w:sz w:val="24"/>
+          <w:szCs w:val="24"/>
+        </w:rPr>
+        <w:t xml:space="preserve"> estiver aberto. A partir do momento que fechamos e reabrimos, todas as variáveis de ambiente e o nosso novo caminho adicionado no PATH somem.</w:t>
       </w:r>
     </w:p>
     <w:p>
@@ -3441,6 +4746,7 @@
         </w:rPr>
         <w:t xml:space="preserve">Para que uma dessas alterações seja feita permanentemente, utilizamos o comando </w:t>
       </w:r>
+      <w:proofErr w:type="spellStart"/>
       <w:r>
         <w:rPr>
           <w:rFonts w:ascii="Times New Roman" w:hAnsi="Times New Roman" w:cs="Times New Roman"/>
@@ -3452,6 +4758,7 @@
         </w:rPr>
         <w:t>setx</w:t>
       </w:r>
+      <w:proofErr w:type="spellEnd"/>
       <w:r>
         <w:rPr>
           <w:rFonts w:ascii="Times New Roman" w:hAnsi="Times New Roman" w:cs="Times New Roman"/>
@@ -3482,7 +4789,61 @@
           <w:sz w:val="24"/>
           <w:szCs w:val="24"/>
         </w:rPr>
-        <w:t>Ele não funciona no cmder, somente no cmd oficial do windows, pois uma alteração permanente no PATH é algo muito importante e perigoso de se fazer, então tem que ser oficialmente</w:t>
+        <w:t xml:space="preserve">Ele não funciona no </w:t>
+      </w:r>
+      <w:proofErr w:type="spellStart"/>
+      <w:r>
+        <w:rPr>
+          <w:rFonts w:ascii="Times New Roman" w:hAnsi="Times New Roman" w:cs="Times New Roman"/>
+          <w:sz w:val="24"/>
+          <w:szCs w:val="24"/>
+        </w:rPr>
+        <w:t>cmder</w:t>
+      </w:r>
+      <w:proofErr w:type="spellEnd"/>
+      <w:r>
+        <w:rPr>
+          <w:rFonts w:ascii="Times New Roman" w:hAnsi="Times New Roman" w:cs="Times New Roman"/>
+          <w:sz w:val="24"/>
+          <w:szCs w:val="24"/>
+        </w:rPr>
+        <w:t xml:space="preserve">, somente no </w:t>
+      </w:r>
+      <w:proofErr w:type="spellStart"/>
+      <w:r>
+        <w:rPr>
+          <w:rFonts w:ascii="Times New Roman" w:hAnsi="Times New Roman" w:cs="Times New Roman"/>
+          <w:sz w:val="24"/>
+          <w:szCs w:val="24"/>
+        </w:rPr>
+        <w:t>cmd</w:t>
+      </w:r>
+      <w:proofErr w:type="spellEnd"/>
+      <w:r>
+        <w:rPr>
+          <w:rFonts w:ascii="Times New Roman" w:hAnsi="Times New Roman" w:cs="Times New Roman"/>
+          <w:sz w:val="24"/>
+          <w:szCs w:val="24"/>
+        </w:rPr>
+        <w:t xml:space="preserve"> oficial do </w:t>
+      </w:r>
+      <w:proofErr w:type="spellStart"/>
+      <w:r>
+        <w:rPr>
+          <w:rFonts w:ascii="Times New Roman" w:hAnsi="Times New Roman" w:cs="Times New Roman"/>
+          <w:sz w:val="24"/>
+          <w:szCs w:val="24"/>
+        </w:rPr>
+        <w:t>windows</w:t>
+      </w:r>
+      <w:proofErr w:type="spellEnd"/>
+      <w:r>
+        <w:rPr>
+          <w:rFonts w:ascii="Times New Roman" w:hAnsi="Times New Roman" w:cs="Times New Roman"/>
+          <w:sz w:val="24"/>
+          <w:szCs w:val="24"/>
+        </w:rPr>
+        <w:t>, pois uma alteração permanente no PATH é algo muito importante e perigoso de se fazer, então tem que ser oficialmente</w:t>
       </w:r>
       <w:r>
         <w:rPr>
@@ -3648,7 +5009,43 @@
           <w:sz w:val="24"/>
           <w:szCs w:val="24"/>
         </w:rPr>
-        <w:t>Após setar essas alterações permanentemente, reinicie o cmd para que elas comecem a valer.</w:t>
+        <w:t xml:space="preserve">Após </w:t>
+      </w:r>
+      <w:proofErr w:type="spellStart"/>
+      <w:r>
+        <w:rPr>
+          <w:rFonts w:ascii="Times New Roman" w:hAnsi="Times New Roman" w:cs="Times New Roman"/>
+          <w:sz w:val="24"/>
+          <w:szCs w:val="24"/>
+        </w:rPr>
+        <w:t>setar</w:t>
+      </w:r>
+      <w:proofErr w:type="spellEnd"/>
+      <w:r>
+        <w:rPr>
+          <w:rFonts w:ascii="Times New Roman" w:hAnsi="Times New Roman" w:cs="Times New Roman"/>
+          <w:sz w:val="24"/>
+          <w:szCs w:val="24"/>
+        </w:rPr>
+        <w:t xml:space="preserve"> essas alterações permanentemente, reinicie o </w:t>
+      </w:r>
+      <w:proofErr w:type="spellStart"/>
+      <w:r>
+        <w:rPr>
+          <w:rFonts w:ascii="Times New Roman" w:hAnsi="Times New Roman" w:cs="Times New Roman"/>
+          <w:sz w:val="24"/>
+          <w:szCs w:val="24"/>
+        </w:rPr>
+        <w:t>cmd</w:t>
+      </w:r>
+      <w:proofErr w:type="spellEnd"/>
+      <w:r>
+        <w:rPr>
+          <w:rFonts w:ascii="Times New Roman" w:hAnsi="Times New Roman" w:cs="Times New Roman"/>
+          <w:sz w:val="24"/>
+          <w:szCs w:val="24"/>
+        </w:rPr>
+        <w:t xml:space="preserve"> para que elas comecem a valer.</w:t>
       </w:r>
     </w:p>
     <w:p>
@@ -3712,7 +5109,25 @@
           <w:sz w:val="24"/>
           <w:szCs w:val="24"/>
         </w:rPr>
-        <w:t xml:space="preserve">Clique no ícone Pesquisar e digite </w:t>
+        <w:t xml:space="preserve">Clique no </w:t>
+      </w:r>
+      <w:proofErr w:type="gramStart"/>
+      <w:r>
+        <w:rPr>
+          <w:rFonts w:ascii="Times New Roman" w:hAnsi="Times New Roman" w:cs="Times New Roman"/>
+          <w:sz w:val="24"/>
+          <w:szCs w:val="24"/>
+        </w:rPr>
+        <w:t>ícone Pesquisar</w:t>
+      </w:r>
+      <w:proofErr w:type="gramEnd"/>
+      <w:r>
+        <w:rPr>
+          <w:rFonts w:ascii="Times New Roman" w:hAnsi="Times New Roman" w:cs="Times New Roman"/>
+          <w:sz w:val="24"/>
+          <w:szCs w:val="24"/>
+        </w:rPr>
+        <w:t xml:space="preserve"> e digite </w:t>
       </w:r>
       <w:r>
         <w:rPr>
@@ -3889,7 +5304,16 @@
           <w:sz w:val="24"/>
           <w:szCs w:val="24"/>
         </w:rPr>
-        <w:t xml:space="preserve">Na janela </w:t>
+        <w:t xml:space="preserve">Na </w:t>
+      </w:r>
+      <w:proofErr w:type="gramStart"/>
+      <w:r>
+        <w:rPr>
+          <w:rFonts w:ascii="Times New Roman" w:hAnsi="Times New Roman" w:cs="Times New Roman"/>
+          <w:sz w:val="24"/>
+          <w:szCs w:val="24"/>
+        </w:rPr>
+        <w:t xml:space="preserve">janela </w:t>
       </w:r>
       <w:r>
         <w:rPr>
@@ -3901,6 +5325,7 @@
         </w:rPr>
         <w:t>Editar</w:t>
       </w:r>
+      <w:proofErr w:type="gramEnd"/>
       <w:r>
         <w:rPr>
           <w:rFonts w:ascii="Times New Roman" w:hAnsi="Times New Roman" w:cs="Times New Roman"/>
@@ -4021,13 +5446,23 @@
         </w:rPr>
         <w:t xml:space="preserve"> </w:t>
       </w:r>
-      <w:r>
-        <w:rPr>
-          <w:rFonts w:ascii="Times New Roman" w:hAnsi="Times New Roman" w:cs="Times New Roman"/>
-          <w:sz w:val="24"/>
-          <w:szCs w:val="24"/>
-        </w:rPr>
-        <w:t>echo %PROCESSOR_ARCHITECTURE%</w:t>
+      <w:proofErr w:type="spellStart"/>
+      <w:r>
+        <w:rPr>
+          <w:rFonts w:ascii="Times New Roman" w:hAnsi="Times New Roman" w:cs="Times New Roman"/>
+          <w:sz w:val="24"/>
+          <w:szCs w:val="24"/>
+        </w:rPr>
+        <w:t>echo</w:t>
+      </w:r>
+      <w:proofErr w:type="spellEnd"/>
+      <w:r>
+        <w:rPr>
+          <w:rFonts w:ascii="Times New Roman" w:hAnsi="Times New Roman" w:cs="Times New Roman"/>
+          <w:sz w:val="24"/>
+          <w:szCs w:val="24"/>
+        </w:rPr>
+        <w:t xml:space="preserve"> %PROCESSOR_ARCHITECTURE%</w:t>
       </w:r>
     </w:p>
     <w:p>
@@ -4117,14 +5552,52 @@
         </w:rPr>
         <w:t xml:space="preserve"> </w:t>
       </w:r>
-      <w:r>
-        <w:rPr>
-          <w:rFonts w:ascii="Times New Roman" w:hAnsi="Times New Roman" w:cs="Times New Roman"/>
-          <w:sz w:val="24"/>
-          <w:szCs w:val="24"/>
-        </w:rPr>
-        <w:t>wmic OS get OSArchitecture</w:t>
-      </w:r>
+      <w:proofErr w:type="spellStart"/>
+      <w:r>
+        <w:rPr>
+          <w:rFonts w:ascii="Times New Roman" w:hAnsi="Times New Roman" w:cs="Times New Roman"/>
+          <w:sz w:val="24"/>
+          <w:szCs w:val="24"/>
+        </w:rPr>
+        <w:t>wmic</w:t>
+      </w:r>
+      <w:proofErr w:type="spellEnd"/>
+      <w:r>
+        <w:rPr>
+          <w:rFonts w:ascii="Times New Roman" w:hAnsi="Times New Roman" w:cs="Times New Roman"/>
+          <w:sz w:val="24"/>
+          <w:szCs w:val="24"/>
+        </w:rPr>
+        <w:t xml:space="preserve"> OS </w:t>
+      </w:r>
+      <w:proofErr w:type="spellStart"/>
+      <w:r>
+        <w:rPr>
+          <w:rFonts w:ascii="Times New Roman" w:hAnsi="Times New Roman" w:cs="Times New Roman"/>
+          <w:sz w:val="24"/>
+          <w:szCs w:val="24"/>
+        </w:rPr>
+        <w:t>get</w:t>
+      </w:r>
+      <w:proofErr w:type="spellEnd"/>
+      <w:r>
+        <w:rPr>
+          <w:rFonts w:ascii="Times New Roman" w:hAnsi="Times New Roman" w:cs="Times New Roman"/>
+          <w:sz w:val="24"/>
+          <w:szCs w:val="24"/>
+        </w:rPr>
+        <w:t xml:space="preserve"> </w:t>
+      </w:r>
+      <w:proofErr w:type="spellStart"/>
+      <w:r>
+        <w:rPr>
+          <w:rFonts w:ascii="Times New Roman" w:hAnsi="Times New Roman" w:cs="Times New Roman"/>
+          <w:sz w:val="24"/>
+          <w:szCs w:val="24"/>
+        </w:rPr>
+        <w:t>OSArchitecture</w:t>
+      </w:r>
+      <w:proofErr w:type="spellEnd"/>
     </w:p>
     <w:p>
       <w:pPr>
@@ -4206,13 +5679,41 @@
           <w:szCs w:val="24"/>
         </w:rPr>
       </w:pPr>
-      <w:r>
-        <w:rPr>
-          <w:rFonts w:ascii="Times New Roman" w:hAnsi="Times New Roman" w:cs="Times New Roman"/>
-          <w:sz w:val="24"/>
-          <w:szCs w:val="24"/>
-        </w:rPr>
-        <w:t>wmic é um comando que dá acesso ao Windows Management Instrumentation. O wmic é mais importante para administradores de infraestrutura e possui muito mais funções. Para gente basta saber se é 32bit ou 64bit!</w:t>
+      <w:proofErr w:type="spellStart"/>
+      <w:r>
+        <w:rPr>
+          <w:rFonts w:ascii="Times New Roman" w:hAnsi="Times New Roman" w:cs="Times New Roman"/>
+          <w:sz w:val="24"/>
+          <w:szCs w:val="24"/>
+        </w:rPr>
+        <w:t>wmic</w:t>
+      </w:r>
+      <w:proofErr w:type="spellEnd"/>
+      <w:r>
+        <w:rPr>
+          <w:rFonts w:ascii="Times New Roman" w:hAnsi="Times New Roman" w:cs="Times New Roman"/>
+          <w:sz w:val="24"/>
+          <w:szCs w:val="24"/>
+        </w:rPr>
+        <w:t xml:space="preserve"> é um comando que dá acesso ao Windows Management Instrumentation. O </w:t>
+      </w:r>
+      <w:proofErr w:type="spellStart"/>
+      <w:r>
+        <w:rPr>
+          <w:rFonts w:ascii="Times New Roman" w:hAnsi="Times New Roman" w:cs="Times New Roman"/>
+          <w:sz w:val="24"/>
+          <w:szCs w:val="24"/>
+        </w:rPr>
+        <w:t>wmic</w:t>
+      </w:r>
+      <w:proofErr w:type="spellEnd"/>
+      <w:r>
+        <w:rPr>
+          <w:rFonts w:ascii="Times New Roman" w:hAnsi="Times New Roman" w:cs="Times New Roman"/>
+          <w:sz w:val="24"/>
+          <w:szCs w:val="24"/>
+        </w:rPr>
+        <w:t xml:space="preserve"> é mais importante para administradores de infraestrutura e possui muito mais funções. Para gente basta saber se é 32bit ou 64bit!</w:t>
       </w:r>
     </w:p>
     <w:p>
@@ -4372,7 +5873,25 @@
           <w:sz w:val="24"/>
           <w:szCs w:val="24"/>
         </w:rPr>
-        <w:t>Dica: Se seu teclado tiver a tecla Pause, pode usar o atalho Windows + Pause.</w:t>
+        <w:t xml:space="preserve">Dica: Se seu teclado tiver a </w:t>
+      </w:r>
+      <w:proofErr w:type="gramStart"/>
+      <w:r>
+        <w:rPr>
+          <w:rFonts w:ascii="Times New Roman" w:hAnsi="Times New Roman" w:cs="Times New Roman"/>
+          <w:sz w:val="24"/>
+          <w:szCs w:val="24"/>
+        </w:rPr>
+        <w:t>tecla Pause</w:t>
+      </w:r>
+      <w:proofErr w:type="gramEnd"/>
+      <w:r>
+        <w:rPr>
+          <w:rFonts w:ascii="Times New Roman" w:hAnsi="Times New Roman" w:cs="Times New Roman"/>
+          <w:sz w:val="24"/>
+          <w:szCs w:val="24"/>
+        </w:rPr>
+        <w:t>, pode usar o atalho Windows + Pause.</w:t>
       </w:r>
     </w:p>
     <w:p>
@@ -4421,6 +5940,921 @@
           <w:szCs w:val="24"/>
         </w:rPr>
         <w:t>A grande desvantagem é que não podemos exigir do um usuário comum executar comandos no prompt. Mas a gente, sendo ou se tornando desenvolvedor, pode encarar a linha de comando!</w:t>
+      </w:r>
+    </w:p>
+    <w:p>
+      <w:pPr>
+        <w:pStyle w:val="PargrafodaLista"/>
+        <w:numPr>
+          <w:ilvl w:val="1"/>
+          <w:numId w:val="5"/>
+        </w:numPr>
+        <w:spacing w:line="360" w:lineRule="auto"/>
+        <w:jc w:val="both"/>
+        <w:rPr>
+          <w:rFonts w:ascii="Times New Roman" w:hAnsi="Times New Roman" w:cs="Times New Roman"/>
+          <w:sz w:val="24"/>
+          <w:szCs w:val="24"/>
+        </w:rPr>
+      </w:pPr>
+      <w:r>
+        <w:rPr>
+          <w:rFonts w:ascii="Times New Roman" w:hAnsi="Times New Roman" w:cs="Times New Roman"/>
+          <w:sz w:val="24"/>
+          <w:szCs w:val="24"/>
+        </w:rPr>
+        <w:t xml:space="preserve"> </w:t>
+      </w:r>
+      <w:r>
+        <w:rPr>
+          <w:rFonts w:ascii="Times New Roman" w:hAnsi="Times New Roman" w:cs="Times New Roman"/>
+          <w:sz w:val="24"/>
+          <w:szCs w:val="24"/>
+        </w:rPr>
+        <w:t>Para saber mais</w:t>
+      </w:r>
+      <w:r>
+        <w:rPr>
+          <w:rFonts w:ascii="Times New Roman" w:hAnsi="Times New Roman" w:cs="Times New Roman"/>
+          <w:sz w:val="24"/>
+          <w:szCs w:val="24"/>
+        </w:rPr>
+        <w:t xml:space="preserve"> –</w:t>
+      </w:r>
+      <w:r>
+        <w:rPr>
+          <w:rFonts w:ascii="Times New Roman" w:hAnsi="Times New Roman" w:cs="Times New Roman"/>
+          <w:sz w:val="24"/>
+          <w:szCs w:val="24"/>
+        </w:rPr>
+        <w:t xml:space="preserve"> Uma ferramenta para as variáveis de ambiente</w:t>
+      </w:r>
+      <w:r>
+        <w:rPr>
+          <w:rFonts w:ascii="Times New Roman" w:hAnsi="Times New Roman" w:cs="Times New Roman"/>
+          <w:sz w:val="24"/>
+          <w:szCs w:val="24"/>
+        </w:rPr>
+        <w:t>:</w:t>
+      </w:r>
+    </w:p>
+    <w:p>
+      <w:pPr>
+        <w:pStyle w:val="PargrafodaLista"/>
+        <w:numPr>
+          <w:ilvl w:val="2"/>
+          <w:numId w:val="5"/>
+        </w:numPr>
+        <w:spacing w:line="360" w:lineRule="auto"/>
+        <w:jc w:val="both"/>
+        <w:rPr>
+          <w:rFonts w:ascii="Times New Roman" w:hAnsi="Times New Roman" w:cs="Times New Roman"/>
+          <w:sz w:val="24"/>
+          <w:szCs w:val="24"/>
+        </w:rPr>
+      </w:pPr>
+      <w:proofErr w:type="spellStart"/>
+      <w:r>
+        <w:rPr>
+          <w:rFonts w:ascii="Times New Roman" w:hAnsi="Times New Roman" w:cs="Times New Roman"/>
+          <w:sz w:val="24"/>
+          <w:szCs w:val="24"/>
+        </w:rPr>
+        <w:t>RapidEE</w:t>
+      </w:r>
+      <w:proofErr w:type="spellEnd"/>
+      <w:r>
+        <w:rPr>
+          <w:rFonts w:ascii="Times New Roman" w:hAnsi="Times New Roman" w:cs="Times New Roman"/>
+          <w:sz w:val="24"/>
+          <w:szCs w:val="24"/>
+        </w:rPr>
+        <w:t>: programa que permite alterar as variáveis de ambiente de maneira gráfica muito mais fácil.</w:t>
+      </w:r>
+    </w:p>
+    <w:p>
+      <w:pPr>
+        <w:pStyle w:val="PargrafodaLista"/>
+        <w:numPr>
+          <w:ilvl w:val="2"/>
+          <w:numId w:val="5"/>
+        </w:numPr>
+        <w:spacing w:line="360" w:lineRule="auto"/>
+        <w:jc w:val="both"/>
+        <w:rPr>
+          <w:rFonts w:ascii="Times New Roman" w:hAnsi="Times New Roman" w:cs="Times New Roman"/>
+          <w:sz w:val="24"/>
+          <w:szCs w:val="24"/>
+        </w:rPr>
+      </w:pPr>
+      <w:r>
+        <w:rPr>
+          <w:rFonts w:ascii="Times New Roman" w:hAnsi="Times New Roman" w:cs="Times New Roman"/>
+          <w:sz w:val="24"/>
+          <w:szCs w:val="24"/>
+        </w:rPr>
+        <w:t>Ele exibe tanto as variáveis de ambiente do sistema quanto as de usuário.</w:t>
+      </w:r>
+    </w:p>
+    <w:p>
+      <w:pPr>
+        <w:pStyle w:val="PargrafodaLista"/>
+        <w:numPr>
+          <w:ilvl w:val="2"/>
+          <w:numId w:val="5"/>
+        </w:numPr>
+        <w:spacing w:line="360" w:lineRule="auto"/>
+        <w:jc w:val="both"/>
+        <w:rPr>
+          <w:rFonts w:ascii="Times New Roman" w:hAnsi="Times New Roman" w:cs="Times New Roman"/>
+          <w:sz w:val="24"/>
+          <w:szCs w:val="24"/>
+        </w:rPr>
+      </w:pPr>
+      <w:r>
+        <w:rPr>
+          <w:rFonts w:ascii="Times New Roman" w:hAnsi="Times New Roman" w:cs="Times New Roman"/>
+          <w:sz w:val="24"/>
+          <w:szCs w:val="24"/>
+        </w:rPr>
+        <w:t xml:space="preserve">Link para download: </w:t>
+      </w:r>
+      <w:hyperlink r:id="rId11" w:history="1">
+        <w:r>
+          <w:rPr>
+            <w:rStyle w:val="Hyperlink"/>
+            <w:rFonts w:ascii="Times New Roman" w:hAnsi="Times New Roman" w:cs="Times New Roman"/>
+            <w:sz w:val="24"/>
+            <w:szCs w:val="24"/>
+          </w:rPr>
+          <w:t>http://www.rapidee.com/en/download</w:t>
+        </w:r>
+      </w:hyperlink>
+      <w:r>
+        <w:rPr>
+          <w:rFonts w:ascii="Times New Roman" w:hAnsi="Times New Roman" w:cs="Times New Roman"/>
+          <w:sz w:val="24"/>
+          <w:szCs w:val="24"/>
+        </w:rPr>
+        <w:t>.</w:t>
+      </w:r>
+    </w:p>
+    <w:p>
+      <w:pPr>
+        <w:pStyle w:val="PargrafodaLista"/>
+        <w:numPr>
+          <w:ilvl w:val="2"/>
+          <w:numId w:val="5"/>
+        </w:numPr>
+        <w:spacing w:line="360" w:lineRule="auto"/>
+        <w:jc w:val="both"/>
+        <w:rPr>
+          <w:rFonts w:ascii="Times New Roman" w:hAnsi="Times New Roman" w:cs="Times New Roman"/>
+          <w:sz w:val="24"/>
+          <w:szCs w:val="24"/>
+        </w:rPr>
+      </w:pPr>
+      <w:r>
+        <w:rPr>
+          <w:rFonts w:ascii="Times New Roman" w:hAnsi="Times New Roman" w:cs="Times New Roman"/>
+          <w:sz w:val="24"/>
+          <w:szCs w:val="24"/>
+        </w:rPr>
+        <w:t xml:space="preserve">Para adicionar uma nova variável, basta clicar com o botão direito e selecionar </w:t>
+      </w:r>
+      <w:proofErr w:type="spellStart"/>
+      <w:r>
+        <w:rPr>
+          <w:rFonts w:ascii="Times New Roman" w:hAnsi="Times New Roman" w:cs="Times New Roman"/>
+          <w:i/>
+          <w:iCs/>
+          <w:sz w:val="24"/>
+          <w:szCs w:val="24"/>
+        </w:rPr>
+        <w:t>Add</w:t>
+      </w:r>
+      <w:proofErr w:type="spellEnd"/>
+      <w:r>
+        <w:rPr>
+          <w:rFonts w:ascii="Times New Roman" w:hAnsi="Times New Roman" w:cs="Times New Roman"/>
+          <w:i/>
+          <w:iCs/>
+          <w:sz w:val="24"/>
+          <w:szCs w:val="24"/>
+        </w:rPr>
+        <w:t xml:space="preserve"> </w:t>
+      </w:r>
+      <w:proofErr w:type="spellStart"/>
+      <w:r>
+        <w:rPr>
+          <w:rFonts w:ascii="Times New Roman" w:hAnsi="Times New Roman" w:cs="Times New Roman"/>
+          <w:i/>
+          <w:iCs/>
+          <w:sz w:val="24"/>
+          <w:szCs w:val="24"/>
+        </w:rPr>
+        <w:t>Variable</w:t>
+      </w:r>
+      <w:proofErr w:type="spellEnd"/>
+      <w:r>
+        <w:rPr>
+          <w:rFonts w:ascii="Times New Roman" w:hAnsi="Times New Roman" w:cs="Times New Roman"/>
+          <w:sz w:val="24"/>
+          <w:szCs w:val="24"/>
+        </w:rPr>
+        <w:t>.</w:t>
+      </w:r>
+      <w:r>
+        <w:rPr>
+          <w:rFonts w:ascii="Times New Roman" w:hAnsi="Times New Roman" w:cs="Times New Roman"/>
+          <w:sz w:val="24"/>
+          <w:szCs w:val="24"/>
+        </w:rPr>
+        <w:t xml:space="preserve"> Irá aparecer </w:t>
+      </w:r>
+      <w:r>
+        <w:rPr>
+          <w:rFonts w:ascii="Times New Roman" w:hAnsi="Times New Roman" w:cs="Times New Roman"/>
+          <w:sz w:val="24"/>
+          <w:szCs w:val="24"/>
+        </w:rPr>
+        <w:t xml:space="preserve">uma caixinha com o nome </w:t>
+      </w:r>
+      <w:r>
+        <w:rPr>
+          <w:rFonts w:ascii="Times New Roman" w:hAnsi="Times New Roman" w:cs="Times New Roman"/>
+          <w:sz w:val="24"/>
+          <w:szCs w:val="24"/>
+        </w:rPr>
+        <w:lastRenderedPageBreak/>
+        <w:t xml:space="preserve">da </w:t>
+      </w:r>
+      <w:r>
+        <w:rPr>
+          <w:rFonts w:ascii="Times New Roman" w:hAnsi="Times New Roman" w:cs="Times New Roman"/>
+          <w:sz w:val="24"/>
+          <w:szCs w:val="24"/>
+        </w:rPr>
+        <w:t>variável</w:t>
+      </w:r>
+      <w:r>
+        <w:rPr>
+          <w:rFonts w:ascii="Times New Roman" w:hAnsi="Times New Roman" w:cs="Times New Roman"/>
+          <w:sz w:val="24"/>
+          <w:szCs w:val="24"/>
+        </w:rPr>
+        <w:t xml:space="preserve"> que você deseja criar, e a opção de selecionar o cont</w:t>
+      </w:r>
+      <w:r>
+        <w:rPr>
+          <w:rFonts w:ascii="Times New Roman" w:hAnsi="Times New Roman" w:cs="Times New Roman"/>
+          <w:sz w:val="24"/>
+          <w:szCs w:val="24"/>
+        </w:rPr>
+        <w:t>eú</w:t>
+      </w:r>
+      <w:r>
+        <w:rPr>
+          <w:rFonts w:ascii="Times New Roman" w:hAnsi="Times New Roman" w:cs="Times New Roman"/>
+          <w:sz w:val="24"/>
+          <w:szCs w:val="24"/>
+        </w:rPr>
+        <w:t xml:space="preserve">do como uma </w:t>
+      </w:r>
+      <w:r>
+        <w:rPr>
+          <w:rFonts w:ascii="Times New Roman" w:hAnsi="Times New Roman" w:cs="Times New Roman"/>
+          <w:i/>
+          <w:iCs/>
+          <w:sz w:val="24"/>
+          <w:szCs w:val="24"/>
+        </w:rPr>
+        <w:t>String normal</w:t>
+      </w:r>
+      <w:r>
+        <w:rPr>
+          <w:rFonts w:ascii="Times New Roman" w:hAnsi="Times New Roman" w:cs="Times New Roman"/>
+          <w:sz w:val="24"/>
+          <w:szCs w:val="24"/>
+        </w:rPr>
+        <w:t xml:space="preserve"> ou </w:t>
+      </w:r>
+      <w:proofErr w:type="spellStart"/>
+      <w:r>
+        <w:rPr>
+          <w:rFonts w:ascii="Times New Roman" w:hAnsi="Times New Roman" w:cs="Times New Roman"/>
+          <w:i/>
+          <w:iCs/>
+          <w:sz w:val="24"/>
+          <w:szCs w:val="24"/>
+        </w:rPr>
+        <w:t>Expanded</w:t>
+      </w:r>
+      <w:proofErr w:type="spellEnd"/>
+      <w:r>
+        <w:rPr>
+          <w:rFonts w:ascii="Times New Roman" w:hAnsi="Times New Roman" w:cs="Times New Roman"/>
+          <w:i/>
+          <w:iCs/>
+          <w:sz w:val="24"/>
+          <w:szCs w:val="24"/>
+        </w:rPr>
+        <w:t xml:space="preserve"> String</w:t>
+      </w:r>
+      <w:r>
+        <w:rPr>
+          <w:rFonts w:ascii="Times New Roman" w:hAnsi="Times New Roman" w:cs="Times New Roman"/>
+          <w:sz w:val="24"/>
+          <w:szCs w:val="24"/>
+        </w:rPr>
+        <w:t xml:space="preserve">. A diferença é que devemos usar </w:t>
+      </w:r>
+      <w:proofErr w:type="spellStart"/>
+      <w:r>
+        <w:rPr>
+          <w:rFonts w:ascii="Times New Roman" w:hAnsi="Times New Roman" w:cs="Times New Roman"/>
+          <w:i/>
+          <w:iCs/>
+          <w:sz w:val="24"/>
+          <w:szCs w:val="24"/>
+        </w:rPr>
+        <w:t>Expanded</w:t>
+      </w:r>
+      <w:proofErr w:type="spellEnd"/>
+      <w:r>
+        <w:rPr>
+          <w:rFonts w:ascii="Times New Roman" w:hAnsi="Times New Roman" w:cs="Times New Roman"/>
+          <w:i/>
+          <w:iCs/>
+          <w:sz w:val="24"/>
+          <w:szCs w:val="24"/>
+        </w:rPr>
+        <w:t xml:space="preserve"> String</w:t>
+      </w:r>
+      <w:r>
+        <w:rPr>
+          <w:rFonts w:ascii="Times New Roman" w:hAnsi="Times New Roman" w:cs="Times New Roman"/>
+          <w:sz w:val="24"/>
+          <w:szCs w:val="24"/>
+        </w:rPr>
+        <w:t xml:space="preserve"> quando queremos usar uma </w:t>
+      </w:r>
+      <w:r>
+        <w:rPr>
+          <w:rFonts w:ascii="Times New Roman" w:hAnsi="Times New Roman" w:cs="Times New Roman"/>
+          <w:sz w:val="24"/>
+          <w:szCs w:val="24"/>
+        </w:rPr>
+        <w:t>variável</w:t>
+      </w:r>
+      <w:r>
+        <w:rPr>
+          <w:rFonts w:ascii="Times New Roman" w:hAnsi="Times New Roman" w:cs="Times New Roman"/>
+          <w:sz w:val="24"/>
+          <w:szCs w:val="24"/>
+        </w:rPr>
+        <w:t xml:space="preserve"> que referencie outra, por exemplo, caso queiramos criar uma </w:t>
+      </w:r>
+      <w:r>
+        <w:rPr>
+          <w:rFonts w:ascii="Times New Roman" w:hAnsi="Times New Roman" w:cs="Times New Roman"/>
+          <w:sz w:val="24"/>
+          <w:szCs w:val="24"/>
+        </w:rPr>
+        <w:t>variável</w:t>
+      </w:r>
+      <w:r>
+        <w:rPr>
+          <w:rFonts w:ascii="Times New Roman" w:hAnsi="Times New Roman" w:cs="Times New Roman"/>
+          <w:sz w:val="24"/>
+          <w:szCs w:val="24"/>
+        </w:rPr>
+        <w:t xml:space="preserve"> chamada </w:t>
+      </w:r>
+      <w:r>
+        <w:rPr>
+          <w:rFonts w:ascii="Times New Roman" w:hAnsi="Times New Roman" w:cs="Times New Roman"/>
+          <w:b/>
+          <w:bCs/>
+          <w:sz w:val="24"/>
+          <w:szCs w:val="24"/>
+        </w:rPr>
+        <w:t>PASTA_TEMP</w:t>
+      </w:r>
+      <w:r>
+        <w:rPr>
+          <w:rFonts w:ascii="Times New Roman" w:hAnsi="Times New Roman" w:cs="Times New Roman"/>
+          <w:sz w:val="24"/>
+          <w:szCs w:val="24"/>
+        </w:rPr>
+        <w:t xml:space="preserve">, que tenha o valor </w:t>
+      </w:r>
+      <w:r>
+        <w:rPr>
+          <w:rFonts w:ascii="Times New Roman" w:hAnsi="Times New Roman" w:cs="Times New Roman"/>
+          <w:b/>
+          <w:bCs/>
+          <w:sz w:val="24"/>
+          <w:szCs w:val="24"/>
+        </w:rPr>
+        <w:t>%TEMP%</w:t>
+      </w:r>
+      <w:r>
+        <w:rPr>
+          <w:rFonts w:ascii="Times New Roman" w:hAnsi="Times New Roman" w:cs="Times New Roman"/>
+          <w:sz w:val="24"/>
+          <w:szCs w:val="24"/>
+        </w:rPr>
+        <w:t xml:space="preserve">, referenciado o valor da </w:t>
+      </w:r>
+      <w:r>
+        <w:rPr>
+          <w:rFonts w:ascii="Times New Roman" w:hAnsi="Times New Roman" w:cs="Times New Roman"/>
+          <w:sz w:val="24"/>
+          <w:szCs w:val="24"/>
+        </w:rPr>
+        <w:t>variável</w:t>
+      </w:r>
+      <w:r>
+        <w:rPr>
+          <w:rFonts w:ascii="Times New Roman" w:hAnsi="Times New Roman" w:cs="Times New Roman"/>
+          <w:sz w:val="24"/>
+          <w:szCs w:val="24"/>
+        </w:rPr>
+        <w:t xml:space="preserve"> TEMP.</w:t>
+      </w:r>
+    </w:p>
+    <w:p>
+      <w:pPr>
+        <w:pStyle w:val="PargrafodaLista"/>
+        <w:numPr>
+          <w:ilvl w:val="2"/>
+          <w:numId w:val="5"/>
+        </w:numPr>
+        <w:spacing w:line="360" w:lineRule="auto"/>
+        <w:jc w:val="both"/>
+        <w:rPr>
+          <w:rFonts w:ascii="Times New Roman" w:hAnsi="Times New Roman" w:cs="Times New Roman"/>
+          <w:sz w:val="24"/>
+          <w:szCs w:val="24"/>
+        </w:rPr>
+      </w:pPr>
+      <w:r>
+        <w:rPr>
+          <w:rFonts w:ascii="Times New Roman" w:hAnsi="Times New Roman" w:cs="Times New Roman"/>
+          <w:sz w:val="24"/>
+          <w:szCs w:val="24"/>
+        </w:rPr>
+        <w:t>Para editar o valor de alguma variável, basta expandir seu conteúdo clicando no s</w:t>
+      </w:r>
+      <w:r>
+        <w:rPr>
+          <w:rFonts w:ascii="Times New Roman" w:hAnsi="Times New Roman" w:cs="Times New Roman"/>
+          <w:sz w:val="24"/>
+          <w:szCs w:val="24"/>
+        </w:rPr>
+        <w:t>í</w:t>
+      </w:r>
+      <w:r>
+        <w:rPr>
+          <w:rFonts w:ascii="Times New Roman" w:hAnsi="Times New Roman" w:cs="Times New Roman"/>
+          <w:sz w:val="24"/>
+          <w:szCs w:val="24"/>
+        </w:rPr>
+        <w:t xml:space="preserve">mbolo de </w:t>
+      </w:r>
+      <w:r>
+        <w:rPr>
+          <w:rFonts w:ascii="Times New Roman" w:hAnsi="Times New Roman" w:cs="Times New Roman"/>
+          <w:b/>
+          <w:bCs/>
+          <w:sz w:val="24"/>
+          <w:szCs w:val="24"/>
+        </w:rPr>
+        <w:t>+</w:t>
+      </w:r>
+      <w:r>
+        <w:rPr>
+          <w:rFonts w:ascii="Times New Roman" w:hAnsi="Times New Roman" w:cs="Times New Roman"/>
+          <w:sz w:val="24"/>
+          <w:szCs w:val="24"/>
+        </w:rPr>
+        <w:t xml:space="preserve"> ao lado do nome dela, e dar um duplo clique no valor que desejámos alterar.</w:t>
+      </w:r>
+    </w:p>
+    <w:p>
+      <w:pPr>
+        <w:pStyle w:val="PargrafodaLista"/>
+        <w:numPr>
+          <w:ilvl w:val="2"/>
+          <w:numId w:val="5"/>
+        </w:numPr>
+        <w:spacing w:line="360" w:lineRule="auto"/>
+        <w:jc w:val="both"/>
+        <w:rPr>
+          <w:rFonts w:ascii="Times New Roman" w:hAnsi="Times New Roman" w:cs="Times New Roman"/>
+          <w:sz w:val="24"/>
+          <w:szCs w:val="24"/>
+        </w:rPr>
+      </w:pPr>
+      <w:r>
+        <w:rPr>
+          <w:rFonts w:ascii="Times New Roman" w:hAnsi="Times New Roman" w:cs="Times New Roman"/>
+          <w:sz w:val="24"/>
+          <w:szCs w:val="24"/>
+        </w:rPr>
+        <w:t xml:space="preserve">Para adicionar novos valores, clicamos com o botão direito na variável que queremos alterar e selecionamos a opção </w:t>
+      </w:r>
+      <w:proofErr w:type="spellStart"/>
+      <w:r>
+        <w:rPr>
+          <w:rFonts w:ascii="Times New Roman" w:hAnsi="Times New Roman" w:cs="Times New Roman"/>
+          <w:i/>
+          <w:iCs/>
+          <w:sz w:val="24"/>
+          <w:szCs w:val="24"/>
+        </w:rPr>
+        <w:t>Add</w:t>
+      </w:r>
+      <w:proofErr w:type="spellEnd"/>
+      <w:r>
+        <w:rPr>
+          <w:rFonts w:ascii="Times New Roman" w:hAnsi="Times New Roman" w:cs="Times New Roman"/>
+          <w:i/>
+          <w:iCs/>
+          <w:sz w:val="24"/>
+          <w:szCs w:val="24"/>
+        </w:rPr>
+        <w:t xml:space="preserve"> value</w:t>
+      </w:r>
+      <w:r>
+        <w:rPr>
+          <w:rFonts w:ascii="Times New Roman" w:hAnsi="Times New Roman" w:cs="Times New Roman"/>
+          <w:sz w:val="24"/>
+          <w:szCs w:val="24"/>
+        </w:rPr>
+        <w:t xml:space="preserve">.... Podemos escrever o caminho na mão, como fazíamos no prompt, ou selecionar entre as opções </w:t>
+      </w:r>
+      <w:proofErr w:type="spellStart"/>
+      <w:r>
+        <w:rPr>
+          <w:rFonts w:ascii="Times New Roman" w:hAnsi="Times New Roman" w:cs="Times New Roman"/>
+          <w:i/>
+          <w:iCs/>
+          <w:sz w:val="24"/>
+          <w:szCs w:val="24"/>
+        </w:rPr>
+        <w:t>Insert</w:t>
+      </w:r>
+      <w:proofErr w:type="spellEnd"/>
+      <w:r>
+        <w:rPr>
+          <w:rFonts w:ascii="Times New Roman" w:hAnsi="Times New Roman" w:cs="Times New Roman"/>
+          <w:i/>
+          <w:iCs/>
+          <w:sz w:val="24"/>
+          <w:szCs w:val="24"/>
+        </w:rPr>
+        <w:t xml:space="preserve"> </w:t>
+      </w:r>
+      <w:proofErr w:type="spellStart"/>
+      <w:r>
+        <w:rPr>
+          <w:rFonts w:ascii="Times New Roman" w:hAnsi="Times New Roman" w:cs="Times New Roman"/>
+          <w:i/>
+          <w:iCs/>
+          <w:sz w:val="24"/>
+          <w:szCs w:val="24"/>
+        </w:rPr>
+        <w:t>directory</w:t>
+      </w:r>
+      <w:proofErr w:type="spellEnd"/>
+      <w:r>
+        <w:rPr>
+          <w:rFonts w:ascii="Times New Roman" w:hAnsi="Times New Roman" w:cs="Times New Roman"/>
+          <w:i/>
+          <w:iCs/>
+          <w:sz w:val="24"/>
+          <w:szCs w:val="24"/>
+        </w:rPr>
+        <w:t xml:space="preserve"> path</w:t>
+      </w:r>
+      <w:r>
+        <w:rPr>
+          <w:rFonts w:ascii="Times New Roman" w:hAnsi="Times New Roman" w:cs="Times New Roman"/>
+          <w:sz w:val="24"/>
+          <w:szCs w:val="24"/>
+        </w:rPr>
+        <w:t xml:space="preserve">... e </w:t>
+      </w:r>
+      <w:proofErr w:type="spellStart"/>
+      <w:r>
+        <w:rPr>
+          <w:rFonts w:ascii="Times New Roman" w:hAnsi="Times New Roman" w:cs="Times New Roman"/>
+          <w:i/>
+          <w:iCs/>
+          <w:sz w:val="24"/>
+          <w:szCs w:val="24"/>
+        </w:rPr>
+        <w:t>Insert</w:t>
+      </w:r>
+      <w:proofErr w:type="spellEnd"/>
+      <w:r>
+        <w:rPr>
+          <w:rFonts w:ascii="Times New Roman" w:hAnsi="Times New Roman" w:cs="Times New Roman"/>
+          <w:i/>
+          <w:iCs/>
+          <w:sz w:val="24"/>
+          <w:szCs w:val="24"/>
+        </w:rPr>
+        <w:t xml:space="preserve"> file path</w:t>
+      </w:r>
+      <w:r>
+        <w:rPr>
+          <w:rFonts w:ascii="Times New Roman" w:hAnsi="Times New Roman" w:cs="Times New Roman"/>
+          <w:sz w:val="24"/>
+          <w:szCs w:val="24"/>
+        </w:rPr>
+        <w:t>..., para inserir uma pasta ou um arquivo, respectivamente, através do sistema de janelas do Windows.</w:t>
+      </w:r>
+    </w:p>
+    <w:p>
+      <w:pPr>
+        <w:pStyle w:val="PargrafodaLista"/>
+        <w:numPr>
+          <w:ilvl w:val="2"/>
+          <w:numId w:val="5"/>
+        </w:numPr>
+        <w:spacing w:line="360" w:lineRule="auto"/>
+        <w:jc w:val="both"/>
+        <w:rPr>
+          <w:rFonts w:ascii="Times New Roman" w:hAnsi="Times New Roman" w:cs="Times New Roman"/>
+          <w:sz w:val="24"/>
+          <w:szCs w:val="24"/>
+        </w:rPr>
+      </w:pPr>
+      <w:r>
+        <w:rPr>
+          <w:rFonts w:ascii="Times New Roman" w:hAnsi="Times New Roman" w:cs="Times New Roman"/>
+          <w:sz w:val="24"/>
+          <w:szCs w:val="24"/>
+        </w:rPr>
+        <w:t>Quando estamos alterando o PATH, podemos cometer algum erro, como inserir duas vezes a mesma variável ou inserir uma variável em branco, e isto é um pouco difícil de detectar quando estamos na linha de comando, pois se o PATH for muito grande, pode ficar difícil de notar algum descuido nosso.</w:t>
+      </w:r>
+    </w:p>
+    <w:p>
+      <w:pPr>
+        <w:pStyle w:val="PargrafodaLista"/>
+        <w:numPr>
+          <w:ilvl w:val="2"/>
+          <w:numId w:val="5"/>
+        </w:numPr>
+        <w:spacing w:line="360" w:lineRule="auto"/>
+        <w:jc w:val="both"/>
+        <w:rPr>
+          <w:rFonts w:ascii="Times New Roman" w:hAnsi="Times New Roman" w:cs="Times New Roman"/>
+          <w:sz w:val="24"/>
+          <w:szCs w:val="24"/>
+        </w:rPr>
+      </w:pPr>
+      <w:r>
+        <w:rPr>
+          <w:rFonts w:ascii="Times New Roman" w:hAnsi="Times New Roman" w:cs="Times New Roman"/>
+          <w:sz w:val="24"/>
+          <w:szCs w:val="24"/>
+        </w:rPr>
+        <w:t xml:space="preserve">O </w:t>
+      </w:r>
+      <w:proofErr w:type="spellStart"/>
+      <w:r>
+        <w:rPr>
+          <w:rFonts w:ascii="Times New Roman" w:hAnsi="Times New Roman" w:cs="Times New Roman"/>
+          <w:sz w:val="24"/>
+          <w:szCs w:val="24"/>
+        </w:rPr>
+        <w:t>RapidEE</w:t>
+      </w:r>
+      <w:proofErr w:type="spellEnd"/>
+      <w:r>
+        <w:rPr>
+          <w:rFonts w:ascii="Times New Roman" w:hAnsi="Times New Roman" w:cs="Times New Roman"/>
+          <w:sz w:val="24"/>
+          <w:szCs w:val="24"/>
+        </w:rPr>
+        <w:t xml:space="preserve"> tem uma função que corrige isto automaticamente para gente, é a </w:t>
+      </w:r>
+      <w:proofErr w:type="spellStart"/>
+      <w:r>
+        <w:rPr>
+          <w:rFonts w:ascii="Times New Roman" w:hAnsi="Times New Roman" w:cs="Times New Roman"/>
+          <w:i/>
+          <w:iCs/>
+          <w:sz w:val="24"/>
+          <w:szCs w:val="24"/>
+        </w:rPr>
+        <w:t>Cleanup</w:t>
+      </w:r>
+      <w:proofErr w:type="spellEnd"/>
+      <w:r>
+        <w:rPr>
+          <w:rFonts w:ascii="Times New Roman" w:hAnsi="Times New Roman" w:cs="Times New Roman"/>
+          <w:i/>
+          <w:iCs/>
+          <w:sz w:val="24"/>
+          <w:szCs w:val="24"/>
+        </w:rPr>
+        <w:t xml:space="preserve"> Paths</w:t>
+      </w:r>
+      <w:r>
+        <w:rPr>
+          <w:rFonts w:ascii="Times New Roman" w:hAnsi="Times New Roman" w:cs="Times New Roman"/>
+          <w:sz w:val="24"/>
+          <w:szCs w:val="24"/>
+        </w:rPr>
+        <w:t>, que remove valores repetidos e valores em branco. Para usá-la basta clicar com o botão direito em cima de uma variável e selecioná-la</w:t>
+      </w:r>
+      <w:r>
+        <w:rPr>
+          <w:rFonts w:ascii="Times New Roman" w:hAnsi="Times New Roman" w:cs="Times New Roman"/>
+          <w:sz w:val="24"/>
+          <w:szCs w:val="24"/>
+        </w:rPr>
+        <w:t>.</w:t>
+      </w:r>
+    </w:p>
+    <w:p>
+      <w:pPr>
+        <w:pStyle w:val="PargrafodaLista"/>
+        <w:numPr>
+          <w:ilvl w:val="2"/>
+          <w:numId w:val="5"/>
+        </w:numPr>
+        <w:spacing w:line="360" w:lineRule="auto"/>
+        <w:jc w:val="both"/>
+        <w:rPr>
+          <w:rFonts w:ascii="Times New Roman" w:hAnsi="Times New Roman" w:cs="Times New Roman"/>
+          <w:sz w:val="24"/>
+          <w:szCs w:val="24"/>
+        </w:rPr>
+      </w:pPr>
+      <w:r>
+        <w:rPr>
+          <w:rFonts w:ascii="Times New Roman" w:hAnsi="Times New Roman" w:cs="Times New Roman"/>
+          <w:sz w:val="24"/>
+          <w:szCs w:val="24"/>
+        </w:rPr>
+        <w:t>O</w:t>
+      </w:r>
+      <w:r>
+        <w:rPr>
+          <w:rFonts w:ascii="Times New Roman" w:hAnsi="Times New Roman" w:cs="Times New Roman"/>
+          <w:sz w:val="24"/>
+          <w:szCs w:val="24"/>
+        </w:rPr>
+        <w:t xml:space="preserve">utro erro bastante comum quando estamos instalando programas ou alterando a variável PATH é que acabamos criando certos caminhos inválidos. O </w:t>
+      </w:r>
+      <w:proofErr w:type="spellStart"/>
+      <w:r>
+        <w:rPr>
+          <w:rFonts w:ascii="Times New Roman" w:hAnsi="Times New Roman" w:cs="Times New Roman"/>
+          <w:sz w:val="24"/>
+          <w:szCs w:val="24"/>
+        </w:rPr>
+        <w:t>rapidEE</w:t>
+      </w:r>
+      <w:proofErr w:type="spellEnd"/>
+      <w:r>
+        <w:rPr>
+          <w:rFonts w:ascii="Times New Roman" w:hAnsi="Times New Roman" w:cs="Times New Roman"/>
+          <w:sz w:val="24"/>
+          <w:szCs w:val="24"/>
+        </w:rPr>
+        <w:t xml:space="preserve"> detecta isto para a gente e coloca </w:t>
+      </w:r>
+      <w:r>
+        <w:rPr>
+          <w:rFonts w:ascii="Times New Roman" w:hAnsi="Times New Roman" w:cs="Times New Roman"/>
+          <w:sz w:val="24"/>
+          <w:szCs w:val="24"/>
+        </w:rPr>
+        <w:t>uns</w:t>
+      </w:r>
+      <w:r>
+        <w:rPr>
+          <w:rFonts w:ascii="Times New Roman" w:hAnsi="Times New Roman" w:cs="Times New Roman"/>
+          <w:sz w:val="24"/>
+          <w:szCs w:val="24"/>
+        </w:rPr>
+        <w:t xml:space="preserve"> caminhos em vermelho</w:t>
+      </w:r>
+      <w:r>
+        <w:rPr>
+          <w:rFonts w:ascii="Times New Roman" w:hAnsi="Times New Roman" w:cs="Times New Roman"/>
+          <w:sz w:val="24"/>
+          <w:szCs w:val="24"/>
+        </w:rPr>
+        <w:t xml:space="preserve">. </w:t>
+      </w:r>
+      <w:r>
+        <w:rPr>
+          <w:rFonts w:ascii="Times New Roman" w:hAnsi="Times New Roman" w:cs="Times New Roman"/>
+          <w:sz w:val="24"/>
+          <w:szCs w:val="24"/>
+        </w:rPr>
+        <w:t>Ficando muito fácil de identificá-lo, agora basta selecionarmos o caminho inválido e apagá-lo com a tecla delete do seu teclado</w:t>
+      </w:r>
+      <w:r>
+        <w:rPr>
+          <w:rFonts w:ascii="Times New Roman" w:hAnsi="Times New Roman" w:cs="Times New Roman"/>
+          <w:sz w:val="24"/>
+          <w:szCs w:val="24"/>
+        </w:rPr>
+        <w:t>.</w:t>
+      </w:r>
+    </w:p>
+    <w:p>
+      <w:pPr>
+        <w:pStyle w:val="PargrafodaLista"/>
+        <w:numPr>
+          <w:ilvl w:val="2"/>
+          <w:numId w:val="5"/>
+        </w:numPr>
+        <w:spacing w:line="360" w:lineRule="auto"/>
+        <w:jc w:val="both"/>
+        <w:rPr>
+          <w:rFonts w:ascii="Times New Roman" w:hAnsi="Times New Roman" w:cs="Times New Roman"/>
+          <w:sz w:val="24"/>
+          <w:szCs w:val="24"/>
+        </w:rPr>
+      </w:pPr>
+      <w:r>
+        <w:rPr>
+          <w:rFonts w:ascii="Times New Roman" w:hAnsi="Times New Roman" w:cs="Times New Roman"/>
+          <w:sz w:val="24"/>
+          <w:szCs w:val="24"/>
+        </w:rPr>
+        <w:t xml:space="preserve">Uma coisa importante ao utilizar a </w:t>
+      </w:r>
+      <w:proofErr w:type="spellStart"/>
+      <w:r>
+        <w:rPr>
+          <w:rFonts w:ascii="Times New Roman" w:hAnsi="Times New Roman" w:cs="Times New Roman"/>
+          <w:sz w:val="24"/>
+          <w:szCs w:val="24"/>
+        </w:rPr>
+        <w:t>ferramente</w:t>
+      </w:r>
+      <w:proofErr w:type="spellEnd"/>
+      <w:r>
+        <w:rPr>
+          <w:rFonts w:ascii="Times New Roman" w:hAnsi="Times New Roman" w:cs="Times New Roman"/>
+          <w:sz w:val="24"/>
+          <w:szCs w:val="24"/>
+        </w:rPr>
+        <w:t xml:space="preserve"> </w:t>
+      </w:r>
+      <w:proofErr w:type="spellStart"/>
+      <w:r>
+        <w:rPr>
+          <w:rFonts w:ascii="Times New Roman" w:hAnsi="Times New Roman" w:cs="Times New Roman"/>
+          <w:sz w:val="24"/>
+          <w:szCs w:val="24"/>
+        </w:rPr>
+        <w:t>rapidEE</w:t>
+      </w:r>
+      <w:proofErr w:type="spellEnd"/>
+      <w:r>
+        <w:rPr>
+          <w:rFonts w:ascii="Times New Roman" w:hAnsi="Times New Roman" w:cs="Times New Roman"/>
+          <w:sz w:val="24"/>
+          <w:szCs w:val="24"/>
+        </w:rPr>
+        <w:t xml:space="preserve"> é lembrar de salvar as alterações antes de fechá-la, clicando no pequeno ícone de salvar da barra de ferramentas dele.</w:t>
+      </w:r>
+    </w:p>
+    <w:p>
+      <w:pPr>
+        <w:pStyle w:val="PargrafodaLista"/>
+        <w:numPr>
+          <w:ilvl w:val="2"/>
+          <w:numId w:val="5"/>
+        </w:numPr>
+        <w:spacing w:line="360" w:lineRule="auto"/>
+        <w:jc w:val="both"/>
+        <w:rPr>
+          <w:rFonts w:ascii="Times New Roman" w:hAnsi="Times New Roman" w:cs="Times New Roman"/>
+          <w:sz w:val="24"/>
+          <w:szCs w:val="24"/>
+        </w:rPr>
+      </w:pPr>
+      <w:r>
+        <w:rPr>
+          <w:rFonts w:ascii="Times New Roman" w:hAnsi="Times New Roman" w:cs="Times New Roman"/>
+          <w:sz w:val="24"/>
+          <w:szCs w:val="24"/>
+        </w:rPr>
+        <w:lastRenderedPageBreak/>
+        <w:t>Ele dá um pequeno aviso caso você tente fechar sem salvar, mas é bom te informar com antecedência para você não se esquecer!</w:t>
       </w:r>
     </w:p>
     <w:p>
@@ -5536,6 +7970,29 @@
     <w:basedOn w:val="Fontepargpadro"/>
     <w:rsid w:val="004D351C"/>
   </w:style>
+  <w:style w:type="character" w:styleId="Hyperlink">
+    <w:name w:val="Hyperlink"/>
+    <w:basedOn w:val="Fontepargpadro"/>
+    <w:uiPriority w:val="99"/>
+    <w:unhideWhenUsed/>
+    <w:rsid w:val="00AB078A"/>
+    <w:rPr>
+      <w:color w:val="0563C1" w:themeColor="hyperlink"/>
+      <w:u w:val="single"/>
+    </w:rPr>
+  </w:style>
+  <w:style w:type="character" w:styleId="MenoPendente">
+    <w:name w:val="Unresolved Mention"/>
+    <w:basedOn w:val="Fontepargpadro"/>
+    <w:uiPriority w:val="99"/>
+    <w:semiHidden/>
+    <w:unhideWhenUsed/>
+    <w:rsid w:val="00AB078A"/>
+    <w:rPr>
+      <w:color w:val="605E5C"/>
+      <w:shd w:val="clear" w:color="auto" w:fill="E1DFDD"/>
+    </w:rPr>
+  </w:style>
 </w:styles>
 </file>
 

</xml_diff>

<commit_message>
Instalando pacotes versão específica
Escrevi nas anotações como faz para instalar uma versão mais antiga específica de um pacote
</commit_message>
<xml_diff>
--- a/Windows/Anotações/Winodws – Prompt de Comando e Powershell.docx
+++ b/Windows/Anotações/Winodws – Prompt de Comando e Powershell.docx
@@ -6568,17 +6568,33 @@
       <w:pPr>
         <w:pStyle w:val="PargrafodaLista"/>
         <w:numPr>
-          <w:ilvl w:val="3"/>
-          <w:numId w:val="5"/>
-        </w:numPr>
-        <w:spacing w:line="360" w:lineRule="auto"/>
-        <w:jc w:val="both"/>
-        <w:rPr>
-          <w:rFonts w:ascii="Times New Roman" w:hAnsi="Times New Roman" w:cs="Times New Roman"/>
-          <w:sz w:val="24"/>
-          <w:szCs w:val="24"/>
-        </w:rPr>
-      </w:pPr>
+          <w:ilvl w:val="1"/>
+          <w:numId w:val="5"/>
+        </w:numPr>
+        <w:spacing w:line="360" w:lineRule="auto"/>
+        <w:jc w:val="both"/>
+        <w:rPr>
+          <w:rFonts w:ascii="Times New Roman" w:hAnsi="Times New Roman" w:cs="Times New Roman"/>
+          <w:sz w:val="24"/>
+          <w:szCs w:val="24"/>
+        </w:rPr>
+      </w:pPr>
+      <w:r>
+        <w:rPr>
+          <w:rFonts w:ascii="Times New Roman" w:hAnsi="Times New Roman" w:cs="Times New Roman"/>
+          <w:sz w:val="24"/>
+          <w:szCs w:val="24"/>
+        </w:rPr>
+        <w:t>Para instalar uma versão específica de um programa/pacote: choco install nome-do-pacote -version x.x.x</w:t>
+      </w:r>
+      <w:r>
+        <w:rPr>
+          <w:rFonts w:ascii="Times New Roman" w:hAnsi="Times New Roman" w:cs="Times New Roman"/>
+          <w:sz w:val="24"/>
+          <w:szCs w:val="24"/>
+        </w:rPr>
+        <w:t>.</w:t>
+      </w:r>
     </w:p>
     <w:sectPr>
       <w:pgSz w:w="11906" w:h="16838"/>

</xml_diff>